<commit_message>
completed C intro and Algorithm started
</commit_message>
<xml_diff>
--- a/C Programming.docx
+++ b/C Programming.docx
@@ -308,6 +308,38 @@
     </w:p>
     <w:p>
       <w:pPr>
+        <w:pStyle w:val="ListParagraph"/>
+        <w:numPr>
+          <w:ilvl w:val="0"/>
+          <w:numId w:val="1"/>
+        </w:numPr>
+        <w:rPr>
+          <w:sz w:val="28"/>
+        </w:rPr>
+      </w:pPr>
+      <w:r>
+        <w:rPr>
+          <w:sz w:val="28"/>
+        </w:rPr>
+        <w:t>It provides good base for learning other modern languages like C+</w:t>
+      </w:r>
+      <w:proofErr w:type="gramStart"/>
+      <w:r>
+        <w:rPr>
+          <w:sz w:val="28"/>
+        </w:rPr>
+        <w:t>+ ,</w:t>
+      </w:r>
+      <w:proofErr w:type="gramEnd"/>
+      <w:r>
+        <w:rPr>
+          <w:sz w:val="28"/>
+        </w:rPr>
+        <w:t xml:space="preserve"> C# , JAVA etc.</w:t>
+      </w:r>
+    </w:p>
+    <w:p>
+      <w:pPr>
         <w:ind w:left="-450"/>
         <w:rPr>
           <w:b/>
@@ -532,10 +564,271 @@
         <w:rPr>
           <w:sz w:val="28"/>
         </w:rPr>
-        <w:t xml:space="preserve">Semicolon ‘;’ acts as the statement terminator . </w:t>
+        <w:t xml:space="preserve">Semicolon ‘;’ acts as the statement </w:t>
+      </w:r>
+      <w:proofErr w:type="gramStart"/>
+      <w:r>
+        <w:rPr>
+          <w:sz w:val="28"/>
+        </w:rPr>
+        <w:t>terminator .</w:t>
+      </w:r>
+      <w:proofErr w:type="gramEnd"/>
+      <w:r>
+        <w:rPr>
+          <w:sz w:val="28"/>
+        </w:rPr>
+        <w:t xml:space="preserve"> </w:t>
+      </w:r>
+    </w:p>
+    <w:p>
+      <w:pPr>
+        <w:pStyle w:val="ListParagraph"/>
+        <w:numPr>
+          <w:ilvl w:val="0"/>
+          <w:numId w:val="1"/>
+        </w:numPr>
+        <w:rPr>
+          <w:b/>
+          <w:sz w:val="32"/>
+        </w:rPr>
+      </w:pPr>
+      <w:r>
+        <w:rPr>
+          <w:sz w:val="28"/>
+        </w:rPr>
+        <w:t xml:space="preserve">In </w:t>
+      </w:r>
+      <w:proofErr w:type="gramStart"/>
+      <w:r>
+        <w:rPr>
+          <w:sz w:val="28"/>
+        </w:rPr>
+        <w:t>main(</w:t>
+      </w:r>
+      <w:proofErr w:type="gramEnd"/>
+      <w:r>
+        <w:rPr>
+          <w:sz w:val="28"/>
+        </w:rPr>
+        <w:t xml:space="preserve">) function returning 0 means success . </w:t>
+      </w:r>
+    </w:p>
+    <w:p>
+      <w:pPr>
+        <w:pStyle w:val="ListParagraph"/>
+        <w:numPr>
+          <w:ilvl w:val="0"/>
+          <w:numId w:val="1"/>
+        </w:numPr>
+        <w:rPr>
+          <w:b/>
+          <w:sz w:val="32"/>
+        </w:rPr>
+      </w:pPr>
+      <w:r>
+        <w:rPr>
+          <w:b/>
+          <w:sz w:val="28"/>
+        </w:rPr>
+        <w:t>#include</w:t>
+      </w:r>
+      <w:r>
+        <w:rPr>
+          <w:sz w:val="28"/>
+        </w:rPr>
+        <w:t xml:space="preserve"> is a </w:t>
+      </w:r>
+      <w:r>
+        <w:rPr>
+          <w:b/>
+          <w:sz w:val="28"/>
+        </w:rPr>
+        <w:t>preprocessor directive</w:t>
+      </w:r>
+    </w:p>
+    <w:p>
+      <w:pPr>
+        <w:pStyle w:val="ListParagraph"/>
+        <w:numPr>
+          <w:ilvl w:val="0"/>
+          <w:numId w:val="1"/>
+        </w:numPr>
+        <w:rPr>
+          <w:sz w:val="32"/>
+        </w:rPr>
+      </w:pPr>
+      <w:r>
+        <w:rPr>
+          <w:sz w:val="28"/>
+        </w:rPr>
+        <w:t>%d , %c , %f</w:t>
+      </w:r>
+      <w:r>
+        <w:rPr>
+          <w:b/>
+          <w:sz w:val="28"/>
+        </w:rPr>
+        <w:t xml:space="preserve"> </w:t>
+      </w:r>
+      <w:r>
+        <w:rPr>
+          <w:sz w:val="28"/>
+        </w:rPr>
+        <w:t xml:space="preserve">are the </w:t>
+      </w:r>
+      <w:r>
+        <w:rPr>
+          <w:b/>
+          <w:sz w:val="28"/>
+        </w:rPr>
+        <w:t xml:space="preserve">format </w:t>
+      </w:r>
+      <w:proofErr w:type="spellStart"/>
+      <w:r>
+        <w:rPr>
+          <w:b/>
+          <w:sz w:val="28"/>
+        </w:rPr>
+        <w:t>specifiers</w:t>
+      </w:r>
+      <w:proofErr w:type="spellEnd"/>
+    </w:p>
+    <w:p>
+      <w:pPr>
+        <w:pStyle w:val="ListParagraph"/>
+        <w:numPr>
+          <w:ilvl w:val="0"/>
+          <w:numId w:val="1"/>
+        </w:numPr>
+        <w:rPr>
+          <w:sz w:val="32"/>
+        </w:rPr>
+      </w:pPr>
+      <w:r>
+        <w:rPr>
+          <w:b/>
+          <w:sz w:val="28"/>
+        </w:rPr>
+        <w:t xml:space="preserve">Compiler </w:t>
+      </w:r>
+      <w:r>
+        <w:rPr>
+          <w:sz w:val="28"/>
+        </w:rPr>
+        <w:t xml:space="preserve">converts </w:t>
+      </w:r>
+      <w:r>
+        <w:rPr>
+          <w:sz w:val="28"/>
+        </w:rPr>
+        <w:t xml:space="preserve">the </w:t>
+      </w:r>
+      <w:proofErr w:type="spellStart"/>
+      <w:r>
+        <w:rPr>
+          <w:sz w:val="28"/>
+        </w:rPr>
+        <w:t>the</w:t>
+      </w:r>
+      <w:proofErr w:type="spellEnd"/>
+      <w:r>
+        <w:rPr>
+          <w:sz w:val="28"/>
+        </w:rPr>
+        <w:t xml:space="preserve"> high level language to</w:t>
+      </w:r>
+      <w:r>
+        <w:rPr>
+          <w:b/>
+          <w:sz w:val="28"/>
+        </w:rPr>
+        <w:t xml:space="preserve"> machine language</w:t>
+      </w:r>
+    </w:p>
+    <w:p>
+      <w:pPr>
+        <w:pStyle w:val="ListParagraph"/>
+        <w:numPr>
+          <w:ilvl w:val="0"/>
+          <w:numId w:val="1"/>
+        </w:numPr>
+        <w:rPr>
+          <w:sz w:val="32"/>
+        </w:rPr>
+      </w:pPr>
+      <w:proofErr w:type="gramStart"/>
+      <w:r>
+        <w:rPr>
+          <w:b/>
+          <w:sz w:val="28"/>
+        </w:rPr>
+        <w:t>&amp;(</w:t>
+      </w:r>
+      <w:proofErr w:type="gramEnd"/>
+      <w:r>
+        <w:rPr>
+          <w:b/>
+          <w:sz w:val="28"/>
+        </w:rPr>
+        <w:t xml:space="preserve">ampersand) </w:t>
+      </w:r>
+      <w:r>
+        <w:rPr>
+          <w:sz w:val="28"/>
+        </w:rPr>
+        <w:t xml:space="preserve">is ‘ Address of ’ operator . It gives </w:t>
+      </w:r>
+      <w:r>
+        <w:rPr>
+          <w:sz w:val="28"/>
+        </w:rPr>
+        <w:t>location number(address) used by the variable in memory</w:t>
+      </w:r>
+    </w:p>
+    <w:p>
+      <w:pPr>
+        <w:pStyle w:val="ListParagraph"/>
+        <w:numPr>
+          <w:ilvl w:val="0"/>
+          <w:numId w:val="1"/>
+        </w:numPr>
+        <w:rPr>
+          <w:sz w:val="32"/>
+        </w:rPr>
+      </w:pPr>
+      <w:r>
+        <w:rPr>
+          <w:sz w:val="28"/>
+        </w:rPr>
+        <w:lastRenderedPageBreak/>
+        <w:t>Variables are the</w:t>
+      </w:r>
+      <w:r>
+        <w:rPr>
+          <w:b/>
+          <w:sz w:val="28"/>
+        </w:rPr>
+        <w:t xml:space="preserve"> </w:t>
+      </w:r>
+      <w:r>
+        <w:rPr>
+          <w:b/>
+          <w:sz w:val="28"/>
+        </w:rPr>
+        <w:t xml:space="preserve">names given to memory </w:t>
+      </w:r>
+      <w:proofErr w:type="gramStart"/>
+      <w:r>
+        <w:rPr>
+          <w:b/>
+          <w:sz w:val="28"/>
+        </w:rPr>
+        <w:t>locations .</w:t>
       </w:r>
       <w:bookmarkStart w:id="0" w:name="_GoBack"/>
       <w:bookmarkEnd w:id="0"/>
+      <w:proofErr w:type="gramEnd"/>
     </w:p>
     <w:p>
       <w:pPr>
@@ -563,7 +856,7 @@
     <w:sectPr>
       <w:footerReference w:type="default" r:id="rId8"/>
       <w:pgSz w:w="12240" w:h="15840"/>
-      <w:pgMar w:top="900" w:right="1440" w:bottom="1440" w:left="1440" w:header="720" w:footer="90" w:gutter="0"/>
+      <w:pgMar w:top="630" w:right="1440" w:bottom="720" w:left="1440" w:header="720" w:footer="90" w:gutter="0"/>
       <w:cols w:space="720"/>
       <w:docGrid w:linePitch="360"/>
     </w:sectPr>
@@ -630,7 +923,7 @@
           <w:rPr>
             <w:noProof/>
           </w:rPr>
-          <w:t>1</w:t>
+          <w:t>2</w:t>
         </w:r>
         <w:r>
           <w:rPr>

</xml_diff>

<commit_message>
C - Decision control finished
</commit_message>
<xml_diff>
--- a/C Programming.docx
+++ b/C Programming.docx
@@ -1584,8 +1584,6 @@
         </w:rPr>
         <w:t>function is used for getting square-root.</w:t>
       </w:r>
-      <w:bookmarkStart w:id="0" w:name="_GoBack"/>
-      <w:bookmarkEnd w:id="0"/>
     </w:p>
     <w:p>
       <w:pPr>
@@ -2316,10 +2314,7 @@
                             </w:r>
                             <w:proofErr w:type="gramEnd"/>
                             <w:r>
-                              <w:t xml:space="preserve"> since null operator ( ; ) after if() statement gets the</w:t>
-                            </w:r>
-                            <w:r>
-                              <w:t xml:space="preserve"> </w:t>
+                              <w:t xml:space="preserve"> since null operator ( ; ) after if() statement gets the </w:t>
                             </w:r>
                             <w:proofErr w:type="spellStart"/>
                             <w:r>
@@ -3068,21 +3063,177 @@
       </w:pPr>
       <w:r>
         <w:rPr>
+          <w:sz w:val="28"/>
+        </w:rPr>
+        <w:t xml:space="preserve">- Any non-zero number is </w:t>
+      </w:r>
+      <w:proofErr w:type="gramStart"/>
+      <w:r>
+        <w:rPr>
+          <w:sz w:val="28"/>
+        </w:rPr>
+        <w:t>true ,</w:t>
+      </w:r>
+      <w:proofErr w:type="gramEnd"/>
+      <w:r>
+        <w:rPr>
+          <w:sz w:val="28"/>
+        </w:rPr>
+        <w:t xml:space="preserve"> 0 is false</w:t>
+      </w:r>
+      <w:r>
+        <w:rPr>
+          <w:sz w:val="28"/>
+        </w:rPr>
+        <w:t xml:space="preserve"> . </w:t>
+      </w:r>
+    </w:p>
+    <w:p>
+      <w:pPr>
+        <w:spacing w:after="0"/>
+        <w:ind w:left="-720"/>
+        <w:rPr>
+          <w:sz w:val="28"/>
+        </w:rPr>
+      </w:pPr>
+      <w:r>
+        <w:rPr>
+          <w:sz w:val="28"/>
+        </w:rPr>
+        <w:t xml:space="preserve">- </w:t>
+      </w:r>
+      <w:r>
+        <w:rPr>
+          <w:b/>
+          <w:sz w:val="28"/>
+        </w:rPr>
+        <w:t>‘;’</w:t>
+      </w:r>
+      <w:r>
+        <w:rPr>
+          <w:sz w:val="28"/>
+        </w:rPr>
+        <w:t xml:space="preserve"> is a null </w:t>
+      </w:r>
+      <w:proofErr w:type="gramStart"/>
+      <w:r>
+        <w:rPr>
+          <w:sz w:val="28"/>
+        </w:rPr>
+        <w:t>statement .</w:t>
+      </w:r>
+      <w:proofErr w:type="gramEnd"/>
+      <w:r>
+        <w:rPr>
+          <w:sz w:val="28"/>
+        </w:rPr>
+        <w:t xml:space="preserve"> It doesn’t do anything on execution</w:t>
+      </w:r>
+    </w:p>
+    <w:p>
+      <w:pPr>
+        <w:spacing w:after="0"/>
+        <w:ind w:left="-720"/>
+        <w:rPr>
+          <w:sz w:val="28"/>
+        </w:rPr>
+      </w:pPr>
+      <w:r>
+        <w:rPr>
+          <w:sz w:val="28"/>
+        </w:rPr>
+        <w:t xml:space="preserve">- </w:t>
+      </w:r>
+      <w:r>
+        <w:rPr>
+          <w:b/>
+          <w:sz w:val="28"/>
+        </w:rPr>
+        <w:t xml:space="preserve">Logical </w:t>
+      </w:r>
+      <w:proofErr w:type="gramStart"/>
+      <w:r>
+        <w:rPr>
+          <w:b/>
+          <w:sz w:val="28"/>
+        </w:rPr>
+        <w:t>operators ,</w:t>
+      </w:r>
+      <w:proofErr w:type="gramEnd"/>
+      <w:r>
+        <w:rPr>
+          <w:b/>
+          <w:sz w:val="28"/>
+        </w:rPr>
+        <w:t xml:space="preserve"> &amp;&amp;</w:t>
+      </w:r>
+      <w:r>
+        <w:rPr>
+          <w:b/>
+          <w:sz w:val="28"/>
+        </w:rPr>
+        <w:t>(AND)</w:t>
+      </w:r>
+      <w:r>
+        <w:rPr>
+          <w:b/>
+          <w:sz w:val="28"/>
+        </w:rPr>
+        <w:t xml:space="preserve"> , ||</w:t>
+      </w:r>
+      <w:r>
+        <w:rPr>
+          <w:b/>
+          <w:sz w:val="28"/>
+        </w:rPr>
+        <w:t>(OR)</w:t>
+      </w:r>
+      <w:r>
+        <w:rPr>
+          <w:b/>
+          <w:sz w:val="28"/>
+        </w:rPr>
+        <w:t xml:space="preserve"> and !</w:t>
+      </w:r>
+      <w:r>
+        <w:rPr>
+          <w:b/>
+          <w:sz w:val="28"/>
+        </w:rPr>
+        <w:t>(NOT)</w:t>
+      </w:r>
+      <w:r>
+        <w:rPr>
+          <w:sz w:val="28"/>
+        </w:rPr>
+        <w:t xml:space="preserve">   allow to get two or more </w:t>
+      </w:r>
+    </w:p>
+    <w:p>
+      <w:pPr>
+        <w:spacing w:after="0"/>
+        <w:ind w:left="-720"/>
+        <w:rPr>
+          <w:sz w:val="28"/>
+        </w:rPr>
+      </w:pPr>
+      <w:r>
+        <w:rPr>
           <w:noProof/>
           <w:sz w:val="28"/>
         </w:rPr>
         <mc:AlternateContent>
           <mc:Choice Requires="wps">
             <w:drawing>
-              <wp:anchor distT="0" distB="0" distL="114300" distR="114300" simplePos="0" relativeHeight="251660288" behindDoc="0" locked="0" layoutInCell="1" allowOverlap="1">
+              <wp:anchor distT="0" distB="0" distL="114300" distR="114300" simplePos="0" relativeHeight="251660288" behindDoc="0" locked="0" layoutInCell="1" allowOverlap="1" wp14:anchorId="6567D152" wp14:editId="5AD6150C">
                 <wp:simplePos x="0" y="0"/>
                 <wp:positionH relativeFrom="column">
-                  <wp:posOffset>4211782</wp:posOffset>
+                  <wp:posOffset>3988839</wp:posOffset>
                 </wp:positionH>
                 <wp:positionV relativeFrom="paragraph">
-                  <wp:posOffset>244013</wp:posOffset>
+                  <wp:posOffset>62865</wp:posOffset>
                 </wp:positionV>
-                <wp:extent cx="2209800" cy="810491"/>
+                <wp:extent cx="2209800" cy="810260"/>
                 <wp:effectExtent l="0" t="0" r="19050" b="27940"/>
                 <wp:wrapNone/>
                 <wp:docPr id="2" name="Rectangle 2"/>
@@ -3094,7 +3245,7 @@
                       <wps:spPr>
                         <a:xfrm>
                           <a:off x="0" y="0"/>
-                          <a:ext cx="2209800" cy="810491"/>
+                          <a:ext cx="2209800" cy="810260"/>
                         </a:xfrm>
                         <a:prstGeom prst="rect">
                           <a:avLst/>
@@ -3189,7 +3340,7 @@
           </mc:Choice>
           <mc:Fallback>
             <w:pict>
-              <v:rect id="Rectangle 2" o:spid="_x0000_s1027" style="position:absolute;left:0;text-align:left;margin-left:331.65pt;margin-top:19.2pt;width:174pt;height:63.8pt;z-index:251660288;visibility:visible;mso-wrap-style:square;mso-height-percent:0;mso-wrap-distance-left:9pt;mso-wrap-distance-top:0;mso-wrap-distance-right:9pt;mso-wrap-distance-bottom:0;mso-position-horizontal:absolute;mso-position-horizontal-relative:text;mso-position-vertical:absolute;mso-position-vertical-relative:text;mso-height-percent:0;mso-height-relative:margin;v-text-anchor:middle" o:gfxdata="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" fillcolor="white [3201]" strokecolor="black [3200]" strokeweight="2pt">
+              <v:rect id="Rectangle 2" o:spid="_x0000_s1027" style="position:absolute;left:0;text-align:left;margin-left:314.1pt;margin-top:4.95pt;width:174pt;height:63.8pt;z-index:251660288;visibility:visible;mso-wrap-style:square;mso-height-percent:0;mso-wrap-distance-left:9pt;mso-wrap-distance-top:0;mso-wrap-distance-right:9pt;mso-wrap-distance-bottom:0;mso-position-horizontal:absolute;mso-position-horizontal-relative:text;mso-position-vertical:absolute;mso-position-vertical-relative:text;mso-height-percent:0;mso-height-relative:margin;v-text-anchor:middle" o:gfxdata="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" fillcolor="white [3201]" strokecolor="black [3200]" strokeweight="2pt">
                 <v:textbox>
                   <w:txbxContent>
                     <w:p>
@@ -3257,28 +3408,16 @@
         <w:rPr>
           <w:sz w:val="28"/>
         </w:rPr>
-        <w:t xml:space="preserve">- Any non-zero number is </w:t>
-      </w:r>
-      <w:proofErr w:type="gramStart"/>
-      <w:r>
-        <w:rPr>
-          <w:sz w:val="28"/>
-        </w:rPr>
-        <w:t>true ,</w:t>
-      </w:r>
-      <w:proofErr w:type="gramEnd"/>
-      <w:r>
-        <w:rPr>
-          <w:sz w:val="28"/>
-        </w:rPr>
-        <w:t xml:space="preserve"> 0 is false</w:t>
-      </w:r>
-      <w:r>
-        <w:rPr>
-          <w:sz w:val="28"/>
-        </w:rPr>
-        <w:t xml:space="preserve"> . </w:t>
-      </w:r>
+        <w:t xml:space="preserve"> </w:t>
+      </w:r>
+      <w:proofErr w:type="gramStart"/>
+      <w:r>
+        <w:rPr>
+          <w:sz w:val="28"/>
+        </w:rPr>
+        <w:t>conditions</w:t>
+      </w:r>
+      <w:proofErr w:type="gramEnd"/>
     </w:p>
     <w:p>
       <w:pPr>
@@ -3292,21 +3431,34 @@
         <w:rPr>
           <w:sz w:val="28"/>
         </w:rPr>
-        <w:t xml:space="preserve">- ‘;’ is a null </w:t>
-      </w:r>
-      <w:proofErr w:type="gramStart"/>
-      <w:r>
-        <w:rPr>
-          <w:sz w:val="28"/>
-        </w:rPr>
-        <w:t>statement .</w:t>
-      </w:r>
-      <w:proofErr w:type="gramEnd"/>
-      <w:r>
-        <w:rPr>
-          <w:sz w:val="28"/>
-        </w:rPr>
-        <w:t xml:space="preserve"> It doesn’t do anything on execution</w:t>
+        <w:t xml:space="preserve">- In an </w:t>
+      </w:r>
+      <w:r>
+        <w:rPr>
+          <w:b/>
+          <w:sz w:val="28"/>
+        </w:rPr>
+        <w:t>else if</w:t>
+      </w:r>
+      <w:r>
+        <w:rPr>
+          <w:sz w:val="28"/>
+        </w:rPr>
+        <w:t xml:space="preserve"> </w:t>
+      </w:r>
+      <w:proofErr w:type="gramStart"/>
+      <w:r>
+        <w:rPr>
+          <w:sz w:val="28"/>
+        </w:rPr>
+        <w:t>statement ,</w:t>
+      </w:r>
+      <w:proofErr w:type="gramEnd"/>
+      <w:r>
+        <w:rPr>
+          <w:sz w:val="28"/>
+        </w:rPr>
+        <w:t xml:space="preserve"> the last else is optional</w:t>
       </w:r>
     </w:p>
     <w:p>
@@ -3317,6 +3469,767 @@
           <w:sz w:val="28"/>
         </w:rPr>
       </w:pPr>
+      <w:r>
+        <w:rPr>
+          <w:sz w:val="28"/>
+        </w:rPr>
+        <w:t xml:space="preserve">- </w:t>
+      </w:r>
+      <w:r>
+        <w:rPr>
+          <w:b/>
+          <w:sz w:val="28"/>
+        </w:rPr>
+        <w:t>!</w:t>
+      </w:r>
+      <w:r>
+        <w:rPr>
+          <w:sz w:val="28"/>
+        </w:rPr>
+        <w:t xml:space="preserve"> , this logical NOT operator reverses the result</w:t>
+      </w:r>
+    </w:p>
+    <w:p>
+      <w:pPr>
+        <w:spacing w:after="0"/>
+        <w:ind w:left="-720"/>
+        <w:rPr>
+          <w:sz w:val="28"/>
+        </w:rPr>
+      </w:pPr>
+      <w:r>
+        <w:rPr>
+          <w:sz w:val="28"/>
+        </w:rPr>
+        <w:t xml:space="preserve">- </w:t>
+      </w:r>
+      <w:proofErr w:type="gramStart"/>
+      <w:r>
+        <w:rPr>
+          <w:b/>
+          <w:sz w:val="28"/>
+        </w:rPr>
+        <w:t>!</w:t>
+      </w:r>
+      <w:r>
+        <w:rPr>
+          <w:b/>
+          <w:sz w:val="28"/>
+        </w:rPr>
+        <w:t>(</w:t>
+      </w:r>
+      <w:proofErr w:type="gramEnd"/>
+      <w:r>
+        <w:rPr>
+          <w:b/>
+          <w:sz w:val="28"/>
+        </w:rPr>
+        <w:t xml:space="preserve">NOT) </w:t>
+      </w:r>
+      <w:r>
+        <w:rPr>
+          <w:sz w:val="28"/>
+        </w:rPr>
+        <w:t>comes at the top in priority list of the operators</w:t>
+      </w:r>
+    </w:p>
+    <w:p>
+      <w:pPr>
+        <w:spacing w:after="0"/>
+        <w:ind w:left="-720"/>
+        <w:rPr>
+          <w:sz w:val="28"/>
+        </w:rPr>
+      </w:pPr>
+      <w:r>
+        <w:rPr>
+          <w:sz w:val="28"/>
+        </w:rPr>
+        <w:t xml:space="preserve">- </w:t>
+      </w:r>
+      <w:r>
+        <w:rPr>
+          <w:b/>
+          <w:sz w:val="28"/>
+        </w:rPr>
+        <w:t>!</w:t>
+      </w:r>
+      <w:r>
+        <w:rPr>
+          <w:sz w:val="28"/>
+        </w:rPr>
+        <w:t xml:space="preserve"> </w:t>
+      </w:r>
+      <w:proofErr w:type="gramStart"/>
+      <w:r>
+        <w:rPr>
+          <w:sz w:val="28"/>
+        </w:rPr>
+        <w:t>is</w:t>
+      </w:r>
+      <w:proofErr w:type="gramEnd"/>
+      <w:r>
+        <w:rPr>
+          <w:sz w:val="28"/>
+        </w:rPr>
+        <w:t xml:space="preserve"> an </w:t>
+      </w:r>
+      <w:r>
+        <w:rPr>
+          <w:b/>
+          <w:sz w:val="28"/>
+        </w:rPr>
+        <w:t xml:space="preserve">unary </w:t>
+      </w:r>
+      <w:r>
+        <w:rPr>
+          <w:sz w:val="28"/>
+        </w:rPr>
+        <w:t>operator  , since it needs only single operand</w:t>
+      </w:r>
+      <w:r>
+        <w:rPr>
+          <w:sz w:val="28"/>
+        </w:rPr>
+        <w:t xml:space="preserve"> and </w:t>
+      </w:r>
+      <w:r>
+        <w:rPr>
+          <w:b/>
+          <w:sz w:val="28"/>
+        </w:rPr>
+        <w:t>rest are binary</w:t>
+      </w:r>
+      <w:r>
+        <w:rPr>
+          <w:sz w:val="28"/>
+        </w:rPr>
+        <w:t xml:space="preserve"> operators</w:t>
+      </w:r>
+    </w:p>
+    <w:p>
+      <w:pPr>
+        <w:spacing w:after="0"/>
+        <w:ind w:left="-720"/>
+        <w:rPr>
+          <w:sz w:val="28"/>
+        </w:rPr>
+      </w:pPr>
+      <w:r>
+        <w:rPr>
+          <w:sz w:val="28"/>
+        </w:rPr>
+        <w:tab/>
+      </w:r>
+    </w:p>
+    <w:p>
+      <w:pPr>
+        <w:spacing w:after="0"/>
+        <w:ind w:left="-720"/>
+        <w:rPr>
+          <w:b/>
+          <w:i/>
+          <w:sz w:val="28"/>
+        </w:rPr>
+      </w:pPr>
+      <w:r>
+        <w:rPr>
+          <w:sz w:val="28"/>
+        </w:rPr>
+        <w:tab/>
+      </w:r>
+      <w:proofErr w:type="gramStart"/>
+      <w:r>
+        <w:rPr>
+          <w:b/>
+          <w:i/>
+          <w:sz w:val="28"/>
+        </w:rPr>
+        <w:t>if(</w:t>
+      </w:r>
+      <w:proofErr w:type="gramEnd"/>
+      <w:r>
+        <w:rPr>
+          <w:b/>
+          <w:i/>
+          <w:sz w:val="28"/>
+        </w:rPr>
+        <w:t>!flag)</w:t>
+      </w:r>
+      <w:r>
+        <w:rPr>
+          <w:sz w:val="28"/>
+        </w:rPr>
+        <w:t xml:space="preserve"> is same as </w:t>
+      </w:r>
+      <w:r>
+        <w:rPr>
+          <w:b/>
+          <w:i/>
+          <w:sz w:val="28"/>
+        </w:rPr>
+        <w:t>if(flag==0)</w:t>
+      </w:r>
+    </w:p>
+    <w:p>
+      <w:pPr>
+        <w:spacing w:after="0"/>
+        <w:ind w:left="-720"/>
+        <w:rPr>
+          <w:b/>
+          <w:i/>
+          <w:sz w:val="28"/>
+        </w:rPr>
+      </w:pPr>
+      <w:r>
+        <w:rPr>
+          <w:b/>
+          <w:i/>
+          <w:sz w:val="28"/>
+        </w:rPr>
+        <w:tab/>
+      </w:r>
+      <w:proofErr w:type="gramStart"/>
+      <w:r>
+        <w:rPr>
+          <w:b/>
+          <w:i/>
+          <w:sz w:val="28"/>
+        </w:rPr>
+        <w:t>!(</w:t>
+      </w:r>
+      <w:proofErr w:type="gramEnd"/>
+      <w:r>
+        <w:rPr>
+          <w:b/>
+          <w:i/>
+          <w:sz w:val="28"/>
+        </w:rPr>
+        <w:t xml:space="preserve">a &lt;= b) </w:t>
+      </w:r>
+      <w:r>
+        <w:rPr>
+          <w:i/>
+          <w:sz w:val="28"/>
+        </w:rPr>
+        <w:t>is same as</w:t>
+      </w:r>
+      <w:r>
+        <w:rPr>
+          <w:b/>
+          <w:i/>
+          <w:sz w:val="28"/>
+        </w:rPr>
+        <w:t xml:space="preserve"> (a&gt;b)</w:t>
+      </w:r>
+    </w:p>
+    <w:p>
+      <w:pPr>
+        <w:spacing w:after="0"/>
+        <w:ind w:left="-720"/>
+        <w:rPr>
+          <w:b/>
+          <w:i/>
+          <w:sz w:val="28"/>
+        </w:rPr>
+      </w:pPr>
+      <w:r>
+        <w:rPr>
+          <w:b/>
+          <w:i/>
+          <w:sz w:val="28"/>
+        </w:rPr>
+        <w:tab/>
+      </w:r>
+      <w:proofErr w:type="gramStart"/>
+      <w:r>
+        <w:rPr>
+          <w:b/>
+          <w:i/>
+          <w:sz w:val="28"/>
+        </w:rPr>
+        <w:t>!(</w:t>
+      </w:r>
+      <w:proofErr w:type="gramEnd"/>
+      <w:r>
+        <w:rPr>
+          <w:b/>
+          <w:i/>
+          <w:sz w:val="28"/>
+        </w:rPr>
+        <w:t xml:space="preserve">a&gt;=b) </w:t>
+      </w:r>
+      <w:r>
+        <w:rPr>
+          <w:i/>
+          <w:sz w:val="28"/>
+        </w:rPr>
+        <w:t>is same as</w:t>
+      </w:r>
+      <w:r>
+        <w:rPr>
+          <w:b/>
+          <w:i/>
+          <w:sz w:val="28"/>
+        </w:rPr>
+        <w:t xml:space="preserve"> (a&lt;b)</w:t>
+      </w:r>
+    </w:p>
+    <w:p>
+      <w:pPr>
+        <w:spacing w:after="0"/>
+        <w:ind w:left="-720"/>
+        <w:rPr>
+          <w:sz w:val="28"/>
+        </w:rPr>
+      </w:pPr>
+    </w:p>
+    <w:p>
+      <w:pPr>
+        <w:spacing w:after="0"/>
+        <w:ind w:left="-720"/>
+        <w:rPr>
+          <w:sz w:val="28"/>
+        </w:rPr>
+      </w:pPr>
+      <w:r>
+        <w:rPr>
+          <w:b/>
+          <w:sz w:val="28"/>
+        </w:rPr>
+        <w:t>Conditional Operators</w:t>
+      </w:r>
+    </w:p>
+    <w:p>
+      <w:pPr>
+        <w:spacing w:after="0"/>
+        <w:ind w:left="-720"/>
+        <w:rPr>
+          <w:sz w:val="28"/>
+        </w:rPr>
+      </w:pPr>
+      <w:r>
+        <w:rPr>
+          <w:sz w:val="28"/>
+        </w:rPr>
+        <w:t xml:space="preserve">- </w:t>
+      </w:r>
+      <w:r>
+        <w:rPr>
+          <w:b/>
+          <w:sz w:val="28"/>
+        </w:rPr>
+        <w:t xml:space="preserve">? </w:t>
+      </w:r>
+      <w:proofErr w:type="gramStart"/>
+      <w:r>
+        <w:rPr>
+          <w:sz w:val="28"/>
+        </w:rPr>
+        <w:t>and</w:t>
+      </w:r>
+      <w:r>
+        <w:rPr>
+          <w:b/>
+          <w:sz w:val="28"/>
+        </w:rPr>
+        <w:t xml:space="preserve"> :</w:t>
+      </w:r>
+      <w:proofErr w:type="gramEnd"/>
+      <w:r>
+        <w:rPr>
+          <w:b/>
+          <w:sz w:val="28"/>
+        </w:rPr>
+        <w:t xml:space="preserve"> </w:t>
+      </w:r>
+      <w:r>
+        <w:rPr>
+          <w:sz w:val="28"/>
+        </w:rPr>
+        <w:t xml:space="preserve">constitute conditional operators . </w:t>
+      </w:r>
+    </w:p>
+    <w:p>
+      <w:pPr>
+        <w:spacing w:after="0"/>
+        <w:ind w:left="-720"/>
+        <w:rPr>
+          <w:sz w:val="28"/>
+        </w:rPr>
+      </w:pPr>
+      <w:r>
+        <w:rPr>
+          <w:sz w:val="28"/>
+        </w:rPr>
+        <w:t xml:space="preserve">- These are called as </w:t>
+      </w:r>
+      <w:r>
+        <w:rPr>
+          <w:b/>
+          <w:i/>
+          <w:sz w:val="28"/>
+        </w:rPr>
+        <w:t>ternary operators</w:t>
+      </w:r>
+      <w:r>
+        <w:rPr>
+          <w:sz w:val="28"/>
+        </w:rPr>
+        <w:t xml:space="preserve"> as they take 3 </w:t>
+      </w:r>
+      <w:proofErr w:type="gramStart"/>
+      <w:r>
+        <w:rPr>
+          <w:sz w:val="28"/>
+        </w:rPr>
+        <w:t>arguments .</w:t>
+      </w:r>
+      <w:proofErr w:type="gramEnd"/>
+      <w:r>
+        <w:rPr>
+          <w:sz w:val="28"/>
+        </w:rPr>
+        <w:t xml:space="preserve"> </w:t>
+      </w:r>
+    </w:p>
+    <w:p>
+      <w:pPr>
+        <w:spacing w:after="0"/>
+        <w:ind w:left="-720"/>
+        <w:rPr>
+          <w:b/>
+          <w:sz w:val="28"/>
+        </w:rPr>
+      </w:pPr>
+      <w:r>
+        <w:rPr>
+          <w:sz w:val="28"/>
+        </w:rPr>
+        <w:tab/>
+      </w:r>
+      <w:proofErr w:type="gramStart"/>
+      <w:r>
+        <w:rPr>
+          <w:sz w:val="28"/>
+        </w:rPr>
+        <w:t>format</w:t>
+      </w:r>
+      <w:proofErr w:type="gramEnd"/>
+      <w:r>
+        <w:rPr>
+          <w:sz w:val="28"/>
+        </w:rPr>
+        <w:t xml:space="preserve"> :-   </w:t>
+      </w:r>
+      <w:r>
+        <w:rPr>
+          <w:b/>
+          <w:sz w:val="28"/>
+        </w:rPr>
+        <w:t>expression 1</w:t>
+      </w:r>
+      <w:r>
+        <w:rPr>
+          <w:b/>
+          <w:sz w:val="28"/>
+        </w:rPr>
+        <w:t xml:space="preserve"> ? </w:t>
+      </w:r>
+      <w:proofErr w:type="gramStart"/>
+      <w:r>
+        <w:rPr>
+          <w:b/>
+          <w:sz w:val="28"/>
+        </w:rPr>
+        <w:t>expression</w:t>
+      </w:r>
+      <w:proofErr w:type="gramEnd"/>
+      <w:r>
+        <w:rPr>
+          <w:b/>
+          <w:sz w:val="28"/>
+        </w:rPr>
+        <w:t xml:space="preserve"> 2 : expression 3 </w:t>
+      </w:r>
+    </w:p>
+    <w:p>
+      <w:pPr>
+        <w:spacing w:after="0"/>
+        <w:ind w:left="-720"/>
+        <w:rPr>
+          <w:b/>
+          <w:sz w:val="28"/>
+        </w:rPr>
+      </w:pPr>
+      <w:r>
+        <w:rPr>
+          <w:b/>
+          <w:sz w:val="28"/>
+        </w:rPr>
+        <w:t>- If express 1 is true (non-zero</w:t>
+      </w:r>
+      <w:proofErr w:type="gramStart"/>
+      <w:r>
+        <w:rPr>
+          <w:b/>
+          <w:sz w:val="28"/>
+        </w:rPr>
+        <w:t>) ,</w:t>
+      </w:r>
+      <w:proofErr w:type="gramEnd"/>
+      <w:r>
+        <w:rPr>
+          <w:b/>
+          <w:sz w:val="28"/>
+        </w:rPr>
+        <w:t xml:space="preserve"> then express 2 will be returned otherwise express 3 will be returned . </w:t>
+      </w:r>
+    </w:p>
+    <w:p>
+      <w:pPr>
+        <w:spacing w:after="0"/>
+        <w:ind w:left="-720"/>
+        <w:rPr>
+          <w:b/>
+          <w:sz w:val="28"/>
+        </w:rPr>
+      </w:pPr>
+      <w:r>
+        <w:rPr>
+          <w:b/>
+          <w:sz w:val="28"/>
+        </w:rPr>
+        <w:t xml:space="preserve">- </w:t>
+      </w:r>
+      <w:r>
+        <w:rPr>
+          <w:sz w:val="28"/>
+        </w:rPr>
+        <w:t xml:space="preserve">The limitation of conditional operators is that </w:t>
+      </w:r>
+      <w:r>
+        <w:rPr>
+          <w:b/>
+          <w:sz w:val="28"/>
+        </w:rPr>
+        <w:t>only one C statement</w:t>
+      </w:r>
+      <w:r>
+        <w:rPr>
+          <w:sz w:val="28"/>
+        </w:rPr>
+        <w:t xml:space="preserve"> </w:t>
+      </w:r>
+      <w:r>
+        <w:rPr>
+          <w:sz w:val="28"/>
+        </w:rPr>
+        <w:t xml:space="preserve">can occur </w:t>
+      </w:r>
+      <w:proofErr w:type="gramStart"/>
+      <w:r>
+        <w:rPr>
+          <w:sz w:val="28"/>
+        </w:rPr>
+        <w:t xml:space="preserve">after </w:t>
+      </w:r>
+      <w:r>
+        <w:rPr>
+          <w:b/>
+          <w:sz w:val="28"/>
+        </w:rPr>
+        <w:t>?</w:t>
+      </w:r>
+      <w:proofErr w:type="gramEnd"/>
+      <w:r>
+        <w:rPr>
+          <w:sz w:val="28"/>
+        </w:rPr>
+        <w:t xml:space="preserve"> </w:t>
+      </w:r>
+      <w:proofErr w:type="gramStart"/>
+      <w:r>
+        <w:rPr>
+          <w:sz w:val="28"/>
+        </w:rPr>
+        <w:t xml:space="preserve">or </w:t>
+      </w:r>
+      <w:r>
+        <w:rPr>
+          <w:b/>
+          <w:sz w:val="28"/>
+        </w:rPr>
+        <w:t>:</w:t>
+      </w:r>
+      <w:proofErr w:type="gramEnd"/>
+    </w:p>
+    <w:p>
+      <w:pPr>
+        <w:spacing w:after="0"/>
+        <w:ind w:left="-720"/>
+        <w:rPr>
+          <w:b/>
+          <w:sz w:val="28"/>
+        </w:rPr>
+      </w:pPr>
+      <w:r>
+        <w:rPr>
+          <w:b/>
+          <w:sz w:val="28"/>
+        </w:rPr>
+        <w:tab/>
+      </w:r>
+      <w:r>
+        <w:rPr>
+          <w:b/>
+          <w:i/>
+          <w:sz w:val="28"/>
+        </w:rPr>
+        <w:t>a&gt;</w:t>
+      </w:r>
+      <w:proofErr w:type="gramStart"/>
+      <w:r>
+        <w:rPr>
+          <w:b/>
+          <w:i/>
+          <w:sz w:val="28"/>
+        </w:rPr>
+        <w:t>b ?</w:t>
+      </w:r>
+      <w:proofErr w:type="gramEnd"/>
+      <w:r>
+        <w:rPr>
+          <w:b/>
+          <w:i/>
+          <w:sz w:val="28"/>
+        </w:rPr>
+        <w:t xml:space="preserve"> g = a : g = b ;</w:t>
+      </w:r>
+      <w:r>
+        <w:rPr>
+          <w:b/>
+          <w:sz w:val="28"/>
+        </w:rPr>
+        <w:t xml:space="preserve"> </w:t>
+      </w:r>
+      <w:r>
+        <w:rPr>
+          <w:b/>
+          <w:sz w:val="28"/>
+        </w:rPr>
+        <w:sym w:font="Wingdings" w:char="F0DF"/>
+      </w:r>
+      <w:r>
+        <w:rPr>
+          <w:b/>
+          <w:sz w:val="28"/>
+        </w:rPr>
+        <w:t xml:space="preserve"> error , “</w:t>
+      </w:r>
+      <w:proofErr w:type="spellStart"/>
+      <w:r>
+        <w:rPr>
+          <w:b/>
+          <w:sz w:val="28"/>
+        </w:rPr>
+        <w:t>Lvalue</w:t>
+      </w:r>
+      <w:proofErr w:type="spellEnd"/>
+      <w:r>
+        <w:rPr>
+          <w:b/>
+          <w:sz w:val="28"/>
+        </w:rPr>
+        <w:t xml:space="preserve"> Required”  ;  to fix : a&gt;b ? g = </w:t>
+      </w:r>
+      <w:proofErr w:type="gramStart"/>
+      <w:r>
+        <w:rPr>
+          <w:b/>
+          <w:sz w:val="28"/>
+        </w:rPr>
+        <w:t>a :</w:t>
+      </w:r>
+      <w:proofErr w:type="gramEnd"/>
+      <w:r>
+        <w:rPr>
+          <w:b/>
+          <w:sz w:val="28"/>
+        </w:rPr>
+        <w:t xml:space="preserve"> (g = b) ; </w:t>
+      </w:r>
+    </w:p>
+    <w:p>
+      <w:pPr>
+        <w:spacing w:after="0"/>
+        <w:ind w:left="-720"/>
+        <w:rPr>
+          <w:sz w:val="28"/>
+        </w:rPr>
+      </w:pPr>
+      <w:r>
+        <w:rPr>
+          <w:sz w:val="28"/>
+        </w:rPr>
+        <w:t xml:space="preserve">- </w:t>
+      </w:r>
+      <w:proofErr w:type="spellStart"/>
+      <w:proofErr w:type="gramStart"/>
+      <w:r>
+        <w:rPr>
+          <w:b/>
+          <w:sz w:val="28"/>
+        </w:rPr>
+        <w:t>sizeof</w:t>
+      </w:r>
+      <w:proofErr w:type="spellEnd"/>
+      <w:r>
+        <w:rPr>
+          <w:b/>
+          <w:sz w:val="28"/>
+        </w:rPr>
+        <w:t>(</w:t>
+      </w:r>
+      <w:proofErr w:type="gramEnd"/>
+      <w:r>
+        <w:rPr>
+          <w:b/>
+          <w:sz w:val="28"/>
+        </w:rPr>
+        <w:t>)</w:t>
+      </w:r>
+      <w:r>
+        <w:rPr>
+          <w:sz w:val="28"/>
+        </w:rPr>
+        <w:t xml:space="preserve"> is an operator which gives </w:t>
+      </w:r>
+      <w:r>
+        <w:rPr>
+          <w:b/>
+          <w:sz w:val="28"/>
+        </w:rPr>
+        <w:t>number of bytes</w:t>
+      </w:r>
+      <w:r>
+        <w:rPr>
+          <w:sz w:val="28"/>
+        </w:rPr>
+        <w:t xml:space="preserve"> occupied by an entity</w:t>
+      </w:r>
+    </w:p>
+    <w:p>
+      <w:pPr>
+        <w:spacing w:after="0"/>
+        <w:ind w:left="-720"/>
+        <w:rPr>
+          <w:b/>
+          <w:sz w:val="28"/>
+        </w:rPr>
+      </w:pPr>
+      <w:bookmarkStart w:id="0" w:name="_GoBack"/>
+      <w:bookmarkEnd w:id="0"/>
     </w:p>
     <w:p>
       <w:pPr>
@@ -3654,7 +4567,7 @@
           <w:rPr>
             <w:noProof/>
           </w:rPr>
-          <w:t>1</w:t>
+          <w:t>4</w:t>
         </w:r>
         <w:r>
           <w:rPr>

</xml_diff>

<commit_message>
C - Loop done
</commit_message>
<xml_diff>
--- a/C Programming.docx
+++ b/C Programming.docx
@@ -2175,7 +2175,49 @@
           <w:sz w:val="44"/>
           <w:u w:val="thick"/>
         </w:rPr>
-        <w:t>Decision Control</w:t>
+        <w:t xml:space="preserve">Decision </w:t>
+      </w:r>
+      <w:proofErr w:type="gramStart"/>
+      <w:r>
+        <w:rPr>
+          <w:b/>
+          <w:sz w:val="44"/>
+          <w:u w:val="thick"/>
+        </w:rPr>
+        <w:t>Control</w:t>
+      </w:r>
+      <w:r>
+        <w:rPr>
+          <w:b/>
+          <w:sz w:val="44"/>
+          <w:u w:val="thick"/>
+        </w:rPr>
+        <w:t>(</w:t>
+      </w:r>
+      <w:proofErr w:type="gramEnd"/>
+      <w:r>
+        <w:rPr>
+          <w:b/>
+          <w:sz w:val="44"/>
+          <w:u w:val="thick"/>
+        </w:rPr>
+        <w:t>Control flow</w:t>
+      </w:r>
+      <w:r>
+        <w:rPr>
+          <w:b/>
+          <w:sz w:val="44"/>
+          <w:u w:val="thick"/>
+        </w:rPr>
+        <w:t>/Conditional Statements</w:t>
+      </w:r>
+      <w:r>
+        <w:rPr>
+          <w:b/>
+          <w:sz w:val="44"/>
+          <w:u w:val="thick"/>
+        </w:rPr>
+        <w:t>)</w:t>
       </w:r>
     </w:p>
     <w:p>
@@ -4224,21 +4266,1505 @@
         <w:spacing w:after="0"/>
         <w:ind w:left="-720"/>
         <w:rPr>
-          <w:b/>
+          <w:sz w:val="28"/>
+        </w:rPr>
+      </w:pPr>
+    </w:p>
+    <w:p>
+      <w:pPr>
+        <w:ind w:left="-720"/>
+        <w:rPr>
+          <w:b/>
+          <w:sz w:val="44"/>
+          <w:u w:val="thick"/>
+        </w:rPr>
+      </w:pPr>
+      <w:r>
+        <w:rPr>
+          <w:b/>
+          <w:sz w:val="44"/>
+          <w:u w:val="thick"/>
+        </w:rPr>
+        <w:t>Loop Control</w:t>
+      </w:r>
+    </w:p>
+    <w:p>
+      <w:pPr>
+        <w:spacing w:after="0"/>
+        <w:ind w:left="-720"/>
+        <w:rPr>
+          <w:sz w:val="28"/>
+        </w:rPr>
+      </w:pPr>
+      <w:r>
+        <w:rPr>
+          <w:sz w:val="28"/>
+        </w:rPr>
+        <w:t xml:space="preserve">- Loop control instruction is used to repeat a set of statements either a specified number of times or till a particular condition keeps </w:t>
+      </w:r>
+      <w:proofErr w:type="gramStart"/>
+      <w:r>
+        <w:rPr>
+          <w:sz w:val="28"/>
+        </w:rPr>
+        <w:t>satisfying .</w:t>
+      </w:r>
+      <w:proofErr w:type="gramEnd"/>
+      <w:r>
+        <w:rPr>
+          <w:sz w:val="28"/>
+        </w:rPr>
+        <w:t xml:space="preserve"> </w:t>
+      </w:r>
+    </w:p>
+    <w:p>
+      <w:pPr>
+        <w:spacing w:after="0"/>
+        <w:ind w:left="-720"/>
+        <w:rPr>
+          <w:b/>
+          <w:sz w:val="28"/>
+        </w:rPr>
+      </w:pPr>
+      <w:r>
+        <w:rPr>
+          <w:sz w:val="28"/>
+        </w:rPr>
+        <w:t xml:space="preserve">- </w:t>
+      </w:r>
+      <w:proofErr w:type="gramStart"/>
+      <w:r>
+        <w:rPr>
+          <w:sz w:val="28"/>
+        </w:rPr>
+        <w:t>the</w:t>
+      </w:r>
+      <w:proofErr w:type="gramEnd"/>
+      <w:r>
+        <w:rPr>
+          <w:sz w:val="28"/>
+        </w:rPr>
+        <w:t xml:space="preserve"> variable used for loop control is called </w:t>
+      </w:r>
+      <w:r>
+        <w:rPr>
+          <w:b/>
+          <w:sz w:val="28"/>
+        </w:rPr>
+        <w:t>‘loop counter ‘</w:t>
+      </w:r>
+      <w:r>
+        <w:rPr>
+          <w:sz w:val="28"/>
+        </w:rPr>
+        <w:t xml:space="preserve"> or </w:t>
+      </w:r>
+      <w:r>
+        <w:rPr>
+          <w:b/>
+          <w:sz w:val="28"/>
+        </w:rPr>
+        <w:t>‘index variable’</w:t>
+      </w:r>
+    </w:p>
+    <w:p>
+      <w:pPr>
+        <w:spacing w:after="0"/>
+        <w:ind w:left="-720"/>
+        <w:rPr>
+          <w:sz w:val="28"/>
+        </w:rPr>
+      </w:pPr>
+      <w:r>
+        <w:rPr>
+          <w:sz w:val="28"/>
+        </w:rPr>
+        <w:t>-</w:t>
+      </w:r>
+      <w:r>
+        <w:rPr>
+          <w:b/>
+          <w:sz w:val="28"/>
+        </w:rPr>
+        <w:t xml:space="preserve"> </w:t>
+      </w:r>
+      <w:proofErr w:type="gramStart"/>
+      <w:r>
+        <w:rPr>
+          <w:b/>
+          <w:sz w:val="28"/>
+        </w:rPr>
+        <w:t>for ,</w:t>
+      </w:r>
+      <w:proofErr w:type="gramEnd"/>
+      <w:r>
+        <w:rPr>
+          <w:b/>
+          <w:sz w:val="28"/>
+        </w:rPr>
+        <w:t xml:space="preserve"> while and do-while </w:t>
+      </w:r>
+      <w:r>
+        <w:rPr>
+          <w:sz w:val="28"/>
+        </w:rPr>
+        <w:t>are the kinds of loop control</w:t>
+      </w:r>
+      <w:r>
+        <w:rPr>
+          <w:sz w:val="28"/>
+        </w:rPr>
+        <w:t xml:space="preserve"> statements.</w:t>
+      </w:r>
+    </w:p>
+    <w:p>
+      <w:pPr>
+        <w:spacing w:after="0"/>
+        <w:ind w:left="-720"/>
+        <w:rPr>
+          <w:sz w:val="28"/>
+        </w:rPr>
+      </w:pPr>
+      <w:r>
+        <w:rPr>
+          <w:sz w:val="28"/>
+        </w:rPr>
+        <w:t xml:space="preserve">- </w:t>
+      </w:r>
+      <w:r>
+        <w:rPr>
+          <w:b/>
+          <w:sz w:val="28"/>
+        </w:rPr>
+        <w:t>j = ++</w:t>
+      </w:r>
+      <w:proofErr w:type="gramStart"/>
+      <w:r>
+        <w:rPr>
+          <w:b/>
+          <w:sz w:val="28"/>
+        </w:rPr>
+        <w:t>i</w:t>
+      </w:r>
+      <w:r>
+        <w:rPr>
+          <w:sz w:val="28"/>
+        </w:rPr>
+        <w:t xml:space="preserve"> ,</w:t>
+      </w:r>
+      <w:proofErr w:type="gramEnd"/>
+      <w:r>
+        <w:rPr>
+          <w:sz w:val="28"/>
+        </w:rPr>
+        <w:t xml:space="preserve"> first increments i then assigns the incremented value to j</w:t>
+      </w:r>
+    </w:p>
+    <w:p>
+      <w:pPr>
+        <w:spacing w:after="0"/>
+        <w:ind w:left="-720"/>
+        <w:rPr>
+          <w:sz w:val="28"/>
+        </w:rPr>
+      </w:pPr>
+      <w:r>
+        <w:rPr>
+          <w:sz w:val="28"/>
+        </w:rPr>
+        <w:t xml:space="preserve">- </w:t>
+      </w:r>
+      <w:proofErr w:type="gramStart"/>
+      <w:r>
+        <w:rPr>
+          <w:b/>
+          <w:sz w:val="28"/>
+        </w:rPr>
+        <w:t>while(</w:t>
+      </w:r>
+      <w:proofErr w:type="gramEnd"/>
+      <w:r>
+        <w:rPr>
+          <w:b/>
+          <w:sz w:val="28"/>
+        </w:rPr>
+        <w:t>++i&lt;10)</w:t>
+      </w:r>
+      <w:r>
+        <w:rPr>
+          <w:b/>
+          <w:sz w:val="28"/>
+        </w:rPr>
+        <w:t xml:space="preserve"> , </w:t>
+      </w:r>
+      <w:r>
+        <w:rPr>
+          <w:sz w:val="28"/>
+        </w:rPr>
+        <w:t>first increments i then checks the condition</w:t>
+      </w:r>
+    </w:p>
+    <w:p>
+      <w:pPr>
+        <w:spacing w:after="0"/>
+        <w:ind w:left="-720"/>
+        <w:rPr>
+          <w:sz w:val="28"/>
+        </w:rPr>
+      </w:pPr>
+      <w:r>
+        <w:rPr>
+          <w:sz w:val="28"/>
+        </w:rPr>
+        <w:t xml:space="preserve">- </w:t>
+      </w:r>
+      <w:proofErr w:type="gramStart"/>
+      <w:r>
+        <w:rPr>
+          <w:b/>
+          <w:sz w:val="28"/>
+        </w:rPr>
+        <w:t>while(</w:t>
+      </w:r>
+      <w:proofErr w:type="gramEnd"/>
+      <w:r>
+        <w:rPr>
+          <w:b/>
+          <w:sz w:val="28"/>
+        </w:rPr>
+        <w:t>i++&lt;10)</w:t>
+      </w:r>
+      <w:r>
+        <w:rPr>
+          <w:b/>
+          <w:sz w:val="28"/>
+        </w:rPr>
+        <w:t xml:space="preserve">  , </w:t>
+      </w:r>
+      <w:r>
+        <w:rPr>
+          <w:sz w:val="28"/>
+        </w:rPr>
+        <w:t>first checks the condition then increments</w:t>
+      </w:r>
+    </w:p>
+    <w:p>
+      <w:pPr>
+        <w:spacing w:after="0"/>
+        <w:ind w:left="-720"/>
+        <w:rPr>
+          <w:sz w:val="28"/>
+        </w:rPr>
+      </w:pPr>
+      <w:r>
+        <w:rPr>
+          <w:sz w:val="28"/>
+        </w:rPr>
+        <w:t xml:space="preserve">- </w:t>
+      </w:r>
+      <w:r>
+        <w:rPr>
+          <w:b/>
+          <w:sz w:val="28"/>
+        </w:rPr>
+        <w:t>+</w:t>
+      </w:r>
+      <w:proofErr w:type="gramStart"/>
+      <w:r>
+        <w:rPr>
+          <w:b/>
+          <w:sz w:val="28"/>
+        </w:rPr>
+        <w:t>= ,</w:t>
+      </w:r>
+      <w:proofErr w:type="gramEnd"/>
+      <w:r>
+        <w:rPr>
+          <w:b/>
+          <w:sz w:val="28"/>
+        </w:rPr>
+        <w:t xml:space="preserve"> -= , *=  , /= , %=</w:t>
+      </w:r>
+      <w:r>
+        <w:rPr>
+          <w:sz w:val="28"/>
+        </w:rPr>
+        <w:t xml:space="preserve"> are called compound assignment operators</w:t>
+      </w:r>
+      <w:r>
+        <w:rPr>
+          <w:sz w:val="28"/>
+        </w:rPr>
+        <w:t xml:space="preserve"> . </w:t>
+      </w:r>
+    </w:p>
+    <w:p>
+      <w:pPr>
+        <w:spacing w:after="0"/>
+        <w:ind w:left="-720"/>
+        <w:rPr>
+          <w:sz w:val="28"/>
+        </w:rPr>
+      </w:pPr>
+      <w:r>
+        <w:rPr>
+          <w:sz w:val="28"/>
+        </w:rPr>
+        <w:t xml:space="preserve">- </w:t>
+      </w:r>
+      <w:proofErr w:type="gramStart"/>
+      <w:r>
+        <w:rPr>
+          <w:sz w:val="28"/>
+        </w:rPr>
+        <w:t>in</w:t>
+      </w:r>
+      <w:proofErr w:type="gramEnd"/>
+      <w:r>
+        <w:rPr>
+          <w:sz w:val="28"/>
+        </w:rPr>
+        <w:t xml:space="preserve"> </w:t>
+      </w:r>
+      <w:r>
+        <w:rPr>
+          <w:b/>
+          <w:sz w:val="28"/>
+        </w:rPr>
+        <w:t>for loop</w:t>
+      </w:r>
+      <w:r>
+        <w:rPr>
+          <w:sz w:val="28"/>
+        </w:rPr>
+        <w:t xml:space="preserve"> , </w:t>
+      </w:r>
+      <w:r>
+        <w:rPr>
+          <w:b/>
+          <w:sz w:val="28"/>
+        </w:rPr>
+        <w:t xml:space="preserve">counter initialization , testing and </w:t>
+      </w:r>
+      <w:proofErr w:type="spellStart"/>
+      <w:r>
+        <w:rPr>
+          <w:b/>
+          <w:sz w:val="28"/>
+        </w:rPr>
+        <w:t>incrementation</w:t>
+      </w:r>
+      <w:proofErr w:type="spellEnd"/>
+      <w:r>
+        <w:rPr>
+          <w:b/>
+          <w:sz w:val="28"/>
+        </w:rPr>
+        <w:t xml:space="preserve"> </w:t>
+      </w:r>
+      <w:r>
+        <w:rPr>
+          <w:sz w:val="28"/>
+        </w:rPr>
+        <w:t xml:space="preserve">is done in a single line only , unlike in while loop . </w:t>
+      </w:r>
+    </w:p>
+    <w:p>
+      <w:pPr>
+        <w:spacing w:after="0"/>
+        <w:ind w:left="-720"/>
+        <w:rPr>
+          <w:sz w:val="28"/>
+        </w:rPr>
+      </w:pPr>
+      <w:r>
+        <w:rPr>
+          <w:sz w:val="28"/>
+        </w:rPr>
+        <w:lastRenderedPageBreak/>
+        <w:t xml:space="preserve">- </w:t>
+      </w:r>
+      <w:proofErr w:type="gramStart"/>
+      <w:r>
+        <w:rPr>
+          <w:sz w:val="28"/>
+        </w:rPr>
+        <w:t>multiple</w:t>
+      </w:r>
+      <w:proofErr w:type="gramEnd"/>
+      <w:r>
+        <w:rPr>
+          <w:sz w:val="28"/>
+        </w:rPr>
+        <w:t xml:space="preserve"> initialization ,</w:t>
+      </w:r>
+      <w:proofErr w:type="spellStart"/>
+      <w:r>
+        <w:rPr>
+          <w:sz w:val="28"/>
+        </w:rPr>
+        <w:t>incrementation</w:t>
+      </w:r>
+      <w:proofErr w:type="spellEnd"/>
+      <w:r>
+        <w:rPr>
+          <w:sz w:val="28"/>
+        </w:rPr>
+        <w:t xml:space="preserve"> and testing could be done in for loop</w:t>
+      </w:r>
+    </w:p>
+    <w:p>
+      <w:pPr>
+        <w:spacing w:after="0"/>
+        <w:ind w:left="-720"/>
+        <w:rPr>
+          <w:b/>
+          <w:sz w:val="28"/>
+        </w:rPr>
+      </w:pPr>
+      <w:r>
+        <w:rPr>
+          <w:sz w:val="28"/>
+        </w:rPr>
+        <w:tab/>
+      </w:r>
+      <w:proofErr w:type="gramStart"/>
+      <w:r>
+        <w:rPr>
+          <w:sz w:val="28"/>
+        </w:rPr>
+        <w:t>example</w:t>
+      </w:r>
+      <w:proofErr w:type="gramEnd"/>
+      <w:r>
+        <w:rPr>
+          <w:sz w:val="28"/>
+        </w:rPr>
+        <w:t xml:space="preserve">:- </w:t>
+      </w:r>
+      <w:r>
+        <w:rPr>
+          <w:b/>
+          <w:sz w:val="28"/>
+        </w:rPr>
+        <w:t>for(i=1 , j = 2 ; i&lt;=10 &amp;&amp; j&lt;=24 ; i++ , j+=3)</w:t>
+      </w:r>
+    </w:p>
+    <w:p>
+      <w:pPr>
+        <w:spacing w:after="0"/>
+        <w:ind w:left="-720"/>
+        <w:rPr>
+          <w:sz w:val="28"/>
+        </w:rPr>
+      </w:pPr>
+      <w:r>
+        <w:rPr>
+          <w:sz w:val="28"/>
+        </w:rPr>
+        <w:t xml:space="preserve">- </w:t>
+      </w:r>
+      <w:proofErr w:type="gramStart"/>
+      <w:r>
+        <w:rPr>
+          <w:b/>
+          <w:sz w:val="28"/>
+        </w:rPr>
+        <w:t>break</w:t>
+      </w:r>
+      <w:proofErr w:type="gramEnd"/>
+      <w:r>
+        <w:rPr>
+          <w:sz w:val="28"/>
+        </w:rPr>
+        <w:t xml:space="preserve"> statement is used to </w:t>
+      </w:r>
+      <w:r>
+        <w:rPr>
+          <w:b/>
+          <w:sz w:val="28"/>
+        </w:rPr>
+        <w:t>terminate the loop</w:t>
+      </w:r>
+      <w:r>
+        <w:rPr>
+          <w:sz w:val="28"/>
+        </w:rPr>
+        <w:t xml:space="preserve"> inside which it is </w:t>
+      </w:r>
+      <w:r>
+        <w:rPr>
+          <w:sz w:val="28"/>
+        </w:rPr>
+        <w:t>.</w:t>
+      </w:r>
+    </w:p>
+    <w:p>
+      <w:pPr>
+        <w:spacing w:after="0"/>
+        <w:ind w:left="-720"/>
+        <w:rPr>
+          <w:sz w:val="28"/>
+        </w:rPr>
+      </w:pPr>
+      <w:r>
+        <w:rPr>
+          <w:sz w:val="28"/>
+        </w:rPr>
+        <w:t>-</w:t>
+      </w:r>
+      <w:r>
+        <w:rPr>
+          <w:b/>
+          <w:sz w:val="28"/>
+        </w:rPr>
+        <w:t xml:space="preserve"> </w:t>
+      </w:r>
+      <w:r>
+        <w:rPr>
+          <w:b/>
+          <w:sz w:val="28"/>
+        </w:rPr>
+        <w:t>continue</w:t>
+      </w:r>
+      <w:r>
+        <w:rPr>
+          <w:sz w:val="28"/>
+        </w:rPr>
+        <w:t xml:space="preserve"> keyword </w:t>
+      </w:r>
+      <w:r>
+        <w:rPr>
+          <w:b/>
+          <w:sz w:val="28"/>
+        </w:rPr>
+        <w:t>skips/abandons</w:t>
+      </w:r>
+      <w:r>
+        <w:rPr>
+          <w:sz w:val="28"/>
+        </w:rPr>
+        <w:t xml:space="preserve"> rest/following instructions in the loop and goes for the next iteration of the loop.</w:t>
+      </w:r>
+      <w:r>
+        <w:rPr>
+          <w:sz w:val="28"/>
+        </w:rPr>
+        <w:t xml:space="preserve"> </w:t>
+      </w:r>
+    </w:p>
+    <w:p>
+      <w:pPr>
+        <w:spacing w:after="0"/>
+        <w:ind w:left="-720"/>
+        <w:rPr>
+          <w:sz w:val="28"/>
+        </w:rPr>
+      </w:pPr>
+      <w:r>
+        <w:rPr>
+          <w:sz w:val="28"/>
+        </w:rPr>
+        <w:t xml:space="preserve">- </w:t>
+      </w:r>
+      <w:proofErr w:type="gramStart"/>
+      <w:r>
+        <w:rPr>
+          <w:sz w:val="28"/>
+        </w:rPr>
+        <w:t>when</w:t>
+      </w:r>
+      <w:proofErr w:type="gramEnd"/>
+      <w:r>
+        <w:rPr>
+          <w:sz w:val="28"/>
+        </w:rPr>
+        <w:t xml:space="preserve"> </w:t>
+      </w:r>
+      <w:r>
+        <w:rPr>
+          <w:b/>
+          <w:sz w:val="28"/>
+        </w:rPr>
+        <w:t>continue</w:t>
+      </w:r>
+      <w:r>
+        <w:rPr>
+          <w:sz w:val="28"/>
+        </w:rPr>
+        <w:t xml:space="preserve"> statement is encountered the </w:t>
+      </w:r>
+      <w:r>
+        <w:rPr>
+          <w:b/>
+          <w:sz w:val="28"/>
+        </w:rPr>
+        <w:t>control</w:t>
+      </w:r>
+      <w:r>
+        <w:rPr>
+          <w:sz w:val="28"/>
+        </w:rPr>
+        <w:t xml:space="preserve"> is passed to the </w:t>
+      </w:r>
+      <w:r>
+        <w:rPr>
+          <w:b/>
+          <w:sz w:val="28"/>
+        </w:rPr>
+        <w:t>beginning of the loop</w:t>
+      </w:r>
+    </w:p>
+    <w:p>
+      <w:pPr>
+        <w:spacing w:after="0"/>
+        <w:ind w:left="-720"/>
+        <w:rPr>
+          <w:sz w:val="28"/>
+        </w:rPr>
+      </w:pPr>
+      <w:proofErr w:type="gramStart"/>
+      <w:r>
+        <w:rPr>
+          <w:sz w:val="28"/>
+        </w:rPr>
+        <w:t>while</w:t>
+      </w:r>
+      <w:proofErr w:type="gramEnd"/>
+      <w:r>
+        <w:rPr>
+          <w:sz w:val="28"/>
+        </w:rPr>
+        <w:t xml:space="preserve"> </w:t>
+      </w:r>
+      <w:r>
+        <w:rPr>
+          <w:sz w:val="28"/>
+        </w:rPr>
+        <w:t>with</w:t>
+      </w:r>
+      <w:r>
+        <w:rPr>
+          <w:sz w:val="28"/>
+        </w:rPr>
+        <w:t xml:space="preserve"> </w:t>
+      </w:r>
+      <w:r>
+        <w:rPr>
+          <w:b/>
+          <w:sz w:val="28"/>
+        </w:rPr>
+        <w:t>break</w:t>
+      </w:r>
+      <w:r>
+        <w:rPr>
+          <w:sz w:val="28"/>
+        </w:rPr>
+        <w:t xml:space="preserve"> , control passes to the </w:t>
+      </w:r>
+      <w:r>
+        <w:rPr>
+          <w:b/>
+          <w:sz w:val="28"/>
+        </w:rPr>
+        <w:t>first statement after the loop</w:t>
+      </w:r>
+      <w:r>
+        <w:rPr>
+          <w:sz w:val="28"/>
+        </w:rPr>
+        <w:t xml:space="preserve"> . </w:t>
+      </w:r>
+    </w:p>
+    <w:p>
+      <w:pPr>
+        <w:spacing w:after="0"/>
+        <w:ind w:left="-720"/>
+        <w:rPr>
+          <w:sz w:val="28"/>
+        </w:rPr>
+      </w:pPr>
+      <w:r>
+        <w:rPr>
+          <w:sz w:val="28"/>
+        </w:rPr>
+        <w:t xml:space="preserve">- Since </w:t>
+      </w:r>
+      <w:r>
+        <w:rPr>
+          <w:b/>
+          <w:sz w:val="28"/>
+        </w:rPr>
+        <w:t>do-while</w:t>
+      </w:r>
+      <w:r>
+        <w:rPr>
+          <w:sz w:val="28"/>
+        </w:rPr>
+        <w:t xml:space="preserve"> loop checks the condition after the execution of the </w:t>
+      </w:r>
+      <w:proofErr w:type="gramStart"/>
+      <w:r>
+        <w:rPr>
+          <w:sz w:val="28"/>
+        </w:rPr>
+        <w:t>statements ,</w:t>
+      </w:r>
+      <w:proofErr w:type="gramEnd"/>
+      <w:r>
+        <w:rPr>
+          <w:sz w:val="28"/>
+        </w:rPr>
+        <w:t xml:space="preserve"> it executes its statements at least once even if the condition fails for the first time . </w:t>
+      </w:r>
+    </w:p>
+    <w:p>
+      <w:pPr>
+        <w:spacing w:after="0"/>
+        <w:ind w:left="-720"/>
+        <w:rPr>
+          <w:sz w:val="28"/>
+        </w:rPr>
+      </w:pPr>
+      <w:r>
+        <w:rPr>
+          <w:sz w:val="28"/>
+        </w:rPr>
+        <w:t xml:space="preserve">- </w:t>
+      </w:r>
+      <w:proofErr w:type="spellStart"/>
+      <w:proofErr w:type="gramStart"/>
+      <w:r>
+        <w:rPr>
+          <w:b/>
+          <w:sz w:val="28"/>
+        </w:rPr>
+        <w:t>fflush</w:t>
+      </w:r>
+      <w:proofErr w:type="spellEnd"/>
+      <w:r>
+        <w:rPr>
+          <w:b/>
+          <w:sz w:val="28"/>
+        </w:rPr>
+        <w:t>(</w:t>
+      </w:r>
+      <w:proofErr w:type="gramEnd"/>
+      <w:r>
+        <w:rPr>
+          <w:b/>
+          <w:sz w:val="28"/>
+        </w:rPr>
+        <w:t>)</w:t>
+      </w:r>
+      <w:r>
+        <w:rPr>
+          <w:b/>
+          <w:sz w:val="28"/>
+        </w:rPr>
+        <w:t xml:space="preserve"> </w:t>
+      </w:r>
+      <w:r>
+        <w:rPr>
+          <w:sz w:val="28"/>
+        </w:rPr>
+        <w:t xml:space="preserve">is used to remove </w:t>
+      </w:r>
+      <w:r>
+        <w:rPr>
+          <w:sz w:val="28"/>
+        </w:rPr>
+        <w:t>or flush out any</w:t>
+      </w:r>
+      <w:r>
+        <w:rPr>
+          <w:sz w:val="28"/>
+        </w:rPr>
+        <w:t xml:space="preserve"> data</w:t>
+      </w:r>
+      <w:r>
+        <w:rPr>
+          <w:sz w:val="28"/>
+        </w:rPr>
+        <w:t xml:space="preserve"> remaining in the</w:t>
+      </w:r>
+      <w:r>
+        <w:rPr>
+          <w:b/>
+          <w:sz w:val="28"/>
+        </w:rPr>
+        <w:t xml:space="preserve"> buffer</w:t>
+      </w:r>
+      <w:r>
+        <w:rPr>
+          <w:sz w:val="28"/>
+        </w:rPr>
+        <w:t xml:space="preserve"> . </w:t>
+      </w:r>
+      <w:r>
+        <w:rPr>
+          <w:sz w:val="28"/>
+        </w:rPr>
+        <w:t xml:space="preserve"> </w:t>
+      </w:r>
+    </w:p>
+    <w:p>
+      <w:pPr>
+        <w:spacing w:after="0"/>
+        <w:ind w:left="-720"/>
+        <w:rPr>
+          <w:sz w:val="28"/>
+        </w:rPr>
+      </w:pPr>
+      <w:r>
+        <w:rPr>
+          <w:sz w:val="28"/>
+        </w:rPr>
+        <w:t xml:space="preserve">- </w:t>
+      </w:r>
+      <w:proofErr w:type="gramStart"/>
+      <w:r>
+        <w:rPr>
+          <w:sz w:val="28"/>
+        </w:rPr>
+        <w:t>we</w:t>
+      </w:r>
+      <w:proofErr w:type="gramEnd"/>
+      <w:r>
+        <w:rPr>
+          <w:sz w:val="28"/>
+        </w:rPr>
+        <w:t xml:space="preserve"> have to pass </w:t>
+      </w:r>
+      <w:proofErr w:type="spellStart"/>
+      <w:r>
+        <w:rPr>
+          <w:b/>
+          <w:sz w:val="28"/>
+        </w:rPr>
+        <w:t>stdin</w:t>
+      </w:r>
+      <w:proofErr w:type="spellEnd"/>
+      <w:r>
+        <w:rPr>
+          <w:sz w:val="28"/>
+        </w:rPr>
+        <w:t xml:space="preserve"> as argument into the </w:t>
+      </w:r>
+      <w:proofErr w:type="spellStart"/>
+      <w:r>
+        <w:rPr>
+          <w:b/>
+          <w:sz w:val="28"/>
+        </w:rPr>
+        <w:t>fflush</w:t>
+      </w:r>
+      <w:proofErr w:type="spellEnd"/>
+      <w:r>
+        <w:rPr>
+          <w:b/>
+          <w:sz w:val="28"/>
+        </w:rPr>
+        <w:t>()</w:t>
+      </w:r>
+      <w:r>
+        <w:rPr>
+          <w:sz w:val="28"/>
+        </w:rPr>
+        <w:t xml:space="preserve"> , since we have to flush out the standard input related buffer </w:t>
+      </w:r>
+      <w:proofErr w:type="spellStart"/>
+      <w:r>
+        <w:rPr>
+          <w:sz w:val="28"/>
+        </w:rPr>
+        <w:t>i.e</w:t>
+      </w:r>
+      <w:proofErr w:type="spellEnd"/>
+      <w:r>
+        <w:rPr>
+          <w:sz w:val="28"/>
+        </w:rPr>
+        <w:t xml:space="preserve"> </w:t>
+      </w:r>
+      <w:proofErr w:type="spellStart"/>
+      <w:r>
+        <w:rPr>
+          <w:b/>
+          <w:sz w:val="28"/>
+        </w:rPr>
+        <w:t>fflush</w:t>
+      </w:r>
+      <w:proofErr w:type="spellEnd"/>
+      <w:r>
+        <w:rPr>
+          <w:b/>
+          <w:sz w:val="28"/>
+        </w:rPr>
+        <w:t>(</w:t>
+      </w:r>
+      <w:proofErr w:type="spellStart"/>
+      <w:r>
+        <w:rPr>
+          <w:b/>
+          <w:sz w:val="28"/>
+        </w:rPr>
+        <w:t>stdin</w:t>
+      </w:r>
+      <w:proofErr w:type="spellEnd"/>
+      <w:r>
+        <w:rPr>
+          <w:b/>
+          <w:sz w:val="28"/>
+        </w:rPr>
+        <w:t>)</w:t>
+      </w:r>
+      <w:r>
+        <w:rPr>
+          <w:sz w:val="28"/>
+        </w:rPr>
+        <w:t xml:space="preserve"> . </w:t>
+      </w:r>
+    </w:p>
+    <w:p>
+      <w:pPr>
+        <w:spacing w:after="0"/>
+        <w:ind w:left="-720"/>
+        <w:rPr>
+          <w:b/>
+          <w:sz w:val="28"/>
+        </w:rPr>
+      </w:pPr>
+      <w:r>
+        <w:rPr>
+          <w:sz w:val="28"/>
+        </w:rPr>
+        <w:t xml:space="preserve">- After taking the </w:t>
+      </w:r>
+      <w:r>
+        <w:rPr>
+          <w:b/>
+          <w:sz w:val="28"/>
+        </w:rPr>
+        <w:t xml:space="preserve">number </w:t>
+      </w:r>
+      <w:proofErr w:type="gramStart"/>
+      <w:r>
+        <w:rPr>
+          <w:b/>
+          <w:sz w:val="28"/>
+        </w:rPr>
+        <w:t>input</w:t>
+      </w:r>
+      <w:r>
+        <w:rPr>
+          <w:sz w:val="28"/>
+        </w:rPr>
+        <w:t xml:space="preserve"> ,</w:t>
+      </w:r>
+      <w:proofErr w:type="gramEnd"/>
+      <w:r>
+        <w:rPr>
+          <w:sz w:val="28"/>
+        </w:rPr>
+        <w:t xml:space="preserve"> the </w:t>
+      </w:r>
+      <w:proofErr w:type="spellStart"/>
+      <w:r>
+        <w:rPr>
+          <w:b/>
+          <w:sz w:val="28"/>
+        </w:rPr>
+        <w:t>scanf</w:t>
+      </w:r>
+      <w:proofErr w:type="spellEnd"/>
+      <w:r>
+        <w:rPr>
+          <w:b/>
+          <w:sz w:val="28"/>
+        </w:rPr>
+        <w:t>()</w:t>
+      </w:r>
+      <w:r>
+        <w:rPr>
+          <w:sz w:val="28"/>
+        </w:rPr>
+        <w:t xml:space="preserve"> assigns the number to variable and </w:t>
+      </w:r>
+      <w:r>
+        <w:rPr>
+          <w:b/>
+          <w:sz w:val="28"/>
+        </w:rPr>
+        <w:t>keeps the enter key unread in the Keyboard buffer</w:t>
+      </w:r>
+      <w:r>
+        <w:rPr>
+          <w:sz w:val="28"/>
+        </w:rPr>
+        <w:t xml:space="preserve"> . Hence next time when we supply any character </w:t>
+      </w:r>
+      <w:proofErr w:type="spellStart"/>
+      <w:r>
+        <w:rPr>
+          <w:sz w:val="28"/>
+        </w:rPr>
+        <w:t>scanf</w:t>
+      </w:r>
+      <w:proofErr w:type="spellEnd"/>
+      <w:r>
+        <w:rPr>
+          <w:sz w:val="28"/>
+        </w:rPr>
+        <w:t xml:space="preserve"> () will read </w:t>
+      </w:r>
+      <w:r>
+        <w:rPr>
+          <w:b/>
+          <w:sz w:val="28"/>
+        </w:rPr>
+        <w:t>the enter</w:t>
+      </w:r>
+      <w:r>
+        <w:rPr>
+          <w:sz w:val="28"/>
+        </w:rPr>
+        <w:t xml:space="preserve"> from the buffer instead of taking character </w:t>
+      </w:r>
+      <w:proofErr w:type="gramStart"/>
+      <w:r>
+        <w:rPr>
+          <w:sz w:val="28"/>
+        </w:rPr>
+        <w:t>input .</w:t>
+      </w:r>
+      <w:proofErr w:type="gramEnd"/>
+      <w:r>
+        <w:rPr>
+          <w:sz w:val="28"/>
+        </w:rPr>
+        <w:t xml:space="preserve"> Hence to avoid this we use </w:t>
+      </w:r>
+      <w:proofErr w:type="spellStart"/>
+      <w:proofErr w:type="gramStart"/>
+      <w:r>
+        <w:rPr>
+          <w:b/>
+          <w:sz w:val="28"/>
+        </w:rPr>
+        <w:t>fflush</w:t>
+      </w:r>
+      <w:proofErr w:type="spellEnd"/>
+      <w:r>
+        <w:rPr>
+          <w:b/>
+          <w:sz w:val="28"/>
+        </w:rPr>
+        <w:t>(</w:t>
+      </w:r>
+      <w:proofErr w:type="spellStart"/>
+      <w:proofErr w:type="gramEnd"/>
+      <w:r>
+        <w:rPr>
+          <w:b/>
+          <w:sz w:val="28"/>
+        </w:rPr>
+        <w:t>stdin</w:t>
+      </w:r>
+      <w:proofErr w:type="spellEnd"/>
+      <w:r>
+        <w:rPr>
+          <w:b/>
+          <w:sz w:val="28"/>
+        </w:rPr>
+        <w:t>)</w:t>
+      </w:r>
+      <w:r>
+        <w:rPr>
+          <w:b/>
+          <w:sz w:val="28"/>
+        </w:rPr>
+        <w:t xml:space="preserve"> . </w:t>
+      </w:r>
+    </w:p>
+    <w:p>
+      <w:pPr>
+        <w:spacing w:after="0"/>
+        <w:ind w:left="-720"/>
+        <w:rPr>
+          <w:b/>
+          <w:sz w:val="28"/>
+        </w:rPr>
+      </w:pPr>
+      <w:r>
+        <w:rPr>
+          <w:b/>
+          <w:sz w:val="28"/>
+        </w:rPr>
+        <w:t>-</w:t>
+      </w:r>
+      <w:r>
+        <w:rPr>
+          <w:sz w:val="28"/>
+        </w:rPr>
+        <w:t xml:space="preserve"> </w:t>
+      </w:r>
+      <w:proofErr w:type="gramStart"/>
+      <w:r>
+        <w:rPr>
+          <w:sz w:val="28"/>
+        </w:rPr>
+        <w:t>sometimes ,</w:t>
+      </w:r>
+      <w:proofErr w:type="gramEnd"/>
+      <w:r>
+        <w:rPr>
+          <w:sz w:val="28"/>
+        </w:rPr>
+        <w:t xml:space="preserve"> there might be a situation when in a loop the </w:t>
+      </w:r>
+      <w:r>
+        <w:rPr>
+          <w:b/>
+          <w:sz w:val="28"/>
+        </w:rPr>
+        <w:t xml:space="preserve">number of iterations would be unknown </w:t>
+      </w:r>
+      <w:r>
+        <w:rPr>
+          <w:sz w:val="28"/>
+        </w:rPr>
+        <w:t xml:space="preserve">example: </w:t>
+      </w:r>
+      <w:r>
+        <w:rPr>
+          <w:b/>
+          <w:sz w:val="28"/>
+        </w:rPr>
+        <w:t>while(x == 5) , while(y == ‘y’)</w:t>
+      </w:r>
+      <w:r>
+        <w:rPr>
+          <w:b/>
+          <w:sz w:val="28"/>
+        </w:rPr>
+        <w:t xml:space="preserve"> , </w:t>
+      </w:r>
+      <w:r>
+        <w:rPr>
+          <w:sz w:val="28"/>
+        </w:rPr>
+        <w:t>such loops are called</w:t>
+      </w:r>
+      <w:r>
+        <w:rPr>
+          <w:b/>
+          <w:sz w:val="28"/>
+        </w:rPr>
+        <w:t xml:space="preserve"> odd loops . </w:t>
+      </w:r>
+    </w:p>
+    <w:p>
+      <w:pPr>
+        <w:spacing w:after="0"/>
+        <w:ind w:left="-720"/>
+        <w:rPr>
+          <w:b/>
+          <w:sz w:val="28"/>
+        </w:rPr>
+      </w:pPr>
+      <w:r>
+        <w:rPr>
+          <w:sz w:val="28"/>
+        </w:rPr>
+        <w:t>-</w:t>
+      </w:r>
+      <w:r>
+        <w:rPr>
+          <w:b/>
+          <w:sz w:val="28"/>
+        </w:rPr>
+        <w:t xml:space="preserve"> </w:t>
+      </w:r>
+      <w:proofErr w:type="gramStart"/>
+      <w:r>
+        <w:rPr>
+          <w:b/>
+          <w:sz w:val="28"/>
+        </w:rPr>
+        <w:t>usual</w:t>
+      </w:r>
+      <w:proofErr w:type="gramEnd"/>
+      <w:r>
+        <w:rPr>
+          <w:b/>
+          <w:sz w:val="28"/>
+        </w:rPr>
+        <w:t xml:space="preserve"> uses :- </w:t>
+      </w:r>
+    </w:p>
+    <w:p>
+      <w:pPr>
+        <w:spacing w:after="0"/>
+        <w:ind w:left="-720"/>
+        <w:rPr>
+          <w:b/>
+          <w:sz w:val="28"/>
+        </w:rPr>
+      </w:pPr>
+      <w:r>
+        <w:rPr>
+          <w:b/>
+          <w:sz w:val="28"/>
+        </w:rPr>
+        <w:tab/>
+      </w:r>
+      <w:proofErr w:type="gramStart"/>
+      <w:r>
+        <w:rPr>
+          <w:sz w:val="28"/>
+        </w:rPr>
+        <w:t>while</w:t>
+      </w:r>
+      <w:proofErr w:type="gramEnd"/>
+      <w:r>
+        <w:rPr>
+          <w:sz w:val="28"/>
+        </w:rPr>
+        <w:t xml:space="preserve"> - to repeat something an </w:t>
+      </w:r>
+      <w:r>
+        <w:rPr>
+          <w:b/>
+          <w:sz w:val="28"/>
+        </w:rPr>
+        <w:t>unknown number of times</w:t>
+      </w:r>
+    </w:p>
+    <w:p>
+      <w:pPr>
+        <w:spacing w:after="0"/>
+        <w:ind w:left="-720"/>
+        <w:rPr>
+          <w:sz w:val="28"/>
+        </w:rPr>
+      </w:pPr>
+      <w:r>
+        <w:rPr>
+          <w:sz w:val="28"/>
+        </w:rPr>
+        <w:tab/>
+      </w:r>
+      <w:proofErr w:type="gramStart"/>
+      <w:r>
+        <w:rPr>
+          <w:sz w:val="28"/>
+        </w:rPr>
+        <w:t>for</w:t>
+      </w:r>
+      <w:proofErr w:type="gramEnd"/>
+      <w:r>
+        <w:rPr>
+          <w:sz w:val="28"/>
+        </w:rPr>
+        <w:t xml:space="preserve"> - to repeat something a </w:t>
+      </w:r>
+      <w:r>
+        <w:rPr>
+          <w:b/>
+          <w:sz w:val="28"/>
+        </w:rPr>
+        <w:t>fixed number of times</w:t>
+      </w:r>
+    </w:p>
+    <w:p>
+      <w:pPr>
+        <w:spacing w:after="0"/>
+        <w:ind w:left="-720"/>
+        <w:rPr>
+          <w:b/>
+          <w:sz w:val="28"/>
+        </w:rPr>
+      </w:pPr>
+      <w:r>
+        <w:rPr>
+          <w:sz w:val="28"/>
+        </w:rPr>
+        <w:tab/>
+      </w:r>
+      <w:proofErr w:type="gramStart"/>
+      <w:r>
+        <w:rPr>
+          <w:sz w:val="28"/>
+        </w:rPr>
+        <w:t>do-</w:t>
+      </w:r>
+      <w:proofErr w:type="gramEnd"/>
+      <w:r>
+        <w:rPr>
+          <w:sz w:val="28"/>
+        </w:rPr>
+        <w:t xml:space="preserve">while - to repeat something </w:t>
+      </w:r>
+      <w:r>
+        <w:rPr>
+          <w:b/>
+          <w:sz w:val="28"/>
+        </w:rPr>
+        <w:t>at least once</w:t>
+      </w:r>
+    </w:p>
+    <w:p>
+      <w:pPr>
+        <w:spacing w:after="0"/>
+        <w:ind w:left="-720"/>
+        <w:rPr>
+          <w:sz w:val="28"/>
+        </w:rPr>
+      </w:pPr>
+      <w:r>
+        <w:rPr>
+          <w:sz w:val="28"/>
+        </w:rPr>
+        <w:t xml:space="preserve">- </w:t>
+      </w:r>
+      <w:proofErr w:type="gramStart"/>
+      <w:r>
+        <w:rPr>
+          <w:b/>
+          <w:sz w:val="28"/>
+        </w:rPr>
+        <w:t>for(</w:t>
+      </w:r>
+      <w:proofErr w:type="gramEnd"/>
+      <w:r>
+        <w:rPr>
+          <w:b/>
+          <w:sz w:val="28"/>
+        </w:rPr>
+        <w:t>; ;)</w:t>
+      </w:r>
+      <w:r>
+        <w:rPr>
+          <w:sz w:val="28"/>
+        </w:rPr>
+        <w:t xml:space="preserve"> and </w:t>
+      </w:r>
+      <w:r>
+        <w:rPr>
+          <w:b/>
+          <w:sz w:val="28"/>
+        </w:rPr>
+        <w:t>while(1)</w:t>
+      </w:r>
+      <w:r>
+        <w:rPr>
+          <w:sz w:val="28"/>
+        </w:rPr>
+        <w:t xml:space="preserve"> are infinite loops and </w:t>
+      </w:r>
+      <w:r>
+        <w:rPr>
+          <w:b/>
+          <w:sz w:val="28"/>
+        </w:rPr>
+        <w:t>while()</w:t>
+      </w:r>
+      <w:r>
+        <w:rPr>
+          <w:sz w:val="28"/>
+        </w:rPr>
+        <w:t xml:space="preserve"> is an error</w:t>
+      </w:r>
+      <w:r>
+        <w:rPr>
+          <w:sz w:val="28"/>
+        </w:rPr>
+        <w:tab/>
+      </w:r>
+    </w:p>
+    <w:p>
+      <w:pPr>
+        <w:spacing w:after="0"/>
+        <w:ind w:left="-720"/>
+        <w:rPr>
+          <w:b/>
+          <w:i/>
+          <w:sz w:val="28"/>
+        </w:rPr>
+      </w:pPr>
+      <w:r>
+        <w:rPr>
+          <w:b/>
+          <w:i/>
+          <w:sz w:val="28"/>
+        </w:rPr>
+        <w:t xml:space="preserve">- </w:t>
+      </w:r>
+      <w:proofErr w:type="gramStart"/>
+      <w:r>
+        <w:rPr>
+          <w:b/>
+          <w:i/>
+          <w:sz w:val="28"/>
+        </w:rPr>
+        <w:t>what</w:t>
+      </w:r>
+      <w:proofErr w:type="gramEnd"/>
+      <w:r>
+        <w:rPr>
+          <w:b/>
+          <w:i/>
+          <w:sz w:val="28"/>
+        </w:rPr>
+        <w:t xml:space="preserve"> can we done using one loop can always be done using the other two</w:t>
+      </w:r>
+    </w:p>
+    <w:p>
+      <w:pPr>
+        <w:spacing w:after="0"/>
+        <w:ind w:left="-720"/>
+        <w:rPr>
+          <w:sz w:val="28"/>
+        </w:rPr>
+      </w:pPr>
+    </w:p>
+    <w:p>
+      <w:pPr>
+        <w:ind w:left="-720"/>
+        <w:rPr>
+          <w:b/>
+          <w:sz w:val="44"/>
+          <w:u w:val="thick"/>
+        </w:rPr>
+      </w:pPr>
+      <w:r>
+        <w:rPr>
+          <w:b/>
+          <w:sz w:val="44"/>
+          <w:u w:val="thick"/>
+        </w:rPr>
+        <w:t>Case</w:t>
+      </w:r>
+      <w:r>
+        <w:rPr>
+          <w:b/>
+          <w:sz w:val="44"/>
+          <w:u w:val="thick"/>
+        </w:rPr>
+        <w:t xml:space="preserve"> Control</w:t>
+      </w:r>
+    </w:p>
+    <w:p>
+      <w:pPr>
+        <w:spacing w:after="0"/>
+        <w:ind w:left="-720"/>
+        <w:rPr>
           <w:sz w:val="28"/>
         </w:rPr>
       </w:pPr>
       <w:bookmarkStart w:id="0" w:name="_GoBack"/>
       <w:bookmarkEnd w:id="0"/>
-    </w:p>
-    <w:p>
-      <w:pPr>
-        <w:spacing w:after="0"/>
-        <w:rPr>
-          <w:sz w:val="44"/>
-          <w:u w:val="thick"/>
-        </w:rPr>
-      </w:pPr>
     </w:p>
     <w:p>
       <w:pPr>
@@ -4567,7 +6093,7 @@
           <w:rPr>
             <w:noProof/>
           </w:rPr>
-          <w:t>4</w:t>
+          <w:t>5</w:t>
         </w:r>
         <w:r>
           <w:rPr>

</xml_diff>

<commit_message>
C - case control done
</commit_message>
<xml_diff>
--- a/C Programming.docx
+++ b/C Programming.docx
@@ -83,7 +83,27 @@
         <w:rPr>
           <w:sz w:val="28"/>
         </w:rPr>
-        <w:t>C is a structured oriented language unlike C+</w:t>
+        <w:t xml:space="preserve">C is a </w:t>
+      </w:r>
+      <w:r>
+        <w:rPr>
+          <w:b/>
+          <w:sz w:val="28"/>
+        </w:rPr>
+        <w:t>structure</w:t>
+      </w:r>
+      <w:r>
+        <w:rPr>
+          <w:b/>
+          <w:sz w:val="28"/>
+        </w:rPr>
+        <w:t xml:space="preserve"> oriented language</w:t>
+      </w:r>
+      <w:r>
+        <w:rPr>
+          <w:sz w:val="28"/>
+        </w:rPr>
+        <w:t xml:space="preserve"> unlike C+</w:t>
       </w:r>
       <w:proofErr w:type="gramStart"/>
       <w:r>
@@ -5744,15 +5764,387 @@
           <w:sz w:val="44"/>
           <w:u w:val="thick"/>
         </w:rPr>
-        <w:t>Case</w:t>
-      </w:r>
-      <w:r>
+        <w:t>Case Control</w:t>
+      </w:r>
+    </w:p>
+    <w:p>
+      <w:pPr>
+        <w:spacing w:after="0"/>
+        <w:ind w:left="-720"/>
+        <w:rPr>
+          <w:sz w:val="28"/>
+        </w:rPr>
+      </w:pPr>
+      <w:r>
+        <w:rPr>
+          <w:sz w:val="28"/>
+        </w:rPr>
+        <w:t xml:space="preserve">- </w:t>
+      </w:r>
+      <w:proofErr w:type="gramStart"/>
+      <w:r>
+        <w:rPr>
+          <w:b/>
+          <w:sz w:val="28"/>
+        </w:rPr>
+        <w:t>switch-case-default</w:t>
+      </w:r>
+      <w:proofErr w:type="gramEnd"/>
+      <w:r>
+        <w:rPr>
+          <w:sz w:val="28"/>
+        </w:rPr>
+        <w:t xml:space="preserve"> control statement allows us to make a decision from the number of choices</w:t>
+      </w:r>
+    </w:p>
+    <w:p>
+      <w:pPr>
+        <w:spacing w:after="0"/>
+        <w:ind w:left="-720"/>
+        <w:rPr>
+          <w:sz w:val="28"/>
+        </w:rPr>
+      </w:pPr>
+      <w:r>
+        <w:rPr>
+          <w:sz w:val="28"/>
+        </w:rPr>
+        <w:t>- The switch statement is very useful for menu driven programs</w:t>
+      </w:r>
+    </w:p>
+    <w:p>
+      <w:pPr>
+        <w:spacing w:after="0"/>
+        <w:ind w:left="-720"/>
+        <w:rPr>
+          <w:sz w:val="28"/>
+        </w:rPr>
+      </w:pPr>
+      <w:r>
+        <w:rPr>
+          <w:sz w:val="28"/>
+        </w:rPr>
+        <w:t xml:space="preserve">- In the </w:t>
+      </w:r>
+      <w:proofErr w:type="gramStart"/>
+      <w:r>
+        <w:rPr>
+          <w:b/>
+          <w:sz w:val="28"/>
+        </w:rPr>
+        <w:t>switch(</w:t>
+      </w:r>
+      <w:proofErr w:type="gramEnd"/>
+      <w:r>
+        <w:rPr>
+          <w:b/>
+          <w:sz w:val="28"/>
+        </w:rPr>
+        <w:t>)</w:t>
+      </w:r>
+      <w:r>
+        <w:rPr>
+          <w:sz w:val="28"/>
+        </w:rPr>
+        <w:t xml:space="preserve"> </w:t>
+      </w:r>
+      <w:r>
+        <w:rPr>
+          <w:sz w:val="28"/>
+        </w:rPr>
+        <w:t xml:space="preserve">, </w:t>
+      </w:r>
+      <w:proofErr w:type="spellStart"/>
+      <w:r>
+        <w:rPr>
+          <w:b/>
+          <w:sz w:val="28"/>
+        </w:rPr>
+        <w:t>float</w:t>
+      </w:r>
+      <w:r>
+        <w:rPr>
+          <w:sz w:val="28"/>
+        </w:rPr>
+        <w:t>,double</w:t>
+      </w:r>
+      <w:proofErr w:type="spellEnd"/>
+      <w:r>
+        <w:rPr>
+          <w:sz w:val="28"/>
+        </w:rPr>
+        <w:t xml:space="preserve"> </w:t>
+      </w:r>
+      <w:r>
+        <w:rPr>
+          <w:sz w:val="28"/>
+        </w:rPr>
+        <w:t>expression can’t be tested (</w:t>
+      </w:r>
+      <w:r>
+        <w:rPr>
+          <w:b/>
+          <w:sz w:val="28"/>
+        </w:rPr>
+        <w:t xml:space="preserve">only constant char </w:t>
+      </w:r>
+      <w:r>
+        <w:rPr>
+          <w:b/>
+          <w:sz w:val="28"/>
+        </w:rPr>
+        <w:t xml:space="preserve">, long </w:t>
+      </w:r>
+      <w:proofErr w:type="spellStart"/>
+      <w:r>
+        <w:rPr>
+          <w:b/>
+          <w:sz w:val="28"/>
+        </w:rPr>
+        <w:t>int</w:t>
+      </w:r>
+      <w:proofErr w:type="spellEnd"/>
+      <w:r>
+        <w:rPr>
+          <w:b/>
+          <w:sz w:val="28"/>
+        </w:rPr>
+        <w:t xml:space="preserve"> </w:t>
+      </w:r>
+      <w:r>
+        <w:rPr>
+          <w:b/>
+          <w:sz w:val="28"/>
+        </w:rPr>
+        <w:t xml:space="preserve">and </w:t>
+      </w:r>
+      <w:proofErr w:type="spellStart"/>
+      <w:r>
+        <w:rPr>
+          <w:b/>
+          <w:sz w:val="28"/>
+        </w:rPr>
+        <w:t>int</w:t>
+      </w:r>
+      <w:proofErr w:type="spellEnd"/>
+      <w:r>
+        <w:rPr>
+          <w:b/>
+          <w:sz w:val="28"/>
+        </w:rPr>
+        <w:t xml:space="preserve"> is used</w:t>
+      </w:r>
+      <w:r>
+        <w:rPr>
+          <w:sz w:val="28"/>
+        </w:rPr>
+        <w:t>)</w:t>
+      </w:r>
+    </w:p>
+    <w:p>
+      <w:pPr>
+        <w:spacing w:after="0"/>
+        <w:ind w:left="-720"/>
+        <w:rPr>
+          <w:sz w:val="28"/>
+        </w:rPr>
+      </w:pPr>
+      <w:r>
+        <w:rPr>
+          <w:sz w:val="28"/>
+        </w:rPr>
+        <w:t>- Switch-case works faster than if-else ladder</w:t>
+      </w:r>
+    </w:p>
+    <w:p>
+      <w:pPr>
+        <w:spacing w:after="0"/>
+        <w:ind w:left="-720"/>
+        <w:rPr>
+          <w:sz w:val="28"/>
+        </w:rPr>
+      </w:pPr>
+      <w:r>
+        <w:rPr>
+          <w:sz w:val="28"/>
+        </w:rPr>
+        <w:t xml:space="preserve">- </w:t>
+      </w:r>
+      <w:proofErr w:type="gramStart"/>
+      <w:r>
+        <w:rPr>
+          <w:sz w:val="28"/>
+        </w:rPr>
+        <w:t>break</w:t>
+      </w:r>
+      <w:proofErr w:type="gramEnd"/>
+      <w:r>
+        <w:rPr>
+          <w:sz w:val="28"/>
+        </w:rPr>
+        <w:t xml:space="preserve"> takes the control out of the switch() but continue doesn’t take the control to the beginning of switch . </w:t>
+      </w:r>
+    </w:p>
+    <w:p>
+      <w:pPr>
+        <w:spacing w:after="0"/>
+        <w:ind w:left="-720"/>
+        <w:rPr>
+          <w:sz w:val="28"/>
+        </w:rPr>
+      </w:pPr>
+      <w:r>
+        <w:rPr>
+          <w:sz w:val="28"/>
+        </w:rPr>
+        <w:t xml:space="preserve">- </w:t>
+      </w:r>
+      <w:proofErr w:type="gramStart"/>
+      <w:r>
+        <w:rPr>
+          <w:sz w:val="28"/>
+        </w:rPr>
+        <w:t>cases</w:t>
+      </w:r>
+      <w:proofErr w:type="gramEnd"/>
+      <w:r>
+        <w:rPr>
+          <w:sz w:val="28"/>
+        </w:rPr>
+        <w:t xml:space="preserve"> in the switch must always be unique</w:t>
+      </w:r>
+    </w:p>
+    <w:p>
+      <w:pPr>
+        <w:spacing w:after="0"/>
+        <w:ind w:left="-720"/>
+        <w:rPr>
+          <w:sz w:val="28"/>
+        </w:rPr>
+      </w:pPr>
+      <w:r>
+        <w:rPr>
+          <w:sz w:val="28"/>
+        </w:rPr>
+        <w:lastRenderedPageBreak/>
+        <w:t xml:space="preserve">- </w:t>
+      </w:r>
+      <w:proofErr w:type="spellStart"/>
+      <w:proofErr w:type="gramStart"/>
+      <w:r>
+        <w:rPr>
+          <w:b/>
+          <w:sz w:val="28"/>
+        </w:rPr>
+        <w:t>goto</w:t>
+      </w:r>
+      <w:proofErr w:type="spellEnd"/>
+      <w:proofErr w:type="gramEnd"/>
+      <w:r>
+        <w:rPr>
+          <w:b/>
+          <w:sz w:val="28"/>
+        </w:rPr>
+        <w:t xml:space="preserve"> </w:t>
+      </w:r>
+      <w:r>
+        <w:rPr>
+          <w:sz w:val="28"/>
+        </w:rPr>
+        <w:t>keyword can take the control form any place to any other place within the function</w:t>
+      </w:r>
+    </w:p>
+    <w:p>
+      <w:pPr>
+        <w:spacing w:after="0"/>
+        <w:ind w:left="-720"/>
+        <w:rPr>
+          <w:sz w:val="28"/>
+        </w:rPr>
+      </w:pPr>
+      <w:r>
+        <w:rPr>
+          <w:sz w:val="28"/>
+        </w:rPr>
+        <w:t xml:space="preserve">- </w:t>
+      </w:r>
+      <w:proofErr w:type="gramStart"/>
+      <w:r>
+        <w:rPr>
+          <w:b/>
+          <w:sz w:val="28"/>
+        </w:rPr>
+        <w:t>exit(</w:t>
+      </w:r>
+      <w:proofErr w:type="gramEnd"/>
+      <w:r>
+        <w:rPr>
+          <w:b/>
+          <w:sz w:val="28"/>
+        </w:rPr>
+        <w:t>)</w:t>
+      </w:r>
+      <w:r>
+        <w:rPr>
+          <w:sz w:val="28"/>
+        </w:rPr>
+        <w:t xml:space="preserve"> from </w:t>
+      </w:r>
+      <w:r>
+        <w:rPr>
+          <w:b/>
+          <w:sz w:val="28"/>
+        </w:rPr>
+        <w:t>&lt;</w:t>
+      </w:r>
+      <w:proofErr w:type="spellStart"/>
+      <w:r>
+        <w:rPr>
+          <w:b/>
+          <w:sz w:val="28"/>
+        </w:rPr>
+        <w:t>stdlib.h</w:t>
+      </w:r>
+      <w:proofErr w:type="spellEnd"/>
+      <w:r>
+        <w:rPr>
+          <w:b/>
+          <w:sz w:val="28"/>
+        </w:rPr>
+        <w:t>&gt;</w:t>
+      </w:r>
+      <w:r>
+        <w:rPr>
+          <w:sz w:val="28"/>
+        </w:rPr>
+        <w:t xml:space="preserve"> is a standard library function used to terminate the program execution </w:t>
+      </w:r>
+    </w:p>
+    <w:p>
+      <w:pPr>
+        <w:spacing w:after="0"/>
+        <w:ind w:left="-720"/>
+        <w:rPr>
+          <w:sz w:val="28"/>
+        </w:rPr>
+      </w:pPr>
+    </w:p>
+    <w:p>
+      <w:pPr>
+        <w:ind w:left="-720"/>
         <w:rPr>
           <w:b/>
           <w:sz w:val="44"/>
           <w:u w:val="thick"/>
         </w:rPr>
-        <w:t xml:space="preserve"> Control</w:t>
+      </w:pPr>
+      <w:r>
+        <w:rPr>
+          <w:b/>
+          <w:sz w:val="44"/>
+          <w:u w:val="thick"/>
+        </w:rPr>
+        <w:t>Functions</w:t>
       </w:r>
     </w:p>
     <w:p>
@@ -5763,8 +6155,23 @@
           <w:sz w:val="28"/>
         </w:rPr>
       </w:pPr>
+      <w:r>
+        <w:rPr>
+          <w:sz w:val="28"/>
+        </w:rPr>
+        <w:t xml:space="preserve">- </w:t>
+      </w:r>
       <w:bookmarkStart w:id="0" w:name="_GoBack"/>
       <w:bookmarkEnd w:id="0"/>
+    </w:p>
+    <w:p>
+      <w:pPr>
+        <w:spacing w:after="0"/>
+        <w:ind w:left="-720"/>
+        <w:rPr>
+          <w:sz w:val="28"/>
+        </w:rPr>
+      </w:pPr>
     </w:p>
     <w:p>
       <w:pPr>
@@ -6093,7 +6500,7 @@
           <w:rPr>
             <w:noProof/>
           </w:rPr>
-          <w:t>5</w:t>
+          <w:t>6</w:t>
         </w:r>
         <w:r>
           <w:rPr>

</xml_diff>

<commit_message>
C - Function done
</commit_message>
<xml_diff>
--- a/C Programming.docx
+++ b/C Programming.docx
@@ -203,7 +203,15 @@
         <w:rPr>
           <w:sz w:val="28"/>
         </w:rPr>
-        <w:t xml:space="preserve"> UNIX , Linux and Android are written in C </w:t>
+        <w:t xml:space="preserve"> </w:t>
+      </w:r>
+      <w:bookmarkStart w:id="0" w:name="_GoBack"/>
+      <w:bookmarkEnd w:id="0"/>
+      <w:r>
+        <w:rPr>
+          <w:sz w:val="28"/>
+        </w:rPr>
+        <w:t xml:space="preserve">UNIX , Linux and Android are written in C </w:t>
       </w:r>
       <w:r>
         <w:rPr>
@@ -6161,8 +6169,1214 @@
         </w:rPr>
         <w:t xml:space="preserve">- </w:t>
       </w:r>
-      <w:bookmarkStart w:id="0" w:name="_GoBack"/>
-      <w:bookmarkEnd w:id="0"/>
+      <w:r>
+        <w:rPr>
+          <w:sz w:val="28"/>
+        </w:rPr>
+        <w:t>Function is a self-contained block of statement that performs some tasks</w:t>
+      </w:r>
+      <w:r>
+        <w:rPr>
+          <w:sz w:val="28"/>
+        </w:rPr>
+        <w:t xml:space="preserve"> and returns back the evaluated result to the calling function.</w:t>
+      </w:r>
+    </w:p>
+    <w:p>
+      <w:pPr>
+        <w:spacing w:after="0"/>
+        <w:ind w:left="-720"/>
+        <w:rPr>
+          <w:sz w:val="28"/>
+        </w:rPr>
+      </w:pPr>
+      <w:r>
+        <w:rPr>
+          <w:sz w:val="28"/>
+        </w:rPr>
+        <w:t xml:space="preserve">- </w:t>
+      </w:r>
+      <w:proofErr w:type="gramStart"/>
+      <w:r>
+        <w:rPr>
+          <w:sz w:val="28"/>
+        </w:rPr>
+        <w:t>Basically ,</w:t>
+      </w:r>
+      <w:proofErr w:type="gramEnd"/>
+      <w:r>
+        <w:rPr>
+          <w:sz w:val="28"/>
+        </w:rPr>
+        <w:t xml:space="preserve"> we create functions to avoid repeatedly rewriting the same codes and for the ease of debugging and designing  </w:t>
+      </w:r>
+    </w:p>
+    <w:p>
+      <w:pPr>
+        <w:spacing w:after="0"/>
+        <w:ind w:left="-720"/>
+        <w:rPr>
+          <w:sz w:val="28"/>
+        </w:rPr>
+      </w:pPr>
+      <w:r>
+        <w:rPr>
+          <w:sz w:val="28"/>
+        </w:rPr>
+        <w:t xml:space="preserve">- Creating a function </w:t>
+      </w:r>
+      <w:r>
+        <w:rPr>
+          <w:sz w:val="28"/>
+        </w:rPr>
+        <w:t xml:space="preserve">consists three tasks </w:t>
+      </w:r>
+      <w:proofErr w:type="gramStart"/>
+      <w:r>
+        <w:rPr>
+          <w:sz w:val="28"/>
+        </w:rPr>
+        <w:t>done ,</w:t>
+      </w:r>
+      <w:proofErr w:type="gramEnd"/>
+      <w:r>
+        <w:rPr>
+          <w:sz w:val="28"/>
+        </w:rPr>
+        <w:t xml:space="preserve"> </w:t>
+      </w:r>
+      <w:r>
+        <w:rPr>
+          <w:b/>
+          <w:sz w:val="28"/>
+        </w:rPr>
+        <w:t>Prototype declaration</w:t>
+      </w:r>
+      <w:r>
+        <w:rPr>
+          <w:sz w:val="28"/>
+        </w:rPr>
+        <w:t xml:space="preserve"> , </w:t>
+      </w:r>
+      <w:r>
+        <w:rPr>
+          <w:b/>
+          <w:sz w:val="28"/>
+        </w:rPr>
+        <w:t>Function Call</w:t>
+      </w:r>
+      <w:r>
+        <w:rPr>
+          <w:sz w:val="28"/>
+        </w:rPr>
+        <w:t xml:space="preserve"> , </w:t>
+      </w:r>
+      <w:r>
+        <w:rPr>
+          <w:b/>
+          <w:sz w:val="28"/>
+        </w:rPr>
+        <w:t>Function Definition</w:t>
+      </w:r>
+      <w:r>
+        <w:rPr>
+          <w:sz w:val="28"/>
+        </w:rPr>
+        <w:t xml:space="preserve"> . </w:t>
+      </w:r>
+    </w:p>
+    <w:p>
+      <w:pPr>
+        <w:spacing w:after="0"/>
+        <w:ind w:left="-720"/>
+        <w:rPr>
+          <w:b/>
+          <w:sz w:val="28"/>
+        </w:rPr>
+      </w:pPr>
+      <w:r>
+        <w:rPr>
+          <w:sz w:val="28"/>
+        </w:rPr>
+        <w:t xml:space="preserve">- Arguments passed to a function by the calling function are </w:t>
+      </w:r>
+      <w:r>
+        <w:rPr>
+          <w:b/>
+          <w:sz w:val="28"/>
+        </w:rPr>
+        <w:t>A</w:t>
+      </w:r>
+      <w:r>
+        <w:rPr>
+          <w:b/>
+          <w:sz w:val="28"/>
+        </w:rPr>
+        <w:t xml:space="preserve">ctual arguments </w:t>
+      </w:r>
+      <w:r>
+        <w:rPr>
+          <w:sz w:val="28"/>
+        </w:rPr>
+        <w:t xml:space="preserve">and that received by the function are </w:t>
+      </w:r>
+      <w:r>
+        <w:rPr>
+          <w:b/>
+          <w:sz w:val="28"/>
+        </w:rPr>
+        <w:t>F</w:t>
+      </w:r>
+      <w:r>
+        <w:rPr>
+          <w:b/>
+          <w:sz w:val="28"/>
+        </w:rPr>
+        <w:t xml:space="preserve">ormal </w:t>
+      </w:r>
+      <w:proofErr w:type="gramStart"/>
+      <w:r>
+        <w:rPr>
+          <w:b/>
+          <w:sz w:val="28"/>
+        </w:rPr>
+        <w:t>arguments</w:t>
+      </w:r>
+      <w:r>
+        <w:rPr>
+          <w:b/>
+          <w:sz w:val="28"/>
+        </w:rPr>
+        <w:t xml:space="preserve"> </w:t>
+      </w:r>
+      <w:r>
+        <w:rPr>
+          <w:b/>
+          <w:sz w:val="28"/>
+        </w:rPr>
+        <w:t>.</w:t>
+      </w:r>
+      <w:proofErr w:type="gramEnd"/>
+      <w:r>
+        <w:rPr>
+          <w:b/>
+          <w:sz w:val="28"/>
+        </w:rPr>
+        <w:t xml:space="preserve"> </w:t>
+      </w:r>
+    </w:p>
+    <w:p>
+      <w:pPr>
+        <w:spacing w:after="0"/>
+        <w:ind w:left="-720"/>
+        <w:rPr>
+          <w:sz w:val="28"/>
+        </w:rPr>
+      </w:pPr>
+      <w:r>
+        <w:rPr>
+          <w:sz w:val="28"/>
+        </w:rPr>
+        <w:t xml:space="preserve">- In </w:t>
+      </w:r>
+      <w:proofErr w:type="gramStart"/>
+      <w:r>
+        <w:rPr>
+          <w:sz w:val="28"/>
+        </w:rPr>
+        <w:t>C ,</w:t>
+      </w:r>
+      <w:proofErr w:type="gramEnd"/>
+      <w:r>
+        <w:rPr>
+          <w:sz w:val="28"/>
+        </w:rPr>
+        <w:t xml:space="preserve"> program always begins with </w:t>
+      </w:r>
+      <w:r>
+        <w:rPr>
+          <w:b/>
+          <w:sz w:val="28"/>
+        </w:rPr>
+        <w:t>main()</w:t>
+      </w:r>
+    </w:p>
+    <w:p>
+      <w:pPr>
+        <w:spacing w:after="0"/>
+        <w:ind w:left="-720"/>
+        <w:rPr>
+          <w:sz w:val="28"/>
+        </w:rPr>
+      </w:pPr>
+      <w:r>
+        <w:rPr>
+          <w:sz w:val="28"/>
+        </w:rPr>
+        <w:t xml:space="preserve">- </w:t>
+      </w:r>
+      <w:r>
+        <w:rPr>
+          <w:b/>
+          <w:sz w:val="28"/>
+        </w:rPr>
+        <w:t>Library functions</w:t>
+      </w:r>
+      <w:r>
+        <w:rPr>
+          <w:sz w:val="28"/>
+        </w:rPr>
+        <w:t xml:space="preserve"> - </w:t>
+      </w:r>
+      <w:proofErr w:type="spellStart"/>
+      <w:proofErr w:type="gramStart"/>
+      <w:r>
+        <w:rPr>
+          <w:sz w:val="28"/>
+        </w:rPr>
+        <w:t>printf</w:t>
+      </w:r>
+      <w:proofErr w:type="spellEnd"/>
+      <w:r>
+        <w:rPr>
+          <w:sz w:val="28"/>
+        </w:rPr>
+        <w:t>(</w:t>
+      </w:r>
+      <w:proofErr w:type="gramEnd"/>
+      <w:r>
+        <w:rPr>
+          <w:sz w:val="28"/>
+        </w:rPr>
+        <w:t xml:space="preserve">) , </w:t>
+      </w:r>
+      <w:proofErr w:type="spellStart"/>
+      <w:r>
+        <w:rPr>
+          <w:sz w:val="28"/>
+        </w:rPr>
+        <w:t>scanf</w:t>
+      </w:r>
+      <w:proofErr w:type="spellEnd"/>
+      <w:r>
+        <w:rPr>
+          <w:sz w:val="28"/>
+        </w:rPr>
+        <w:t xml:space="preserve">() </w:t>
+      </w:r>
+      <w:proofErr w:type="spellStart"/>
+      <w:r>
+        <w:rPr>
+          <w:sz w:val="28"/>
+        </w:rPr>
+        <w:t>etc</w:t>
+      </w:r>
+      <w:proofErr w:type="spellEnd"/>
+      <w:r>
+        <w:rPr>
+          <w:sz w:val="28"/>
+        </w:rPr>
+        <w:t xml:space="preserve"> , commonly required functions grouped together and stored in library files</w:t>
+      </w:r>
+    </w:p>
+    <w:p>
+      <w:pPr>
+        <w:spacing w:after="0"/>
+        <w:ind w:left="-720"/>
+        <w:rPr>
+          <w:sz w:val="28"/>
+        </w:rPr>
+      </w:pPr>
+      <w:r>
+        <w:rPr>
+          <w:sz w:val="28"/>
+        </w:rPr>
+        <w:t xml:space="preserve">- </w:t>
+      </w:r>
+      <w:r>
+        <w:rPr>
+          <w:b/>
+          <w:sz w:val="28"/>
+        </w:rPr>
+        <w:t>User-defined</w:t>
+      </w:r>
+      <w:r>
+        <w:rPr>
+          <w:sz w:val="28"/>
+        </w:rPr>
+        <w:t xml:space="preserve"> functions are freshly defined by the users.</w:t>
+      </w:r>
+    </w:p>
+    <w:p>
+      <w:pPr>
+        <w:spacing w:after="0"/>
+        <w:ind w:left="-720"/>
+        <w:rPr>
+          <w:sz w:val="28"/>
+        </w:rPr>
+      </w:pPr>
+      <w:r>
+        <w:rPr>
+          <w:sz w:val="28"/>
+        </w:rPr>
+        <w:t xml:space="preserve">- </w:t>
+      </w:r>
+      <w:r>
+        <w:rPr>
+          <w:b/>
+          <w:sz w:val="28"/>
+        </w:rPr>
+        <w:t>return</w:t>
+      </w:r>
+      <w:r>
+        <w:rPr>
+          <w:sz w:val="28"/>
+        </w:rPr>
+        <w:t xml:space="preserve"> statement transfers the control back to the calling function and terminates the current active function</w:t>
+      </w:r>
+      <w:r>
+        <w:rPr>
+          <w:sz w:val="28"/>
+        </w:rPr>
+        <w:t>.</w:t>
+      </w:r>
+    </w:p>
+    <w:p>
+      <w:pPr>
+        <w:spacing w:after="0"/>
+        <w:ind w:left="-720"/>
+        <w:rPr>
+          <w:sz w:val="28"/>
+        </w:rPr>
+      </w:pPr>
+      <w:r>
+        <w:rPr>
+          <w:sz w:val="28"/>
+        </w:rPr>
+        <w:t xml:space="preserve">- A function can return only one </w:t>
+      </w:r>
+      <w:proofErr w:type="gramStart"/>
+      <w:r>
+        <w:rPr>
+          <w:sz w:val="28"/>
+        </w:rPr>
+        <w:t>value .</w:t>
+      </w:r>
+      <w:proofErr w:type="gramEnd"/>
+    </w:p>
+    <w:p>
+      <w:pPr>
+        <w:spacing w:after="0"/>
+        <w:ind w:left="-720"/>
+        <w:rPr>
+          <w:sz w:val="28"/>
+        </w:rPr>
+      </w:pPr>
+      <w:r>
+        <w:rPr>
+          <w:noProof/>
+          <w:sz w:val="28"/>
+        </w:rPr>
+        <mc:AlternateContent>
+          <mc:Choice Requires="wps">
+            <w:drawing>
+              <wp:anchor distT="0" distB="0" distL="114300" distR="114300" simplePos="0" relativeHeight="251661312" behindDoc="0" locked="0" layoutInCell="1" allowOverlap="1">
+                <wp:simplePos x="0" y="0"/>
+                <wp:positionH relativeFrom="column">
+                  <wp:posOffset>-450273</wp:posOffset>
+                </wp:positionH>
+                <wp:positionV relativeFrom="paragraph">
+                  <wp:posOffset>131561</wp:posOffset>
+                </wp:positionV>
+                <wp:extent cx="6677891" cy="900546"/>
+                <wp:effectExtent l="0" t="0" r="27940" b="13970"/>
+                <wp:wrapNone/>
+                <wp:docPr id="3" name="Text Box 3"/>
+                <wp:cNvGraphicFramePr/>
+                <a:graphic xmlns:a="http://schemas.openxmlformats.org/drawingml/2006/main">
+                  <a:graphicData uri="http://schemas.microsoft.com/office/word/2010/wordprocessingShape">
+                    <wps:wsp>
+                      <wps:cNvSpPr txBox="1"/>
+                      <wps:spPr>
+                        <a:xfrm>
+                          <a:off x="0" y="0"/>
+                          <a:ext cx="6677891" cy="900546"/>
+                        </a:xfrm>
+                        <a:prstGeom prst="rect">
+                          <a:avLst/>
+                        </a:prstGeom>
+                        <a:solidFill>
+                          <a:schemeClr val="lt1"/>
+                        </a:solidFill>
+                        <a:ln w="6350">
+                          <a:solidFill>
+                            <a:prstClr val="black"/>
+                          </a:solidFill>
+                        </a:ln>
+                        <a:effectLst/>
+                      </wps:spPr>
+                      <wps:style>
+                        <a:lnRef idx="0">
+                          <a:schemeClr val="accent1"/>
+                        </a:lnRef>
+                        <a:fillRef idx="0">
+                          <a:schemeClr val="accent1"/>
+                        </a:fillRef>
+                        <a:effectRef idx="0">
+                          <a:schemeClr val="accent1"/>
+                        </a:effectRef>
+                        <a:fontRef idx="minor">
+                          <a:schemeClr val="dk1"/>
+                        </a:fontRef>
+                      </wps:style>
+                      <wps:txbx>
+                        <w:txbxContent>
+                          <w:p>
+                            <w:pPr>
+                              <w:spacing w:after="0"/>
+                            </w:pPr>
+                            <w:proofErr w:type="spellStart"/>
+                            <w:proofErr w:type="gramStart"/>
+                            <w:r>
+                              <w:t>int</w:t>
+                            </w:r>
+                            <w:proofErr w:type="spellEnd"/>
+                            <w:proofErr w:type="gramEnd"/>
+                            <w:r>
+                              <w:t xml:space="preserve"> a = 1 ; </w:t>
+                            </w:r>
+                          </w:p>
+                          <w:p>
+                            <w:pPr>
+                              <w:spacing w:after="0"/>
+                            </w:pPr>
+                            <w:proofErr w:type="spellStart"/>
+                            <w:proofErr w:type="gramStart"/>
+                            <w:r>
+                              <w:t>printf</w:t>
+                            </w:r>
+                            <w:proofErr w:type="spellEnd"/>
+                            <w:r>
+                              <w:t>(</w:t>
+                            </w:r>
+                            <w:proofErr w:type="gramEnd"/>
+                            <w:r>
+                              <w:t>“%</w:t>
+                            </w:r>
+                            <w:proofErr w:type="spellStart"/>
+                            <w:r>
+                              <w:t>d%d%d</w:t>
+                            </w:r>
+                            <w:proofErr w:type="spellEnd"/>
+                            <w:r>
+                              <w:t>”,a,++</w:t>
+                            </w:r>
+                            <w:proofErr w:type="spellStart"/>
+                            <w:r>
+                              <w:t>a,a</w:t>
+                            </w:r>
+                            <w:proofErr w:type="spellEnd"/>
+                            <w:r>
+                              <w:t xml:space="preserve">++);  1 3 3(order of passing 1 to </w:t>
+                            </w:r>
+                            <w:proofErr w:type="spellStart"/>
+                            <w:r>
+                              <w:t>printf</w:t>
+                            </w:r>
+                            <w:proofErr w:type="spellEnd"/>
+                            <w:r>
+                              <w:t>())</w:t>
+                            </w:r>
+                          </w:p>
+                          <w:p>
+                            <w:pPr>
+                              <w:spacing w:after="0"/>
+                            </w:pPr>
+                            <w:proofErr w:type="gramStart"/>
+                            <w:r>
+                              <w:t>Output :</w:t>
+                            </w:r>
+                            <w:proofErr w:type="gramEnd"/>
+                            <w:r>
+                              <w:t xml:space="preserve"> 3 3 1 (order of printing) </w:t>
+                            </w:r>
+                          </w:p>
+                          <w:p>
+                            <w:pPr>
+                              <w:spacing w:after="0"/>
+                              <w:rPr>
+                                <w:b/>
+                              </w:rPr>
+                            </w:pPr>
+                            <w:r>
+                              <w:rPr>
+                                <w:b/>
+                              </w:rPr>
+                              <w:t xml:space="preserve"> In </w:t>
+                            </w:r>
+                            <w:proofErr w:type="gramStart"/>
+                            <w:r>
+                              <w:rPr>
+                                <w:b/>
+                              </w:rPr>
+                              <w:t>C ,</w:t>
+                            </w:r>
+                            <w:proofErr w:type="gramEnd"/>
+                            <w:r>
+                              <w:rPr>
+                                <w:b/>
+                              </w:rPr>
+                              <w:t xml:space="preserve"> during a function call , the arguments are passed from right to left . </w:t>
+                            </w:r>
+                          </w:p>
+                        </w:txbxContent>
+                      </wps:txbx>
+                      <wps:bodyPr rot="0" spcFirstLastPara="0" vertOverflow="overflow" horzOverflow="overflow" vert="horz" wrap="square" lIns="91440" tIns="45720" rIns="91440" bIns="45720" numCol="1" spcCol="0" rtlCol="0" fromWordArt="0" anchor="t" anchorCtr="0" forceAA="0" compatLnSpc="1">
+                        <a:prstTxWarp prst="textNoShape">
+                          <a:avLst/>
+                        </a:prstTxWarp>
+                        <a:noAutofit/>
+                      </wps:bodyPr>
+                    </wps:wsp>
+                  </a:graphicData>
+                </a:graphic>
+                <wp14:sizeRelV relativeFrom="margin">
+                  <wp14:pctHeight>0</wp14:pctHeight>
+                </wp14:sizeRelV>
+              </wp:anchor>
+            </w:drawing>
+          </mc:Choice>
+          <mc:Fallback>
+            <w:pict>
+              <v:shapetype id="_x0000_t202" coordsize="21600,21600" o:spt="202" path="m,l,21600r21600,l21600,xe">
+                <v:stroke joinstyle="miter"/>
+                <v:path gradientshapeok="t" o:connecttype="rect"/>
+              </v:shapetype>
+              <v:shape id="Text Box 3" o:spid="_x0000_s1028" type="#_x0000_t202" style="position:absolute;left:0;text-align:left;margin-left:-35.45pt;margin-top:10.35pt;width:525.8pt;height:70.9pt;z-index:251661312;visibility:visible;mso-wrap-style:square;mso-height-percent:0;mso-wrap-distance-left:9pt;mso-wrap-distance-top:0;mso-wrap-distance-right:9pt;mso-wrap-distance-bottom:0;mso-position-horizontal:absolute;mso-position-horizontal-relative:text;mso-position-vertical:absolute;mso-position-vertical-relative:text;mso-height-percent:0;mso-height-relative:margin;v-text-anchor:top" o:gfxdata="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" fillcolor="white [3201]" strokeweight=".5pt">
+                <v:textbox>
+                  <w:txbxContent>
+                    <w:p>
+                      <w:pPr>
+                        <w:spacing w:after="0"/>
+                      </w:pPr>
+                      <w:proofErr w:type="spellStart"/>
+                      <w:proofErr w:type="gramStart"/>
+                      <w:r>
+                        <w:t>int</w:t>
+                      </w:r>
+                      <w:proofErr w:type="spellEnd"/>
+                      <w:proofErr w:type="gramEnd"/>
+                      <w:r>
+                        <w:t xml:space="preserve"> a = 1 ; </w:t>
+                      </w:r>
+                    </w:p>
+                    <w:p>
+                      <w:pPr>
+                        <w:spacing w:after="0"/>
+                      </w:pPr>
+                      <w:proofErr w:type="spellStart"/>
+                      <w:proofErr w:type="gramStart"/>
+                      <w:r>
+                        <w:t>printf</w:t>
+                      </w:r>
+                      <w:proofErr w:type="spellEnd"/>
+                      <w:r>
+                        <w:t>(</w:t>
+                      </w:r>
+                      <w:proofErr w:type="gramEnd"/>
+                      <w:r>
+                        <w:t>“%</w:t>
+                      </w:r>
+                      <w:proofErr w:type="spellStart"/>
+                      <w:r>
+                        <w:t>d%d%d</w:t>
+                      </w:r>
+                      <w:proofErr w:type="spellEnd"/>
+                      <w:r>
+                        <w:t>”,a,++</w:t>
+                      </w:r>
+                      <w:proofErr w:type="spellStart"/>
+                      <w:r>
+                        <w:t>a,a</w:t>
+                      </w:r>
+                      <w:proofErr w:type="spellEnd"/>
+                      <w:r>
+                        <w:t xml:space="preserve">++);  1 3 3(order of passing 1 to </w:t>
+                      </w:r>
+                      <w:proofErr w:type="spellStart"/>
+                      <w:r>
+                        <w:t>printf</w:t>
+                      </w:r>
+                      <w:proofErr w:type="spellEnd"/>
+                      <w:r>
+                        <w:t>())</w:t>
+                      </w:r>
+                    </w:p>
+                    <w:p>
+                      <w:pPr>
+                        <w:spacing w:after="0"/>
+                      </w:pPr>
+                      <w:proofErr w:type="gramStart"/>
+                      <w:r>
+                        <w:t>Output :</w:t>
+                      </w:r>
+                      <w:proofErr w:type="gramEnd"/>
+                      <w:r>
+                        <w:t xml:space="preserve"> 3 3 1 (order of printing) </w:t>
+                      </w:r>
+                    </w:p>
+                    <w:p>
+                      <w:pPr>
+                        <w:spacing w:after="0"/>
+                        <w:rPr>
+                          <w:b/>
+                        </w:rPr>
+                      </w:pPr>
+                      <w:r>
+                        <w:rPr>
+                          <w:b/>
+                        </w:rPr>
+                        <w:t xml:space="preserve"> In </w:t>
+                      </w:r>
+                      <w:proofErr w:type="gramStart"/>
+                      <w:r>
+                        <w:rPr>
+                          <w:b/>
+                        </w:rPr>
+                        <w:t>C ,</w:t>
+                      </w:r>
+                      <w:proofErr w:type="gramEnd"/>
+                      <w:r>
+                        <w:rPr>
+                          <w:b/>
+                        </w:rPr>
+                        <w:t xml:space="preserve"> during a function call , the arguments are passed from right to left . </w:t>
+                      </w:r>
+                    </w:p>
+                  </w:txbxContent>
+                </v:textbox>
+              </v:shape>
+            </w:pict>
+          </mc:Fallback>
+        </mc:AlternateContent>
+      </w:r>
+    </w:p>
+    <w:p>
+      <w:pPr>
+        <w:spacing w:after="0"/>
+        <w:ind w:left="-720"/>
+        <w:rPr>
+          <w:sz w:val="28"/>
+        </w:rPr>
+      </w:pPr>
+    </w:p>
+    <w:p>
+      <w:pPr>
+        <w:spacing w:after="0"/>
+        <w:ind w:left="-720"/>
+        <w:rPr>
+          <w:sz w:val="28"/>
+        </w:rPr>
+      </w:pPr>
+    </w:p>
+    <w:p>
+      <w:pPr>
+        <w:spacing w:after="0"/>
+        <w:ind w:left="-720"/>
+        <w:rPr>
+          <w:sz w:val="28"/>
+        </w:rPr>
+      </w:pPr>
+    </w:p>
+    <w:p>
+      <w:pPr>
+        <w:spacing w:after="0"/>
+        <w:ind w:left="-720"/>
+        <w:rPr>
+          <w:sz w:val="28"/>
+        </w:rPr>
+      </w:pPr>
+    </w:p>
+    <w:p>
+      <w:pPr>
+        <w:spacing w:after="0"/>
+        <w:ind w:left="-720"/>
+        <w:rPr>
+          <w:sz w:val="28"/>
+        </w:rPr>
+      </w:pPr>
+      <w:r>
+        <w:rPr>
+          <w:sz w:val="28"/>
+        </w:rPr>
+        <w:t>- Order of passing arguments in function is compiler-dependent not language-dependent</w:t>
+      </w:r>
+    </w:p>
+    <w:p>
+      <w:pPr>
+        <w:spacing w:after="0"/>
+        <w:ind w:left="-720"/>
+        <w:rPr>
+          <w:sz w:val="28"/>
+        </w:rPr>
+      </w:pPr>
+      <w:r>
+        <w:rPr>
+          <w:sz w:val="28"/>
+        </w:rPr>
+        <w:t xml:space="preserve">- </w:t>
+      </w:r>
+      <w:proofErr w:type="spellStart"/>
+      <w:r>
+        <w:rPr>
+          <w:sz w:val="28"/>
+        </w:rPr>
+        <w:t>Headerfiles</w:t>
+      </w:r>
+      <w:proofErr w:type="spellEnd"/>
+      <w:r>
+        <w:rPr>
+          <w:sz w:val="28"/>
+        </w:rPr>
+        <w:t xml:space="preserve"> contain the library-functions prototypes</w:t>
+      </w:r>
+    </w:p>
+    <w:p>
+      <w:pPr>
+        <w:spacing w:after="0"/>
+        <w:ind w:left="-720"/>
+        <w:rPr>
+          <w:sz w:val="28"/>
+        </w:rPr>
+      </w:pPr>
+      <w:r>
+        <w:rPr>
+          <w:sz w:val="28"/>
+        </w:rPr>
+        <w:t>- For example , &lt;</w:t>
+      </w:r>
+      <w:proofErr w:type="spellStart"/>
+      <w:r>
+        <w:rPr>
+          <w:sz w:val="28"/>
+        </w:rPr>
+        <w:t>stdio.h</w:t>
+      </w:r>
+      <w:proofErr w:type="spellEnd"/>
+      <w:r>
+        <w:rPr>
+          <w:sz w:val="28"/>
+        </w:rPr>
+        <w:t>&gt; header file contains the prototypes of all the input/output functions , and prototypes of all mathematical functions are provided into the header file ‘</w:t>
+      </w:r>
+      <w:proofErr w:type="spellStart"/>
+      <w:r>
+        <w:rPr>
+          <w:sz w:val="28"/>
+        </w:rPr>
+        <w:t>math.h</w:t>
+      </w:r>
+      <w:proofErr w:type="spellEnd"/>
+      <w:r>
+        <w:rPr>
+          <w:sz w:val="28"/>
+        </w:rPr>
+        <w:t>’</w:t>
+      </w:r>
+    </w:p>
+    <w:p>
+      <w:pPr>
+        <w:spacing w:after="0"/>
+        <w:ind w:left="-720"/>
+        <w:rPr>
+          <w:sz w:val="28"/>
+        </w:rPr>
+      </w:pPr>
+      <w:r>
+        <w:rPr>
+          <w:noProof/>
+          <w:sz w:val="28"/>
+        </w:rPr>
+        <mc:AlternateContent>
+          <mc:Choice Requires="wps">
+            <w:drawing>
+              <wp:anchor distT="0" distB="0" distL="114300" distR="114300" simplePos="0" relativeHeight="251662336" behindDoc="0" locked="0" layoutInCell="1" allowOverlap="1">
+                <wp:simplePos x="0" y="0"/>
+                <wp:positionH relativeFrom="column">
+                  <wp:posOffset>-450273</wp:posOffset>
+                </wp:positionH>
+                <wp:positionV relativeFrom="paragraph">
+                  <wp:posOffset>39312</wp:posOffset>
+                </wp:positionV>
+                <wp:extent cx="6677660" cy="755073"/>
+                <wp:effectExtent l="0" t="0" r="27940" b="26035"/>
+                <wp:wrapNone/>
+                <wp:docPr id="4" name="Text Box 4"/>
+                <wp:cNvGraphicFramePr/>
+                <a:graphic xmlns:a="http://schemas.openxmlformats.org/drawingml/2006/main">
+                  <a:graphicData uri="http://schemas.microsoft.com/office/word/2010/wordprocessingShape">
+                    <wps:wsp>
+                      <wps:cNvSpPr txBox="1"/>
+                      <wps:spPr>
+                        <a:xfrm>
+                          <a:off x="0" y="0"/>
+                          <a:ext cx="6677660" cy="755073"/>
+                        </a:xfrm>
+                        <a:prstGeom prst="rect">
+                          <a:avLst/>
+                        </a:prstGeom>
+                        <a:solidFill>
+                          <a:schemeClr val="lt1"/>
+                        </a:solidFill>
+                        <a:ln w="6350">
+                          <a:solidFill>
+                            <a:prstClr val="black"/>
+                          </a:solidFill>
+                        </a:ln>
+                        <a:effectLst/>
+                      </wps:spPr>
+                      <wps:style>
+                        <a:lnRef idx="0">
+                          <a:schemeClr val="accent1"/>
+                        </a:lnRef>
+                        <a:fillRef idx="0">
+                          <a:schemeClr val="accent1"/>
+                        </a:fillRef>
+                        <a:effectRef idx="0">
+                          <a:schemeClr val="accent1"/>
+                        </a:effectRef>
+                        <a:fontRef idx="minor">
+                          <a:schemeClr val="dk1"/>
+                        </a:fontRef>
+                      </wps:style>
+                      <wps:txbx>
+                        <w:txbxContent>
+                          <w:p>
+                            <w:pPr>
+                              <w:spacing w:after="0"/>
+                            </w:pPr>
+                            <w:proofErr w:type="spellStart"/>
+                            <w:proofErr w:type="gramStart"/>
+                            <w:r>
+                              <w:t>printf</w:t>
+                            </w:r>
+                            <w:proofErr w:type="spellEnd"/>
+                            <w:r>
+                              <w:t>(</w:t>
+                            </w:r>
+                            <w:proofErr w:type="gramEnd"/>
+                            <w:r>
+                              <w:t>“%</w:t>
+                            </w:r>
+                            <w:proofErr w:type="spellStart"/>
+                            <w:r>
+                              <w:t>d%d%d</w:t>
+                            </w:r>
+                            <w:proofErr w:type="spellEnd"/>
+                            <w:r>
+                              <w:t>”,</w:t>
+                            </w:r>
+                            <w:proofErr w:type="spellStart"/>
+                            <w:r>
+                              <w:t>a,b</w:t>
+                            </w:r>
+                            <w:proofErr w:type="spellEnd"/>
+                            <w:r>
+                              <w:t>);</w:t>
+                            </w:r>
+                          </w:p>
+                          <w:p>
+                            <w:pPr>
+                              <w:spacing w:after="0"/>
+                            </w:pPr>
+                            <w:proofErr w:type="spellStart"/>
+                            <w:proofErr w:type="gramStart"/>
+                            <w:r>
+                              <w:t>printf</w:t>
+                            </w:r>
+                            <w:proofErr w:type="spellEnd"/>
+                            <w:r>
+                              <w:t>(</w:t>
+                            </w:r>
+                            <w:proofErr w:type="gramEnd"/>
+                            <w:r>
+                              <w:t>“%d”,</w:t>
+                            </w:r>
+                            <w:proofErr w:type="spellStart"/>
+                            <w:r>
+                              <w:t>a,b</w:t>
+                            </w:r>
+                            <w:proofErr w:type="spellEnd"/>
+                            <w:r>
+                              <w:t>);</w:t>
+                            </w:r>
+                          </w:p>
+                          <w:p>
+                            <w:pPr>
+                              <w:spacing w:after="0"/>
+                              <w:rPr>
+                                <w:b/>
+                              </w:rPr>
+                            </w:pPr>
+                            <w:r>
+                              <w:rPr>
+                                <w:b/>
+                              </w:rPr>
+                              <w:t xml:space="preserve">Both the statements would be compiled </w:t>
+                            </w:r>
+                            <w:r>
+                              <w:rPr>
+                                <w:b/>
+                              </w:rPr>
+                              <w:t xml:space="preserve">without any error </w:t>
+                            </w:r>
+                            <w:r>
+                              <w:rPr>
+                                <w:b/>
+                              </w:rPr>
+                              <w:t xml:space="preserve">as </w:t>
+                            </w:r>
+                            <w:proofErr w:type="spellStart"/>
+                            <w:proofErr w:type="gramStart"/>
+                            <w:r>
+                              <w:rPr>
+                                <w:b/>
+                              </w:rPr>
+                              <w:t>printf</w:t>
+                            </w:r>
+                            <w:proofErr w:type="spellEnd"/>
+                            <w:r>
+                              <w:rPr>
+                                <w:b/>
+                              </w:rPr>
+                              <w:t>(</w:t>
+                            </w:r>
+                            <w:proofErr w:type="gramEnd"/>
+                            <w:r>
+                              <w:rPr>
+                                <w:b/>
+                              </w:rPr>
+                              <w:t>) accepts variable arguments</w:t>
+                            </w:r>
+                          </w:p>
+                        </w:txbxContent>
+                      </wps:txbx>
+                      <wps:bodyPr rot="0" spcFirstLastPara="0" vertOverflow="overflow" horzOverflow="overflow" vert="horz" wrap="square" lIns="91440" tIns="45720" rIns="91440" bIns="45720" numCol="1" spcCol="0" rtlCol="0" fromWordArt="0" anchor="t" anchorCtr="0" forceAA="0" compatLnSpc="1">
+                        <a:prstTxWarp prst="textNoShape">
+                          <a:avLst/>
+                        </a:prstTxWarp>
+                        <a:noAutofit/>
+                      </wps:bodyPr>
+                    </wps:wsp>
+                  </a:graphicData>
+                </a:graphic>
+                <wp14:sizeRelV relativeFrom="margin">
+                  <wp14:pctHeight>0</wp14:pctHeight>
+                </wp14:sizeRelV>
+              </wp:anchor>
+            </w:drawing>
+          </mc:Choice>
+          <mc:Fallback>
+            <w:pict>
+              <v:shape id="Text Box 4" o:spid="_x0000_s1029" type="#_x0000_t202" style="position:absolute;left:0;text-align:left;margin-left:-35.45pt;margin-top:3.1pt;width:525.8pt;height:59.45pt;z-index:251662336;visibility:visible;mso-wrap-style:square;mso-height-percent:0;mso-wrap-distance-left:9pt;mso-wrap-distance-top:0;mso-wrap-distance-right:9pt;mso-wrap-distance-bottom:0;mso-position-horizontal:absolute;mso-position-horizontal-relative:text;mso-position-vertical:absolute;mso-position-vertical-relative:text;mso-height-percent:0;mso-height-relative:margin;v-text-anchor:top" o:gfxdata="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" fillcolor="white [3201]" strokeweight=".5pt">
+                <v:textbox>
+                  <w:txbxContent>
+                    <w:p>
+                      <w:pPr>
+                        <w:spacing w:after="0"/>
+                      </w:pPr>
+                      <w:proofErr w:type="spellStart"/>
+                      <w:proofErr w:type="gramStart"/>
+                      <w:r>
+                        <w:t>printf</w:t>
+                      </w:r>
+                      <w:proofErr w:type="spellEnd"/>
+                      <w:r>
+                        <w:t>(</w:t>
+                      </w:r>
+                      <w:proofErr w:type="gramEnd"/>
+                      <w:r>
+                        <w:t>“%</w:t>
+                      </w:r>
+                      <w:proofErr w:type="spellStart"/>
+                      <w:r>
+                        <w:t>d%d%d</w:t>
+                      </w:r>
+                      <w:proofErr w:type="spellEnd"/>
+                      <w:r>
+                        <w:t>”,</w:t>
+                      </w:r>
+                      <w:proofErr w:type="spellStart"/>
+                      <w:r>
+                        <w:t>a,b</w:t>
+                      </w:r>
+                      <w:proofErr w:type="spellEnd"/>
+                      <w:r>
+                        <w:t>);</w:t>
+                      </w:r>
+                    </w:p>
+                    <w:p>
+                      <w:pPr>
+                        <w:spacing w:after="0"/>
+                      </w:pPr>
+                      <w:proofErr w:type="spellStart"/>
+                      <w:proofErr w:type="gramStart"/>
+                      <w:r>
+                        <w:t>printf</w:t>
+                      </w:r>
+                      <w:proofErr w:type="spellEnd"/>
+                      <w:r>
+                        <w:t>(</w:t>
+                      </w:r>
+                      <w:proofErr w:type="gramEnd"/>
+                      <w:r>
+                        <w:t>“%d”,</w:t>
+                      </w:r>
+                      <w:proofErr w:type="spellStart"/>
+                      <w:r>
+                        <w:t>a,b</w:t>
+                      </w:r>
+                      <w:proofErr w:type="spellEnd"/>
+                      <w:r>
+                        <w:t>);</w:t>
+                      </w:r>
+                    </w:p>
+                    <w:p>
+                      <w:pPr>
+                        <w:spacing w:after="0"/>
+                        <w:rPr>
+                          <w:b/>
+                        </w:rPr>
+                      </w:pPr>
+                      <w:r>
+                        <w:rPr>
+                          <w:b/>
+                        </w:rPr>
+                        <w:t xml:space="preserve">Both the statements would be compiled </w:t>
+                      </w:r>
+                      <w:r>
+                        <w:rPr>
+                          <w:b/>
+                        </w:rPr>
+                        <w:t xml:space="preserve">without any error </w:t>
+                      </w:r>
+                      <w:r>
+                        <w:rPr>
+                          <w:b/>
+                        </w:rPr>
+                        <w:t xml:space="preserve">as </w:t>
+                      </w:r>
+                      <w:proofErr w:type="spellStart"/>
+                      <w:proofErr w:type="gramStart"/>
+                      <w:r>
+                        <w:rPr>
+                          <w:b/>
+                        </w:rPr>
+                        <w:t>printf</w:t>
+                      </w:r>
+                      <w:proofErr w:type="spellEnd"/>
+                      <w:r>
+                        <w:rPr>
+                          <w:b/>
+                        </w:rPr>
+                        <w:t>(</w:t>
+                      </w:r>
+                      <w:proofErr w:type="gramEnd"/>
+                      <w:r>
+                        <w:rPr>
+                          <w:b/>
+                        </w:rPr>
+                        <w:t>) accepts variable arguments</w:t>
+                      </w:r>
+                    </w:p>
+                  </w:txbxContent>
+                </v:textbox>
+              </v:shape>
+            </w:pict>
+          </mc:Fallback>
+        </mc:AlternateContent>
+      </w:r>
+    </w:p>
+    <w:p>
+      <w:pPr>
+        <w:spacing w:after="0"/>
+        <w:ind w:left="-720"/>
+        <w:rPr>
+          <w:sz w:val="28"/>
+        </w:rPr>
+      </w:pPr>
+    </w:p>
+    <w:p>
+      <w:pPr>
+        <w:spacing w:after="0"/>
+        <w:ind w:left="-720"/>
+        <w:rPr>
+          <w:sz w:val="28"/>
+        </w:rPr>
+      </w:pPr>
+    </w:p>
+    <w:p>
+      <w:pPr>
+        <w:spacing w:after="0"/>
+        <w:ind w:left="-720"/>
+        <w:rPr>
+          <w:sz w:val="28"/>
+        </w:rPr>
+      </w:pPr>
+    </w:p>
+    <w:p>
+      <w:pPr>
+        <w:spacing w:after="0"/>
+        <w:ind w:left="-720"/>
+        <w:rPr>
+          <w:sz w:val="28"/>
+        </w:rPr>
+      </w:pPr>
+    </w:p>
+    <w:p>
+      <w:pPr>
+        <w:spacing w:after="0"/>
+        <w:ind w:left="-720"/>
+        <w:rPr>
+          <w:sz w:val="28"/>
+        </w:rPr>
+      </w:pPr>
+    </w:p>
+    <w:p>
+      <w:pPr>
+        <w:spacing w:after="0"/>
+        <w:ind w:left="-720"/>
+        <w:rPr>
+          <w:sz w:val="28"/>
+        </w:rPr>
+      </w:pPr>
+    </w:p>
+    <w:p>
+      <w:pPr>
+        <w:ind w:left="-720"/>
+        <w:rPr>
+          <w:b/>
+          <w:sz w:val="44"/>
+          <w:u w:val="thick"/>
+        </w:rPr>
+      </w:pPr>
+      <w:r>
+        <w:rPr>
+          <w:sz w:val="44"/>
+          <w:u w:val="thick"/>
+        </w:rPr>
+        <w:lastRenderedPageBreak/>
+        <w:t>Pointers</w:t>
+      </w:r>
+    </w:p>
+    <w:p>
+      <w:pPr>
+        <w:ind w:left="-720"/>
+        <w:rPr>
+          <w:sz w:val="28"/>
+          <w:u w:val="thick"/>
+        </w:rPr>
+      </w:pPr>
     </w:p>
     <w:p>
       <w:pPr>
@@ -6500,7 +7714,7 @@
           <w:rPr>
             <w:noProof/>
           </w:rPr>
-          <w:t>6</w:t>
+          <w:t>1</w:t>
         </w:r>
         <w:r>
           <w:rPr>
@@ -6823,6 +8037,7 @@
   <w:style w:type="paragraph" w:default="1" w:styleId="Normal">
     <w:name w:val="Normal"/>
     <w:qFormat/>
+    <w:rsid w:val="008F652A"/>
   </w:style>
   <w:style w:type="character" w:default="1" w:styleId="DefaultParagraphFont">
     <w:name w:val="Default Paragraph Font"/>
@@ -7068,6 +8283,7 @@
   <w:style w:type="paragraph" w:default="1" w:styleId="Normal">
     <w:name w:val="Normal"/>
     <w:qFormat/>
+    <w:rsid w:val="008F652A"/>
   </w:style>
   <w:style w:type="character" w:default="1" w:styleId="DefaultParagraphFont">
     <w:name w:val="Default Paragraph Font"/>

</xml_diff>

<commit_message>
C - Datatype Revisited half-done
</commit_message>
<xml_diff>
--- a/C Programming.docx
+++ b/C Programming.docx
@@ -7229,49 +7229,19 @@
         <w:rPr>
           <w:sz w:val="24"/>
         </w:rPr>
-        <w:t xml:space="preserve">- Whenever a function is </w:t>
-      </w:r>
-      <w:proofErr w:type="gramStart"/>
-      <w:r>
-        <w:rPr>
-          <w:sz w:val="24"/>
-        </w:rPr>
-        <w:t>called ,</w:t>
-      </w:r>
-      <w:proofErr w:type="gramEnd"/>
-      <w:r>
-        <w:rPr>
-          <w:sz w:val="24"/>
-        </w:rPr>
-        <w:t xml:space="preserve"> system allocates a chunk of memory to that function in which all the function codes , parameters , local-variables </w:t>
-      </w:r>
-      <w:proofErr w:type="spellStart"/>
-      <w:r>
-        <w:rPr>
-          <w:sz w:val="24"/>
-        </w:rPr>
-        <w:t>etc</w:t>
-      </w:r>
-      <w:proofErr w:type="spellEnd"/>
-      <w:r>
-        <w:rPr>
-          <w:sz w:val="24"/>
-        </w:rPr>
-        <w:t xml:space="preserve"> are </w:t>
-      </w:r>
-      <w:proofErr w:type="spellStart"/>
-      <w:r>
-        <w:rPr>
-          <w:sz w:val="24"/>
-        </w:rPr>
-        <w:t>strored</w:t>
-      </w:r>
-      <w:proofErr w:type="spellEnd"/>
-      <w:r>
-        <w:rPr>
-          <w:sz w:val="24"/>
-        </w:rPr>
-        <w:t xml:space="preserve"> , and this memory chunk is call </w:t>
+        <w:t>- Whenever a function is called , system allocates a chunk of memory to that function in which all the function codes , paramete</w:t>
+      </w:r>
+      <w:r>
+        <w:rPr>
+          <w:sz w:val="24"/>
+        </w:rPr>
+        <w:t>rs , local-variables etc. are st</w:t>
+      </w:r>
+      <w:r>
+        <w:rPr>
+          <w:sz w:val="24"/>
+        </w:rPr>
+        <w:t xml:space="preserve">ored , and this memory chunk is call </w:t>
       </w:r>
       <w:r>
         <w:rPr>
@@ -10142,8 +10112,4126 @@
         </w:rPr>
         <w:t xml:space="preserve">- </w:t>
       </w:r>
+      <w:r>
+        <w:rPr>
+          <w:sz w:val="24"/>
+        </w:rPr>
+        <w:t xml:space="preserve">Recursion is a process in which a function calls itself </w:t>
+      </w:r>
+      <w:r>
+        <w:rPr>
+          <w:b/>
+          <w:sz w:val="24"/>
+        </w:rPr>
+        <w:t>directly or indirectly</w:t>
+      </w:r>
+      <w:r>
+        <w:rPr>
+          <w:sz w:val="24"/>
+        </w:rPr>
+        <w:t>.</w:t>
+      </w:r>
+    </w:p>
+    <w:p>
+      <w:pPr>
+        <w:spacing w:after="0"/>
+        <w:ind w:left="-720"/>
+        <w:rPr>
+          <w:sz w:val="24"/>
+        </w:rPr>
+      </w:pPr>
+      <w:r>
+        <w:rPr>
+          <w:sz w:val="24"/>
+        </w:rPr>
+        <w:t xml:space="preserve">- </w:t>
+      </w:r>
+      <w:r>
+        <w:rPr>
+          <w:sz w:val="24"/>
+        </w:rPr>
+        <w:t xml:space="preserve">Recursion is the alternative for loops and is relatively </w:t>
+      </w:r>
+      <w:proofErr w:type="gramStart"/>
+      <w:r>
+        <w:rPr>
+          <w:sz w:val="24"/>
+        </w:rPr>
+        <w:t>slower .</w:t>
+      </w:r>
+      <w:proofErr w:type="gramEnd"/>
+    </w:p>
+    <w:p>
+      <w:pPr>
+        <w:spacing w:after="0"/>
+        <w:ind w:left="-720"/>
+        <w:rPr>
+          <w:sz w:val="24"/>
+        </w:rPr>
+      </w:pPr>
+      <w:r>
+        <w:rPr>
+          <w:sz w:val="24"/>
+        </w:rPr>
+        <w:t xml:space="preserve">- As the concept of </w:t>
+      </w:r>
+      <w:r>
+        <w:rPr>
+          <w:b/>
+          <w:sz w:val="24"/>
+        </w:rPr>
+        <w:t>Function Call Stack</w:t>
+      </w:r>
+      <w:r>
+        <w:rPr>
+          <w:sz w:val="24"/>
+        </w:rPr>
+        <w:t xml:space="preserve"> will be applicable in the </w:t>
+      </w:r>
+      <w:proofErr w:type="gramStart"/>
+      <w:r>
+        <w:rPr>
+          <w:sz w:val="24"/>
+        </w:rPr>
+        <w:t>recursion ,</w:t>
+      </w:r>
+      <w:proofErr w:type="gramEnd"/>
+      <w:r>
+        <w:rPr>
+          <w:sz w:val="24"/>
+        </w:rPr>
+        <w:t xml:space="preserve"> on each recursive call the </w:t>
+      </w:r>
+      <w:r>
+        <w:rPr>
+          <w:b/>
+          <w:sz w:val="24"/>
+        </w:rPr>
+        <w:t>activation record</w:t>
+      </w:r>
+      <w:r>
+        <w:rPr>
+          <w:sz w:val="24"/>
+        </w:rPr>
+        <w:t xml:space="preserve"> will be maintained inside the </w:t>
+      </w:r>
+      <w:r>
+        <w:rPr>
+          <w:b/>
+          <w:sz w:val="24"/>
+        </w:rPr>
+        <w:t>stack frame</w:t>
+      </w:r>
+      <w:r>
+        <w:rPr>
+          <w:sz w:val="24"/>
+        </w:rPr>
+        <w:t xml:space="preserve"> of </w:t>
+      </w:r>
+      <w:r>
+        <w:rPr>
+          <w:sz w:val="24"/>
+        </w:rPr>
+        <w:t xml:space="preserve">stack . </w:t>
+      </w:r>
+    </w:p>
+    <w:p>
+      <w:pPr>
+        <w:spacing w:after="0"/>
+        <w:ind w:left="-720"/>
+        <w:rPr>
+          <w:sz w:val="24"/>
+        </w:rPr>
+      </w:pPr>
+      <w:r>
+        <w:rPr>
+          <w:sz w:val="24"/>
+        </w:rPr>
+        <w:t xml:space="preserve">- Each </w:t>
+      </w:r>
+      <w:r>
+        <w:rPr>
+          <w:b/>
+          <w:sz w:val="24"/>
+        </w:rPr>
+        <w:t>activation record</w:t>
+      </w:r>
+      <w:r>
+        <w:rPr>
+          <w:sz w:val="24"/>
+        </w:rPr>
+        <w:t xml:space="preserve"> will consist the locals of the function </w:t>
+      </w:r>
+      <w:proofErr w:type="spellStart"/>
+      <w:proofErr w:type="gramStart"/>
+      <w:r>
+        <w:rPr>
+          <w:sz w:val="24"/>
+        </w:rPr>
+        <w:t>i.e</w:t>
+      </w:r>
+      <w:proofErr w:type="spellEnd"/>
+      <w:r>
+        <w:rPr>
+          <w:sz w:val="24"/>
+        </w:rPr>
+        <w:t xml:space="preserve"> ,</w:t>
+      </w:r>
+      <w:proofErr w:type="gramEnd"/>
+      <w:r>
+        <w:rPr>
+          <w:sz w:val="24"/>
+        </w:rPr>
+        <w:t xml:space="preserve"> fresh-parameters , local variables , return address of the caller . </w:t>
+      </w:r>
+    </w:p>
+    <w:p>
+      <w:pPr>
+        <w:spacing w:after="0"/>
+        <w:ind w:left="-720"/>
+        <w:rPr>
+          <w:sz w:val="24"/>
+        </w:rPr>
+      </w:pPr>
+      <w:r>
+        <w:rPr>
+          <w:sz w:val="24"/>
+        </w:rPr>
+        <w:t xml:space="preserve">- Fresh set of variables are born during each function call irrespective of normal or recursive </w:t>
+      </w:r>
+      <w:proofErr w:type="gramStart"/>
+      <w:r>
+        <w:rPr>
+          <w:sz w:val="24"/>
+        </w:rPr>
+        <w:t>call .</w:t>
+      </w:r>
+      <w:proofErr w:type="gramEnd"/>
+      <w:r>
+        <w:rPr>
+          <w:sz w:val="24"/>
+        </w:rPr>
+        <w:t xml:space="preserve"> </w:t>
+      </w:r>
+    </w:p>
+    <w:p>
+      <w:pPr>
+        <w:spacing w:after="0"/>
+        <w:ind w:left="-720"/>
+        <w:rPr>
+          <w:sz w:val="24"/>
+        </w:rPr>
+      </w:pPr>
+      <w:r>
+        <w:rPr>
+          <w:sz w:val="24"/>
+        </w:rPr>
+        <w:t>- There must be the provision</w:t>
+      </w:r>
+      <w:r>
+        <w:rPr>
+          <w:sz w:val="24"/>
+        </w:rPr>
+        <w:t xml:space="preserve">/way </w:t>
+      </w:r>
+      <w:r>
+        <w:rPr>
+          <w:sz w:val="24"/>
+        </w:rPr>
+        <w:t xml:space="preserve"> to terminate</w:t>
+      </w:r>
+      <w:r>
+        <w:rPr>
+          <w:sz w:val="24"/>
+        </w:rPr>
+        <w:t>/stop</w:t>
+      </w:r>
+      <w:r>
+        <w:rPr>
+          <w:sz w:val="24"/>
+        </w:rPr>
+        <w:t xml:space="preserve"> the recursive function and </w:t>
+      </w:r>
+      <w:r>
+        <w:rPr>
+          <w:b/>
+          <w:sz w:val="24"/>
+        </w:rPr>
+        <w:t>return back the control</w:t>
+      </w:r>
+      <w:r>
+        <w:rPr>
+          <w:sz w:val="24"/>
+        </w:rPr>
+        <w:t xml:space="preserve"> if any particular condition gets satisfied</w:t>
+      </w:r>
+      <w:r>
+        <w:rPr>
+          <w:sz w:val="24"/>
+        </w:rPr>
+        <w:t xml:space="preserve">(and this condition is called </w:t>
+      </w:r>
+      <w:r>
+        <w:rPr>
+          <w:b/>
+          <w:sz w:val="24"/>
+        </w:rPr>
+        <w:t>Base Case</w:t>
+      </w:r>
+      <w:r>
+        <w:rPr>
+          <w:sz w:val="24"/>
+        </w:rPr>
+        <w:t>)</w:t>
+      </w:r>
+      <w:r>
+        <w:rPr>
+          <w:sz w:val="24"/>
+        </w:rPr>
+        <w:t xml:space="preserve"> otherwise one would fall into an infinite loop</w:t>
+      </w:r>
+      <w:r>
+        <w:rPr>
+          <w:sz w:val="24"/>
+        </w:rPr>
+        <w:t xml:space="preserve"> </w:t>
+      </w:r>
+      <w:r>
+        <w:rPr>
+          <w:sz w:val="24"/>
+        </w:rPr>
+        <w:t>.</w:t>
+      </w:r>
+      <w:r>
+        <w:rPr>
+          <w:sz w:val="24"/>
+        </w:rPr>
+        <w:t xml:space="preserve"> </w:t>
+      </w:r>
+    </w:p>
+    <w:p>
+      <w:pPr>
+        <w:spacing w:after="0"/>
+        <w:ind w:left="-720"/>
+        <w:rPr>
+          <w:sz w:val="24"/>
+        </w:rPr>
+      </w:pPr>
+      <w:r>
+        <w:rPr>
+          <w:sz w:val="24"/>
+        </w:rPr>
+        <w:t xml:space="preserve">- We must use the if-else block under the recursive </w:t>
+      </w:r>
+      <w:proofErr w:type="gramStart"/>
+      <w:r>
+        <w:rPr>
+          <w:sz w:val="24"/>
+        </w:rPr>
+        <w:t>body ,</w:t>
+      </w:r>
+      <w:proofErr w:type="gramEnd"/>
+      <w:r>
+        <w:rPr>
+          <w:sz w:val="24"/>
+        </w:rPr>
+        <w:t xml:space="preserve"> </w:t>
+      </w:r>
+      <w:r>
+        <w:rPr>
+          <w:sz w:val="24"/>
+        </w:rPr>
+        <w:t xml:space="preserve">so that the base-case could be fitted in either of </w:t>
+      </w:r>
+      <w:proofErr w:type="spellStart"/>
+      <w:r>
+        <w:rPr>
+          <w:sz w:val="24"/>
+        </w:rPr>
+        <w:t>if</w:t>
+      </w:r>
+      <w:proofErr w:type="spellEnd"/>
+      <w:r>
+        <w:rPr>
+          <w:sz w:val="24"/>
+        </w:rPr>
+        <w:t xml:space="preserve"> and else blocks . </w:t>
+      </w:r>
+    </w:p>
+    <w:p>
+      <w:pPr>
+        <w:spacing w:after="0"/>
+        <w:ind w:left="-720"/>
+        <w:rPr>
+          <w:sz w:val="24"/>
+        </w:rPr>
+      </w:pPr>
+      <w:r>
+        <w:rPr>
+          <w:sz w:val="24"/>
+        </w:rPr>
+        <w:t xml:space="preserve">- After </w:t>
+      </w:r>
+      <w:r>
+        <w:rPr>
+          <w:sz w:val="24"/>
+        </w:rPr>
+        <w:t xml:space="preserve">meeting the Base </w:t>
+      </w:r>
+      <w:proofErr w:type="gramStart"/>
+      <w:r>
+        <w:rPr>
+          <w:sz w:val="24"/>
+        </w:rPr>
+        <w:t>Case ,</w:t>
+      </w:r>
+      <w:proofErr w:type="gramEnd"/>
+      <w:r>
+        <w:rPr>
+          <w:sz w:val="24"/>
+        </w:rPr>
+        <w:t xml:space="preserve"> the current activation record gets popped out and the control returns back to the previous caller and the Stack starts getting unwound/unroll until all the stack-frames get popped out . </w:t>
+      </w:r>
+    </w:p>
+    <w:p>
+      <w:pPr>
+        <w:spacing w:after="0"/>
+        <w:ind w:left="-720"/>
+        <w:rPr>
+          <w:sz w:val="24"/>
+        </w:rPr>
+      </w:pPr>
+    </w:p>
+    <w:p>
+      <w:pPr>
+        <w:spacing w:after="0"/>
+        <w:ind w:left="-720"/>
+        <w:rPr>
+          <w:b/>
+          <w:sz w:val="28"/>
+        </w:rPr>
+      </w:pPr>
+      <w:r>
+        <w:rPr>
+          <w:b/>
+          <w:sz w:val="28"/>
+        </w:rPr>
+        <w:t>Types of Recursion</w:t>
+      </w:r>
+    </w:p>
+    <w:p>
+      <w:pPr>
+        <w:spacing w:after="0"/>
+        <w:ind w:left="-720"/>
+        <w:rPr>
+          <w:sz w:val="24"/>
+        </w:rPr>
+      </w:pPr>
+      <w:r>
+        <w:rPr>
+          <w:b/>
+          <w:sz w:val="24"/>
+        </w:rPr>
+        <w:t>Direct Recursion</w:t>
+      </w:r>
+      <w:r>
+        <w:rPr>
+          <w:sz w:val="24"/>
+        </w:rPr>
+        <w:t xml:space="preserve"> - </w:t>
+      </w:r>
+      <w:r>
+        <w:rPr>
+          <w:sz w:val="24"/>
+        </w:rPr>
+        <w:t xml:space="preserve">When </w:t>
+      </w:r>
+      <w:proofErr w:type="gramStart"/>
+      <w:r>
+        <w:rPr>
+          <w:sz w:val="24"/>
+        </w:rPr>
+        <w:t>fun(</w:t>
+      </w:r>
+      <w:proofErr w:type="gramEnd"/>
+      <w:r>
+        <w:rPr>
+          <w:sz w:val="24"/>
+        </w:rPr>
+        <w:t xml:space="preserve">) calls itself </w:t>
+      </w:r>
+      <w:proofErr w:type="spellStart"/>
+      <w:r>
+        <w:rPr>
+          <w:sz w:val="24"/>
+        </w:rPr>
+        <w:t>i.e</w:t>
+      </w:r>
+      <w:proofErr w:type="spellEnd"/>
+      <w:r>
+        <w:rPr>
+          <w:sz w:val="24"/>
+        </w:rPr>
+        <w:t xml:space="preserve"> fun() </w:t>
+      </w:r>
+      <w:r>
+        <w:rPr>
+          <w:sz w:val="24"/>
+        </w:rPr>
+        <w:t xml:space="preserve">, then it is </w:t>
+      </w:r>
+      <w:r>
+        <w:rPr>
+          <w:b/>
+          <w:sz w:val="24"/>
+        </w:rPr>
+        <w:t xml:space="preserve">direct recursion </w:t>
+      </w:r>
+      <w:r>
+        <w:rPr>
+          <w:sz w:val="24"/>
+        </w:rPr>
+        <w:t>.</w:t>
+      </w:r>
+    </w:p>
+    <w:p>
+      <w:pPr>
+        <w:spacing w:after="0"/>
+        <w:ind w:left="-720"/>
+        <w:rPr>
+          <w:b/>
+          <w:sz w:val="24"/>
+        </w:rPr>
+      </w:pPr>
+      <w:r>
+        <w:rPr>
+          <w:b/>
+          <w:sz w:val="24"/>
+        </w:rPr>
+        <w:t>Indirect Recursion</w:t>
+      </w:r>
+      <w:r>
+        <w:rPr>
+          <w:sz w:val="24"/>
+        </w:rPr>
+        <w:t xml:space="preserve"> - </w:t>
+      </w:r>
+      <w:proofErr w:type="gramStart"/>
+      <w:r>
+        <w:rPr>
+          <w:sz w:val="24"/>
+        </w:rPr>
+        <w:t>When  fun</w:t>
+      </w:r>
+      <w:proofErr w:type="gramEnd"/>
+      <w:r>
+        <w:rPr>
+          <w:sz w:val="24"/>
+        </w:rPr>
+        <w:t xml:space="preserve">() calls another function first </w:t>
+      </w:r>
+      <w:r>
+        <w:rPr>
+          <w:sz w:val="24"/>
+        </w:rPr>
+        <w:t>, suppose</w:t>
+      </w:r>
+      <w:r>
+        <w:rPr>
+          <w:sz w:val="24"/>
+        </w:rPr>
+        <w:t xml:space="preserve"> fun2() and then fun2() calls again fun() directly or indirectly then it is an </w:t>
+      </w:r>
+      <w:r>
+        <w:rPr>
+          <w:b/>
+          <w:sz w:val="24"/>
+        </w:rPr>
+        <w:t>indirect recursion</w:t>
+      </w:r>
+      <w:r>
+        <w:rPr>
+          <w:sz w:val="24"/>
+        </w:rPr>
+        <w:t xml:space="preserve">. </w:t>
+      </w:r>
+    </w:p>
+    <w:p>
+      <w:pPr>
+        <w:spacing w:after="0"/>
+        <w:ind w:left="-720"/>
+        <w:rPr>
+          <w:sz w:val="24"/>
+        </w:rPr>
+      </w:pPr>
+      <w:r>
+        <w:rPr>
+          <w:b/>
+          <w:sz w:val="24"/>
+        </w:rPr>
+        <w:t>Tail Recursion</w:t>
+      </w:r>
+      <w:r>
+        <w:rPr>
+          <w:sz w:val="24"/>
+        </w:rPr>
+        <w:t xml:space="preserve"> - A recursive function is said to be tail recursion if the </w:t>
+      </w:r>
+      <w:r>
+        <w:rPr>
+          <w:b/>
+          <w:sz w:val="24"/>
+        </w:rPr>
+        <w:t>recursive call is the</w:t>
+      </w:r>
+      <w:r>
+        <w:rPr>
+          <w:sz w:val="24"/>
+        </w:rPr>
+        <w:t xml:space="preserve"> </w:t>
+      </w:r>
+      <w:r>
+        <w:rPr>
+          <w:b/>
+          <w:sz w:val="24"/>
+        </w:rPr>
+        <w:t>last thing done by the function</w:t>
+      </w:r>
+      <w:r>
+        <w:rPr>
+          <w:sz w:val="24"/>
+        </w:rPr>
+        <w:t>. There is no need to keep the track of the previous state</w:t>
+      </w:r>
+      <w:r>
+        <w:rPr>
+          <w:sz w:val="24"/>
+        </w:rPr>
+        <w:t xml:space="preserve"> or there is nothing left to evaluate after returning </w:t>
+      </w:r>
+      <w:proofErr w:type="gramStart"/>
+      <w:r>
+        <w:rPr>
+          <w:sz w:val="24"/>
+        </w:rPr>
+        <w:t>back .</w:t>
+      </w:r>
+      <w:proofErr w:type="gramEnd"/>
+      <w:r>
+        <w:rPr>
+          <w:sz w:val="24"/>
+        </w:rPr>
+        <w:t xml:space="preserve"> </w:t>
+      </w:r>
+    </w:p>
+    <w:p>
+      <w:pPr>
+        <w:spacing w:after="0"/>
+        <w:ind w:left="-720"/>
+        <w:rPr>
+          <w:sz w:val="24"/>
+        </w:rPr>
+      </w:pPr>
+      <w:r>
+        <w:rPr>
+          <w:b/>
+          <w:sz w:val="24"/>
+        </w:rPr>
+        <w:t>Non-Tail Recursion</w:t>
+      </w:r>
+      <w:r>
+        <w:rPr>
+          <w:sz w:val="24"/>
+        </w:rPr>
+        <w:t xml:space="preserve"> - A recursive function is said to be non-tail recursion if the </w:t>
+      </w:r>
+      <w:r>
+        <w:rPr>
+          <w:b/>
+          <w:sz w:val="24"/>
+        </w:rPr>
+        <w:t>recursive call is not the last thing</w:t>
+      </w:r>
+      <w:r>
+        <w:rPr>
+          <w:sz w:val="24"/>
+        </w:rPr>
+        <w:t xml:space="preserve"> done by the </w:t>
+      </w:r>
+      <w:proofErr w:type="spellStart"/>
+      <w:r>
+        <w:rPr>
+          <w:sz w:val="24"/>
+        </w:rPr>
+        <w:t>function.After</w:t>
+      </w:r>
+      <w:proofErr w:type="spellEnd"/>
+      <w:r>
+        <w:rPr>
+          <w:sz w:val="24"/>
+        </w:rPr>
+        <w:t xml:space="preserve"> returning back there is something left to evaluate. </w:t>
+      </w:r>
+    </w:p>
+    <w:p>
+      <w:pPr>
+        <w:spacing w:after="0"/>
+        <w:ind w:left="-720"/>
+        <w:rPr>
+          <w:sz w:val="24"/>
+        </w:rPr>
+      </w:pPr>
+      <w:r>
+        <w:rPr>
+          <w:noProof/>
+          <w:sz w:val="24"/>
+        </w:rPr>
+        <mc:AlternateContent>
+          <mc:Choice Requires="wps">
+            <w:drawing>
+              <wp:anchor distT="0" distB="0" distL="114300" distR="114300" simplePos="0" relativeHeight="251682816" behindDoc="0" locked="0" layoutInCell="1" allowOverlap="1" wp14:anchorId="54E38B53" wp14:editId="3864E11E">
+                <wp:simplePos x="0" y="0"/>
+                <wp:positionH relativeFrom="column">
+                  <wp:posOffset>3096260</wp:posOffset>
+                </wp:positionH>
+                <wp:positionV relativeFrom="paragraph">
+                  <wp:posOffset>210185</wp:posOffset>
+                </wp:positionV>
+                <wp:extent cx="3560445" cy="3054350"/>
+                <wp:effectExtent l="0" t="0" r="20955" b="12700"/>
+                <wp:wrapNone/>
+                <wp:docPr id="26" name="Text Box 26"/>
+                <wp:cNvGraphicFramePr/>
+                <a:graphic xmlns:a="http://schemas.openxmlformats.org/drawingml/2006/main">
+                  <a:graphicData uri="http://schemas.microsoft.com/office/word/2010/wordprocessingShape">
+                    <wps:wsp>
+                      <wps:cNvSpPr txBox="1"/>
+                      <wps:spPr>
+                        <a:xfrm>
+                          <a:off x="0" y="0"/>
+                          <a:ext cx="3560445" cy="3054350"/>
+                        </a:xfrm>
+                        <a:prstGeom prst="rect">
+                          <a:avLst/>
+                        </a:prstGeom>
+                        <a:ln/>
+                      </wps:spPr>
+                      <wps:style>
+                        <a:lnRef idx="2">
+                          <a:schemeClr val="accent6"/>
+                        </a:lnRef>
+                        <a:fillRef idx="1">
+                          <a:schemeClr val="lt1"/>
+                        </a:fillRef>
+                        <a:effectRef idx="0">
+                          <a:schemeClr val="accent6"/>
+                        </a:effectRef>
+                        <a:fontRef idx="minor">
+                          <a:schemeClr val="dk1"/>
+                        </a:fontRef>
+                      </wps:style>
+                      <wps:txbx>
+                        <w:txbxContent>
+                          <w:p>
+                            <w:pPr>
+                              <w:spacing w:after="0"/>
+                            </w:pPr>
+                            <w:proofErr w:type="spellStart"/>
+                            <w:proofErr w:type="gramStart"/>
+                            <w:r>
+                              <w:t>int</w:t>
+                            </w:r>
+                            <w:proofErr w:type="spellEnd"/>
+                            <w:proofErr w:type="gramEnd"/>
+                            <w:r>
+                              <w:t xml:space="preserve"> fun(</w:t>
+                            </w:r>
+                            <w:proofErr w:type="spellStart"/>
+                            <w:r>
+                              <w:t>int</w:t>
+                            </w:r>
+                            <w:proofErr w:type="spellEnd"/>
+                            <w:r>
+                              <w:t xml:space="preserve"> n)</w:t>
+                            </w:r>
+                          </w:p>
+                          <w:p>
+                            <w:pPr>
+                              <w:spacing w:after="0"/>
+                            </w:pPr>
+                            <w:r>
+                              <w:t>{</w:t>
+                            </w:r>
+                          </w:p>
+                          <w:p>
+                            <w:pPr>
+                              <w:spacing w:after="0"/>
+                            </w:pPr>
+                            <w:r>
+                              <w:tab/>
+                            </w:r>
+                            <w:proofErr w:type="gramStart"/>
+                            <w:r>
+                              <w:t>if(</w:t>
+                            </w:r>
+                            <w:proofErr w:type="gramEnd"/>
+                            <w:r>
+                              <w:t>n==0)</w:t>
+                            </w:r>
+                          </w:p>
+                          <w:p>
+                            <w:pPr>
+                              <w:spacing w:after="0"/>
+                            </w:pPr>
+                            <w:r>
+                              <w:tab/>
+                            </w:r>
+                            <w:r>
+                              <w:tab/>
+                            </w:r>
+                            <w:proofErr w:type="gramStart"/>
+                            <w:r>
+                              <w:t>return ;</w:t>
+                            </w:r>
+                            <w:proofErr w:type="gramEnd"/>
+                            <w:r>
+                              <w:t xml:space="preserve"> </w:t>
+                            </w:r>
+                          </w:p>
+                          <w:p>
+                            <w:pPr>
+                              <w:spacing w:after="0"/>
+                              <w:rPr>
+                                <w:b/>
+                              </w:rPr>
+                            </w:pPr>
+                            <w:r>
+                              <w:tab/>
+                            </w:r>
+                            <w:proofErr w:type="gramStart"/>
+                            <w:r>
+                              <w:rPr>
+                                <w:b/>
+                              </w:rPr>
+                              <w:t>return</w:t>
+                            </w:r>
+                            <w:proofErr w:type="gramEnd"/>
+                            <w:r>
+                              <w:rPr>
+                                <w:b/>
+                              </w:rPr>
+                              <w:t xml:space="preserve"> fun(n-1);</w:t>
+                            </w:r>
+                          </w:p>
+                          <w:p>
+                            <w:pPr>
+                              <w:spacing w:after="0"/>
+                              <w:rPr>
+                                <w:b/>
+                              </w:rPr>
+                            </w:pPr>
+                            <w:r>
+                              <w:rPr>
+                                <w:b/>
+                              </w:rPr>
+                              <w:tab/>
+                            </w:r>
+                            <w:proofErr w:type="spellStart"/>
+                            <w:proofErr w:type="gramStart"/>
+                            <w:r>
+                              <w:rPr>
+                                <w:b/>
+                              </w:rPr>
+                              <w:t>printf</w:t>
+                            </w:r>
+                            <w:proofErr w:type="spellEnd"/>
+                            <w:r>
+                              <w:rPr>
+                                <w:b/>
+                              </w:rPr>
+                              <w:t>(</w:t>
+                            </w:r>
+                            <w:proofErr w:type="gramEnd"/>
+                            <w:r>
+                              <w:rPr>
+                                <w:b/>
+                              </w:rPr>
+                              <w:t>“Something”);</w:t>
+                            </w:r>
+                          </w:p>
+                          <w:p>
+                            <w:pPr>
+                              <w:spacing w:after="0"/>
+                            </w:pPr>
+                            <w:r>
+                              <w:t>}</w:t>
+                            </w:r>
+                          </w:p>
+                          <w:p>
+                            <w:pPr>
+                              <w:spacing w:after="0"/>
+                            </w:pPr>
+                            <w:proofErr w:type="spellStart"/>
+                            <w:proofErr w:type="gramStart"/>
+                            <w:r>
+                              <w:t>int</w:t>
+                            </w:r>
+                            <w:proofErr w:type="spellEnd"/>
+                            <w:proofErr w:type="gramEnd"/>
+                            <w:r>
+                              <w:t xml:space="preserve"> main()</w:t>
+                            </w:r>
+                          </w:p>
+                          <w:p>
+                            <w:pPr>
+                              <w:spacing w:after="0"/>
+                            </w:pPr>
+                            <w:r>
+                              <w:t>{</w:t>
+                            </w:r>
+                          </w:p>
+                          <w:p>
+                            <w:pPr>
+                              <w:spacing w:after="0"/>
+                            </w:pPr>
+                            <w:r>
+                              <w:tab/>
+                            </w:r>
+                            <w:proofErr w:type="gramStart"/>
+                            <w:r>
+                              <w:t>fun(</w:t>
+                            </w:r>
+                            <w:proofErr w:type="gramEnd"/>
+                            <w:r>
+                              <w:t>3);</w:t>
+                            </w:r>
+                          </w:p>
+                          <w:p>
+                            <w:pPr>
+                              <w:spacing w:after="0"/>
+                            </w:pPr>
+                            <w:r>
+                              <w:t>}</w:t>
+                            </w:r>
+                          </w:p>
+                          <w:p>
+                            <w:pPr>
+                              <w:rPr>
+                                <w:b/>
+                              </w:rPr>
+                            </w:pPr>
+                          </w:p>
+                          <w:p>
+                            <w:pPr>
+                              <w:rPr>
+                                <w:b/>
+                              </w:rPr>
+                            </w:pPr>
+                            <w:r>
+                              <w:rPr>
+                                <w:b/>
+                              </w:rPr>
+                              <w:t>Non-Tail Recursion</w:t>
+                            </w:r>
+                          </w:p>
+                        </w:txbxContent>
+                      </wps:txbx>
+                      <wps:bodyPr rot="0" spcFirstLastPara="0" vertOverflow="overflow" horzOverflow="overflow" vert="horz" wrap="square" lIns="91440" tIns="45720" rIns="91440" bIns="45720" numCol="1" spcCol="0" rtlCol="0" fromWordArt="0" anchor="t" anchorCtr="0" forceAA="0" compatLnSpc="1">
+                        <a:prstTxWarp prst="textNoShape">
+                          <a:avLst/>
+                        </a:prstTxWarp>
+                        <a:noAutofit/>
+                      </wps:bodyPr>
+                    </wps:wsp>
+                  </a:graphicData>
+                </a:graphic>
+                <wp14:sizeRelV relativeFrom="margin">
+                  <wp14:pctHeight>0</wp14:pctHeight>
+                </wp14:sizeRelV>
+              </wp:anchor>
+            </w:drawing>
+          </mc:Choice>
+          <mc:Fallback>
+            <w:pict>
+              <v:shapetype id="_x0000_t202" coordsize="21600,21600" o:spt="202" path="m,l,21600r21600,l21600,xe">
+                <v:stroke joinstyle="miter"/>
+                <v:path gradientshapeok="t" o:connecttype="rect"/>
+              </v:shapetype>
+              <v:shape id="Text Box 26" o:spid="_x0000_s1049" type="#_x0000_t202" style="position:absolute;left:0;text-align:left;margin-left:243.8pt;margin-top:16.55pt;width:280.35pt;height:240.5pt;z-index:251682816;visibility:visible;mso-wrap-style:square;mso-height-percent:0;mso-wrap-distance-left:9pt;mso-wrap-distance-top:0;mso-wrap-distance-right:9pt;mso-wrap-distance-bottom:0;mso-position-horizontal:absolute;mso-position-horizontal-relative:text;mso-position-vertical:absolute;mso-position-vertical-relative:text;mso-height-percent:0;mso-height-relative:margin;v-text-anchor:top" o:gfxdata="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" fillcolor="white [3201]" strokecolor="#f79646 [3209]" strokeweight="2pt">
+                <v:textbox>
+                  <w:txbxContent>
+                    <w:p>
+                      <w:pPr>
+                        <w:spacing w:after="0"/>
+                      </w:pPr>
+                      <w:proofErr w:type="spellStart"/>
+                      <w:proofErr w:type="gramStart"/>
+                      <w:r>
+                        <w:t>int</w:t>
+                      </w:r>
+                      <w:proofErr w:type="spellEnd"/>
+                      <w:proofErr w:type="gramEnd"/>
+                      <w:r>
+                        <w:t xml:space="preserve"> fun(</w:t>
+                      </w:r>
+                      <w:proofErr w:type="spellStart"/>
+                      <w:r>
+                        <w:t>int</w:t>
+                      </w:r>
+                      <w:proofErr w:type="spellEnd"/>
+                      <w:r>
+                        <w:t xml:space="preserve"> n)</w:t>
+                      </w:r>
+                    </w:p>
+                    <w:p>
+                      <w:pPr>
+                        <w:spacing w:after="0"/>
+                      </w:pPr>
+                      <w:r>
+                        <w:t>{</w:t>
+                      </w:r>
+                    </w:p>
+                    <w:p>
+                      <w:pPr>
+                        <w:spacing w:after="0"/>
+                      </w:pPr>
+                      <w:r>
+                        <w:tab/>
+                      </w:r>
+                      <w:proofErr w:type="gramStart"/>
+                      <w:r>
+                        <w:t>if(</w:t>
+                      </w:r>
+                      <w:proofErr w:type="gramEnd"/>
+                      <w:r>
+                        <w:t>n==0)</w:t>
+                      </w:r>
+                    </w:p>
+                    <w:p>
+                      <w:pPr>
+                        <w:spacing w:after="0"/>
+                      </w:pPr>
+                      <w:r>
+                        <w:tab/>
+                      </w:r>
+                      <w:r>
+                        <w:tab/>
+                      </w:r>
+                      <w:proofErr w:type="gramStart"/>
+                      <w:r>
+                        <w:t>return ;</w:t>
+                      </w:r>
+                      <w:proofErr w:type="gramEnd"/>
+                      <w:r>
+                        <w:t xml:space="preserve"> </w:t>
+                      </w:r>
+                    </w:p>
+                    <w:p>
+                      <w:pPr>
+                        <w:spacing w:after="0"/>
+                        <w:rPr>
+                          <w:b/>
+                        </w:rPr>
+                      </w:pPr>
+                      <w:r>
+                        <w:tab/>
+                      </w:r>
+                      <w:proofErr w:type="gramStart"/>
+                      <w:r>
+                        <w:rPr>
+                          <w:b/>
+                        </w:rPr>
+                        <w:t>return</w:t>
+                      </w:r>
+                      <w:proofErr w:type="gramEnd"/>
+                      <w:r>
+                        <w:rPr>
+                          <w:b/>
+                        </w:rPr>
+                        <w:t xml:space="preserve"> fun(n-1);</w:t>
+                      </w:r>
+                    </w:p>
+                    <w:p>
+                      <w:pPr>
+                        <w:spacing w:after="0"/>
+                        <w:rPr>
+                          <w:b/>
+                        </w:rPr>
+                      </w:pPr>
+                      <w:r>
+                        <w:rPr>
+                          <w:b/>
+                        </w:rPr>
+                        <w:tab/>
+                      </w:r>
+                      <w:proofErr w:type="spellStart"/>
+                      <w:proofErr w:type="gramStart"/>
+                      <w:r>
+                        <w:rPr>
+                          <w:b/>
+                        </w:rPr>
+                        <w:t>printf</w:t>
+                      </w:r>
+                      <w:proofErr w:type="spellEnd"/>
+                      <w:r>
+                        <w:rPr>
+                          <w:b/>
+                        </w:rPr>
+                        <w:t>(</w:t>
+                      </w:r>
+                      <w:proofErr w:type="gramEnd"/>
+                      <w:r>
+                        <w:rPr>
+                          <w:b/>
+                        </w:rPr>
+                        <w:t>“Something”);</w:t>
+                      </w:r>
+                    </w:p>
+                    <w:p>
+                      <w:pPr>
+                        <w:spacing w:after="0"/>
+                      </w:pPr>
+                      <w:r>
+                        <w:t>}</w:t>
+                      </w:r>
+                    </w:p>
+                    <w:p>
+                      <w:pPr>
+                        <w:spacing w:after="0"/>
+                      </w:pPr>
+                      <w:proofErr w:type="spellStart"/>
+                      <w:proofErr w:type="gramStart"/>
+                      <w:r>
+                        <w:t>int</w:t>
+                      </w:r>
+                      <w:proofErr w:type="spellEnd"/>
+                      <w:proofErr w:type="gramEnd"/>
+                      <w:r>
+                        <w:t xml:space="preserve"> main()</w:t>
+                      </w:r>
+                    </w:p>
+                    <w:p>
+                      <w:pPr>
+                        <w:spacing w:after="0"/>
+                      </w:pPr>
+                      <w:r>
+                        <w:t>{</w:t>
+                      </w:r>
+                    </w:p>
+                    <w:p>
+                      <w:pPr>
+                        <w:spacing w:after="0"/>
+                      </w:pPr>
+                      <w:r>
+                        <w:tab/>
+                      </w:r>
+                      <w:proofErr w:type="gramStart"/>
+                      <w:r>
+                        <w:t>fun(</w:t>
+                      </w:r>
+                      <w:proofErr w:type="gramEnd"/>
+                      <w:r>
+                        <w:t>3);</w:t>
+                      </w:r>
+                    </w:p>
+                    <w:p>
+                      <w:pPr>
+                        <w:spacing w:after="0"/>
+                      </w:pPr>
+                      <w:r>
+                        <w:t>}</w:t>
+                      </w:r>
+                    </w:p>
+                    <w:p>
+                      <w:pPr>
+                        <w:rPr>
+                          <w:b/>
+                        </w:rPr>
+                      </w:pPr>
+                    </w:p>
+                    <w:p>
+                      <w:pPr>
+                        <w:rPr>
+                          <w:b/>
+                        </w:rPr>
+                      </w:pPr>
+                      <w:r>
+                        <w:rPr>
+                          <w:b/>
+                        </w:rPr>
+                        <w:t>Non-Tail Recursion</w:t>
+                      </w:r>
+                    </w:p>
+                  </w:txbxContent>
+                </v:textbox>
+              </v:shape>
+            </w:pict>
+          </mc:Fallback>
+        </mc:AlternateContent>
+      </w:r>
+      <w:r>
+        <w:rPr>
+          <w:noProof/>
+          <w:sz w:val="24"/>
+        </w:rPr>
+        <mc:AlternateContent>
+          <mc:Choice Requires="wps">
+            <w:drawing>
+              <wp:anchor distT="0" distB="0" distL="114300" distR="114300" simplePos="0" relativeHeight="251680768" behindDoc="0" locked="0" layoutInCell="1" allowOverlap="1" wp14:anchorId="19FA0386" wp14:editId="2765FE2D">
+                <wp:simplePos x="0" y="0"/>
+                <wp:positionH relativeFrom="column">
+                  <wp:posOffset>-520065</wp:posOffset>
+                </wp:positionH>
+                <wp:positionV relativeFrom="paragraph">
+                  <wp:posOffset>203200</wp:posOffset>
+                </wp:positionV>
+                <wp:extent cx="3560445" cy="3061335"/>
+                <wp:effectExtent l="0" t="0" r="20955" b="24765"/>
+                <wp:wrapNone/>
+                <wp:docPr id="25" name="Text Box 25"/>
+                <wp:cNvGraphicFramePr/>
+                <a:graphic xmlns:a="http://schemas.openxmlformats.org/drawingml/2006/main">
+                  <a:graphicData uri="http://schemas.microsoft.com/office/word/2010/wordprocessingShape">
+                    <wps:wsp>
+                      <wps:cNvSpPr txBox="1"/>
+                      <wps:spPr>
+                        <a:xfrm>
+                          <a:off x="0" y="0"/>
+                          <a:ext cx="3560445" cy="3061335"/>
+                        </a:xfrm>
+                        <a:prstGeom prst="rect">
+                          <a:avLst/>
+                        </a:prstGeom>
+                        <a:ln/>
+                      </wps:spPr>
+                      <wps:style>
+                        <a:lnRef idx="2">
+                          <a:schemeClr val="accent6"/>
+                        </a:lnRef>
+                        <a:fillRef idx="1">
+                          <a:schemeClr val="lt1"/>
+                        </a:fillRef>
+                        <a:effectRef idx="0">
+                          <a:schemeClr val="accent6"/>
+                        </a:effectRef>
+                        <a:fontRef idx="minor">
+                          <a:schemeClr val="dk1"/>
+                        </a:fontRef>
+                      </wps:style>
+                      <wps:txbx>
+                        <w:txbxContent>
+                          <w:p>
+                            <w:pPr>
+                              <w:spacing w:after="0"/>
+                            </w:pPr>
+                            <w:proofErr w:type="gramStart"/>
+                            <w:r>
+                              <w:t>void</w:t>
+                            </w:r>
+                            <w:proofErr w:type="gramEnd"/>
+                            <w:r>
+                              <w:t xml:space="preserve"> fun(</w:t>
+                            </w:r>
+                            <w:proofErr w:type="spellStart"/>
+                            <w:r>
+                              <w:t>int</w:t>
+                            </w:r>
+                            <w:proofErr w:type="spellEnd"/>
+                            <w:r>
+                              <w:t xml:space="preserve"> n)</w:t>
+                            </w:r>
+                          </w:p>
+                          <w:p>
+                            <w:pPr>
+                              <w:spacing w:after="0"/>
+                            </w:pPr>
+                            <w:r>
+                              <w:t>{</w:t>
+                            </w:r>
+                          </w:p>
+                          <w:p>
+                            <w:pPr>
+                              <w:spacing w:after="0"/>
+                              <w:rPr>
+                                <w:b/>
+                              </w:rPr>
+                            </w:pPr>
+                            <w:r>
+                              <w:tab/>
+                            </w:r>
+                            <w:proofErr w:type="gramStart"/>
+                            <w:r>
+                              <w:rPr>
+                                <w:b/>
+                              </w:rPr>
+                              <w:t>if(</w:t>
+                            </w:r>
+                            <w:proofErr w:type="gramEnd"/>
+                            <w:r>
+                              <w:rPr>
+                                <w:b/>
+                              </w:rPr>
+                              <w:t>n==0)</w:t>
+                            </w:r>
+                          </w:p>
+                          <w:p>
+                            <w:pPr>
+                              <w:spacing w:after="0"/>
+                              <w:rPr>
+                                <w:b/>
+                              </w:rPr>
+                            </w:pPr>
+                            <w:r>
+                              <w:rPr>
+                                <w:b/>
+                              </w:rPr>
+                              <w:tab/>
+                            </w:r>
+                            <w:r>
+                              <w:rPr>
+                                <w:b/>
+                              </w:rPr>
+                              <w:tab/>
+                            </w:r>
+                            <w:proofErr w:type="gramStart"/>
+                            <w:r>
+                              <w:rPr>
+                                <w:b/>
+                              </w:rPr>
+                              <w:t>return ;</w:t>
+                            </w:r>
+                            <w:proofErr w:type="gramEnd"/>
+                            <w:r>
+                              <w:rPr>
+                                <w:b/>
+                              </w:rPr>
+                              <w:t xml:space="preserve"> </w:t>
+                            </w:r>
+                          </w:p>
+                          <w:p>
+                            <w:pPr>
+                              <w:spacing w:after="0"/>
+                            </w:pPr>
+                            <w:r>
+                              <w:tab/>
+                            </w:r>
+                            <w:proofErr w:type="gramStart"/>
+                            <w:r>
+                              <w:t>else</w:t>
+                            </w:r>
+                            <w:proofErr w:type="gramEnd"/>
+                          </w:p>
+                          <w:p>
+                            <w:pPr>
+                              <w:spacing w:after="0"/>
+                            </w:pPr>
+                            <w:r>
+                              <w:tab/>
+                            </w:r>
+                            <w:r>
+                              <w:tab/>
+                            </w:r>
+                            <w:proofErr w:type="spellStart"/>
+                            <w:proofErr w:type="gramStart"/>
+                            <w:r>
+                              <w:t>printf</w:t>
+                            </w:r>
+                            <w:proofErr w:type="spellEnd"/>
+                            <w:r>
+                              <w:t>(</w:t>
+                            </w:r>
+                            <w:proofErr w:type="gramEnd"/>
+                            <w:r>
+                              <w:t>“Something”);</w:t>
+                            </w:r>
+                          </w:p>
+                          <w:p>
+                            <w:pPr>
+                              <w:spacing w:after="0"/>
+                              <w:rPr>
+                                <w:b/>
+                              </w:rPr>
+                            </w:pPr>
+                            <w:r>
+                              <w:rPr>
+                                <w:b/>
+                              </w:rPr>
+                              <w:tab/>
+                            </w:r>
+                            <w:proofErr w:type="gramStart"/>
+                            <w:r>
+                              <w:rPr>
+                                <w:b/>
+                              </w:rPr>
+                              <w:t>return</w:t>
+                            </w:r>
+                            <w:proofErr w:type="gramEnd"/>
+                            <w:r>
+                              <w:rPr>
+                                <w:b/>
+                              </w:rPr>
+                              <w:t xml:space="preserve"> fun(n-1);</w:t>
+                            </w:r>
+                          </w:p>
+                          <w:p>
+                            <w:pPr>
+                              <w:spacing w:after="0"/>
+                            </w:pPr>
+                            <w:r>
+                              <w:t>}</w:t>
+                            </w:r>
+                          </w:p>
+                          <w:p>
+                            <w:pPr>
+                              <w:spacing w:after="0"/>
+                            </w:pPr>
+                            <w:proofErr w:type="spellStart"/>
+                            <w:proofErr w:type="gramStart"/>
+                            <w:r>
+                              <w:t>int</w:t>
+                            </w:r>
+                            <w:proofErr w:type="spellEnd"/>
+                            <w:proofErr w:type="gramEnd"/>
+                            <w:r>
+                              <w:t xml:space="preserve"> main()</w:t>
+                            </w:r>
+                          </w:p>
+                          <w:p>
+                            <w:pPr>
+                              <w:spacing w:after="0"/>
+                            </w:pPr>
+                            <w:r>
+                              <w:t>{</w:t>
+                            </w:r>
+                          </w:p>
+                          <w:p>
+                            <w:pPr>
+                              <w:spacing w:after="0"/>
+                            </w:pPr>
+                            <w:r>
+                              <w:tab/>
+                            </w:r>
+                            <w:proofErr w:type="gramStart"/>
+                            <w:r>
+                              <w:t>fun(</w:t>
+                            </w:r>
+                            <w:proofErr w:type="gramEnd"/>
+                            <w:r>
+                              <w:t>3);</w:t>
+                            </w:r>
+                          </w:p>
+                          <w:p>
+                            <w:pPr>
+                              <w:spacing w:after="0"/>
+                            </w:pPr>
+                            <w:r>
+                              <w:t>}</w:t>
+                            </w:r>
+                          </w:p>
+                          <w:p>
+                            <w:pPr>
+                              <w:spacing w:after="0"/>
+                            </w:pPr>
+                          </w:p>
+                          <w:p>
+                            <w:pPr>
+                              <w:spacing w:after="0"/>
+                              <w:rPr>
+                                <w:b/>
+                              </w:rPr>
+                            </w:pPr>
+                            <w:r>
+                              <w:rPr>
+                                <w:b/>
+                              </w:rPr>
+                              <w:t>Tail Recursion</w:t>
+                            </w:r>
+                          </w:p>
+                        </w:txbxContent>
+                      </wps:txbx>
+                      <wps:bodyPr rot="0" spcFirstLastPara="0" vertOverflow="overflow" horzOverflow="overflow" vert="horz" wrap="square" lIns="91440" tIns="45720" rIns="91440" bIns="45720" numCol="1" spcCol="0" rtlCol="0" fromWordArt="0" anchor="t" anchorCtr="0" forceAA="0" compatLnSpc="1">
+                        <a:prstTxWarp prst="textNoShape">
+                          <a:avLst/>
+                        </a:prstTxWarp>
+                        <a:noAutofit/>
+                      </wps:bodyPr>
+                    </wps:wsp>
+                  </a:graphicData>
+                </a:graphic>
+                <wp14:sizeRelV relativeFrom="margin">
+                  <wp14:pctHeight>0</wp14:pctHeight>
+                </wp14:sizeRelV>
+              </wp:anchor>
+            </w:drawing>
+          </mc:Choice>
+          <mc:Fallback>
+            <w:pict>
+              <v:shape id="Text Box 25" o:spid="_x0000_s1050" type="#_x0000_t202" style="position:absolute;left:0;text-align:left;margin-left:-40.95pt;margin-top:16pt;width:280.35pt;height:241.05pt;z-index:251680768;visibility:visible;mso-wrap-style:square;mso-height-percent:0;mso-wrap-distance-left:9pt;mso-wrap-distance-top:0;mso-wrap-distance-right:9pt;mso-wrap-distance-bottom:0;mso-position-horizontal:absolute;mso-position-horizontal-relative:text;mso-position-vertical:absolute;mso-position-vertical-relative:text;mso-height-percent:0;mso-height-relative:margin;v-text-anchor:top" o:gfxdata="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" fillcolor="white [3201]" strokecolor="#f79646 [3209]" strokeweight="2pt">
+                <v:textbox>
+                  <w:txbxContent>
+                    <w:p>
+                      <w:pPr>
+                        <w:spacing w:after="0"/>
+                      </w:pPr>
+                      <w:proofErr w:type="gramStart"/>
+                      <w:r>
+                        <w:t>void</w:t>
+                      </w:r>
+                      <w:proofErr w:type="gramEnd"/>
+                      <w:r>
+                        <w:t xml:space="preserve"> fun(</w:t>
+                      </w:r>
+                      <w:proofErr w:type="spellStart"/>
+                      <w:r>
+                        <w:t>int</w:t>
+                      </w:r>
+                      <w:proofErr w:type="spellEnd"/>
+                      <w:r>
+                        <w:t xml:space="preserve"> n)</w:t>
+                      </w:r>
+                    </w:p>
+                    <w:p>
+                      <w:pPr>
+                        <w:spacing w:after="0"/>
+                      </w:pPr>
+                      <w:r>
+                        <w:t>{</w:t>
+                      </w:r>
+                    </w:p>
+                    <w:p>
+                      <w:pPr>
+                        <w:spacing w:after="0"/>
+                        <w:rPr>
+                          <w:b/>
+                        </w:rPr>
+                      </w:pPr>
+                      <w:r>
+                        <w:tab/>
+                      </w:r>
+                      <w:proofErr w:type="gramStart"/>
+                      <w:r>
+                        <w:rPr>
+                          <w:b/>
+                        </w:rPr>
+                        <w:t>if(</w:t>
+                      </w:r>
+                      <w:proofErr w:type="gramEnd"/>
+                      <w:r>
+                        <w:rPr>
+                          <w:b/>
+                        </w:rPr>
+                        <w:t>n==0)</w:t>
+                      </w:r>
+                    </w:p>
+                    <w:p>
+                      <w:pPr>
+                        <w:spacing w:after="0"/>
+                        <w:rPr>
+                          <w:b/>
+                        </w:rPr>
+                      </w:pPr>
+                      <w:r>
+                        <w:rPr>
+                          <w:b/>
+                        </w:rPr>
+                        <w:tab/>
+                      </w:r>
+                      <w:r>
+                        <w:rPr>
+                          <w:b/>
+                        </w:rPr>
+                        <w:tab/>
+                      </w:r>
+                      <w:proofErr w:type="gramStart"/>
+                      <w:r>
+                        <w:rPr>
+                          <w:b/>
+                        </w:rPr>
+                        <w:t>return ;</w:t>
+                      </w:r>
+                      <w:proofErr w:type="gramEnd"/>
+                      <w:r>
+                        <w:rPr>
+                          <w:b/>
+                        </w:rPr>
+                        <w:t xml:space="preserve"> </w:t>
+                      </w:r>
+                    </w:p>
+                    <w:p>
+                      <w:pPr>
+                        <w:spacing w:after="0"/>
+                      </w:pPr>
+                      <w:r>
+                        <w:tab/>
+                      </w:r>
+                      <w:proofErr w:type="gramStart"/>
+                      <w:r>
+                        <w:t>else</w:t>
+                      </w:r>
+                      <w:proofErr w:type="gramEnd"/>
+                    </w:p>
+                    <w:p>
+                      <w:pPr>
+                        <w:spacing w:after="0"/>
+                      </w:pPr>
+                      <w:r>
+                        <w:tab/>
+                      </w:r>
+                      <w:r>
+                        <w:tab/>
+                      </w:r>
+                      <w:proofErr w:type="spellStart"/>
+                      <w:proofErr w:type="gramStart"/>
+                      <w:r>
+                        <w:t>printf</w:t>
+                      </w:r>
+                      <w:proofErr w:type="spellEnd"/>
+                      <w:r>
+                        <w:t>(</w:t>
+                      </w:r>
+                      <w:proofErr w:type="gramEnd"/>
+                      <w:r>
+                        <w:t>“Something”);</w:t>
+                      </w:r>
+                    </w:p>
+                    <w:p>
+                      <w:pPr>
+                        <w:spacing w:after="0"/>
+                        <w:rPr>
+                          <w:b/>
+                        </w:rPr>
+                      </w:pPr>
+                      <w:r>
+                        <w:rPr>
+                          <w:b/>
+                        </w:rPr>
+                        <w:tab/>
+                      </w:r>
+                      <w:proofErr w:type="gramStart"/>
+                      <w:r>
+                        <w:rPr>
+                          <w:b/>
+                        </w:rPr>
+                        <w:t>return</w:t>
+                      </w:r>
+                      <w:proofErr w:type="gramEnd"/>
+                      <w:r>
+                        <w:rPr>
+                          <w:b/>
+                        </w:rPr>
+                        <w:t xml:space="preserve"> fun(n-1);</w:t>
+                      </w:r>
+                    </w:p>
+                    <w:p>
+                      <w:pPr>
+                        <w:spacing w:after="0"/>
+                      </w:pPr>
+                      <w:r>
+                        <w:t>}</w:t>
+                      </w:r>
+                    </w:p>
+                    <w:p>
+                      <w:pPr>
+                        <w:spacing w:after="0"/>
+                      </w:pPr>
+                      <w:proofErr w:type="spellStart"/>
+                      <w:proofErr w:type="gramStart"/>
+                      <w:r>
+                        <w:t>int</w:t>
+                      </w:r>
+                      <w:proofErr w:type="spellEnd"/>
+                      <w:proofErr w:type="gramEnd"/>
+                      <w:r>
+                        <w:t xml:space="preserve"> main()</w:t>
+                      </w:r>
+                    </w:p>
+                    <w:p>
+                      <w:pPr>
+                        <w:spacing w:after="0"/>
+                      </w:pPr>
+                      <w:r>
+                        <w:t>{</w:t>
+                      </w:r>
+                    </w:p>
+                    <w:p>
+                      <w:pPr>
+                        <w:spacing w:after="0"/>
+                      </w:pPr>
+                      <w:r>
+                        <w:tab/>
+                      </w:r>
+                      <w:proofErr w:type="gramStart"/>
+                      <w:r>
+                        <w:t>fun(</w:t>
+                      </w:r>
+                      <w:proofErr w:type="gramEnd"/>
+                      <w:r>
+                        <w:t>3);</w:t>
+                      </w:r>
+                      <w:bookmarkStart w:id="1" w:name="_GoBack"/>
+                      <w:bookmarkEnd w:id="1"/>
+                    </w:p>
+                    <w:p>
+                      <w:pPr>
+                        <w:spacing w:after="0"/>
+                      </w:pPr>
+                      <w:r>
+                        <w:t>}</w:t>
+                      </w:r>
+                    </w:p>
+                    <w:p>
+                      <w:pPr>
+                        <w:spacing w:after="0"/>
+                      </w:pPr>
+                    </w:p>
+                    <w:p>
+                      <w:pPr>
+                        <w:spacing w:after="0"/>
+                        <w:rPr>
+                          <w:b/>
+                        </w:rPr>
+                      </w:pPr>
+                      <w:r>
+                        <w:rPr>
+                          <w:b/>
+                        </w:rPr>
+                        <w:t>Tail Recursion</w:t>
+                      </w:r>
+                    </w:p>
+                  </w:txbxContent>
+                </v:textbox>
+              </v:shape>
+            </w:pict>
+          </mc:Fallback>
+        </mc:AlternateContent>
+      </w:r>
+      <w:r>
+        <w:rPr>
+          <w:noProof/>
+          <w:sz w:val="24"/>
+        </w:rPr>
+        <mc:AlternateContent>
+          <mc:Choice Requires="wps">
+            <w:drawing>
+              <wp:anchor distT="0" distB="0" distL="114300" distR="114300" simplePos="0" relativeHeight="251679744" behindDoc="0" locked="0" layoutInCell="1" allowOverlap="1" wp14:anchorId="0ED4DDAA" wp14:editId="17488A04">
+                <wp:simplePos x="0" y="0"/>
+                <wp:positionH relativeFrom="column">
+                  <wp:posOffset>-568036</wp:posOffset>
+                </wp:positionH>
+                <wp:positionV relativeFrom="paragraph">
+                  <wp:posOffset>134100</wp:posOffset>
+                </wp:positionV>
+                <wp:extent cx="7273290" cy="3241964"/>
+                <wp:effectExtent l="0" t="0" r="22860" b="15875"/>
+                <wp:wrapNone/>
+                <wp:docPr id="24" name="Text Box 24"/>
+                <wp:cNvGraphicFramePr/>
+                <a:graphic xmlns:a="http://schemas.openxmlformats.org/drawingml/2006/main">
+                  <a:graphicData uri="http://schemas.microsoft.com/office/word/2010/wordprocessingShape">
+                    <wps:wsp>
+                      <wps:cNvSpPr txBox="1"/>
+                      <wps:spPr>
+                        <a:xfrm>
+                          <a:off x="0" y="0"/>
+                          <a:ext cx="7273290" cy="3241964"/>
+                        </a:xfrm>
+                        <a:prstGeom prst="rect">
+                          <a:avLst/>
+                        </a:prstGeom>
+                        <a:ln/>
+                      </wps:spPr>
+                      <wps:style>
+                        <a:lnRef idx="2">
+                          <a:schemeClr val="accent5"/>
+                        </a:lnRef>
+                        <a:fillRef idx="1">
+                          <a:schemeClr val="lt1"/>
+                        </a:fillRef>
+                        <a:effectRef idx="0">
+                          <a:schemeClr val="accent5"/>
+                        </a:effectRef>
+                        <a:fontRef idx="minor">
+                          <a:schemeClr val="dk1"/>
+                        </a:fontRef>
+                      </wps:style>
+                      <wps:txbx>
+                        <w:txbxContent>
+                          <w:p/>
+                        </w:txbxContent>
+                      </wps:txbx>
+                      <wps:bodyPr rot="0" spcFirstLastPara="0" vertOverflow="overflow" horzOverflow="overflow" vert="horz" wrap="square" lIns="91440" tIns="45720" rIns="91440" bIns="45720" numCol="1" spcCol="0" rtlCol="0" fromWordArt="0" anchor="t" anchorCtr="0" forceAA="0" compatLnSpc="1">
+                        <a:prstTxWarp prst="textNoShape">
+                          <a:avLst/>
+                        </a:prstTxWarp>
+                        <a:noAutofit/>
+                      </wps:bodyPr>
+                    </wps:wsp>
+                  </a:graphicData>
+                </a:graphic>
+                <wp14:sizeRelH relativeFrom="margin">
+                  <wp14:pctWidth>0</wp14:pctWidth>
+                </wp14:sizeRelH>
+                <wp14:sizeRelV relativeFrom="margin">
+                  <wp14:pctHeight>0</wp14:pctHeight>
+                </wp14:sizeRelV>
+              </wp:anchor>
+            </w:drawing>
+          </mc:Choice>
+          <mc:Fallback>
+            <w:pict>
+              <v:shape id="Text Box 24" o:spid="_x0000_s1051" type="#_x0000_t202" style="position:absolute;left:0;text-align:left;margin-left:-44.75pt;margin-top:10.55pt;width:572.7pt;height:255.25pt;z-index:251679744;visibility:visible;mso-wrap-style:square;mso-width-percent:0;mso-height-percent:0;mso-wrap-distance-left:9pt;mso-wrap-distance-top:0;mso-wrap-distance-right:9pt;mso-wrap-distance-bottom:0;mso-position-horizontal:absolute;mso-position-horizontal-relative:text;mso-position-vertical:absolute;mso-position-vertical-relative:text;mso-width-percent:0;mso-height-percent:0;mso-width-relative:margin;mso-height-relative:margin;v-text-anchor:top" o:gfxdata="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" fillcolor="white [3201]" strokecolor="#4bacc6 [3208]" strokeweight="2pt">
+                <v:textbox>
+                  <w:txbxContent>
+                    <w:p/>
+                  </w:txbxContent>
+                </v:textbox>
+              </v:shape>
+            </w:pict>
+          </mc:Fallback>
+        </mc:AlternateContent>
+      </w:r>
+    </w:p>
+    <w:p>
+      <w:pPr>
+        <w:spacing w:after="0"/>
+        <w:ind w:left="-720"/>
+        <w:rPr>
+          <w:sz w:val="24"/>
+        </w:rPr>
+      </w:pPr>
+    </w:p>
+    <w:p>
+      <w:pPr>
+        <w:spacing w:after="0"/>
+        <w:ind w:left="-720"/>
+        <w:rPr>
+          <w:sz w:val="24"/>
+        </w:rPr>
+      </w:pPr>
+      <w:r>
+        <w:rPr>
+          <w:noProof/>
+          <w:sz w:val="24"/>
+        </w:rPr>
+        <mc:AlternateContent>
+          <mc:Choice Requires="wpg">
+            <w:drawing>
+              <wp:anchor distT="0" distB="0" distL="114300" distR="114300" simplePos="0" relativeHeight="251688960" behindDoc="0" locked="0" layoutInCell="1" allowOverlap="1" wp14:anchorId="5221880C" wp14:editId="6B6D14F1">
+                <wp:simplePos x="0" y="0"/>
+                <wp:positionH relativeFrom="column">
+                  <wp:posOffset>775855</wp:posOffset>
+                </wp:positionH>
+                <wp:positionV relativeFrom="paragraph">
+                  <wp:posOffset>135601</wp:posOffset>
+                </wp:positionV>
+                <wp:extent cx="1156854" cy="263237"/>
+                <wp:effectExtent l="38100" t="0" r="24765" b="22860"/>
+                <wp:wrapNone/>
+                <wp:docPr id="33" name="Group 33"/>
+                <wp:cNvGraphicFramePr/>
+                <a:graphic xmlns:a="http://schemas.openxmlformats.org/drawingml/2006/main">
+                  <a:graphicData uri="http://schemas.microsoft.com/office/word/2010/wordprocessingGroup">
+                    <wpg:wgp>
+                      <wpg:cNvGrpSpPr/>
+                      <wpg:grpSpPr>
+                        <a:xfrm>
+                          <a:off x="0" y="0"/>
+                          <a:ext cx="1156854" cy="263237"/>
+                          <a:chOff x="0" y="-1"/>
+                          <a:chExt cx="1157218" cy="263378"/>
+                        </a:xfrm>
+                      </wpg:grpSpPr>
+                      <wps:wsp>
+                        <wps:cNvPr id="34" name="Straight Arrow Connector 34"/>
+                        <wps:cNvCnPr/>
+                        <wps:spPr>
+                          <a:xfrm flipH="1" flipV="1">
+                            <a:off x="0" y="166254"/>
+                            <a:ext cx="332509" cy="6350"/>
+                          </a:xfrm>
+                          <a:prstGeom prst="straightConnector1">
+                            <a:avLst/>
+                          </a:prstGeom>
+                          <a:ln>
+                            <a:tailEnd type="arrow"/>
+                          </a:ln>
+                        </wps:spPr>
+                        <wps:style>
+                          <a:lnRef idx="1">
+                            <a:schemeClr val="dk1"/>
+                          </a:lnRef>
+                          <a:fillRef idx="0">
+                            <a:schemeClr val="dk1"/>
+                          </a:fillRef>
+                          <a:effectRef idx="0">
+                            <a:schemeClr val="dk1"/>
+                          </a:effectRef>
+                          <a:fontRef idx="minor">
+                            <a:schemeClr val="tx1"/>
+                          </a:fontRef>
+                        </wps:style>
+                        <wps:bodyPr/>
+                      </wps:wsp>
+                      <wps:wsp>
+                        <wps:cNvPr id="35" name="Text Box 35"/>
+                        <wps:cNvSpPr txBox="1"/>
+                        <wps:spPr>
+                          <a:xfrm>
+                            <a:off x="332509" y="-1"/>
+                            <a:ext cx="824709" cy="263378"/>
+                          </a:xfrm>
+                          <a:prstGeom prst="rect">
+                            <a:avLst/>
+                          </a:prstGeom>
+                          <a:solidFill>
+                            <a:schemeClr val="lt1"/>
+                          </a:solidFill>
+                          <a:ln w="6350">
+                            <a:solidFill>
+                              <a:prstClr val="black"/>
+                            </a:solidFill>
+                          </a:ln>
+                          <a:effectLst/>
+                        </wps:spPr>
+                        <wps:style>
+                          <a:lnRef idx="0">
+                            <a:schemeClr val="accent1"/>
+                          </a:lnRef>
+                          <a:fillRef idx="0">
+                            <a:schemeClr val="accent1"/>
+                          </a:fillRef>
+                          <a:effectRef idx="0">
+                            <a:schemeClr val="accent1"/>
+                          </a:effectRef>
+                          <a:fontRef idx="minor">
+                            <a:schemeClr val="dk1"/>
+                          </a:fontRef>
+                        </wps:style>
+                        <wps:txbx>
+                          <w:txbxContent>
+                            <w:p>
+                              <w:pPr>
+                                <w:rPr>
+                                  <w:b/>
+                                </w:rPr>
+                              </w:pPr>
+                              <w:r>
+                                <w:rPr>
+                                  <w:b/>
+                                  <w:sz w:val="20"/>
+                                </w:rPr>
+                                <w:t>Base Case</w:t>
+                              </w:r>
+                            </w:p>
+                          </w:txbxContent>
+                        </wps:txbx>
+                        <wps:bodyPr rot="0" spcFirstLastPara="0" vertOverflow="overflow" horzOverflow="overflow" vert="horz" wrap="square" lIns="91440" tIns="45720" rIns="91440" bIns="45720" numCol="1" spcCol="0" rtlCol="0" fromWordArt="0" anchor="t" anchorCtr="0" forceAA="0" compatLnSpc="1">
+                          <a:prstTxWarp prst="textNoShape">
+                            <a:avLst/>
+                          </a:prstTxWarp>
+                          <a:noAutofit/>
+                        </wps:bodyPr>
+                      </wps:wsp>
+                    </wpg:wgp>
+                  </a:graphicData>
+                </a:graphic>
+                <wp14:sizeRelH relativeFrom="margin">
+                  <wp14:pctWidth>0</wp14:pctWidth>
+                </wp14:sizeRelH>
+                <wp14:sizeRelV relativeFrom="margin">
+                  <wp14:pctHeight>0</wp14:pctHeight>
+                </wp14:sizeRelV>
+              </wp:anchor>
+            </w:drawing>
+          </mc:Choice>
+          <mc:Fallback>
+            <w:pict>
+              <v:group id="Group 33" o:spid="_x0000_s1052" style="position:absolute;left:0;text-align:left;margin-left:61.1pt;margin-top:10.7pt;width:91.1pt;height:20.75pt;z-index:251688960;mso-width-relative:margin;mso-height-relative:margin" coordorigin="" coordsize="11572,2633" o:gfxdata="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">
+                <v:shapetype id="_x0000_t32" coordsize="21600,21600" o:spt="32" o:oned="t" path="m,l21600,21600e" filled="f">
+                  <v:path arrowok="t" fillok="f" o:connecttype="none"/>
+                  <o:lock v:ext="edit" shapetype="t"/>
+                </v:shapetype>
+                <v:shape id="Straight Arrow Connector 34" o:spid="_x0000_s1053" type="#_x0000_t32" style="position:absolute;top:1662;width:3325;height:64;flip:x y;visibility:visible;mso-wrap-style:square" o:connectortype="straight" o:gfxdata="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" strokecolor="black [3040]">
+                  <v:stroke endarrow="open"/>
+                </v:shape>
+                <v:shape id="Text Box 35" o:spid="_x0000_s1054" type="#_x0000_t202" style="position:absolute;left:3325;width:8247;height:2633;visibility:visible;mso-wrap-style:square;v-text-anchor:top" o:gfxdata="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" fillcolor="white [3201]" strokeweight=".5pt">
+                  <v:textbox>
+                    <w:txbxContent>
+                      <w:p>
+                        <w:pPr>
+                          <w:rPr>
+                            <w:b/>
+                          </w:rPr>
+                        </w:pPr>
+                        <w:r>
+                          <w:rPr>
+                            <w:b/>
+                            <w:sz w:val="20"/>
+                          </w:rPr>
+                          <w:t>Base Case</w:t>
+                        </w:r>
+                      </w:p>
+                    </w:txbxContent>
+                  </v:textbox>
+                </v:shape>
+              </v:group>
+            </w:pict>
+          </mc:Fallback>
+        </mc:AlternateContent>
+      </w:r>
+    </w:p>
+    <w:p>
+      <w:pPr>
+        <w:spacing w:after="0"/>
+        <w:ind w:left="-720"/>
+        <w:rPr>
+          <w:sz w:val="24"/>
+        </w:rPr>
+      </w:pPr>
+    </w:p>
+    <w:p>
+      <w:pPr>
+        <w:spacing w:after="0"/>
+        <w:ind w:left="-720"/>
+        <w:rPr>
+          <w:sz w:val="24"/>
+        </w:rPr>
+      </w:pPr>
+      <w:r>
+        <w:rPr>
+          <w:noProof/>
+          <w:sz w:val="24"/>
+        </w:rPr>
+        <mc:AlternateContent>
+          <mc:Choice Requires="wpg">
+            <w:drawing>
+              <wp:anchor distT="0" distB="0" distL="114300" distR="114300" simplePos="0" relativeHeight="251686912" behindDoc="0" locked="0" layoutInCell="1" allowOverlap="1" wp14:anchorId="45ADA9F4" wp14:editId="325DC37E">
+                <wp:simplePos x="0" y="0"/>
+                <wp:positionH relativeFrom="column">
+                  <wp:posOffset>4890655</wp:posOffset>
+                </wp:positionH>
+                <wp:positionV relativeFrom="paragraph">
+                  <wp:posOffset>109393</wp:posOffset>
+                </wp:positionV>
+                <wp:extent cx="1468120" cy="1004455"/>
+                <wp:effectExtent l="38100" t="0" r="17780" b="24765"/>
+                <wp:wrapNone/>
+                <wp:docPr id="30" name="Group 30"/>
+                <wp:cNvGraphicFramePr/>
+                <a:graphic xmlns:a="http://schemas.openxmlformats.org/drawingml/2006/main">
+                  <a:graphicData uri="http://schemas.microsoft.com/office/word/2010/wordprocessingGroup">
+                    <wpg:wgp>
+                      <wpg:cNvGrpSpPr/>
+                      <wpg:grpSpPr>
+                        <a:xfrm>
+                          <a:off x="0" y="0"/>
+                          <a:ext cx="1468120" cy="1004455"/>
+                          <a:chOff x="0" y="-180206"/>
+                          <a:chExt cx="1468582" cy="1005369"/>
+                        </a:xfrm>
+                      </wpg:grpSpPr>
+                      <wps:wsp>
+                        <wps:cNvPr id="31" name="Straight Arrow Connector 31"/>
+                        <wps:cNvCnPr/>
+                        <wps:spPr>
+                          <a:xfrm flipH="1" flipV="1">
+                            <a:off x="0" y="166254"/>
+                            <a:ext cx="332509" cy="6350"/>
+                          </a:xfrm>
+                          <a:prstGeom prst="straightConnector1">
+                            <a:avLst/>
+                          </a:prstGeom>
+                          <a:ln>
+                            <a:tailEnd type="arrow"/>
+                          </a:ln>
+                        </wps:spPr>
+                        <wps:style>
+                          <a:lnRef idx="1">
+                            <a:schemeClr val="dk1"/>
+                          </a:lnRef>
+                          <a:fillRef idx="0">
+                            <a:schemeClr val="dk1"/>
+                          </a:fillRef>
+                          <a:effectRef idx="0">
+                            <a:schemeClr val="dk1"/>
+                          </a:effectRef>
+                          <a:fontRef idx="minor">
+                            <a:schemeClr val="tx1"/>
+                          </a:fontRef>
+                        </wps:style>
+                        <wps:bodyPr/>
+                      </wps:wsp>
+                      <wps:wsp>
+                        <wps:cNvPr id="32" name="Text Box 32"/>
+                        <wps:cNvSpPr txBox="1"/>
+                        <wps:spPr>
+                          <a:xfrm>
+                            <a:off x="332509" y="-180206"/>
+                            <a:ext cx="1136073" cy="1005369"/>
+                          </a:xfrm>
+                          <a:prstGeom prst="rect">
+                            <a:avLst/>
+                          </a:prstGeom>
+                          <a:solidFill>
+                            <a:schemeClr val="lt1"/>
+                          </a:solidFill>
+                          <a:ln w="6350">
+                            <a:solidFill>
+                              <a:prstClr val="black"/>
+                            </a:solidFill>
+                          </a:ln>
+                          <a:effectLst/>
+                        </wps:spPr>
+                        <wps:style>
+                          <a:lnRef idx="0">
+                            <a:schemeClr val="accent1"/>
+                          </a:lnRef>
+                          <a:fillRef idx="0">
+                            <a:schemeClr val="accent1"/>
+                          </a:fillRef>
+                          <a:effectRef idx="0">
+                            <a:schemeClr val="accent1"/>
+                          </a:effectRef>
+                          <a:fontRef idx="minor">
+                            <a:schemeClr val="dk1"/>
+                          </a:fontRef>
+                        </wps:style>
+                        <wps:txbx>
+                          <w:txbxContent>
+                            <w:p>
+                              <w:r>
+                                <w:rPr>
+                                  <w:sz w:val="20"/>
+                                </w:rPr>
+                                <w:t>Print function is to get evaluated</w:t>
+                              </w:r>
+                              <w:r>
+                                <w:rPr>
+                                  <w:sz w:val="20"/>
+                                </w:rPr>
+                                <w:t xml:space="preserve"> after recursive call</w:t>
+                              </w:r>
+                              <w:r>
+                                <w:rPr>
+                                  <w:sz w:val="20"/>
+                                </w:rPr>
+                                <w:t xml:space="preserve"> after returning back</w:t>
+                              </w:r>
+                            </w:p>
+                          </w:txbxContent>
+                        </wps:txbx>
+                        <wps:bodyPr rot="0" spcFirstLastPara="0" vertOverflow="overflow" horzOverflow="overflow" vert="horz" wrap="square" lIns="91440" tIns="45720" rIns="91440" bIns="45720" numCol="1" spcCol="0" rtlCol="0" fromWordArt="0" anchor="t" anchorCtr="0" forceAA="0" compatLnSpc="1">
+                          <a:prstTxWarp prst="textNoShape">
+                            <a:avLst/>
+                          </a:prstTxWarp>
+                          <a:noAutofit/>
+                        </wps:bodyPr>
+                      </wps:wsp>
+                    </wpg:wgp>
+                  </a:graphicData>
+                </a:graphic>
+                <wp14:sizeRelV relativeFrom="margin">
+                  <wp14:pctHeight>0</wp14:pctHeight>
+                </wp14:sizeRelV>
+              </wp:anchor>
+            </w:drawing>
+          </mc:Choice>
+          <mc:Fallback>
+            <w:pict>
+              <v:group id="Group 30" o:spid="_x0000_s1055" style="position:absolute;left:0;text-align:left;margin-left:385.1pt;margin-top:8.6pt;width:115.6pt;height:79.1pt;z-index:251686912;mso-height-relative:margin" coordorigin=",-1802" coordsize="14685,10053" o:gfxdata="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">
+                <v:shape id="Straight Arrow Connector 31" o:spid="_x0000_s1056" type="#_x0000_t32" style="position:absolute;top:1662;width:3325;height:64;flip:x y;visibility:visible;mso-wrap-style:square" o:connectortype="straight" o:gfxdata="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" strokecolor="black [3040]">
+                  <v:stroke endarrow="open"/>
+                </v:shape>
+                <v:shape id="Text Box 32" o:spid="_x0000_s1057" type="#_x0000_t202" style="position:absolute;left:3325;top:-1802;width:11360;height:10053;visibility:visible;mso-wrap-style:square;v-text-anchor:top" o:gfxdata="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" fillcolor="white [3201]" strokeweight=".5pt">
+                  <v:textbox>
+                    <w:txbxContent>
+                      <w:p>
+                        <w:r>
+                          <w:rPr>
+                            <w:sz w:val="20"/>
+                          </w:rPr>
+                          <w:t>Print function is to get evaluated</w:t>
+                        </w:r>
+                        <w:r>
+                          <w:rPr>
+                            <w:sz w:val="20"/>
+                          </w:rPr>
+                          <w:t xml:space="preserve"> after recursive call</w:t>
+                        </w:r>
+                        <w:r>
+                          <w:rPr>
+                            <w:sz w:val="20"/>
+                          </w:rPr>
+                          <w:t xml:space="preserve"> after returning back</w:t>
+                        </w:r>
+                      </w:p>
+                    </w:txbxContent>
+                  </v:textbox>
+                </v:shape>
+              </v:group>
+            </w:pict>
+          </mc:Fallback>
+        </mc:AlternateContent>
+      </w:r>
+    </w:p>
+    <w:p>
+      <w:pPr>
+        <w:spacing w:after="0"/>
+        <w:ind w:left="-720"/>
+        <w:rPr>
+          <w:sz w:val="24"/>
+        </w:rPr>
+      </w:pPr>
+    </w:p>
+    <w:p>
+      <w:pPr>
+        <w:spacing w:after="0"/>
+        <w:ind w:left="-720"/>
+        <w:rPr>
+          <w:sz w:val="24"/>
+        </w:rPr>
+      </w:pPr>
+      <w:r>
+        <w:rPr>
+          <w:noProof/>
+          <w:sz w:val="24"/>
+        </w:rPr>
+        <mc:AlternateContent>
+          <mc:Choice Requires="wpg">
+            <w:drawing>
+              <wp:anchor distT="0" distB="0" distL="114300" distR="114300" simplePos="0" relativeHeight="251684864" behindDoc="0" locked="0" layoutInCell="1" allowOverlap="1" wp14:anchorId="1E8A6D71" wp14:editId="3F953DA0">
+                <wp:simplePos x="0" y="0"/>
+                <wp:positionH relativeFrom="column">
+                  <wp:posOffset>1066800</wp:posOffset>
+                </wp:positionH>
+                <wp:positionV relativeFrom="paragraph">
+                  <wp:posOffset>180167</wp:posOffset>
+                </wp:positionV>
+                <wp:extent cx="1468582" cy="644236"/>
+                <wp:effectExtent l="38100" t="0" r="17780" b="22860"/>
+                <wp:wrapNone/>
+                <wp:docPr id="29" name="Group 29"/>
+                <wp:cNvGraphicFramePr/>
+                <a:graphic xmlns:a="http://schemas.openxmlformats.org/drawingml/2006/main">
+                  <a:graphicData uri="http://schemas.microsoft.com/office/word/2010/wordprocessingGroup">
+                    <wpg:wgp>
+                      <wpg:cNvGrpSpPr/>
+                      <wpg:grpSpPr>
+                        <a:xfrm>
+                          <a:off x="0" y="0"/>
+                          <a:ext cx="1468582" cy="644236"/>
+                          <a:chOff x="0" y="0"/>
+                          <a:chExt cx="1468582" cy="644236"/>
+                        </a:xfrm>
+                      </wpg:grpSpPr>
+                      <wps:wsp>
+                        <wps:cNvPr id="27" name="Straight Arrow Connector 27"/>
+                        <wps:cNvCnPr/>
+                        <wps:spPr>
+                          <a:xfrm flipH="1" flipV="1">
+                            <a:off x="0" y="166254"/>
+                            <a:ext cx="332509" cy="6350"/>
+                          </a:xfrm>
+                          <a:prstGeom prst="straightConnector1">
+                            <a:avLst/>
+                          </a:prstGeom>
+                          <a:ln>
+                            <a:tailEnd type="arrow"/>
+                          </a:ln>
+                        </wps:spPr>
+                        <wps:style>
+                          <a:lnRef idx="1">
+                            <a:schemeClr val="dk1"/>
+                          </a:lnRef>
+                          <a:fillRef idx="0">
+                            <a:schemeClr val="dk1"/>
+                          </a:fillRef>
+                          <a:effectRef idx="0">
+                            <a:schemeClr val="dk1"/>
+                          </a:effectRef>
+                          <a:fontRef idx="minor">
+                            <a:schemeClr val="tx1"/>
+                          </a:fontRef>
+                        </wps:style>
+                        <wps:bodyPr/>
+                      </wps:wsp>
+                      <wps:wsp>
+                        <wps:cNvPr id="28" name="Text Box 28"/>
+                        <wps:cNvSpPr txBox="1"/>
+                        <wps:spPr>
+                          <a:xfrm>
+                            <a:off x="332509" y="0"/>
+                            <a:ext cx="1136073" cy="644236"/>
+                          </a:xfrm>
+                          <a:prstGeom prst="rect">
+                            <a:avLst/>
+                          </a:prstGeom>
+                          <a:solidFill>
+                            <a:schemeClr val="lt1"/>
+                          </a:solidFill>
+                          <a:ln w="6350">
+                            <a:solidFill>
+                              <a:prstClr val="black"/>
+                            </a:solidFill>
+                          </a:ln>
+                          <a:effectLst/>
+                        </wps:spPr>
+                        <wps:style>
+                          <a:lnRef idx="0">
+                            <a:schemeClr val="accent1"/>
+                          </a:lnRef>
+                          <a:fillRef idx="0">
+                            <a:schemeClr val="accent1"/>
+                          </a:fillRef>
+                          <a:effectRef idx="0">
+                            <a:schemeClr val="accent1"/>
+                          </a:effectRef>
+                          <a:fontRef idx="minor">
+                            <a:schemeClr val="dk1"/>
+                          </a:fontRef>
+                        </wps:style>
+                        <wps:txbx>
+                          <w:txbxContent>
+                            <w:p>
+                              <w:r>
+                                <w:rPr>
+                                  <w:sz w:val="20"/>
+                                </w:rPr>
+                                <w:t>Nothing to get evaluated after recursive call</w:t>
+                              </w:r>
+                            </w:p>
+                          </w:txbxContent>
+                        </wps:txbx>
+                        <wps:bodyPr rot="0" spcFirstLastPara="0" vertOverflow="overflow" horzOverflow="overflow" vert="horz" wrap="square" lIns="91440" tIns="45720" rIns="91440" bIns="45720" numCol="1" spcCol="0" rtlCol="0" fromWordArt="0" anchor="t" anchorCtr="0" forceAA="0" compatLnSpc="1">
+                          <a:prstTxWarp prst="textNoShape">
+                            <a:avLst/>
+                          </a:prstTxWarp>
+                          <a:noAutofit/>
+                        </wps:bodyPr>
+                      </wps:wsp>
+                    </wpg:wgp>
+                  </a:graphicData>
+                </a:graphic>
+              </wp:anchor>
+            </w:drawing>
+          </mc:Choice>
+          <mc:Fallback>
+            <w:pict>
+              <v:group id="Group 29" o:spid="_x0000_s1058" style="position:absolute;left:0;text-align:left;margin-left:84pt;margin-top:14.2pt;width:115.65pt;height:50.75pt;z-index:251684864" coordsize="14685,6442" o:gfxdata="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">
+                <v:shape id="Straight Arrow Connector 27" o:spid="_x0000_s1059" type="#_x0000_t32" style="position:absolute;top:1662;width:3325;height:64;flip:x y;visibility:visible;mso-wrap-style:square" o:connectortype="straight" o:gfxdata="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" strokecolor="black [3040]">
+                  <v:stroke endarrow="open"/>
+                </v:shape>
+                <v:shape id="Text Box 28" o:spid="_x0000_s1060" type="#_x0000_t202" style="position:absolute;left:3325;width:11360;height:6442;visibility:visible;mso-wrap-style:square;v-text-anchor:top" o:gfxdata="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" fillcolor="white [3201]" strokeweight=".5pt">
+                  <v:textbox>
+                    <w:txbxContent>
+                      <w:p>
+                        <w:r>
+                          <w:rPr>
+                            <w:sz w:val="20"/>
+                          </w:rPr>
+                          <w:t>Nothing to get evaluated after recursive call</w:t>
+                        </w:r>
+                      </w:p>
+                    </w:txbxContent>
+                  </v:textbox>
+                </v:shape>
+              </v:group>
+            </w:pict>
+          </mc:Fallback>
+        </mc:AlternateContent>
+      </w:r>
+    </w:p>
+    <w:p>
+      <w:pPr>
+        <w:spacing w:after="0"/>
+        <w:ind w:left="-720"/>
+        <w:rPr>
+          <w:sz w:val="24"/>
+        </w:rPr>
+      </w:pPr>
+    </w:p>
+    <w:p>
+      <w:pPr>
+        <w:spacing w:after="0"/>
+        <w:ind w:left="-720"/>
+        <w:rPr>
+          <w:sz w:val="24"/>
+        </w:rPr>
+      </w:pPr>
+    </w:p>
+    <w:p>
+      <w:pPr>
+        <w:spacing w:after="0"/>
+        <w:ind w:left="-720"/>
+        <w:rPr>
+          <w:sz w:val="24"/>
+        </w:rPr>
+      </w:pPr>
+    </w:p>
+    <w:p>
+      <w:pPr>
+        <w:spacing w:after="0"/>
+        <w:ind w:left="-720"/>
+        <w:rPr>
+          <w:sz w:val="24"/>
+        </w:rPr>
+      </w:pPr>
+    </w:p>
+    <w:p>
+      <w:pPr>
+        <w:spacing w:after="0"/>
+        <w:ind w:left="-720"/>
+        <w:rPr>
+          <w:sz w:val="24"/>
+        </w:rPr>
+      </w:pPr>
+    </w:p>
+    <w:p>
+      <w:pPr>
+        <w:spacing w:after="0"/>
+        <w:ind w:left="-720"/>
+        <w:rPr>
+          <w:sz w:val="24"/>
+        </w:rPr>
+      </w:pPr>
+    </w:p>
+    <w:p>
+      <w:pPr>
+        <w:spacing w:after="0"/>
+        <w:ind w:left="-720"/>
+        <w:rPr>
+          <w:sz w:val="24"/>
+        </w:rPr>
+      </w:pPr>
+    </w:p>
+    <w:p>
+      <w:pPr>
+        <w:ind w:left="-720"/>
+        <w:rPr>
+          <w:b/>
+          <w:sz w:val="40"/>
+          <w:u w:val="thick"/>
+        </w:rPr>
+      </w:pPr>
+      <w:r>
+        <w:rPr>
+          <w:b/>
+          <w:sz w:val="40"/>
+          <w:u w:val="thick"/>
+        </w:rPr>
+        <w:lastRenderedPageBreak/>
+        <w:t>Data-Types Revisited</w:t>
+      </w:r>
+    </w:p>
+    <w:p>
+      <w:pPr>
+        <w:spacing w:after="0"/>
+        <w:ind w:left="-720"/>
+        <w:rPr>
+          <w:sz w:val="24"/>
+        </w:rPr>
+      </w:pPr>
+      <w:r>
+        <w:rPr>
+          <w:sz w:val="24"/>
+        </w:rPr>
+        <w:t xml:space="preserve">- </w:t>
+      </w:r>
+      <w:proofErr w:type="gramStart"/>
+      <w:r>
+        <w:rPr>
+          <w:b/>
+          <w:sz w:val="24"/>
+        </w:rPr>
+        <w:t>char ,</w:t>
+      </w:r>
+      <w:proofErr w:type="gramEnd"/>
+      <w:r>
+        <w:rPr>
+          <w:b/>
+          <w:sz w:val="24"/>
+        </w:rPr>
+        <w:t xml:space="preserve"> </w:t>
+      </w:r>
+      <w:proofErr w:type="spellStart"/>
+      <w:r>
+        <w:rPr>
+          <w:b/>
+          <w:sz w:val="24"/>
+        </w:rPr>
+        <w:t>int</w:t>
+      </w:r>
+      <w:proofErr w:type="spellEnd"/>
+      <w:r>
+        <w:rPr>
+          <w:sz w:val="24"/>
+        </w:rPr>
+        <w:t xml:space="preserve"> and </w:t>
+      </w:r>
+      <w:r>
+        <w:rPr>
+          <w:b/>
+          <w:sz w:val="24"/>
+        </w:rPr>
+        <w:t>float</w:t>
+      </w:r>
+      <w:r>
+        <w:rPr>
+          <w:sz w:val="24"/>
+        </w:rPr>
+        <w:t xml:space="preserve"> are the</w:t>
+      </w:r>
+      <w:r>
+        <w:rPr>
+          <w:b/>
+          <w:sz w:val="24"/>
+        </w:rPr>
+        <w:t xml:space="preserve"> Primary </w:t>
+      </w:r>
+      <w:proofErr w:type="spellStart"/>
+      <w:r>
+        <w:rPr>
+          <w:b/>
+          <w:sz w:val="24"/>
+        </w:rPr>
+        <w:t>datatypes</w:t>
+      </w:r>
+      <w:proofErr w:type="spellEnd"/>
+      <w:r>
+        <w:rPr>
+          <w:sz w:val="24"/>
+        </w:rPr>
+        <w:t xml:space="preserve"> , w</w:t>
+      </w:r>
+      <w:r>
+        <w:rPr>
+          <w:sz w:val="24"/>
+        </w:rPr>
+        <w:t xml:space="preserve">hich could further consist </w:t>
+      </w:r>
+      <w:r>
+        <w:rPr>
+          <w:sz w:val="24"/>
+        </w:rPr>
+        <w:t xml:space="preserve">corresponding </w:t>
+      </w:r>
+      <w:r>
+        <w:rPr>
+          <w:b/>
+          <w:sz w:val="24"/>
+        </w:rPr>
+        <w:t>sub-types</w:t>
+      </w:r>
+      <w:r>
+        <w:rPr>
+          <w:sz w:val="24"/>
+        </w:rPr>
+        <w:t xml:space="preserve"> . </w:t>
+      </w:r>
+    </w:p>
+    <w:p>
+      <w:pPr>
+        <w:spacing w:after="0"/>
+        <w:ind w:left="-720"/>
+        <w:rPr>
+          <w:sz w:val="24"/>
+        </w:rPr>
+      </w:pPr>
+    </w:p>
+    <w:p>
+      <w:pPr>
+        <w:spacing w:after="0"/>
+        <w:ind w:left="-720"/>
+        <w:rPr>
+          <w:b/>
+          <w:sz w:val="28"/>
+        </w:rPr>
+      </w:pPr>
+      <w:r>
+        <w:rPr>
+          <w:b/>
+          <w:sz w:val="28"/>
+        </w:rPr>
+        <w:t>I</w:t>
+      </w:r>
+      <w:r>
+        <w:rPr>
+          <w:b/>
+          <w:sz w:val="28"/>
+        </w:rPr>
+        <w:t xml:space="preserve">ntegers - </w:t>
+      </w:r>
+      <w:proofErr w:type="gramStart"/>
+      <w:r>
+        <w:rPr>
+          <w:b/>
+          <w:sz w:val="28"/>
+        </w:rPr>
+        <w:t>short</w:t>
+      </w:r>
+      <w:r>
+        <w:rPr>
+          <w:b/>
+          <w:sz w:val="28"/>
+        </w:rPr>
+        <w:t>(</w:t>
+      </w:r>
+      <w:proofErr w:type="gramEnd"/>
+      <w:r>
+        <w:rPr>
+          <w:b/>
+          <w:sz w:val="28"/>
+        </w:rPr>
+        <w:t>2B)</w:t>
+      </w:r>
+      <w:r>
+        <w:rPr>
+          <w:b/>
+          <w:sz w:val="28"/>
+        </w:rPr>
+        <w:t xml:space="preserve"> , </w:t>
+      </w:r>
+      <w:proofErr w:type="spellStart"/>
+      <w:r>
+        <w:rPr>
+          <w:b/>
+          <w:sz w:val="28"/>
+        </w:rPr>
+        <w:t>int</w:t>
+      </w:r>
+      <w:proofErr w:type="spellEnd"/>
+      <w:r>
+        <w:rPr>
+          <w:b/>
+          <w:sz w:val="28"/>
+        </w:rPr>
+        <w:t>(4B)</w:t>
+      </w:r>
+      <w:r>
+        <w:rPr>
+          <w:b/>
+          <w:sz w:val="28"/>
+        </w:rPr>
+        <w:t xml:space="preserve"> , long</w:t>
+      </w:r>
+      <w:r>
+        <w:rPr>
+          <w:b/>
+          <w:sz w:val="28"/>
+        </w:rPr>
+        <w:t>(4B)</w:t>
+      </w:r>
+      <w:r>
+        <w:rPr>
+          <w:b/>
+          <w:sz w:val="28"/>
+        </w:rPr>
+        <w:t xml:space="preserve"> , signed , unsigned</w:t>
+      </w:r>
+    </w:p>
+    <w:p>
+      <w:pPr>
+        <w:spacing w:after="0"/>
+        <w:ind w:left="-720"/>
+        <w:rPr>
+          <w:sz w:val="24"/>
+        </w:rPr>
+      </w:pPr>
+      <w:r>
+        <w:rPr>
+          <w:sz w:val="24"/>
+        </w:rPr>
+        <w:t xml:space="preserve">- </w:t>
+      </w:r>
+      <w:r>
+        <w:rPr>
+          <w:b/>
+          <w:sz w:val="24"/>
+        </w:rPr>
+        <w:t>short</w:t>
+      </w:r>
+      <w:r>
+        <w:rPr>
+          <w:sz w:val="24"/>
+        </w:rPr>
+        <w:t xml:space="preserve"> and</w:t>
+      </w:r>
+      <w:r>
+        <w:rPr>
+          <w:b/>
+          <w:sz w:val="24"/>
+        </w:rPr>
+        <w:t xml:space="preserve"> long </w:t>
+      </w:r>
+      <w:r>
+        <w:rPr>
+          <w:sz w:val="24"/>
+        </w:rPr>
+        <w:t xml:space="preserve">are the two variations/sub-types of </w:t>
+      </w:r>
+      <w:proofErr w:type="spellStart"/>
+      <w:r>
+        <w:rPr>
+          <w:b/>
+          <w:sz w:val="24"/>
+        </w:rPr>
+        <w:t>int</w:t>
+      </w:r>
+      <w:proofErr w:type="spellEnd"/>
+      <w:r>
+        <w:rPr>
+          <w:sz w:val="24"/>
+        </w:rPr>
+        <w:t xml:space="preserve"> , which acquire </w:t>
+      </w:r>
+      <w:proofErr w:type="spellStart"/>
+      <w:r>
+        <w:rPr>
+          <w:sz w:val="24"/>
+        </w:rPr>
+        <w:t>atleast</w:t>
+      </w:r>
+      <w:proofErr w:type="spellEnd"/>
+      <w:r>
+        <w:rPr>
+          <w:sz w:val="24"/>
+        </w:rPr>
+        <w:t xml:space="preserve"> , </w:t>
+      </w:r>
+      <w:r>
+        <w:rPr>
+          <w:b/>
+          <w:sz w:val="24"/>
+        </w:rPr>
+        <w:t>2 bytes</w:t>
+      </w:r>
+      <w:r>
+        <w:rPr>
+          <w:sz w:val="24"/>
+        </w:rPr>
+        <w:t xml:space="preserve"> and </w:t>
+      </w:r>
+      <w:r>
+        <w:rPr>
+          <w:b/>
+          <w:sz w:val="24"/>
+        </w:rPr>
+        <w:t>4 bytes</w:t>
+      </w:r>
+      <w:r>
+        <w:rPr>
+          <w:sz w:val="24"/>
+        </w:rPr>
+        <w:t xml:space="preserve"> of memory which varies with compiler . </w:t>
+      </w:r>
+    </w:p>
+    <w:p>
+      <w:pPr>
+        <w:spacing w:after="0"/>
+        <w:ind w:left="-720"/>
+        <w:rPr>
+          <w:b/>
+          <w:sz w:val="24"/>
+        </w:rPr>
+      </w:pPr>
+      <w:r>
+        <w:rPr>
+          <w:sz w:val="24"/>
+        </w:rPr>
+        <w:t xml:space="preserve">- </w:t>
+      </w:r>
+      <w:proofErr w:type="gramStart"/>
+      <w:r>
+        <w:rPr>
+          <w:b/>
+          <w:sz w:val="24"/>
+        </w:rPr>
+        <w:t>short</w:t>
+      </w:r>
+      <w:proofErr w:type="gramEnd"/>
+      <w:r>
+        <w:rPr>
+          <w:sz w:val="24"/>
+        </w:rPr>
+        <w:t xml:space="preserve"> wouldn’t be bigger than </w:t>
+      </w:r>
+      <w:proofErr w:type="spellStart"/>
+      <w:r>
+        <w:rPr>
+          <w:b/>
+          <w:sz w:val="24"/>
+        </w:rPr>
+        <w:t>int</w:t>
+      </w:r>
+      <w:proofErr w:type="spellEnd"/>
+      <w:r>
+        <w:rPr>
+          <w:sz w:val="24"/>
+        </w:rPr>
+        <w:t xml:space="preserve"> and </w:t>
+      </w:r>
+      <w:proofErr w:type="spellStart"/>
+      <w:r>
+        <w:rPr>
+          <w:b/>
+          <w:sz w:val="24"/>
+        </w:rPr>
+        <w:t>int</w:t>
+      </w:r>
+      <w:proofErr w:type="spellEnd"/>
+      <w:r>
+        <w:rPr>
+          <w:sz w:val="24"/>
+        </w:rPr>
+        <w:t xml:space="preserve"> wouldn’t be bigger than </w:t>
+      </w:r>
+      <w:r>
+        <w:rPr>
+          <w:b/>
+          <w:sz w:val="24"/>
+        </w:rPr>
+        <w:t>long</w:t>
+      </w:r>
+      <w:r>
+        <w:rPr>
+          <w:b/>
+          <w:sz w:val="24"/>
+        </w:rPr>
+        <w:t xml:space="preserve"> .</w:t>
+      </w:r>
+    </w:p>
+    <w:p>
+      <w:pPr>
+        <w:spacing w:after="0"/>
+        <w:ind w:left="-720"/>
+        <w:rPr>
+          <w:b/>
+          <w:sz w:val="24"/>
+        </w:rPr>
+      </w:pPr>
+      <w:r>
+        <w:rPr>
+          <w:sz w:val="24"/>
+        </w:rPr>
+        <w:t xml:space="preserve">- </w:t>
+      </w:r>
+      <w:proofErr w:type="gramStart"/>
+      <w:r>
+        <w:rPr>
+          <w:sz w:val="24"/>
+        </w:rPr>
+        <w:t>short ,</w:t>
+      </w:r>
+      <w:proofErr w:type="gramEnd"/>
+      <w:r>
+        <w:rPr>
+          <w:sz w:val="24"/>
+        </w:rPr>
+        <w:t xml:space="preserve"> </w:t>
+      </w:r>
+      <w:proofErr w:type="spellStart"/>
+      <w:r>
+        <w:rPr>
+          <w:sz w:val="24"/>
+        </w:rPr>
+        <w:t>int</w:t>
+      </w:r>
+      <w:proofErr w:type="spellEnd"/>
+      <w:r>
+        <w:rPr>
+          <w:sz w:val="24"/>
+        </w:rPr>
+        <w:t xml:space="preserve"> and long have further variations as , </w:t>
+      </w:r>
+      <w:r>
+        <w:rPr>
+          <w:b/>
+          <w:sz w:val="24"/>
+        </w:rPr>
+        <w:t>signed</w:t>
+      </w:r>
+      <w:r>
+        <w:rPr>
+          <w:sz w:val="24"/>
+        </w:rPr>
+        <w:t xml:space="preserve"> and </w:t>
+      </w:r>
+      <w:r>
+        <w:rPr>
+          <w:b/>
+          <w:sz w:val="24"/>
+        </w:rPr>
+        <w:t>unsigned</w:t>
+      </w:r>
+      <w:r>
+        <w:rPr>
+          <w:b/>
+          <w:sz w:val="24"/>
+        </w:rPr>
+        <w:t xml:space="preserve"> . </w:t>
+      </w:r>
+    </w:p>
+    <w:p>
+      <w:pPr>
+        <w:spacing w:after="0"/>
+        <w:ind w:left="-720"/>
+        <w:rPr>
+          <w:b/>
+          <w:sz w:val="24"/>
+        </w:rPr>
+      </w:pPr>
+      <w:r>
+        <w:rPr>
+          <w:b/>
+          <w:sz w:val="24"/>
+        </w:rPr>
+        <w:t xml:space="preserve">- </w:t>
+      </w:r>
+      <w:r>
+        <w:rPr>
+          <w:sz w:val="24"/>
+        </w:rPr>
+        <w:t xml:space="preserve">An </w:t>
+      </w:r>
+      <w:proofErr w:type="spellStart"/>
+      <w:r>
+        <w:rPr>
+          <w:sz w:val="24"/>
+        </w:rPr>
+        <w:t>int</w:t>
+      </w:r>
+      <w:proofErr w:type="spellEnd"/>
+      <w:r>
+        <w:rPr>
+          <w:sz w:val="24"/>
+        </w:rPr>
+        <w:t xml:space="preserve"> variable can store </w:t>
+      </w:r>
+      <w:r>
+        <w:rPr>
+          <w:b/>
+          <w:sz w:val="24"/>
+        </w:rPr>
+        <w:t xml:space="preserve">-2147483648 to +2147483647 </w:t>
+      </w:r>
+      <w:proofErr w:type="gramStart"/>
+      <w:r>
+        <w:rPr>
+          <w:sz w:val="24"/>
+        </w:rPr>
+        <w:t xml:space="preserve">in  </w:t>
+      </w:r>
+      <w:r>
+        <w:rPr>
+          <w:b/>
+          <w:sz w:val="24"/>
+        </w:rPr>
+        <w:t>signed</w:t>
+      </w:r>
+      <w:proofErr w:type="gramEnd"/>
+      <w:r>
+        <w:rPr>
+          <w:sz w:val="24"/>
+        </w:rPr>
+        <w:t xml:space="preserve"> and</w:t>
+      </w:r>
+      <w:r>
+        <w:rPr>
+          <w:b/>
+          <w:sz w:val="24"/>
+        </w:rPr>
+        <w:t xml:space="preserve"> 0 to 4294967295</w:t>
+      </w:r>
+      <w:r>
+        <w:rPr>
+          <w:sz w:val="24"/>
+        </w:rPr>
+        <w:t xml:space="preserve"> in </w:t>
+      </w:r>
+      <w:r>
+        <w:rPr>
+          <w:b/>
+          <w:sz w:val="24"/>
+        </w:rPr>
+        <w:t>unsigned variation</w:t>
+      </w:r>
+    </w:p>
+    <w:p>
+      <w:pPr>
+        <w:spacing w:after="0"/>
+        <w:ind w:left="-720"/>
+        <w:rPr>
+          <w:sz w:val="24"/>
+        </w:rPr>
+      </w:pPr>
+      <w:r>
+        <w:rPr>
+          <w:sz w:val="24"/>
+        </w:rPr>
+        <w:t xml:space="preserve">- </w:t>
+      </w:r>
+      <w:proofErr w:type="gramStart"/>
+      <w:r>
+        <w:rPr>
+          <w:sz w:val="24"/>
+        </w:rPr>
+        <w:t>if</w:t>
+      </w:r>
+      <w:proofErr w:type="gramEnd"/>
+      <w:r>
+        <w:rPr>
+          <w:sz w:val="24"/>
+        </w:rPr>
+        <w:t xml:space="preserve"> we want an</w:t>
+      </w:r>
+      <w:r>
+        <w:rPr>
+          <w:b/>
+          <w:sz w:val="24"/>
+        </w:rPr>
+        <w:t xml:space="preserve"> </w:t>
+      </w:r>
+      <w:proofErr w:type="spellStart"/>
+      <w:r>
+        <w:rPr>
+          <w:b/>
+          <w:sz w:val="24"/>
+        </w:rPr>
+        <w:t>int</w:t>
+      </w:r>
+      <w:proofErr w:type="spellEnd"/>
+      <w:r>
+        <w:rPr>
+          <w:b/>
+          <w:sz w:val="24"/>
+        </w:rPr>
+        <w:t xml:space="preserve"> </w:t>
+      </w:r>
+      <w:r>
+        <w:rPr>
+          <w:sz w:val="24"/>
+        </w:rPr>
+        <w:t>to be treated as a</w:t>
+      </w:r>
+      <w:r>
+        <w:rPr>
+          <w:b/>
+          <w:sz w:val="24"/>
+        </w:rPr>
+        <w:t xml:space="preserve"> long </w:t>
+      </w:r>
+      <w:r>
+        <w:rPr>
+          <w:sz w:val="24"/>
+        </w:rPr>
+        <w:t>than we need to add</w:t>
+      </w:r>
+      <w:r>
+        <w:rPr>
+          <w:b/>
+          <w:sz w:val="24"/>
+        </w:rPr>
+        <w:t xml:space="preserve"> ‘l’ or ‘L’ </w:t>
+      </w:r>
+      <w:r>
+        <w:rPr>
+          <w:sz w:val="24"/>
+        </w:rPr>
+        <w:t>as the suffix of the number</w:t>
+      </w:r>
+    </w:p>
+    <w:p>
+      <w:pPr>
+        <w:spacing w:after="0"/>
+        <w:ind w:left="-720"/>
+        <w:rPr>
+          <w:b/>
+          <w:sz w:val="24"/>
+        </w:rPr>
+      </w:pPr>
+      <w:r>
+        <w:rPr>
+          <w:sz w:val="24"/>
+        </w:rPr>
+        <w:t xml:space="preserve"> </w:t>
+      </w:r>
+      <w:proofErr w:type="spellStart"/>
+      <w:proofErr w:type="gramStart"/>
+      <w:r>
+        <w:rPr>
+          <w:sz w:val="24"/>
+        </w:rPr>
+        <w:t>i.e</w:t>
+      </w:r>
+      <w:proofErr w:type="spellEnd"/>
+      <w:r>
+        <w:rPr>
+          <w:sz w:val="24"/>
+        </w:rPr>
+        <w:t xml:space="preserve"> .</w:t>
+      </w:r>
+      <w:proofErr w:type="gramEnd"/>
+      <w:r>
+        <w:rPr>
+          <w:sz w:val="24"/>
+        </w:rPr>
+        <w:t xml:space="preserve"> 25(</w:t>
+      </w:r>
+      <w:proofErr w:type="spellStart"/>
+      <w:r>
+        <w:rPr>
+          <w:sz w:val="24"/>
+        </w:rPr>
+        <w:t>int</w:t>
+      </w:r>
+      <w:proofErr w:type="spellEnd"/>
+      <w:proofErr w:type="gramStart"/>
+      <w:r>
+        <w:rPr>
+          <w:sz w:val="24"/>
+        </w:rPr>
+        <w:t>)-</w:t>
+      </w:r>
+      <w:proofErr w:type="gramEnd"/>
+      <w:r>
+        <w:rPr>
+          <w:sz w:val="24"/>
+        </w:rPr>
+        <w:t>&gt;25L(long)</w:t>
+      </w:r>
+    </w:p>
+    <w:p>
+      <w:pPr>
+        <w:spacing w:after="0"/>
+        <w:ind w:left="-720"/>
+        <w:rPr>
+          <w:b/>
+          <w:sz w:val="24"/>
+        </w:rPr>
+      </w:pPr>
+      <w:r>
+        <w:rPr>
+          <w:b/>
+          <w:sz w:val="24"/>
+        </w:rPr>
+        <w:t xml:space="preserve">- Ranges and sizes of </w:t>
+      </w:r>
+      <w:proofErr w:type="spellStart"/>
+      <w:proofErr w:type="gramStart"/>
+      <w:r>
+        <w:rPr>
+          <w:b/>
+          <w:sz w:val="24"/>
+        </w:rPr>
+        <w:t>int</w:t>
+      </w:r>
+      <w:proofErr w:type="spellEnd"/>
+      <w:r>
+        <w:rPr>
+          <w:b/>
+          <w:sz w:val="24"/>
+        </w:rPr>
+        <w:t xml:space="preserve"> ,</w:t>
+      </w:r>
+      <w:proofErr w:type="gramEnd"/>
+      <w:r>
+        <w:rPr>
+          <w:b/>
+          <w:sz w:val="24"/>
+        </w:rPr>
+        <w:t xml:space="preserve"> short , long are compiler dependent</w:t>
+      </w:r>
+    </w:p>
+    <w:p>
+      <w:pPr>
+        <w:spacing w:after="0"/>
+        <w:ind w:left="-720"/>
+        <w:rPr>
+          <w:sz w:val="24"/>
+        </w:rPr>
+      </w:pPr>
+    </w:p>
+    <w:p>
+      <w:pPr>
+        <w:spacing w:after="0"/>
+        <w:ind w:left="-720"/>
+        <w:rPr>
+          <w:b/>
+          <w:sz w:val="28"/>
+        </w:rPr>
+      </w:pPr>
+      <w:r>
+        <w:rPr>
+          <w:b/>
+          <w:sz w:val="28"/>
+        </w:rPr>
+        <w:t>Cha</w:t>
+      </w:r>
+      <w:r>
+        <w:rPr>
+          <w:b/>
+          <w:sz w:val="28"/>
+        </w:rPr>
+        <w:t xml:space="preserve">rs - </w:t>
+      </w:r>
+      <w:proofErr w:type="gramStart"/>
+      <w:r>
+        <w:rPr>
+          <w:b/>
+          <w:sz w:val="28"/>
+        </w:rPr>
+        <w:t>signed ,</w:t>
+      </w:r>
+      <w:proofErr w:type="gramEnd"/>
+      <w:r>
+        <w:rPr>
+          <w:b/>
+          <w:sz w:val="28"/>
+        </w:rPr>
+        <w:t xml:space="preserve"> unsigned</w:t>
+      </w:r>
+    </w:p>
+    <w:p>
+      <w:pPr>
+        <w:spacing w:after="0"/>
+        <w:ind w:left="-720"/>
+        <w:rPr>
+          <w:sz w:val="24"/>
+        </w:rPr>
+      </w:pPr>
+      <w:r>
+        <w:rPr>
+          <w:sz w:val="24"/>
+        </w:rPr>
+        <w:t xml:space="preserve">- </w:t>
+      </w:r>
+      <w:proofErr w:type="gramStart"/>
+      <w:r>
+        <w:rPr>
+          <w:sz w:val="24"/>
+        </w:rPr>
+        <w:t>char</w:t>
+      </w:r>
+      <w:proofErr w:type="gramEnd"/>
+      <w:r>
+        <w:rPr>
+          <w:sz w:val="24"/>
+        </w:rPr>
+        <w:t xml:space="preserve"> variables occupy 1 byte</w:t>
+      </w:r>
+    </w:p>
+    <w:p>
+      <w:pPr>
+        <w:spacing w:after="0"/>
+        <w:ind w:left="-720"/>
+        <w:rPr>
+          <w:sz w:val="24"/>
+        </w:rPr>
+      </w:pPr>
+      <w:r>
+        <w:rPr>
+          <w:sz w:val="24"/>
+        </w:rPr>
+        <w:t xml:space="preserve">- While assigning any character to a char </w:t>
+      </w:r>
+      <w:proofErr w:type="gramStart"/>
+      <w:r>
+        <w:rPr>
+          <w:sz w:val="24"/>
+        </w:rPr>
+        <w:t>variable ,</w:t>
+      </w:r>
+      <w:proofErr w:type="gramEnd"/>
+      <w:r>
+        <w:rPr>
+          <w:sz w:val="24"/>
+        </w:rPr>
+        <w:t xml:space="preserve"> the binary equivalent of their ASCII/Unicode value gets stored.</w:t>
+      </w:r>
+    </w:p>
+    <w:p>
+      <w:pPr>
+        <w:spacing w:after="0"/>
+        <w:ind w:left="-720"/>
+        <w:rPr>
+          <w:b/>
+          <w:sz w:val="24"/>
+        </w:rPr>
+      </w:pPr>
+      <w:r>
+        <w:rPr>
+          <w:sz w:val="24"/>
+        </w:rPr>
+        <w:t xml:space="preserve">- Range of </w:t>
+      </w:r>
+      <w:r>
+        <w:rPr>
+          <w:b/>
+          <w:sz w:val="24"/>
+        </w:rPr>
+        <w:t>signed char</w:t>
+      </w:r>
+      <w:r>
+        <w:rPr>
+          <w:sz w:val="24"/>
+        </w:rPr>
+        <w:t xml:space="preserve"> is </w:t>
+      </w:r>
+      <w:r>
+        <w:rPr>
+          <w:b/>
+          <w:sz w:val="24"/>
+        </w:rPr>
+        <w:t>-128 to 127</w:t>
+      </w:r>
+      <w:r>
+        <w:rPr>
+          <w:sz w:val="24"/>
+        </w:rPr>
+        <w:t xml:space="preserve"> and of </w:t>
+      </w:r>
+      <w:r>
+        <w:rPr>
+          <w:b/>
+          <w:sz w:val="24"/>
+        </w:rPr>
+        <w:t>unsigned char</w:t>
+      </w:r>
+      <w:r>
+        <w:rPr>
+          <w:sz w:val="24"/>
+        </w:rPr>
+        <w:t xml:space="preserve"> is </w:t>
+      </w:r>
+      <w:r>
+        <w:rPr>
+          <w:b/>
+          <w:sz w:val="24"/>
+        </w:rPr>
+        <w:t>0 to 255</w:t>
+      </w:r>
+    </w:p>
+    <w:p>
+      <w:pPr>
+        <w:spacing w:after="0"/>
+        <w:ind w:left="-720"/>
+        <w:rPr>
+          <w:sz w:val="24"/>
+        </w:rPr>
+      </w:pPr>
+      <w:r>
+        <w:rPr>
+          <w:sz w:val="24"/>
+        </w:rPr>
+        <w:t xml:space="preserve">- If a char variable is assigned with any out of bound value </w:t>
+      </w:r>
+      <w:r>
+        <w:rPr>
+          <w:sz w:val="24"/>
+        </w:rPr>
+        <w:t xml:space="preserve">then the appropriate value gets assigned from the opposite bound </w:t>
+      </w:r>
+      <w:proofErr w:type="spellStart"/>
+      <w:r>
+        <w:rPr>
+          <w:sz w:val="24"/>
+        </w:rPr>
+        <w:t>i.e.</w:t>
+      </w:r>
+      <w:r>
+        <w:rPr>
+          <w:b/>
+          <w:sz w:val="24"/>
+        </w:rPr>
+        <w:t>char</w:t>
+      </w:r>
+      <w:proofErr w:type="spellEnd"/>
+      <w:r>
+        <w:rPr>
+          <w:b/>
+          <w:sz w:val="24"/>
+        </w:rPr>
+        <w:t xml:space="preserve"> a = 128</w:t>
+      </w:r>
+      <w:r>
+        <w:rPr>
+          <w:sz w:val="24"/>
+        </w:rPr>
+        <w:t xml:space="preserve">(it exceeds the upper bound </w:t>
+      </w:r>
+      <w:proofErr w:type="spellStart"/>
+      <w:r>
+        <w:rPr>
+          <w:sz w:val="24"/>
+        </w:rPr>
+        <w:t>i.e</w:t>
+      </w:r>
+      <w:proofErr w:type="spellEnd"/>
+      <w:r>
+        <w:rPr>
+          <w:sz w:val="24"/>
+        </w:rPr>
+        <w:t xml:space="preserve"> </w:t>
+      </w:r>
+      <w:r>
+        <w:rPr>
+          <w:b/>
+          <w:sz w:val="24"/>
+        </w:rPr>
+        <w:t>&gt;127</w:t>
+      </w:r>
+      <w:r>
+        <w:rPr>
+          <w:sz w:val="24"/>
+        </w:rPr>
+        <w:t xml:space="preserve">) , it automatically gets assigned with </w:t>
+      </w:r>
+      <w:r>
+        <w:rPr>
+          <w:b/>
+          <w:sz w:val="24"/>
+        </w:rPr>
+        <w:t>-128</w:t>
+      </w:r>
+    </w:p>
+    <w:p>
+      <w:pPr>
+        <w:spacing w:after="0"/>
+        <w:ind w:left="-720"/>
+        <w:rPr>
+          <w:sz w:val="24"/>
+        </w:rPr>
+      </w:pPr>
+    </w:p>
+    <w:p>
+      <w:pPr>
+        <w:spacing w:after="0"/>
+        <w:ind w:left="-720"/>
+        <w:rPr>
+          <w:b/>
+          <w:sz w:val="28"/>
+        </w:rPr>
+      </w:pPr>
+      <w:proofErr w:type="spellStart"/>
+      <w:r>
+        <w:rPr>
+          <w:b/>
+          <w:sz w:val="28"/>
+        </w:rPr>
+        <w:t>Real</w:t>
+      </w:r>
+      <w:r>
+        <w:rPr>
+          <w:b/>
+          <w:sz w:val="28"/>
+        </w:rPr>
+        <w:t>s</w:t>
+      </w:r>
+      <w:proofErr w:type="spellEnd"/>
+      <w:r>
+        <w:rPr>
+          <w:b/>
+          <w:sz w:val="28"/>
+        </w:rPr>
+        <w:t xml:space="preserve"> - </w:t>
+      </w:r>
+      <w:proofErr w:type="gramStart"/>
+      <w:r>
+        <w:rPr>
+          <w:b/>
+          <w:sz w:val="28"/>
+        </w:rPr>
+        <w:t>float ,</w:t>
+      </w:r>
+      <w:proofErr w:type="gramEnd"/>
+      <w:r>
+        <w:rPr>
+          <w:b/>
+          <w:sz w:val="28"/>
+        </w:rPr>
+        <w:t xml:space="preserve"> double , long doubl</w:t>
+      </w:r>
+      <w:r>
+        <w:rPr>
+          <w:b/>
+          <w:sz w:val="28"/>
+        </w:rPr>
+        <w:t>e</w:t>
+      </w:r>
+    </w:p>
+    <w:p>
+      <w:pPr>
+        <w:spacing w:after="0"/>
+        <w:ind w:left="-720"/>
+        <w:rPr>
+          <w:b/>
+          <w:sz w:val="24"/>
+        </w:rPr>
+      </w:pPr>
+      <w:r>
+        <w:rPr>
+          <w:b/>
+          <w:sz w:val="28"/>
+        </w:rPr>
+        <w:t xml:space="preserve">- </w:t>
+      </w:r>
+      <w:proofErr w:type="gramStart"/>
+      <w:r>
+        <w:rPr>
+          <w:b/>
+          <w:sz w:val="24"/>
+        </w:rPr>
+        <w:t>float</w:t>
+      </w:r>
+      <w:proofErr w:type="gramEnd"/>
+      <w:r>
+        <w:rPr>
+          <w:sz w:val="24"/>
+        </w:rPr>
+        <w:t xml:space="preserve"> occupies </w:t>
+      </w:r>
+      <w:r>
+        <w:rPr>
+          <w:b/>
+          <w:sz w:val="24"/>
+        </w:rPr>
+        <w:t>4  bytes</w:t>
+      </w:r>
+      <w:r>
+        <w:rPr>
+          <w:sz w:val="24"/>
+        </w:rPr>
+        <w:t xml:space="preserve"> and range form </w:t>
+      </w:r>
+      <w:r>
+        <w:rPr>
+          <w:b/>
+          <w:sz w:val="24"/>
+        </w:rPr>
+        <w:t>-3.4e38 to +3.4e38</w:t>
+      </w:r>
+    </w:p>
+    <w:p>
+      <w:pPr>
+        <w:spacing w:after="0"/>
+        <w:ind w:left="-720"/>
+        <w:rPr>
+          <w:b/>
+          <w:sz w:val="24"/>
+        </w:rPr>
+      </w:pPr>
+      <w:r>
+        <w:rPr>
+          <w:b/>
+          <w:sz w:val="24"/>
+        </w:rPr>
+        <w:t xml:space="preserve">- </w:t>
+      </w:r>
+      <w:proofErr w:type="gramStart"/>
+      <w:r>
+        <w:rPr>
+          <w:b/>
+          <w:sz w:val="24"/>
+        </w:rPr>
+        <w:t>double</w:t>
+      </w:r>
+      <w:proofErr w:type="gramEnd"/>
+      <w:r>
+        <w:rPr>
+          <w:b/>
+          <w:sz w:val="24"/>
+        </w:rPr>
+        <w:t xml:space="preserve"> </w:t>
+      </w:r>
+      <w:r>
+        <w:rPr>
+          <w:sz w:val="24"/>
+        </w:rPr>
+        <w:t xml:space="preserve">occupies </w:t>
+      </w:r>
+      <w:r>
+        <w:rPr>
+          <w:b/>
+          <w:sz w:val="24"/>
+        </w:rPr>
+        <w:t>8 bytes</w:t>
+      </w:r>
+      <w:r>
+        <w:rPr>
+          <w:sz w:val="24"/>
+        </w:rPr>
+        <w:t xml:space="preserve"> and range from </w:t>
+      </w:r>
+      <w:r>
+        <w:rPr>
+          <w:b/>
+          <w:sz w:val="24"/>
+        </w:rPr>
+        <w:t>-1.7e308 to +1.7e308</w:t>
+      </w:r>
+    </w:p>
+    <w:p>
+      <w:pPr>
+        <w:spacing w:after="0"/>
+        <w:ind w:left="-720"/>
+        <w:rPr>
+          <w:b/>
+          <w:sz w:val="24"/>
+        </w:rPr>
+      </w:pPr>
+      <w:r>
+        <w:rPr>
+          <w:sz w:val="24"/>
+        </w:rPr>
+        <w:t>-</w:t>
+      </w:r>
+      <w:r>
+        <w:rPr>
+          <w:b/>
+          <w:sz w:val="24"/>
+        </w:rPr>
+        <w:t xml:space="preserve"> </w:t>
+      </w:r>
+      <w:proofErr w:type="gramStart"/>
+      <w:r>
+        <w:rPr>
+          <w:b/>
+          <w:sz w:val="24"/>
+        </w:rPr>
+        <w:t>long</w:t>
+      </w:r>
+      <w:proofErr w:type="gramEnd"/>
+      <w:r>
+        <w:rPr>
+          <w:b/>
+          <w:sz w:val="24"/>
+        </w:rPr>
+        <w:t xml:space="preserve"> double</w:t>
+      </w:r>
+      <w:r>
+        <w:rPr>
+          <w:b/>
+          <w:sz w:val="24"/>
+        </w:rPr>
+        <w:t xml:space="preserve"> </w:t>
+      </w:r>
+      <w:r>
+        <w:rPr>
+          <w:sz w:val="24"/>
+        </w:rPr>
+        <w:t xml:space="preserve">occupies </w:t>
+      </w:r>
+      <w:r>
+        <w:rPr>
+          <w:b/>
+          <w:sz w:val="24"/>
+        </w:rPr>
+        <w:t>10 bytes</w:t>
+      </w:r>
+      <w:r>
+        <w:rPr>
+          <w:sz w:val="24"/>
+        </w:rPr>
+        <w:t xml:space="preserve"> and range from </w:t>
+      </w:r>
+      <w:r>
+        <w:rPr>
+          <w:b/>
+          <w:sz w:val="24"/>
+        </w:rPr>
+        <w:t>-1.7e4932 to +1.7e4932</w:t>
+      </w:r>
+    </w:p>
+    <w:p>
+      <w:pPr>
+        <w:spacing w:after="0"/>
+        <w:ind w:left="-720"/>
+        <w:rPr>
+          <w:sz w:val="24"/>
+        </w:rPr>
+      </w:pPr>
+      <w:r>
+        <w:rPr>
+          <w:sz w:val="24"/>
+        </w:rPr>
+        <w:t>- 3.14 is a</w:t>
+      </w:r>
+      <w:r>
+        <w:rPr>
+          <w:b/>
+          <w:sz w:val="24"/>
+        </w:rPr>
+        <w:t xml:space="preserve"> double </w:t>
+      </w:r>
+      <w:r>
+        <w:rPr>
+          <w:sz w:val="24"/>
+        </w:rPr>
+        <w:t xml:space="preserve">by </w:t>
+      </w:r>
+      <w:proofErr w:type="gramStart"/>
+      <w:r>
+        <w:rPr>
+          <w:sz w:val="24"/>
+        </w:rPr>
+        <w:t>default ,</w:t>
+      </w:r>
+      <w:proofErr w:type="gramEnd"/>
+      <w:r>
+        <w:rPr>
+          <w:sz w:val="24"/>
+        </w:rPr>
+        <w:t xml:space="preserve"> to make it treated as</w:t>
+      </w:r>
+      <w:r>
+        <w:rPr>
+          <w:b/>
+          <w:sz w:val="24"/>
+        </w:rPr>
+        <w:t xml:space="preserve"> float </w:t>
+      </w:r>
+      <w:r>
+        <w:rPr>
+          <w:sz w:val="24"/>
+        </w:rPr>
+        <w:t>we need to add</w:t>
+      </w:r>
+      <w:r>
+        <w:rPr>
+          <w:b/>
+          <w:sz w:val="24"/>
+        </w:rPr>
+        <w:t xml:space="preserve"> ‘f’ </w:t>
+      </w:r>
+      <w:r>
+        <w:rPr>
+          <w:sz w:val="24"/>
+        </w:rPr>
+        <w:t xml:space="preserve">as the suffix , </w:t>
+      </w:r>
+      <w:proofErr w:type="spellStart"/>
+      <w:r>
+        <w:rPr>
+          <w:sz w:val="24"/>
+        </w:rPr>
+        <w:t>i.e</w:t>
+      </w:r>
+      <w:proofErr w:type="spellEnd"/>
+      <w:r>
+        <w:rPr>
+          <w:b/>
+          <w:sz w:val="24"/>
+        </w:rPr>
+        <w:t xml:space="preserve"> 3.14</w:t>
+      </w:r>
+      <w:r>
+        <w:rPr>
+          <w:b/>
+          <w:sz w:val="24"/>
+        </w:rPr>
+        <w:t>f</w:t>
+      </w:r>
+    </w:p>
+    <w:p>
+      <w:pPr>
+        <w:spacing w:after="0"/>
+        <w:ind w:left="-720"/>
+        <w:rPr>
+          <w:sz w:val="24"/>
+        </w:rPr>
+      </w:pPr>
+    </w:p>
+    <w:p>
+      <w:pPr>
+        <w:spacing w:after="0"/>
+        <w:ind w:left="-720"/>
+        <w:rPr>
+          <w:b/>
+          <w:sz w:val="28"/>
+        </w:rPr>
+      </w:pPr>
+      <w:r>
+        <w:rPr>
+          <w:b/>
+          <w:sz w:val="28"/>
+        </w:rPr>
+        <w:t>Storage Classes in C</w:t>
+      </w:r>
+    </w:p>
+    <w:p>
+      <w:pPr>
+        <w:spacing w:after="0"/>
+        <w:ind w:left="-720"/>
+        <w:rPr>
+          <w:sz w:val="24"/>
+        </w:rPr>
+      </w:pPr>
+      <w:r>
+        <w:rPr>
+          <w:sz w:val="24"/>
+        </w:rPr>
+        <w:t xml:space="preserve">- To fully define a </w:t>
+      </w:r>
+      <w:proofErr w:type="gramStart"/>
+      <w:r>
+        <w:rPr>
+          <w:sz w:val="24"/>
+        </w:rPr>
+        <w:t>variable ,</w:t>
+      </w:r>
+      <w:proofErr w:type="gramEnd"/>
+      <w:r>
+        <w:rPr>
+          <w:sz w:val="24"/>
+        </w:rPr>
+        <w:t xml:space="preserve"> one needs to mention its </w:t>
+      </w:r>
+      <w:r>
+        <w:rPr>
+          <w:b/>
+          <w:sz w:val="24"/>
+        </w:rPr>
+        <w:t>‘storage class’</w:t>
+      </w:r>
+      <w:r>
+        <w:rPr>
+          <w:sz w:val="24"/>
+        </w:rPr>
+        <w:t xml:space="preserve"> </w:t>
+      </w:r>
+      <w:proofErr w:type="spellStart"/>
+      <w:r>
+        <w:rPr>
+          <w:sz w:val="24"/>
+        </w:rPr>
+        <w:t>alongwith</w:t>
+      </w:r>
+      <w:proofErr w:type="spellEnd"/>
+      <w:r>
+        <w:rPr>
+          <w:sz w:val="24"/>
+        </w:rPr>
+        <w:t xml:space="preserve"> its type . </w:t>
+      </w:r>
+    </w:p>
+    <w:p>
+      <w:pPr>
+        <w:spacing w:after="0"/>
+        <w:ind w:left="-720"/>
+        <w:rPr>
+          <w:sz w:val="24"/>
+        </w:rPr>
+      </w:pPr>
+      <w:r>
+        <w:rPr>
+          <w:sz w:val="24"/>
+        </w:rPr>
+        <w:t xml:space="preserve">A storage class </w:t>
+      </w:r>
+      <w:proofErr w:type="gramStart"/>
+      <w:r>
+        <w:rPr>
+          <w:sz w:val="24"/>
+        </w:rPr>
+        <w:t>tells :</w:t>
+      </w:r>
+      <w:proofErr w:type="gramEnd"/>
+      <w:r>
+        <w:rPr>
+          <w:sz w:val="24"/>
+        </w:rPr>
+        <w:t>-</w:t>
+      </w:r>
+    </w:p>
+    <w:p>
+      <w:pPr>
+        <w:spacing w:after="0"/>
+        <w:ind w:left="-720"/>
+        <w:rPr>
+          <w:sz w:val="24"/>
+        </w:rPr>
+      </w:pPr>
+      <w:r>
+        <w:rPr>
+          <w:sz w:val="24"/>
+        </w:rPr>
+        <w:t xml:space="preserve">  </w:t>
+      </w:r>
+      <w:proofErr w:type="gramStart"/>
+      <w:r>
+        <w:rPr>
+          <w:b/>
+          <w:sz w:val="24"/>
+        </w:rPr>
+        <w:t>Storage</w:t>
+      </w:r>
+      <w:r>
+        <w:rPr>
+          <w:sz w:val="24"/>
+        </w:rPr>
+        <w:t xml:space="preserve"> :</w:t>
+      </w:r>
+      <w:proofErr w:type="gramEnd"/>
+      <w:r>
+        <w:rPr>
+          <w:sz w:val="24"/>
+        </w:rPr>
+        <w:t xml:space="preserve"> where the variable would be stored</w:t>
+      </w:r>
+    </w:p>
+    <w:p>
+      <w:pPr>
+        <w:spacing w:after="0"/>
+        <w:ind w:left="-720"/>
+        <w:rPr>
+          <w:sz w:val="24"/>
+        </w:rPr>
+      </w:pPr>
+      <w:r>
+        <w:rPr>
+          <w:sz w:val="24"/>
+        </w:rPr>
+        <w:t xml:space="preserve">  </w:t>
+      </w:r>
+      <w:r>
+        <w:rPr>
+          <w:b/>
+          <w:sz w:val="24"/>
+        </w:rPr>
+        <w:t xml:space="preserve">Default </w:t>
+      </w:r>
+      <w:proofErr w:type="gramStart"/>
+      <w:r>
+        <w:rPr>
+          <w:b/>
+          <w:sz w:val="24"/>
+        </w:rPr>
+        <w:t>value</w:t>
+      </w:r>
+      <w:r>
+        <w:rPr>
+          <w:sz w:val="24"/>
+        </w:rPr>
+        <w:t xml:space="preserve"> :</w:t>
+      </w:r>
+      <w:proofErr w:type="gramEnd"/>
+      <w:r>
+        <w:rPr>
+          <w:sz w:val="24"/>
+        </w:rPr>
+        <w:t xml:space="preserve"> what would the default initial value of the variable</w:t>
+      </w:r>
+    </w:p>
+    <w:p>
+      <w:pPr>
+        <w:spacing w:after="0"/>
+        <w:ind w:left="-720"/>
+        <w:rPr>
+          <w:sz w:val="24"/>
+        </w:rPr>
+      </w:pPr>
+      <w:r>
+        <w:rPr>
+          <w:b/>
+          <w:sz w:val="24"/>
+        </w:rPr>
+        <w:t xml:space="preserve">  </w:t>
+      </w:r>
+      <w:proofErr w:type="gramStart"/>
+      <w:r>
+        <w:rPr>
+          <w:b/>
+          <w:sz w:val="24"/>
+        </w:rPr>
+        <w:t>Scope</w:t>
+      </w:r>
+      <w:r>
+        <w:rPr>
+          <w:sz w:val="24"/>
+        </w:rPr>
+        <w:t xml:space="preserve"> :</w:t>
+      </w:r>
+      <w:proofErr w:type="gramEnd"/>
+      <w:r>
+        <w:rPr>
+          <w:sz w:val="24"/>
+        </w:rPr>
+        <w:t xml:space="preserve"> in which functions/blocks the value of the variable would be available</w:t>
+      </w:r>
+    </w:p>
+    <w:p>
+      <w:pPr>
+        <w:spacing w:after="0"/>
+        <w:ind w:left="-720"/>
+        <w:rPr>
+          <w:sz w:val="24"/>
+        </w:rPr>
+      </w:pPr>
+      <w:r>
+        <w:rPr>
+          <w:sz w:val="24"/>
+        </w:rPr>
+        <w:t xml:space="preserve">  </w:t>
+      </w:r>
+      <w:proofErr w:type="gramStart"/>
+      <w:r>
+        <w:rPr>
+          <w:b/>
+          <w:sz w:val="24"/>
+        </w:rPr>
+        <w:t>Life</w:t>
+      </w:r>
+      <w:r>
+        <w:rPr>
+          <w:sz w:val="24"/>
+        </w:rPr>
+        <w:t xml:space="preserve"> :</w:t>
+      </w:r>
+      <w:proofErr w:type="gramEnd"/>
+      <w:r>
+        <w:rPr>
+          <w:sz w:val="24"/>
+        </w:rPr>
+        <w:t xml:space="preserve"> How long would be the variable exist</w:t>
+      </w:r>
+    </w:p>
+    <w:p>
+      <w:pPr>
+        <w:spacing w:after="0"/>
+        <w:ind w:left="-720"/>
+        <w:rPr>
+          <w:sz w:val="24"/>
+        </w:rPr>
+      </w:pPr>
+      <w:r>
+        <w:rPr>
+          <w:sz w:val="24"/>
+        </w:rPr>
+        <w:t xml:space="preserve">There are 4 storage classes in </w:t>
+      </w:r>
+      <w:proofErr w:type="gramStart"/>
+      <w:r>
+        <w:rPr>
+          <w:sz w:val="24"/>
+        </w:rPr>
+        <w:t>C :</w:t>
+      </w:r>
+      <w:proofErr w:type="gramEnd"/>
+      <w:r>
+        <w:rPr>
+          <w:sz w:val="24"/>
+        </w:rPr>
+        <w:t>-</w:t>
+      </w:r>
+    </w:p>
+    <w:p>
+      <w:pPr>
+        <w:spacing w:after="0"/>
+        <w:ind w:left="-720"/>
+        <w:rPr>
+          <w:sz w:val="24"/>
+        </w:rPr>
+      </w:pPr>
+      <w:r>
+        <w:rPr>
+          <w:sz w:val="24"/>
+        </w:rPr>
+        <w:t xml:space="preserve">  </w:t>
+      </w:r>
+      <w:proofErr w:type="gramStart"/>
+      <w:r>
+        <w:rPr>
+          <w:sz w:val="24"/>
+        </w:rPr>
+        <w:t>1 .</w:t>
+      </w:r>
+      <w:proofErr w:type="gramEnd"/>
+      <w:r>
+        <w:rPr>
+          <w:sz w:val="24"/>
+        </w:rPr>
+        <w:t xml:space="preserve"> Automatic</w:t>
+      </w:r>
+      <w:r>
+        <w:rPr>
+          <w:sz w:val="24"/>
+        </w:rPr>
+        <w:tab/>
+      </w:r>
+      <w:r>
+        <w:rPr>
+          <w:sz w:val="24"/>
+        </w:rPr>
+        <w:tab/>
+      </w:r>
+      <w:proofErr w:type="gramStart"/>
+      <w:r>
+        <w:rPr>
+          <w:sz w:val="24"/>
+        </w:rPr>
+        <w:t>2 .</w:t>
+      </w:r>
+      <w:proofErr w:type="gramEnd"/>
+      <w:r>
+        <w:rPr>
+          <w:sz w:val="24"/>
+        </w:rPr>
+        <w:t xml:space="preserve"> Register</w:t>
+      </w:r>
+      <w:r>
+        <w:rPr>
+          <w:sz w:val="24"/>
+        </w:rPr>
+        <w:tab/>
+      </w:r>
+      <w:proofErr w:type="gramStart"/>
+      <w:r>
+        <w:rPr>
+          <w:sz w:val="24"/>
+        </w:rPr>
+        <w:t>3 .</w:t>
+      </w:r>
+      <w:proofErr w:type="gramEnd"/>
+      <w:r>
+        <w:rPr>
+          <w:sz w:val="24"/>
+        </w:rPr>
+        <w:t xml:space="preserve"> Static</w:t>
+      </w:r>
+      <w:r>
+        <w:rPr>
+          <w:sz w:val="24"/>
+        </w:rPr>
+        <w:tab/>
+      </w:r>
+      <w:proofErr w:type="gramStart"/>
+      <w:r>
+        <w:rPr>
+          <w:sz w:val="24"/>
+        </w:rPr>
+        <w:t>4 .</w:t>
+      </w:r>
+      <w:proofErr w:type="gramEnd"/>
+      <w:r>
+        <w:rPr>
+          <w:sz w:val="24"/>
+        </w:rPr>
+        <w:t xml:space="preserve"> Exter</w:t>
+      </w:r>
+      <w:r>
+        <w:rPr>
+          <w:sz w:val="24"/>
+        </w:rPr>
+        <w:t>nal</w:t>
+      </w:r>
       <w:bookmarkStart w:id="0" w:name="_GoBack"/>
       <w:bookmarkEnd w:id="0"/>
+      <w:r>
+        <w:rPr>
+          <w:sz w:val="24"/>
+        </w:rPr>
+        <w:t xml:space="preserve">  </w:t>
+      </w:r>
     </w:p>
     <w:p>
       <w:pPr>
@@ -10488,7 +14576,7 @@
           <w:rPr>
             <w:noProof/>
           </w:rPr>
-          <w:t>7</w:t>
+          <w:t>8</w:t>
         </w:r>
         <w:r>
           <w:rPr>
@@ -10811,7 +14899,7 @@
   <w:style w:type="paragraph" w:default="1" w:styleId="Normal">
     <w:name w:val="Normal"/>
     <w:qFormat/>
-    <w:rsid w:val="008F652A"/>
+    <w:rsid w:val="00942518"/>
   </w:style>
   <w:style w:type="character" w:default="1" w:styleId="DefaultParagraphFont">
     <w:name w:val="Default Paragraph Font"/>
@@ -11175,7 +15263,7 @@
   <w:style w:type="paragraph" w:default="1" w:styleId="Normal">
     <w:name w:val="Normal"/>
     <w:qFormat/>
-    <w:rsid w:val="008F652A"/>
+    <w:rsid w:val="00942518"/>
   </w:style>
   <w:style w:type="character" w:default="1" w:styleId="DefaultParagraphFont">
     <w:name w:val="Default Paragraph Font"/>
@@ -11670,7 +15758,7 @@
 </file>
 
 <file path=customXml/itemProps1.xml><?xml version="1.0" encoding="utf-8"?>
-<ds:datastoreItem xmlns:ds="http://schemas.openxmlformats.org/officeDocument/2006/customXml" ds:itemID="{E5486C03-9776-41DA-BFBA-4B3512430098}">
+<ds:datastoreItem xmlns:ds="http://schemas.openxmlformats.org/officeDocument/2006/customXml" ds:itemID="{E59638CF-31DF-4017-BB28-45207F907810}">
   <ds:schemaRefs>
     <ds:schemaRef ds:uri="http://schemas.openxmlformats.org/officeDocument/2006/bibliography"/>
   </ds:schemaRefs>

</xml_diff>

<commit_message>
DS- stack using linked list done
</commit_message>
<xml_diff>
--- a/C Programming.docx
+++ b/C Programming.docx
@@ -1214,9 +1214,16 @@
       </w:pPr>
       <w:r>
         <w:rPr>
-          <w:sz w:val="24"/>
-        </w:rPr>
-        <w:t>Arithmetic operators are ‘+’ , ‘-’ , ‘*’ , ‘/’</w:t>
+          <w:b/>
+          <w:sz w:val="24"/>
+        </w:rPr>
+        <w:t>Arithmetic operators</w:t>
+      </w:r>
+      <w:r>
+        <w:rPr>
+          <w:sz w:val="24"/>
+        </w:rPr>
+        <w:t xml:space="preserve"> are ‘+’ , ‘-’ , ‘*’ , ‘/’</w:t>
       </w:r>
     </w:p>
     <w:p>
@@ -2238,16 +2245,16 @@
         <mc:AlternateContent>
           <mc:Choice Requires="wps">
             <w:drawing>
-              <wp:anchor distT="0" distB="0" distL="114300" distR="114300" simplePos="0" relativeHeight="251659264" behindDoc="0" locked="0" layoutInCell="1" allowOverlap="1" wp14:anchorId="0EBCF066" wp14:editId="015F2D22">
+              <wp:anchor distT="0" distB="0" distL="114300" distR="114300" simplePos="0" relativeHeight="251659264" behindDoc="0" locked="0" layoutInCell="1" allowOverlap="1" wp14:anchorId="29E263D1" wp14:editId="6D1C1546">
                 <wp:simplePos x="0" y="0"/>
                 <wp:positionH relativeFrom="column">
-                  <wp:posOffset>1614055</wp:posOffset>
+                  <wp:posOffset>1633855</wp:posOffset>
                 </wp:positionH>
                 <wp:positionV relativeFrom="paragraph">
-                  <wp:posOffset>287827</wp:posOffset>
+                  <wp:posOffset>190712</wp:posOffset>
                 </wp:positionV>
-                <wp:extent cx="5105400" cy="1343429"/>
-                <wp:effectExtent l="0" t="0" r="19050" b="28575"/>
+                <wp:extent cx="5105400" cy="1244600"/>
+                <wp:effectExtent l="0" t="0" r="19050" b="12700"/>
                 <wp:wrapNone/>
                 <wp:docPr id="1" name="Rectangle 1"/>
                 <wp:cNvGraphicFramePr/>
@@ -2258,7 +2265,7 @@
                       <wps:spPr>
                         <a:xfrm>
                           <a:off x="0" y="0"/>
-                          <a:ext cx="5105400" cy="1343429"/>
+                          <a:ext cx="5105400" cy="1244600"/>
                         </a:xfrm>
                         <a:prstGeom prst="rect">
                           <a:avLst/>
@@ -2283,65 +2290,104 @@
                           <w:p>
                             <w:pPr>
                               <w:spacing w:after="0"/>
+                              <w:rPr>
+                                <w:sz w:val="20"/>
+                              </w:rPr>
                             </w:pPr>
                             <w:proofErr w:type="gramStart"/>
                             <w:r>
+                              <w:rPr>
+                                <w:sz w:val="20"/>
+                              </w:rPr>
                               <w:t>if(</w:t>
                             </w:r>
                             <w:proofErr w:type="gramEnd"/>
                             <w:r>
+                              <w:rPr>
+                                <w:sz w:val="20"/>
+                              </w:rPr>
                               <w:t xml:space="preserve">i==5) </w:t>
                             </w:r>
                             <w:r>
                               <w:rPr>
                                 <w:b/>
+                                <w:sz w:val="20"/>
                               </w:rPr>
                               <w:t xml:space="preserve">;  </w:t>
                             </w:r>
                             <w:r>
+                              <w:rPr>
+                                <w:sz w:val="20"/>
+                              </w:rPr>
                               <w:t xml:space="preserve">   ----------- 1</w:t>
                             </w:r>
                           </w:p>
                           <w:p>
                             <w:pPr>
                               <w:spacing w:after="0"/>
+                              <w:rPr>
+                                <w:sz w:val="20"/>
+                              </w:rPr>
                             </w:pPr>
                             <w:r>
+                              <w:rPr>
+                                <w:sz w:val="20"/>
+                              </w:rPr>
                               <w:t xml:space="preserve">       </w:t>
                             </w:r>
                             <w:proofErr w:type="spellStart"/>
                             <w:proofErr w:type="gramStart"/>
                             <w:r>
+                              <w:rPr>
+                                <w:sz w:val="20"/>
+                              </w:rPr>
                               <w:t>printf</w:t>
                             </w:r>
                             <w:proofErr w:type="spellEnd"/>
                             <w:r>
+                              <w:rPr>
+                                <w:sz w:val="20"/>
+                              </w:rPr>
                               <w:t>(</w:t>
                             </w:r>
                             <w:proofErr w:type="gramEnd"/>
                             <w:r>
+                              <w:rPr>
+                                <w:sz w:val="20"/>
+                              </w:rPr>
                               <w:t>“You entered 5”)</w:t>
                             </w:r>
                             <w:r>
                               <w:rPr>
                                 <w:b/>
+                                <w:sz w:val="20"/>
                               </w:rPr>
                               <w:t xml:space="preserve"> ;</w:t>
                             </w:r>
                             <w:r>
+                              <w:rPr>
+                                <w:sz w:val="20"/>
+                              </w:rPr>
                               <w:t xml:space="preserve">  ----------- 2 </w:t>
                             </w:r>
                           </w:p>
                           <w:p>
                             <w:pPr>
                               <w:spacing w:after="0"/>
+                              <w:rPr>
+                                <w:sz w:val="20"/>
+                              </w:rPr>
                             </w:pPr>
                             <w:r>
+                              <w:rPr>
+                                <w:sz w:val="20"/>
+                              </w:rPr>
                               <w:t xml:space="preserve">- Statement 1 and 2 will act as </w:t>
                             </w:r>
                             <w:r>
                               <w:rPr>
                                 <w:b/>
+                                <w:sz w:val="20"/>
                               </w:rPr>
                               <w:t xml:space="preserve">two different </w:t>
                             </w:r>
@@ -2349,22 +2395,35 @@
                             <w:r>
                               <w:rPr>
                                 <w:b/>
+                                <w:sz w:val="20"/>
                               </w:rPr>
                               <w:t>statements</w:t>
                             </w:r>
                             <w:r>
+                              <w:rPr>
+                                <w:sz w:val="20"/>
+                              </w:rPr>
                               <w:t xml:space="preserve"> ,</w:t>
                             </w:r>
                             <w:proofErr w:type="gramEnd"/>
                             <w:r>
+                              <w:rPr>
+                                <w:sz w:val="20"/>
+                              </w:rPr>
                               <w:t xml:space="preserve"> since null operator ( ; ) after if() statement gets the </w:t>
                             </w:r>
                             <w:proofErr w:type="spellStart"/>
                             <w:r>
+                              <w:rPr>
+                                <w:sz w:val="20"/>
+                              </w:rPr>
                               <w:t>printf</w:t>
                             </w:r>
                             <w:proofErr w:type="spellEnd"/>
                             <w:r>
+                              <w:rPr>
+                                <w:sz w:val="20"/>
+                              </w:rPr>
                               <w:t xml:space="preserve">() operator out of the if block </w:t>
                             </w:r>
                           </w:p>
@@ -2376,33 +2435,50 @@
                               </w:rPr>
                             </w:pPr>
                             <w:r>
+                              <w:rPr>
+                                <w:sz w:val="20"/>
+                              </w:rPr>
                               <w:t xml:space="preserve">- </w:t>
                             </w:r>
                             <w:proofErr w:type="gramStart"/>
                             <w:r>
+                              <w:rPr>
+                                <w:sz w:val="20"/>
+                              </w:rPr>
                               <w:t>Hence ,</w:t>
                             </w:r>
                             <w:proofErr w:type="gramEnd"/>
                             <w:r>
+                              <w:rPr>
+                                <w:sz w:val="20"/>
+                              </w:rPr>
                               <w:t xml:space="preserve"> </w:t>
                             </w:r>
                             <w:proofErr w:type="spellStart"/>
                             <w:r>
+                              <w:rPr>
+                                <w:sz w:val="20"/>
+                              </w:rPr>
                               <w:t>printf</w:t>
                             </w:r>
                             <w:proofErr w:type="spellEnd"/>
                             <w:r>
+                              <w:rPr>
+                                <w:sz w:val="20"/>
+                              </w:rPr>
                               <w:t xml:space="preserve">() is bound to get executed no matter if() gives true or false . And there </w:t>
                             </w:r>
                             <w:r>
                               <w:rPr>
                                 <w:b/>
+                                <w:sz w:val="20"/>
                               </w:rPr>
                               <w:t>won’t be any error</w:t>
                             </w:r>
                             <w:r>
                               <w:rPr>
                                 <w:b/>
+                                <w:sz w:val="20"/>
                               </w:rPr>
                               <w:tab/>
                             </w:r>
@@ -2548,71 +2624,110 @@
           </mc:Choice>
           <mc:Fallback>
             <w:pict>
-              <v:rect id="Rectangle 1" o:spid="_x0000_s1026" style="position:absolute;left:0;text-align:left;margin-left:127.1pt;margin-top:22.65pt;width:402pt;height:105.8pt;z-index:251659264;visibility:visible;mso-wrap-style:square;mso-width-percent:0;mso-height-percent:0;mso-wrap-distance-left:9pt;mso-wrap-distance-top:0;mso-wrap-distance-right:9pt;mso-wrap-distance-bottom:0;mso-position-horizontal:absolute;mso-position-horizontal-relative:text;mso-position-vertical:absolute;mso-position-vertical-relative:text;mso-width-percent:0;mso-height-percent:0;mso-width-relative:margin;mso-height-relative:margin;v-text-anchor:middle" o:gfxdata="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" fillcolor="white [3201]" strokecolor="black [3200]" strokeweight="2pt">
+              <v:rect id="Rectangle 1" o:spid="_x0000_s1026" style="position:absolute;left:0;text-align:left;margin-left:128.65pt;margin-top:15pt;width:402pt;height:98pt;z-index:251659264;visibility:visible;mso-wrap-style:square;mso-width-percent:0;mso-height-percent:0;mso-wrap-distance-left:9pt;mso-wrap-distance-top:0;mso-wrap-distance-right:9pt;mso-wrap-distance-bottom:0;mso-position-horizontal:absolute;mso-position-horizontal-relative:text;mso-position-vertical:absolute;mso-position-vertical-relative:text;mso-width-percent:0;mso-height-percent:0;mso-width-relative:margin;mso-height-relative:margin;v-text-anchor:middle" o:gfxdata="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" fillcolor="white [3201]" strokecolor="black [3200]" strokeweight="2pt">
                 <v:textbox>
                   <w:txbxContent>
                     <w:p>
                       <w:pPr>
                         <w:spacing w:after="0"/>
+                        <w:rPr>
+                          <w:sz w:val="20"/>
+                        </w:rPr>
                       </w:pPr>
                       <w:proofErr w:type="gramStart"/>
                       <w:r>
+                        <w:rPr>
+                          <w:sz w:val="20"/>
+                        </w:rPr>
                         <w:t>if(</w:t>
                       </w:r>
                       <w:proofErr w:type="gramEnd"/>
                       <w:r>
+                        <w:rPr>
+                          <w:sz w:val="20"/>
+                        </w:rPr>
                         <w:t xml:space="preserve">i==5) </w:t>
                       </w:r>
                       <w:r>
                         <w:rPr>
                           <w:b/>
+                          <w:sz w:val="20"/>
                         </w:rPr>
                         <w:t xml:space="preserve">;  </w:t>
                       </w:r>
                       <w:r>
+                        <w:rPr>
+                          <w:sz w:val="20"/>
+                        </w:rPr>
                         <w:t xml:space="preserve">   ----------- 1</w:t>
                       </w:r>
                     </w:p>
                     <w:p>
                       <w:pPr>
                         <w:spacing w:after="0"/>
+                        <w:rPr>
+                          <w:sz w:val="20"/>
+                        </w:rPr>
                       </w:pPr>
                       <w:r>
+                        <w:rPr>
+                          <w:sz w:val="20"/>
+                        </w:rPr>
                         <w:t xml:space="preserve">       </w:t>
                       </w:r>
                       <w:proofErr w:type="spellStart"/>
                       <w:proofErr w:type="gramStart"/>
                       <w:r>
+                        <w:rPr>
+                          <w:sz w:val="20"/>
+                        </w:rPr>
                         <w:t>printf</w:t>
                       </w:r>
                       <w:proofErr w:type="spellEnd"/>
                       <w:r>
+                        <w:rPr>
+                          <w:sz w:val="20"/>
+                        </w:rPr>
                         <w:t>(</w:t>
                       </w:r>
                       <w:proofErr w:type="gramEnd"/>
                       <w:r>
+                        <w:rPr>
+                          <w:sz w:val="20"/>
+                        </w:rPr>
                         <w:t>“You entered 5”)</w:t>
                       </w:r>
                       <w:r>
                         <w:rPr>
                           <w:b/>
+                          <w:sz w:val="20"/>
                         </w:rPr>
                         <w:t xml:space="preserve"> ;</w:t>
                       </w:r>
                       <w:r>
+                        <w:rPr>
+                          <w:sz w:val="20"/>
+                        </w:rPr>
                         <w:t xml:space="preserve">  ----------- 2 </w:t>
                       </w:r>
                     </w:p>
                     <w:p>
                       <w:pPr>
                         <w:spacing w:after="0"/>
+                        <w:rPr>
+                          <w:sz w:val="20"/>
+                        </w:rPr>
                       </w:pPr>
                       <w:r>
+                        <w:rPr>
+                          <w:sz w:val="20"/>
+                        </w:rPr>
                         <w:t xml:space="preserve">- Statement 1 and 2 will act as </w:t>
                       </w:r>
                       <w:r>
                         <w:rPr>
                           <w:b/>
+                          <w:sz w:val="20"/>
                         </w:rPr>
                         <w:t xml:space="preserve">two different </w:t>
                       </w:r>
@@ -2620,25 +2735,35 @@
                       <w:r>
                         <w:rPr>
                           <w:b/>
+                          <w:sz w:val="20"/>
                         </w:rPr>
                         <w:t>statements</w:t>
                       </w:r>
                       <w:r>
+                        <w:rPr>
+                          <w:sz w:val="20"/>
+                        </w:rPr>
                         <w:t xml:space="preserve"> ,</w:t>
                       </w:r>
                       <w:proofErr w:type="gramEnd"/>
                       <w:r>
-                        <w:t xml:space="preserve"> since null operator ( ; ) after if() statement gets the</w:t>
-                      </w:r>
-                      <w:r>
-                        <w:t xml:space="preserve"> </w:t>
+                        <w:rPr>
+                          <w:sz w:val="20"/>
+                        </w:rPr>
+                        <w:t xml:space="preserve"> since null operator ( ; ) after if() statement gets the </w:t>
                       </w:r>
                       <w:proofErr w:type="spellStart"/>
                       <w:r>
+                        <w:rPr>
+                          <w:sz w:val="20"/>
+                        </w:rPr>
                         <w:t>printf</w:t>
                       </w:r>
                       <w:proofErr w:type="spellEnd"/>
                       <w:r>
+                        <w:rPr>
+                          <w:sz w:val="20"/>
+                        </w:rPr>
                         <w:t xml:space="preserve">() operator out of the if block </w:t>
                       </w:r>
                     </w:p>
@@ -2650,33 +2775,50 @@
                         </w:rPr>
                       </w:pPr>
                       <w:r>
+                        <w:rPr>
+                          <w:sz w:val="20"/>
+                        </w:rPr>
                         <w:t xml:space="preserve">- </w:t>
                       </w:r>
                       <w:proofErr w:type="gramStart"/>
                       <w:r>
+                        <w:rPr>
+                          <w:sz w:val="20"/>
+                        </w:rPr>
                         <w:t>Hence ,</w:t>
                       </w:r>
                       <w:proofErr w:type="gramEnd"/>
                       <w:r>
+                        <w:rPr>
+                          <w:sz w:val="20"/>
+                        </w:rPr>
                         <w:t xml:space="preserve"> </w:t>
                       </w:r>
                       <w:proofErr w:type="spellStart"/>
                       <w:r>
+                        <w:rPr>
+                          <w:sz w:val="20"/>
+                        </w:rPr>
                         <w:t>printf</w:t>
                       </w:r>
                       <w:proofErr w:type="spellEnd"/>
                       <w:r>
+                        <w:rPr>
+                          <w:sz w:val="20"/>
+                        </w:rPr>
                         <w:t xml:space="preserve">() is bound to get executed no matter if() gives true or false . And there </w:t>
                       </w:r>
                       <w:r>
                         <w:rPr>
                           <w:b/>
+                          <w:sz w:val="20"/>
                         </w:rPr>
                         <w:t>won’t be any error</w:t>
                       </w:r>
                       <w:r>
                         <w:rPr>
                           <w:b/>
+                          <w:sz w:val="20"/>
                         </w:rPr>
                         <w:tab/>
                       </w:r>
@@ -3094,6 +3236,8 @@
         </w:rPr>
         <w:t>) without else , but else must always be associated with an if()</w:t>
       </w:r>
+      <w:bookmarkStart w:id="0" w:name="_GoBack"/>
+      <w:bookmarkEnd w:id="0"/>
     </w:p>
     <w:p>
       <w:pPr>
@@ -14224,8 +14368,6 @@
         </w:rPr>
         <w:t>nal</w:t>
       </w:r>
-      <w:bookmarkStart w:id="0" w:name="_GoBack"/>
-      <w:bookmarkEnd w:id="0"/>
       <w:r>
         <w:rPr>
           <w:sz w:val="24"/>
@@ -14576,7 +14718,7 @@
           <w:rPr>
             <w:noProof/>
           </w:rPr>
-          <w:t>8</w:t>
+          <w:t>3</w:t>
         </w:r>
         <w:r>
           <w:rPr>
@@ -15758,7 +15900,7 @@
 </file>
 
 <file path=customXml/itemProps1.xml><?xml version="1.0" encoding="utf-8"?>
-<ds:datastoreItem xmlns:ds="http://schemas.openxmlformats.org/officeDocument/2006/customXml" ds:itemID="{E59638CF-31DF-4017-BB28-45207F907810}">
+<ds:datastoreItem xmlns:ds="http://schemas.openxmlformats.org/officeDocument/2006/customXml" ds:itemID="{46F5B942-322E-49B5-B4D9-976E833BBE61}">
   <ds:schemaRefs>
     <ds:schemaRef ds:uri="http://schemas.openxmlformats.org/officeDocument/2006/bibliography"/>
   </ds:schemaRefs>

</xml_diff>

<commit_message>
DS - Queue and Deque done
</commit_message>
<xml_diff>
--- a/C Programming.docx
+++ b/C Programming.docx
@@ -12920,8 +12920,6 @@
         </w:rPr>
         <w:t xml:space="preserve"> , signed , unsigned</w:t>
       </w:r>
-      <w:bookmarkStart w:id="0" w:name="_GoBack"/>
-      <w:bookmarkEnd w:id="0"/>
     </w:p>
     <w:p>
       <w:pPr>
@@ -16545,48 +16543,616 @@
     </w:p>
     <w:p>
       <w:pPr>
-        <w:spacing w:after="0"/>
-        <w:ind w:left="-720"/>
-        <w:rPr>
-          <w:sz w:val="24"/>
-        </w:rPr>
-      </w:pPr>
-    </w:p>
-    <w:p>
-      <w:pPr>
-        <w:spacing w:after="0"/>
-        <w:ind w:left="-720"/>
-        <w:rPr>
-          <w:sz w:val="24"/>
-        </w:rPr>
-      </w:pPr>
-    </w:p>
-    <w:p>
-      <w:pPr>
-        <w:spacing w:after="0"/>
-        <w:ind w:left="-720"/>
-        <w:rPr>
-          <w:sz w:val="24"/>
-        </w:rPr>
-      </w:pPr>
-    </w:p>
-    <w:p>
-      <w:pPr>
-        <w:spacing w:after="0"/>
-        <w:ind w:left="-720"/>
-        <w:rPr>
-          <w:sz w:val="24"/>
-        </w:rPr>
-      </w:pPr>
-    </w:p>
-    <w:p>
-      <w:pPr>
-        <w:spacing w:after="0"/>
-        <w:ind w:left="-720"/>
-        <w:rPr>
-          <w:sz w:val="24"/>
-        </w:rPr>
-      </w:pPr>
+        <w:ind w:left="-720"/>
+        <w:rPr>
+          <w:b/>
+          <w:sz w:val="40"/>
+          <w:u w:val="thick"/>
+        </w:rPr>
+      </w:pPr>
+      <w:r>
+        <w:rPr>
+          <w:b/>
+          <w:sz w:val="40"/>
+          <w:u w:val="thick"/>
+        </w:rPr>
+        <w:lastRenderedPageBreak/>
+        <w:t>The C Preprocessor</w:t>
+      </w:r>
+    </w:p>
+    <w:p>
+      <w:pPr>
+        <w:spacing w:after="0"/>
+        <w:ind w:left="-720"/>
+        <w:rPr>
+          <w:sz w:val="24"/>
+        </w:rPr>
+      </w:pPr>
+      <w:r>
+        <w:rPr>
+          <w:sz w:val="24"/>
+        </w:rPr>
+        <w:t>- C Preprocessor is a program that processes our program before it is passed to the compiler</w:t>
+      </w:r>
+    </w:p>
+    <w:p>
+      <w:pPr>
+        <w:spacing w:after="0"/>
+        <w:ind w:left="-720"/>
+        <w:rPr>
+          <w:sz w:val="24"/>
+        </w:rPr>
+      </w:pPr>
+      <w:r>
+        <w:rPr>
+          <w:sz w:val="24"/>
+        </w:rPr>
+        <w:t xml:space="preserve">- Preprocessor works on the source code and creates </w:t>
+      </w:r>
+      <w:r>
+        <w:rPr>
+          <w:b/>
+          <w:sz w:val="24"/>
+        </w:rPr>
+        <w:t>‘Expanded Source Code’</w:t>
+      </w:r>
+      <w:r>
+        <w:rPr>
+          <w:sz w:val="24"/>
+        </w:rPr>
+        <w:t xml:space="preserve"> as per the </w:t>
+      </w:r>
+      <w:r>
+        <w:rPr>
+          <w:b/>
+          <w:sz w:val="24"/>
+        </w:rPr>
+        <w:t>preprocessor directive</w:t>
+      </w:r>
+      <w:r>
+        <w:rPr>
+          <w:sz w:val="24"/>
+        </w:rPr>
+        <w:t xml:space="preserve"> used in the source code</w:t>
+      </w:r>
+      <w:r>
+        <w:rPr>
+          <w:sz w:val="24"/>
+        </w:rPr>
+        <w:t xml:space="preserve"> </w:t>
+      </w:r>
+    </w:p>
+    <w:p>
+      <w:pPr>
+        <w:spacing w:after="0"/>
+        <w:ind w:left="-720"/>
+        <w:rPr>
+          <w:sz w:val="24"/>
+        </w:rPr>
+      </w:pPr>
+      <w:r>
+        <w:rPr>
+          <w:sz w:val="24"/>
+        </w:rPr>
+        <w:t>Followings are some preprocessor directives:-</w:t>
+      </w:r>
+    </w:p>
+    <w:p>
+      <w:pPr>
+        <w:spacing w:after="0"/>
+        <w:ind w:left="-720"/>
+        <w:rPr>
+          <w:sz w:val="24"/>
+        </w:rPr>
+      </w:pPr>
+      <w:proofErr w:type="gramStart"/>
+      <w:r>
+        <w:rPr>
+          <w:sz w:val="24"/>
+        </w:rPr>
+        <w:t>1 .</w:t>
+      </w:r>
+      <w:proofErr w:type="gramEnd"/>
+      <w:r>
+        <w:rPr>
+          <w:sz w:val="24"/>
+        </w:rPr>
+        <w:t xml:space="preserve"> Macro Expansion</w:t>
+      </w:r>
+      <w:r>
+        <w:rPr>
+          <w:sz w:val="24"/>
+        </w:rPr>
+        <w:tab/>
+      </w:r>
+      <w:proofErr w:type="gramStart"/>
+      <w:r>
+        <w:rPr>
+          <w:sz w:val="24"/>
+        </w:rPr>
+        <w:t>2 .</w:t>
+      </w:r>
+      <w:proofErr w:type="gramEnd"/>
+      <w:r>
+        <w:rPr>
+          <w:sz w:val="24"/>
+        </w:rPr>
+        <w:t xml:space="preserve"> File Inclusion</w:t>
+      </w:r>
+      <w:r>
+        <w:rPr>
+          <w:sz w:val="24"/>
+        </w:rPr>
+        <w:tab/>
+      </w:r>
+      <w:proofErr w:type="gramStart"/>
+      <w:r>
+        <w:rPr>
+          <w:sz w:val="24"/>
+        </w:rPr>
+        <w:t>3 .</w:t>
+      </w:r>
+      <w:proofErr w:type="gramEnd"/>
+      <w:r>
+        <w:rPr>
+          <w:sz w:val="24"/>
+        </w:rPr>
+        <w:t xml:space="preserve"> Conditional Compilation</w:t>
+      </w:r>
+      <w:r>
+        <w:rPr>
+          <w:sz w:val="24"/>
+        </w:rPr>
+        <w:tab/>
+      </w:r>
+      <w:proofErr w:type="gramStart"/>
+      <w:r>
+        <w:rPr>
+          <w:sz w:val="24"/>
+        </w:rPr>
+        <w:t>4 .</w:t>
+      </w:r>
+      <w:proofErr w:type="gramEnd"/>
+      <w:r>
+        <w:rPr>
+          <w:sz w:val="24"/>
+        </w:rPr>
+        <w:t xml:space="preserve"> Miscellaneous Directives</w:t>
+      </w:r>
+    </w:p>
+    <w:p>
+      <w:pPr>
+        <w:spacing w:after="0"/>
+        <w:ind w:left="-720"/>
+        <w:rPr>
+          <w:sz w:val="24"/>
+        </w:rPr>
+      </w:pPr>
+    </w:p>
+    <w:p>
+      <w:pPr>
+        <w:spacing w:after="0"/>
+        <w:ind w:left="-720"/>
+        <w:rPr>
+          <w:b/>
+          <w:sz w:val="24"/>
+        </w:rPr>
+      </w:pPr>
+      <w:r>
+        <w:rPr>
+          <w:b/>
+          <w:sz w:val="24"/>
+        </w:rPr>
+        <w:t>Macro</w:t>
+      </w:r>
+      <w:r>
+        <w:rPr>
+          <w:b/>
+          <w:sz w:val="24"/>
+        </w:rPr>
+        <w:t xml:space="preserve"> Expansion</w:t>
+      </w:r>
+    </w:p>
+    <w:p>
+      <w:pPr>
+        <w:spacing w:after="0"/>
+        <w:ind w:left="-720"/>
+        <w:rPr>
+          <w:sz w:val="24"/>
+        </w:rPr>
+      </w:pPr>
+      <w:r>
+        <w:rPr>
+          <w:b/>
+          <w:sz w:val="24"/>
+        </w:rPr>
+        <w:t xml:space="preserve">- </w:t>
+      </w:r>
+      <w:proofErr w:type="gramStart"/>
+      <w:r>
+        <w:rPr>
+          <w:sz w:val="24"/>
+        </w:rPr>
+        <w:t>it</w:t>
+      </w:r>
+      <w:proofErr w:type="gramEnd"/>
+      <w:r>
+        <w:rPr>
+          <w:sz w:val="24"/>
+        </w:rPr>
+        <w:t xml:space="preserve"> is written as , </w:t>
+      </w:r>
+      <w:r>
+        <w:rPr>
+          <w:b/>
+          <w:sz w:val="24"/>
+        </w:rPr>
+        <w:t>#define PI 3.1428</w:t>
+      </w:r>
+      <w:r>
+        <w:rPr>
+          <w:b/>
+          <w:sz w:val="24"/>
+        </w:rPr>
+        <w:t xml:space="preserve"> , </w:t>
+      </w:r>
+      <w:r>
+        <w:rPr>
+          <w:sz w:val="24"/>
+        </w:rPr>
+        <w:t>in which PI is ‘macro template’ and 3.1428 is ‘macro expansion’</w:t>
+      </w:r>
+    </w:p>
+    <w:p>
+      <w:pPr>
+        <w:spacing w:after="0"/>
+        <w:ind w:left="-720"/>
+        <w:rPr>
+          <w:sz w:val="24"/>
+        </w:rPr>
+      </w:pPr>
+      <w:r>
+        <w:rPr>
+          <w:sz w:val="24"/>
+        </w:rPr>
+        <w:t xml:space="preserve">- During preprocessing every macro template gets replaced by its macro </w:t>
+      </w:r>
+      <w:proofErr w:type="gramStart"/>
+      <w:r>
+        <w:rPr>
+          <w:sz w:val="24"/>
+        </w:rPr>
+        <w:t>expansion .</w:t>
+      </w:r>
+      <w:proofErr w:type="gramEnd"/>
+    </w:p>
+    <w:p>
+      <w:pPr>
+        <w:spacing w:after="0"/>
+        <w:ind w:left="-720"/>
+        <w:rPr>
+          <w:sz w:val="24"/>
+        </w:rPr>
+      </w:pPr>
+      <w:r>
+        <w:rPr>
+          <w:sz w:val="24"/>
+        </w:rPr>
+        <w:t xml:space="preserve">- </w:t>
+      </w:r>
+      <w:proofErr w:type="gramStart"/>
+      <w:r>
+        <w:rPr>
+          <w:sz w:val="24"/>
+        </w:rPr>
+        <w:t>by</w:t>
+      </w:r>
+      <w:proofErr w:type="gramEnd"/>
+      <w:r>
+        <w:rPr>
+          <w:sz w:val="24"/>
+        </w:rPr>
+        <w:t xml:space="preserve"> using #define directive , no need to make changes at every occurrences of constant if needed .</w:t>
+      </w:r>
+    </w:p>
+    <w:p>
+      <w:pPr>
+        <w:spacing w:after="0"/>
+        <w:ind w:left="-720"/>
+        <w:rPr>
+          <w:sz w:val="24"/>
+        </w:rPr>
+      </w:pPr>
+      <w:r>
+        <w:rPr>
+          <w:sz w:val="24"/>
+        </w:rPr>
+        <w:t xml:space="preserve">- Compiler generates more faster and compact code for constants than for variables </w:t>
+      </w:r>
+    </w:p>
+    <w:p>
+      <w:pPr>
+        <w:spacing w:after="0"/>
+        <w:ind w:left="-720"/>
+        <w:rPr>
+          <w:sz w:val="24"/>
+        </w:rPr>
+      </w:pPr>
+      <w:r>
+        <w:rPr>
+          <w:sz w:val="24"/>
+        </w:rPr>
+        <w:t xml:space="preserve">- </w:t>
+      </w:r>
+      <w:r>
+        <w:rPr>
+          <w:b/>
+          <w:sz w:val="24"/>
+        </w:rPr>
+        <w:t xml:space="preserve">Macros with </w:t>
+      </w:r>
+      <w:proofErr w:type="gramStart"/>
+      <w:r>
+        <w:rPr>
+          <w:b/>
+          <w:sz w:val="24"/>
+        </w:rPr>
+        <w:t>arguments</w:t>
+      </w:r>
+      <w:r>
+        <w:rPr>
+          <w:sz w:val="24"/>
+        </w:rPr>
+        <w:t xml:space="preserve"> :</w:t>
+      </w:r>
+      <w:proofErr w:type="gramEnd"/>
+      <w:r>
+        <w:rPr>
+          <w:sz w:val="24"/>
+        </w:rPr>
+        <w:t xml:space="preserve"> #define AREA(x) (3.14*x*x) , #define ISDIGIT(y)(y&gt;=48 &amp;&amp; y&lt;=57)  </w:t>
+      </w:r>
+    </w:p>
+    <w:p>
+      <w:pPr>
+        <w:spacing w:after="0"/>
+        <w:ind w:left="-720"/>
+        <w:rPr>
+          <w:sz w:val="24"/>
+        </w:rPr>
+      </w:pPr>
+      <w:r>
+        <w:rPr>
+          <w:sz w:val="24"/>
+        </w:rPr>
+        <w:t xml:space="preserve">- No space between </w:t>
+      </w:r>
+      <w:r>
+        <w:rPr>
+          <w:sz w:val="24"/>
+        </w:rPr>
+        <w:t xml:space="preserve">macro template and its argument and macro expansion should be enclosed within </w:t>
+      </w:r>
+      <w:proofErr w:type="spellStart"/>
+      <w:proofErr w:type="gramStart"/>
+      <w:r>
+        <w:rPr>
+          <w:sz w:val="24"/>
+        </w:rPr>
+        <w:t>parantheses</w:t>
+      </w:r>
+      <w:proofErr w:type="spellEnd"/>
+      <w:r>
+        <w:rPr>
+          <w:sz w:val="24"/>
+        </w:rPr>
+        <w:t xml:space="preserve"> .</w:t>
+      </w:r>
+      <w:proofErr w:type="gramEnd"/>
+      <w:r>
+        <w:rPr>
+          <w:sz w:val="24"/>
+        </w:rPr>
+        <w:t xml:space="preserve"> </w:t>
+      </w:r>
+    </w:p>
+    <w:p>
+      <w:pPr>
+        <w:spacing w:after="0"/>
+        <w:ind w:left="-720"/>
+        <w:rPr>
+          <w:sz w:val="24"/>
+        </w:rPr>
+      </w:pPr>
+      <w:r>
+        <w:rPr>
+          <w:sz w:val="24"/>
+        </w:rPr>
+        <w:t xml:space="preserve">- Macros can be split into multiple lines with ‘\’ </w:t>
+      </w:r>
+    </w:p>
+    <w:p>
+      <w:pPr>
+        <w:spacing w:after="0"/>
+        <w:ind w:left="-720"/>
+        <w:rPr>
+          <w:sz w:val="24"/>
+        </w:rPr>
+      </w:pPr>
+      <w:r>
+        <w:rPr>
+          <w:sz w:val="24"/>
+        </w:rPr>
+        <w:t xml:space="preserve">- Expanded source code </w:t>
+      </w:r>
+      <w:r>
+        <w:rPr>
+          <w:sz w:val="24"/>
+        </w:rPr>
+        <w:t>is</w:t>
+      </w:r>
+      <w:r>
+        <w:rPr>
+          <w:sz w:val="24"/>
+        </w:rPr>
+        <w:t xml:space="preserve"> stored into </w:t>
+      </w:r>
+      <w:proofErr w:type="spellStart"/>
+      <w:r>
+        <w:rPr>
+          <w:b/>
+          <w:sz w:val="24"/>
+        </w:rPr>
+        <w:t>file_name.</w:t>
+      </w:r>
+      <w:r>
+        <w:rPr>
+          <w:b/>
+          <w:sz w:val="24"/>
+        </w:rPr>
+        <w:t>i</w:t>
+      </w:r>
+      <w:proofErr w:type="spellEnd"/>
+      <w:r>
+        <w:rPr>
+          <w:sz w:val="24"/>
+        </w:rPr>
+        <w:t xml:space="preserve"> file and to generate it type </w:t>
+      </w:r>
+      <w:proofErr w:type="spellStart"/>
+      <w:r>
+        <w:rPr>
+          <w:b/>
+          <w:sz w:val="24"/>
+        </w:rPr>
+        <w:t>cpp</w:t>
+      </w:r>
+      <w:proofErr w:type="spellEnd"/>
+      <w:r>
+        <w:rPr>
+          <w:b/>
+          <w:sz w:val="24"/>
+        </w:rPr>
+        <w:t xml:space="preserve">(C </w:t>
+      </w:r>
+      <w:proofErr w:type="spellStart"/>
+      <w:r>
+        <w:rPr>
+          <w:b/>
+          <w:sz w:val="24"/>
+        </w:rPr>
+        <w:t>PreProcessor</w:t>
+      </w:r>
+      <w:proofErr w:type="spellEnd"/>
+      <w:r>
+        <w:rPr>
+          <w:b/>
+          <w:sz w:val="24"/>
+        </w:rPr>
+        <w:t>)</w:t>
+      </w:r>
+      <w:r>
+        <w:rPr>
+          <w:b/>
+          <w:sz w:val="24"/>
+        </w:rPr>
+        <w:t xml:space="preserve"> </w:t>
+      </w:r>
+      <w:proofErr w:type="spellStart"/>
+      <w:r>
+        <w:rPr>
+          <w:b/>
+          <w:sz w:val="24"/>
+        </w:rPr>
+        <w:t>file_name.c</w:t>
+      </w:r>
+      <w:proofErr w:type="spellEnd"/>
+      <w:r>
+        <w:rPr>
+          <w:b/>
+          <w:sz w:val="24"/>
+        </w:rPr>
+        <w:t xml:space="preserve"> </w:t>
+      </w:r>
+      <w:r>
+        <w:rPr>
+          <w:sz w:val="24"/>
+        </w:rPr>
+        <w:t xml:space="preserve">in </w:t>
+      </w:r>
+      <w:proofErr w:type="spellStart"/>
+      <w:r>
+        <w:rPr>
+          <w:sz w:val="24"/>
+        </w:rPr>
+        <w:t>cmd</w:t>
+      </w:r>
+      <w:proofErr w:type="spellEnd"/>
+      <w:r>
+        <w:rPr>
+          <w:sz w:val="24"/>
+        </w:rPr>
+        <w:t xml:space="preserve"> </w:t>
+      </w:r>
+      <w:r>
+        <w:rPr>
+          <w:sz w:val="24"/>
+        </w:rPr>
+        <w:t xml:space="preserve">and after generating the source </w:t>
+      </w:r>
+      <w:proofErr w:type="gramStart"/>
+      <w:r>
+        <w:rPr>
+          <w:sz w:val="24"/>
+        </w:rPr>
+        <w:t>code  it</w:t>
+      </w:r>
+      <w:proofErr w:type="gramEnd"/>
+      <w:r>
+        <w:rPr>
+          <w:sz w:val="24"/>
+        </w:rPr>
+        <w:t xml:space="preserve"> gets stored into </w:t>
+      </w:r>
+      <w:proofErr w:type="spellStart"/>
+      <w:r>
+        <w:rPr>
+          <w:b/>
+          <w:sz w:val="24"/>
+        </w:rPr>
+        <w:t>file_name.o</w:t>
+      </w:r>
+      <w:proofErr w:type="spellEnd"/>
+      <w:r>
+        <w:rPr>
+          <w:b/>
+          <w:sz w:val="24"/>
+        </w:rPr>
+        <w:t xml:space="preserve"> </w:t>
+      </w:r>
+      <w:r>
+        <w:rPr>
+          <w:sz w:val="24"/>
+        </w:rPr>
+        <w:t>.</w:t>
+      </w:r>
+    </w:p>
+    <w:p>
+      <w:pPr>
+        <w:spacing w:after="0"/>
+        <w:ind w:left="-720"/>
+        <w:rPr>
+          <w:sz w:val="24"/>
+        </w:rPr>
+      </w:pPr>
+      <w:r>
+        <w:rPr>
+          <w:sz w:val="24"/>
+        </w:rPr>
+        <w:t xml:space="preserve">- </w:t>
+      </w:r>
+      <w:bookmarkStart w:id="0" w:name="_GoBack"/>
+      <w:bookmarkEnd w:id="0"/>
     </w:p>
     <w:p>
       <w:pPr>
@@ -16922,7 +17488,7 @@
           <w:rPr>
             <w:noProof/>
           </w:rPr>
-          <w:t>8</w:t>
+          <w:t>10</w:t>
         </w:r>
         <w:r>
           <w:rPr>
@@ -18104,7 +18670,7 @@
 </file>
 
 <file path=customXml/itemProps1.xml><?xml version="1.0" encoding="utf-8"?>
-<ds:datastoreItem xmlns:ds="http://schemas.openxmlformats.org/officeDocument/2006/customXml" ds:itemID="{0684E8AE-842F-465B-AB5C-4685EFBAD225}">
+<ds:datastoreItem xmlns:ds="http://schemas.openxmlformats.org/officeDocument/2006/customXml" ds:itemID="{B32E2C23-64CF-4463-8ACC-542410E4685A}">
   <ds:schemaRefs>
     <ds:schemaRef ds:uri="http://schemas.openxmlformats.org/officeDocument/2006/bibliography"/>
   </ds:schemaRefs>

</xml_diff>

<commit_message>
C - Preprocessor finished
</commit_message>
<xml_diff>
--- a/C Programming.docx
+++ b/C Programming.docx
@@ -16634,6 +16634,21 @@
         <w:rPr>
           <w:sz w:val="24"/>
         </w:rPr>
+        <w:t>- Each Preprocessor directive begins with # symbol</w:t>
+      </w:r>
+    </w:p>
+    <w:p>
+      <w:pPr>
+        <w:spacing w:after="0"/>
+        <w:ind w:left="-720"/>
+        <w:rPr>
+          <w:sz w:val="24"/>
+        </w:rPr>
+      </w:pPr>
+      <w:r>
+        <w:rPr>
+          <w:sz w:val="24"/>
+        </w:rPr>
         <w:t>Followings are some preprocessor directives:-</w:t>
       </w:r>
     </w:p>
@@ -16931,10 +16946,35 @@
         <w:rPr>
           <w:sz w:val="24"/>
         </w:rPr>
-        <w:t xml:space="preserve">macro template and its argument and macro expansion should be enclosed within </w:t>
+        <w:t xml:space="preserve">macro template and its </w:t>
+      </w:r>
+      <w:proofErr w:type="gramStart"/>
+      <w:r>
+        <w:rPr>
+          <w:sz w:val="24"/>
+        </w:rPr>
+        <w:t xml:space="preserve">argument </w:t>
+      </w:r>
+      <w:r>
+        <w:rPr>
+          <w:sz w:val="24"/>
+        </w:rPr>
+        <w:t>,</w:t>
+      </w:r>
+      <w:proofErr w:type="gramEnd"/>
+      <w:r>
+        <w:rPr>
+          <w:sz w:val="24"/>
+        </w:rPr>
+        <w:t xml:space="preserve"> </w:t>
+      </w:r>
+      <w:r>
+        <w:rPr>
+          <w:sz w:val="24"/>
+        </w:rPr>
+        <w:t xml:space="preserve">and macro expansion should be enclosed within </w:t>
       </w:r>
       <w:proofErr w:type="spellStart"/>
-      <w:proofErr w:type="gramStart"/>
       <w:r>
         <w:rPr>
           <w:sz w:val="24"/>
@@ -16946,7 +16986,14 @@
         <w:rPr>
           <w:sz w:val="24"/>
         </w:rPr>
-        <w:t xml:space="preserve"> .</w:t>
+        <w:t xml:space="preserve"> . </w:t>
+      </w:r>
+      <w:proofErr w:type="gramStart"/>
+      <w:r>
+        <w:rPr>
+          <w:sz w:val="24"/>
+        </w:rPr>
+        <w:t>Otherwise ,</w:t>
       </w:r>
       <w:proofErr w:type="gramEnd"/>
       <w:r>
@@ -16961,6 +17008,61 @@
         <w:spacing w:after="0"/>
         <w:ind w:left="-720"/>
         <w:rPr>
+          <w:b/>
+          <w:sz w:val="24"/>
+        </w:rPr>
+      </w:pPr>
+      <w:r>
+        <w:rPr>
+          <w:sz w:val="24"/>
+        </w:rPr>
+        <w:tab/>
+      </w:r>
+      <w:r>
+        <w:rPr>
+          <w:b/>
+          <w:sz w:val="24"/>
+        </w:rPr>
+        <w:t xml:space="preserve">#define SQUARE(y) y*y would </w:t>
+      </w:r>
+      <w:proofErr w:type="spellStart"/>
+      <w:r>
+        <w:rPr>
+          <w:b/>
+          <w:sz w:val="24"/>
+        </w:rPr>
+        <w:t>exapand</w:t>
+      </w:r>
+      <w:proofErr w:type="spellEnd"/>
+      <w:r>
+        <w:rPr>
+          <w:b/>
+          <w:sz w:val="24"/>
+        </w:rPr>
+        <w:t xml:space="preserve"> z = </w:t>
+      </w:r>
+      <w:proofErr w:type="gramStart"/>
+      <w:r>
+        <w:rPr>
+          <w:b/>
+          <w:sz w:val="24"/>
+        </w:rPr>
+        <w:t>SQUARE(</w:t>
+      </w:r>
+      <w:proofErr w:type="gramEnd"/>
+      <w:r>
+        <w:rPr>
+          <w:b/>
+          <w:sz w:val="24"/>
+        </w:rPr>
+        <w:t>3+1) into z = 3+1*3+1 (instead of 4*4)</w:t>
+      </w:r>
+    </w:p>
+    <w:p>
+      <w:pPr>
+        <w:spacing w:after="0"/>
+        <w:ind w:left="-720"/>
+        <w:rPr>
           <w:sz w:val="24"/>
         </w:rPr>
       </w:pPr>
@@ -17149,10 +17251,3614 @@
         <w:rPr>
           <w:sz w:val="24"/>
         </w:rPr>
+        <w:t>-</w:t>
+      </w:r>
+      <w:r>
+        <w:rPr>
+          <w:sz w:val="24"/>
+        </w:rPr>
+        <w:t xml:space="preserve"> Macros are faster than function but Functions occupies lesser space</w:t>
+      </w:r>
+      <w:r>
+        <w:rPr>
+          <w:sz w:val="24"/>
+        </w:rPr>
+        <w:t xml:space="preserve"> </w:t>
+      </w:r>
+    </w:p>
+    <w:p>
+      <w:pPr>
+        <w:spacing w:after="0"/>
+        <w:ind w:left="-720"/>
+        <w:rPr>
+          <w:sz w:val="24"/>
+        </w:rPr>
+      </w:pPr>
+    </w:p>
+    <w:p>
+      <w:pPr>
+        <w:spacing w:after="0"/>
+        <w:ind w:left="-720"/>
+        <w:rPr>
+          <w:b/>
+          <w:sz w:val="24"/>
+        </w:rPr>
+      </w:pPr>
+      <w:r>
+        <w:rPr>
+          <w:b/>
+          <w:sz w:val="24"/>
+        </w:rPr>
+        <w:t>File Inclu</w:t>
+      </w:r>
+      <w:r>
+        <w:rPr>
+          <w:b/>
+          <w:sz w:val="24"/>
+        </w:rPr>
+        <w:t>s</w:t>
+      </w:r>
+      <w:r>
+        <w:rPr>
+          <w:b/>
+          <w:sz w:val="24"/>
+        </w:rPr>
+        <w:t>ion</w:t>
+      </w:r>
+    </w:p>
+    <w:p>
+      <w:pPr>
+        <w:spacing w:after="0"/>
+        <w:ind w:left="-720"/>
+        <w:rPr>
+          <w:b/>
+          <w:sz w:val="24"/>
+        </w:rPr>
+      </w:pPr>
+      <w:r>
+        <w:rPr>
+          <w:sz w:val="24"/>
+        </w:rPr>
         <w:t xml:space="preserve">- </w:t>
+      </w:r>
+      <w:r>
+        <w:rPr>
+          <w:sz w:val="24"/>
+        </w:rPr>
+        <w:t xml:space="preserve">It includes one file to </w:t>
+      </w:r>
+      <w:proofErr w:type="gramStart"/>
+      <w:r>
+        <w:rPr>
+          <w:sz w:val="24"/>
+        </w:rPr>
+        <w:t>another ,</w:t>
+      </w:r>
+      <w:proofErr w:type="gramEnd"/>
+      <w:r>
+        <w:rPr>
+          <w:sz w:val="24"/>
+        </w:rPr>
+        <w:t xml:space="preserve"> </w:t>
+      </w:r>
+      <w:r>
+        <w:rPr>
+          <w:b/>
+          <w:sz w:val="24"/>
+        </w:rPr>
+        <w:t>#</w:t>
+      </w:r>
+      <w:proofErr w:type="spellStart"/>
+      <w:r>
+        <w:rPr>
+          <w:b/>
+          <w:sz w:val="24"/>
+        </w:rPr>
+        <w:t>inlcude“</w:t>
+      </w:r>
+      <w:r>
+        <w:rPr>
+          <w:b/>
+          <w:sz w:val="24"/>
+        </w:rPr>
+        <w:t>header</w:t>
+      </w:r>
+      <w:r>
+        <w:rPr>
+          <w:b/>
+          <w:sz w:val="24"/>
+        </w:rPr>
+        <w:t>file</w:t>
+      </w:r>
+      <w:r>
+        <w:rPr>
+          <w:b/>
+          <w:sz w:val="24"/>
+        </w:rPr>
+        <w:t>_</w:t>
+      </w:r>
+      <w:r>
+        <w:rPr>
+          <w:b/>
+          <w:sz w:val="24"/>
+        </w:rPr>
+        <w:t>name</w:t>
+      </w:r>
+      <w:proofErr w:type="spellEnd"/>
+      <w:r>
+        <w:rPr>
+          <w:b/>
+          <w:sz w:val="24"/>
+        </w:rPr>
+        <w:t>”</w:t>
+      </w:r>
+    </w:p>
+    <w:p>
+      <w:pPr>
+        <w:spacing w:after="0"/>
+        <w:ind w:left="-720"/>
+        <w:rPr>
+          <w:sz w:val="24"/>
+        </w:rPr>
+      </w:pPr>
+      <w:r>
+        <w:rPr>
+          <w:b/>
+          <w:sz w:val="24"/>
+        </w:rPr>
+        <w:t xml:space="preserve">- </w:t>
+      </w:r>
+      <w:r>
+        <w:rPr>
+          <w:sz w:val="24"/>
+        </w:rPr>
+        <w:t>Prototypes of all the library functions are stored into header files</w:t>
+      </w:r>
+    </w:p>
+    <w:p>
+      <w:pPr>
+        <w:spacing w:after="0"/>
+        <w:ind w:left="-720"/>
+        <w:rPr>
+          <w:sz w:val="24"/>
+        </w:rPr>
+      </w:pPr>
+      <w:r>
+        <w:rPr>
+          <w:sz w:val="24"/>
+        </w:rPr>
+        <w:t xml:space="preserve">- For </w:t>
+      </w:r>
+      <w:proofErr w:type="gramStart"/>
+      <w:r>
+        <w:rPr>
+          <w:sz w:val="24"/>
+        </w:rPr>
+        <w:t>example ,</w:t>
+      </w:r>
+      <w:proofErr w:type="gramEnd"/>
+      <w:r>
+        <w:rPr>
+          <w:sz w:val="24"/>
+        </w:rPr>
+        <w:t xml:space="preserve"> prototypes of all the mathematical </w:t>
+      </w:r>
+      <w:proofErr w:type="spellStart"/>
+      <w:r>
+        <w:rPr>
+          <w:sz w:val="24"/>
+        </w:rPr>
+        <w:t>realated</w:t>
+      </w:r>
+      <w:proofErr w:type="spellEnd"/>
+      <w:r>
+        <w:rPr>
+          <w:sz w:val="24"/>
+        </w:rPr>
+        <w:t xml:space="preserve"> functions are stored in ‘</w:t>
+      </w:r>
+      <w:proofErr w:type="spellStart"/>
+      <w:r>
+        <w:rPr>
+          <w:sz w:val="24"/>
+        </w:rPr>
+        <w:t>math.h</w:t>
+      </w:r>
+      <w:proofErr w:type="spellEnd"/>
+      <w:r>
+        <w:rPr>
+          <w:sz w:val="24"/>
+        </w:rPr>
+        <w:t>’ and of console input/output in ‘</w:t>
+      </w:r>
+      <w:proofErr w:type="spellStart"/>
+      <w:r>
+        <w:rPr>
+          <w:sz w:val="24"/>
+        </w:rPr>
+        <w:t>conio.h</w:t>
+      </w:r>
+      <w:proofErr w:type="spellEnd"/>
+      <w:r>
+        <w:rPr>
+          <w:sz w:val="24"/>
+        </w:rPr>
+        <w:t>’</w:t>
+      </w:r>
+    </w:p>
+    <w:p>
+      <w:pPr>
+        <w:spacing w:after="0"/>
+        <w:ind w:left="-720"/>
+        <w:rPr>
+          <w:sz w:val="24"/>
+        </w:rPr>
+      </w:pPr>
+      <w:r>
+        <w:rPr>
+          <w:sz w:val="24"/>
+        </w:rPr>
+        <w:t xml:space="preserve">- Two ways to write #include </w:t>
+      </w:r>
+      <w:proofErr w:type="gramStart"/>
+      <w:r>
+        <w:rPr>
+          <w:sz w:val="24"/>
+        </w:rPr>
+        <w:t>statement ,</w:t>
+      </w:r>
+      <w:proofErr w:type="gramEnd"/>
+      <w:r>
+        <w:rPr>
+          <w:sz w:val="24"/>
+        </w:rPr>
+        <w:t xml:space="preserve"> </w:t>
+      </w:r>
+      <w:r>
+        <w:rPr>
+          <w:b/>
+          <w:sz w:val="24"/>
+        </w:rPr>
+        <w:t>#</w:t>
+      </w:r>
+      <w:proofErr w:type="spellStart"/>
+      <w:r>
+        <w:rPr>
+          <w:b/>
+          <w:sz w:val="24"/>
+        </w:rPr>
+        <w:t>include”headerfile_name</w:t>
+      </w:r>
+      <w:proofErr w:type="spellEnd"/>
+      <w:r>
+        <w:rPr>
+          <w:b/>
+          <w:sz w:val="24"/>
+        </w:rPr>
+        <w:t>”</w:t>
+      </w:r>
+      <w:r>
+        <w:rPr>
+          <w:sz w:val="24"/>
+        </w:rPr>
+        <w:t xml:space="preserve"> and </w:t>
+      </w:r>
+      <w:r>
+        <w:rPr>
+          <w:b/>
+          <w:sz w:val="24"/>
+        </w:rPr>
+        <w:t>#include&lt;</w:t>
+      </w:r>
+      <w:proofErr w:type="spellStart"/>
+      <w:r>
+        <w:rPr>
+          <w:b/>
+          <w:sz w:val="24"/>
+        </w:rPr>
+        <w:t>headerfile_name</w:t>
+      </w:r>
+      <w:proofErr w:type="spellEnd"/>
+      <w:r>
+        <w:rPr>
+          <w:b/>
+          <w:sz w:val="24"/>
+        </w:rPr>
+        <w:t>&gt;</w:t>
+      </w:r>
+    </w:p>
+    <w:p>
+      <w:pPr>
+        <w:spacing w:after="0"/>
+        <w:ind w:left="-720"/>
+        <w:rPr>
+          <w:sz w:val="24"/>
+        </w:rPr>
+      </w:pPr>
+      <w:r>
+        <w:rPr>
+          <w:sz w:val="24"/>
+        </w:rPr>
+        <w:t xml:space="preserve">- In the first </w:t>
+      </w:r>
+      <w:proofErr w:type="gramStart"/>
+      <w:r>
+        <w:rPr>
+          <w:sz w:val="24"/>
+        </w:rPr>
+        <w:t>way ,</w:t>
+      </w:r>
+      <w:proofErr w:type="gramEnd"/>
+      <w:r>
+        <w:rPr>
+          <w:sz w:val="24"/>
+        </w:rPr>
+        <w:t xml:space="preserve"> </w:t>
+      </w:r>
+      <w:proofErr w:type="spellStart"/>
+      <w:r>
+        <w:rPr>
+          <w:sz w:val="24"/>
+        </w:rPr>
+        <w:t>headerfile</w:t>
+      </w:r>
+      <w:proofErr w:type="spellEnd"/>
+      <w:r>
+        <w:rPr>
+          <w:sz w:val="24"/>
+        </w:rPr>
+        <w:t xml:space="preserve"> is searched into </w:t>
+      </w:r>
+      <w:r>
+        <w:rPr>
+          <w:b/>
+          <w:sz w:val="24"/>
+        </w:rPr>
+        <w:t xml:space="preserve">current directory + specified </w:t>
+      </w:r>
+      <w:r>
+        <w:rPr>
+          <w:b/>
+          <w:sz w:val="24"/>
+        </w:rPr>
+        <w:t>list of</w:t>
+      </w:r>
+      <w:r>
+        <w:rPr>
+          <w:b/>
+          <w:sz w:val="24"/>
+        </w:rPr>
+        <w:t xml:space="preserve"> directories</w:t>
+      </w:r>
+      <w:r>
+        <w:rPr>
+          <w:b/>
+          <w:sz w:val="24"/>
+        </w:rPr>
+        <w:t xml:space="preserve"> </w:t>
+      </w:r>
+      <w:r>
+        <w:rPr>
+          <w:sz w:val="24"/>
+        </w:rPr>
+        <w:t>as mentioned in the</w:t>
+      </w:r>
+      <w:r>
+        <w:rPr>
+          <w:b/>
+          <w:sz w:val="24"/>
+        </w:rPr>
+        <w:t xml:space="preserve"> include search path </w:t>
+      </w:r>
+      <w:r>
+        <w:rPr>
+          <w:sz w:val="24"/>
+        </w:rPr>
+        <w:t>and in the second way , header file is searched only into specified</w:t>
+      </w:r>
+      <w:r>
+        <w:rPr>
+          <w:sz w:val="24"/>
+        </w:rPr>
+        <w:t xml:space="preserve"> list of </w:t>
+      </w:r>
+      <w:r>
+        <w:rPr>
+          <w:sz w:val="24"/>
+        </w:rPr>
+        <w:t xml:space="preserve">directories . </w:t>
+      </w:r>
+    </w:p>
+    <w:p>
+      <w:pPr>
+        <w:spacing w:after="0"/>
+        <w:ind w:left="-720"/>
+        <w:rPr>
+          <w:sz w:val="24"/>
+        </w:rPr>
+      </w:pPr>
+      <w:r>
+        <w:rPr>
+          <w:sz w:val="24"/>
+        </w:rPr>
+        <w:t xml:space="preserve">- </w:t>
+      </w:r>
+      <w:r>
+        <w:rPr>
+          <w:sz w:val="24"/>
+        </w:rPr>
+        <w:t>Include Search Path is a list of directories that would be searched for the file being included</w:t>
+      </w:r>
+    </w:p>
+    <w:p>
+      <w:pPr>
+        <w:spacing w:after="0"/>
+        <w:ind w:left="-720"/>
+        <w:rPr>
+          <w:sz w:val="24"/>
+        </w:rPr>
+      </w:pPr>
+    </w:p>
+    <w:p>
+      <w:pPr>
+        <w:spacing w:after="0"/>
+        <w:ind w:left="-720"/>
+        <w:rPr>
+          <w:b/>
+          <w:sz w:val="24"/>
+        </w:rPr>
+      </w:pPr>
+      <w:r>
+        <w:rPr>
+          <w:b/>
+          <w:sz w:val="24"/>
+        </w:rPr>
+        <w:t>Conditional Compilation</w:t>
+      </w:r>
+    </w:p>
+    <w:p>
+      <w:pPr>
+        <w:spacing w:after="0"/>
+        <w:ind w:left="-720"/>
+        <w:rPr>
+          <w:sz w:val="24"/>
+        </w:rPr>
+      </w:pPr>
+      <w:r>
+        <w:rPr>
+          <w:sz w:val="24"/>
+        </w:rPr>
+        <w:t>- Compiles the code only if the condition is true</w:t>
+      </w:r>
+    </w:p>
+    <w:p>
+      <w:pPr>
+        <w:spacing w:after="0"/>
+        <w:ind w:left="-720"/>
+        <w:rPr>
+          <w:b/>
+          <w:sz w:val="24"/>
+        </w:rPr>
+      </w:pPr>
+      <w:proofErr w:type="gramStart"/>
+      <w:r>
+        <w:rPr>
+          <w:b/>
+          <w:sz w:val="24"/>
+        </w:rPr>
+        <w:t>1 .</w:t>
+      </w:r>
+      <w:proofErr w:type="gramEnd"/>
+      <w:r>
+        <w:rPr>
+          <w:b/>
+          <w:sz w:val="24"/>
+        </w:rPr>
+        <w:t xml:space="preserve"> </w:t>
+      </w:r>
+      <w:r>
+        <w:rPr>
+          <w:b/>
+          <w:sz w:val="24"/>
+        </w:rPr>
+        <w:t>#</w:t>
+      </w:r>
+      <w:proofErr w:type="spellStart"/>
+      <w:r>
+        <w:rPr>
+          <w:b/>
+          <w:sz w:val="24"/>
+        </w:rPr>
+        <w:t>ifdef</w:t>
+      </w:r>
+      <w:proofErr w:type="spellEnd"/>
+      <w:r>
+        <w:rPr>
+          <w:sz w:val="24"/>
+        </w:rPr>
+        <w:t xml:space="preserve"> and </w:t>
+      </w:r>
+      <w:r>
+        <w:rPr>
+          <w:b/>
+          <w:sz w:val="24"/>
+        </w:rPr>
+        <w:t>#</w:t>
+      </w:r>
+      <w:proofErr w:type="spellStart"/>
+      <w:r>
+        <w:rPr>
+          <w:b/>
+          <w:sz w:val="24"/>
+        </w:rPr>
+        <w:t>endif</w:t>
+      </w:r>
+      <w:proofErr w:type="spellEnd"/>
+      <w:r>
+        <w:rPr>
+          <w:b/>
+          <w:sz w:val="24"/>
+        </w:rPr>
+        <w:t xml:space="preserve"> (</w:t>
+      </w:r>
+      <w:proofErr w:type="gramStart"/>
+      <w:r>
+        <w:rPr>
+          <w:b/>
+          <w:sz w:val="24"/>
+        </w:rPr>
+        <w:t>preprocessing  commands</w:t>
+      </w:r>
+      <w:proofErr w:type="gramEnd"/>
+      <w:r>
+        <w:rPr>
+          <w:b/>
+          <w:sz w:val="24"/>
+        </w:rPr>
+        <w:t>)</w:t>
+      </w:r>
+    </w:p>
+    <w:p>
+      <w:pPr>
+        <w:spacing w:after="0"/>
+        <w:ind w:left="-720"/>
+        <w:rPr>
+          <w:sz w:val="24"/>
+        </w:rPr>
+      </w:pPr>
+      <w:r>
+        <w:rPr>
+          <w:sz w:val="24"/>
+        </w:rPr>
+        <w:t>#</w:t>
+      </w:r>
+      <w:proofErr w:type="spellStart"/>
+      <w:r>
+        <w:rPr>
+          <w:sz w:val="24"/>
+        </w:rPr>
+        <w:t>ifdef</w:t>
+      </w:r>
+      <w:proofErr w:type="spellEnd"/>
+      <w:r>
+        <w:rPr>
+          <w:sz w:val="24"/>
+        </w:rPr>
+        <w:t xml:space="preserve"> </w:t>
+      </w:r>
+      <w:proofErr w:type="spellStart"/>
+      <w:r>
+        <w:rPr>
+          <w:b/>
+          <w:sz w:val="24"/>
+        </w:rPr>
+        <w:t>macroname</w:t>
+      </w:r>
+      <w:proofErr w:type="spellEnd"/>
+      <w:r>
+        <w:rPr>
+          <w:sz w:val="24"/>
+        </w:rPr>
+        <w:t xml:space="preserve"> </w:t>
+      </w:r>
+    </w:p>
+    <w:p>
+      <w:pPr>
+        <w:spacing w:after="0"/>
+        <w:ind w:left="-720"/>
+        <w:rPr>
+          <w:sz w:val="24"/>
+        </w:rPr>
+      </w:pPr>
+      <w:r>
+        <w:rPr>
+          <w:sz w:val="24"/>
+        </w:rPr>
+        <w:tab/>
+      </w:r>
+      <w:proofErr w:type="gramStart"/>
+      <w:r>
+        <w:rPr>
+          <w:sz w:val="24"/>
+        </w:rPr>
+        <w:t>statement</w:t>
+      </w:r>
+      <w:proofErr w:type="gramEnd"/>
+      <w:r>
+        <w:rPr>
+          <w:sz w:val="24"/>
+        </w:rPr>
+        <w:t xml:space="preserve"> 1;</w:t>
+      </w:r>
+    </w:p>
+    <w:p>
+      <w:pPr>
+        <w:spacing w:after="0"/>
+        <w:ind w:left="-720"/>
+        <w:rPr>
+          <w:sz w:val="24"/>
+        </w:rPr>
+      </w:pPr>
+      <w:r>
+        <w:rPr>
+          <w:sz w:val="24"/>
+        </w:rPr>
+        <w:tab/>
+      </w:r>
+      <w:proofErr w:type="gramStart"/>
+      <w:r>
+        <w:rPr>
+          <w:sz w:val="24"/>
+        </w:rPr>
+        <w:t>statement</w:t>
+      </w:r>
+      <w:proofErr w:type="gramEnd"/>
+      <w:r>
+        <w:rPr>
+          <w:sz w:val="24"/>
+        </w:rPr>
+        <w:t xml:space="preserve"> 2;</w:t>
+      </w:r>
+    </w:p>
+    <w:p>
+      <w:pPr>
+        <w:spacing w:after="0"/>
+        <w:ind w:left="-720"/>
+        <w:rPr>
+          <w:sz w:val="24"/>
+        </w:rPr>
+      </w:pPr>
+      <w:r>
+        <w:rPr>
+          <w:sz w:val="24"/>
+        </w:rPr>
+        <w:tab/>
+      </w:r>
+      <w:proofErr w:type="gramStart"/>
+      <w:r>
+        <w:rPr>
+          <w:sz w:val="24"/>
+        </w:rPr>
+        <w:t>statement</w:t>
+      </w:r>
+      <w:proofErr w:type="gramEnd"/>
+      <w:r>
+        <w:rPr>
+          <w:sz w:val="24"/>
+        </w:rPr>
+        <w:t xml:space="preserve"> 2;</w:t>
+      </w:r>
+    </w:p>
+    <w:p>
+      <w:pPr>
+        <w:spacing w:after="0"/>
+        <w:ind w:left="-720"/>
+        <w:rPr>
+          <w:sz w:val="24"/>
+        </w:rPr>
+      </w:pPr>
+      <w:r>
+        <w:rPr>
+          <w:sz w:val="24"/>
+        </w:rPr>
+        <w:t>#</w:t>
+      </w:r>
+      <w:proofErr w:type="spellStart"/>
+      <w:r>
+        <w:rPr>
+          <w:sz w:val="24"/>
+        </w:rPr>
+        <w:t>endif</w:t>
+      </w:r>
+      <w:proofErr w:type="spellEnd"/>
+    </w:p>
+    <w:p>
+      <w:pPr>
+        <w:spacing w:after="0"/>
+        <w:ind w:left="-720"/>
+        <w:rPr>
+          <w:sz w:val="24"/>
+        </w:rPr>
+      </w:pPr>
+      <w:r>
+        <w:rPr>
+          <w:sz w:val="24"/>
+        </w:rPr>
+        <w:t xml:space="preserve">- If the </w:t>
+      </w:r>
+      <w:proofErr w:type="spellStart"/>
+      <w:r>
+        <w:rPr>
+          <w:sz w:val="24"/>
+        </w:rPr>
+        <w:t>macroname</w:t>
+      </w:r>
+      <w:proofErr w:type="spellEnd"/>
+      <w:r>
+        <w:rPr>
+          <w:sz w:val="24"/>
+        </w:rPr>
+        <w:t xml:space="preserve"> is defined then the block under #</w:t>
+      </w:r>
+      <w:proofErr w:type="spellStart"/>
+      <w:r>
+        <w:rPr>
+          <w:sz w:val="24"/>
+        </w:rPr>
+        <w:t>ifdef</w:t>
+      </w:r>
+      <w:proofErr w:type="spellEnd"/>
+      <w:r>
+        <w:rPr>
+          <w:sz w:val="24"/>
+        </w:rPr>
+        <w:t xml:space="preserve"> will be processed otherwise will be </w:t>
+      </w:r>
+      <w:r>
+        <w:rPr>
+          <w:b/>
+          <w:sz w:val="24"/>
+        </w:rPr>
+        <w:t>skipped</w:t>
+      </w:r>
+    </w:p>
+    <w:p>
+      <w:pPr>
+        <w:spacing w:after="0"/>
+        <w:ind w:left="-720"/>
+        <w:rPr>
+          <w:sz w:val="24"/>
+        </w:rPr>
+      </w:pPr>
+      <w:r>
+        <w:rPr>
+          <w:sz w:val="24"/>
+        </w:rPr>
+        <w:t xml:space="preserve">- </w:t>
+      </w:r>
+      <w:proofErr w:type="gramStart"/>
+      <w:r>
+        <w:rPr>
+          <w:sz w:val="24"/>
+        </w:rPr>
+        <w:t>it</w:t>
+      </w:r>
+      <w:proofErr w:type="gramEnd"/>
+      <w:r>
+        <w:rPr>
+          <w:sz w:val="24"/>
+        </w:rPr>
+        <w:t xml:space="preserve"> is used for “commenting-out” purpose</w:t>
+      </w:r>
+    </w:p>
+    <w:p>
+      <w:pPr>
+        <w:spacing w:after="0"/>
+        <w:ind w:left="-720"/>
+        <w:rPr>
+          <w:sz w:val="24"/>
+        </w:rPr>
+      </w:pPr>
+      <w:r>
+        <w:rPr>
+          <w:sz w:val="24"/>
+        </w:rPr>
+        <w:lastRenderedPageBreak/>
+        <w:t xml:space="preserve">- </w:t>
+      </w:r>
+      <w:proofErr w:type="gramStart"/>
+      <w:r>
+        <w:rPr>
+          <w:sz w:val="24"/>
+        </w:rPr>
+        <w:t>it</w:t>
+      </w:r>
+      <w:proofErr w:type="gramEnd"/>
+      <w:r>
+        <w:rPr>
+          <w:sz w:val="24"/>
+        </w:rPr>
+        <w:t xml:space="preserve"> is also used to make the programs portable </w:t>
+      </w:r>
+      <w:proofErr w:type="spellStart"/>
+      <w:r>
+        <w:rPr>
+          <w:sz w:val="24"/>
+        </w:rPr>
+        <w:t>i.e</w:t>
+      </w:r>
+      <w:proofErr w:type="spellEnd"/>
+      <w:r>
+        <w:rPr>
+          <w:sz w:val="24"/>
+        </w:rPr>
+        <w:t xml:space="preserve"> to make them work on two different systems</w:t>
+      </w:r>
+    </w:p>
+    <w:p>
+      <w:pPr>
+        <w:spacing w:after="0"/>
+        <w:ind w:left="-720"/>
+        <w:rPr>
+          <w:sz w:val="24"/>
+        </w:rPr>
+      </w:pPr>
+      <w:r>
+        <w:rPr>
+          <w:sz w:val="24"/>
+        </w:rPr>
+        <w:tab/>
+      </w:r>
+      <w:proofErr w:type="gramStart"/>
+      <w:r>
+        <w:rPr>
+          <w:sz w:val="24"/>
+        </w:rPr>
+        <w:t>ex</w:t>
+      </w:r>
+      <w:proofErr w:type="gramEnd"/>
+      <w:r>
+        <w:rPr>
+          <w:sz w:val="24"/>
+        </w:rPr>
+        <w:t xml:space="preserve"> :-  </w:t>
+      </w:r>
+      <w:proofErr w:type="spellStart"/>
+      <w:r>
+        <w:rPr>
+          <w:sz w:val="24"/>
+        </w:rPr>
+        <w:t>int</w:t>
+      </w:r>
+      <w:proofErr w:type="spellEnd"/>
+      <w:r>
+        <w:rPr>
+          <w:sz w:val="24"/>
+        </w:rPr>
+        <w:t xml:space="preserve"> main()</w:t>
+      </w:r>
+    </w:p>
+    <w:p>
+      <w:pPr>
+        <w:spacing w:after="0"/>
+        <w:ind w:left="-720"/>
+        <w:rPr>
+          <w:sz w:val="24"/>
+        </w:rPr>
+      </w:pPr>
+      <w:r>
+        <w:rPr>
+          <w:sz w:val="24"/>
+        </w:rPr>
+        <w:tab/>
+      </w:r>
+      <w:r>
+        <w:rPr>
+          <w:sz w:val="24"/>
+        </w:rPr>
+        <w:tab/>
+        <w:t>{</w:t>
+      </w:r>
+    </w:p>
+    <w:p>
+      <w:pPr>
+        <w:spacing w:after="0"/>
+        <w:ind w:left="-720"/>
+        <w:rPr>
+          <w:sz w:val="24"/>
+        </w:rPr>
+      </w:pPr>
+      <w:r>
+        <w:rPr>
+          <w:sz w:val="24"/>
+        </w:rPr>
+        <w:tab/>
+      </w:r>
+      <w:r>
+        <w:rPr>
+          <w:sz w:val="24"/>
+        </w:rPr>
+        <w:tab/>
+      </w:r>
+      <w:r>
+        <w:rPr>
+          <w:sz w:val="24"/>
+        </w:rPr>
+        <w:tab/>
+        <w:t>#</w:t>
+      </w:r>
+      <w:proofErr w:type="spellStart"/>
+      <w:r>
+        <w:rPr>
+          <w:sz w:val="24"/>
+        </w:rPr>
+        <w:t>ifdef</w:t>
+      </w:r>
+      <w:proofErr w:type="spellEnd"/>
+      <w:r>
+        <w:rPr>
+          <w:sz w:val="24"/>
+        </w:rPr>
+        <w:t xml:space="preserve"> INTEL </w:t>
+      </w:r>
+    </w:p>
+    <w:p>
+      <w:pPr>
+        <w:spacing w:after="0"/>
+        <w:ind w:left="-720"/>
+        <w:rPr>
+          <w:sz w:val="24"/>
+        </w:rPr>
+      </w:pPr>
+      <w:r>
+        <w:rPr>
+          <w:sz w:val="24"/>
+        </w:rPr>
+        <w:tab/>
+      </w:r>
+      <w:r>
+        <w:rPr>
+          <w:sz w:val="24"/>
+        </w:rPr>
+        <w:tab/>
+      </w:r>
+      <w:r>
+        <w:rPr>
+          <w:sz w:val="24"/>
+        </w:rPr>
+        <w:tab/>
+      </w:r>
+      <w:r>
+        <w:rPr>
+          <w:sz w:val="24"/>
+        </w:rPr>
+        <w:tab/>
+      </w:r>
+      <w:proofErr w:type="gramStart"/>
+      <w:r>
+        <w:rPr>
+          <w:sz w:val="24"/>
+        </w:rPr>
+        <w:t>code</w:t>
+      </w:r>
+      <w:proofErr w:type="gramEnd"/>
+      <w:r>
+        <w:rPr>
+          <w:sz w:val="24"/>
+        </w:rPr>
+        <w:t xml:space="preserve"> runs on INTEL PC</w:t>
+      </w:r>
+    </w:p>
+    <w:p>
+      <w:pPr>
+        <w:spacing w:after="0"/>
+        <w:ind w:left="-720"/>
+        <w:rPr>
+          <w:sz w:val="24"/>
+        </w:rPr>
+      </w:pPr>
+      <w:r>
+        <w:rPr>
+          <w:sz w:val="24"/>
+        </w:rPr>
+        <w:tab/>
+      </w:r>
+      <w:r>
+        <w:rPr>
+          <w:sz w:val="24"/>
+        </w:rPr>
+        <w:tab/>
+      </w:r>
+      <w:r>
+        <w:rPr>
+          <w:sz w:val="24"/>
+        </w:rPr>
+        <w:tab/>
+        <w:t>#else</w:t>
+      </w:r>
+    </w:p>
+    <w:p>
+      <w:pPr>
+        <w:spacing w:after="0"/>
+        <w:ind w:left="-720"/>
+        <w:rPr>
+          <w:sz w:val="24"/>
+        </w:rPr>
+      </w:pPr>
+      <w:r>
+        <w:rPr>
+          <w:sz w:val="24"/>
+        </w:rPr>
+        <w:tab/>
+      </w:r>
+      <w:r>
+        <w:rPr>
+          <w:sz w:val="24"/>
+        </w:rPr>
+        <w:tab/>
+      </w:r>
+      <w:r>
+        <w:rPr>
+          <w:sz w:val="24"/>
+        </w:rPr>
+        <w:tab/>
+      </w:r>
+      <w:r>
+        <w:rPr>
+          <w:sz w:val="24"/>
+        </w:rPr>
+        <w:tab/>
+      </w:r>
+      <w:proofErr w:type="gramStart"/>
+      <w:r>
+        <w:rPr>
+          <w:sz w:val="24"/>
+        </w:rPr>
+        <w:t>code</w:t>
+      </w:r>
+      <w:proofErr w:type="gramEnd"/>
+      <w:r>
+        <w:rPr>
+          <w:sz w:val="24"/>
+        </w:rPr>
+        <w:t xml:space="preserve"> for MOTOROLA PC</w:t>
+      </w:r>
+    </w:p>
+    <w:p>
+      <w:pPr>
+        <w:spacing w:after="0"/>
+        <w:ind w:left="-720"/>
+        <w:rPr>
+          <w:sz w:val="24"/>
+        </w:rPr>
+      </w:pPr>
+      <w:r>
+        <w:rPr>
+          <w:sz w:val="24"/>
+        </w:rPr>
+        <w:tab/>
+      </w:r>
+      <w:r>
+        <w:rPr>
+          <w:sz w:val="24"/>
+        </w:rPr>
+        <w:tab/>
+      </w:r>
+      <w:r>
+        <w:rPr>
+          <w:sz w:val="24"/>
+        </w:rPr>
+        <w:tab/>
+        <w:t>#</w:t>
+      </w:r>
+      <w:proofErr w:type="spellStart"/>
+      <w:r>
+        <w:rPr>
+          <w:sz w:val="24"/>
+        </w:rPr>
+        <w:t>endif</w:t>
+      </w:r>
+      <w:proofErr w:type="spellEnd"/>
+    </w:p>
+    <w:p>
+      <w:pPr>
+        <w:spacing w:after="0"/>
+        <w:ind w:left="-720"/>
+        <w:rPr>
+          <w:sz w:val="24"/>
+        </w:rPr>
+      </w:pPr>
+      <w:r>
+        <w:rPr>
+          <w:sz w:val="24"/>
+        </w:rPr>
+        <w:tab/>
+      </w:r>
+      <w:r>
+        <w:rPr>
+          <w:sz w:val="24"/>
+        </w:rPr>
+        <w:tab/>
+      </w:r>
+      <w:r>
+        <w:rPr>
+          <w:sz w:val="24"/>
+        </w:rPr>
+        <w:tab/>
+      </w:r>
+      <w:proofErr w:type="gramStart"/>
+      <w:r>
+        <w:rPr>
+          <w:sz w:val="24"/>
+        </w:rPr>
+        <w:t>common</w:t>
+      </w:r>
+      <w:proofErr w:type="gramEnd"/>
+      <w:r>
+        <w:rPr>
+          <w:sz w:val="24"/>
+        </w:rPr>
+        <w:t xml:space="preserve"> code</w:t>
+      </w:r>
+    </w:p>
+    <w:p>
+      <w:pPr>
+        <w:spacing w:after="0"/>
+        <w:ind w:left="-720"/>
+        <w:rPr>
+          <w:sz w:val="24"/>
+        </w:rPr>
+      </w:pPr>
+      <w:r>
+        <w:rPr>
+          <w:sz w:val="24"/>
+        </w:rPr>
+        <w:tab/>
+      </w:r>
+      <w:r>
+        <w:rPr>
+          <w:sz w:val="24"/>
+        </w:rPr>
+        <w:tab/>
+        <w:t xml:space="preserve">} </w:t>
+      </w:r>
+    </w:p>
+    <w:p>
+      <w:pPr>
+        <w:spacing w:after="0"/>
+        <w:ind w:left="-720"/>
+        <w:rPr>
+          <w:sz w:val="24"/>
+        </w:rPr>
+      </w:pPr>
+      <w:r>
+        <w:rPr>
+          <w:sz w:val="24"/>
+        </w:rPr>
+        <w:tab/>
+        <w:t xml:space="preserve">- In this </w:t>
+      </w:r>
+      <w:proofErr w:type="gramStart"/>
+      <w:r>
+        <w:rPr>
+          <w:sz w:val="24"/>
+        </w:rPr>
+        <w:t>example ,</w:t>
+      </w:r>
+      <w:proofErr w:type="gramEnd"/>
+      <w:r>
+        <w:rPr>
+          <w:sz w:val="24"/>
+        </w:rPr>
+        <w:t xml:space="preserve"> after compilation the code it would only work for Motorola and if we </w:t>
+      </w:r>
+      <w:proofErr w:type="spellStart"/>
+      <w:r>
+        <w:rPr>
+          <w:sz w:val="24"/>
+        </w:rPr>
+        <w:t>wanna</w:t>
+      </w:r>
+      <w:proofErr w:type="spellEnd"/>
+      <w:r>
+        <w:rPr>
+          <w:sz w:val="24"/>
+        </w:rPr>
+        <w:t xml:space="preserve"> run the </w:t>
+      </w:r>
+      <w:r>
+        <w:rPr>
+          <w:sz w:val="24"/>
+        </w:rPr>
+        <w:tab/>
+      </w:r>
+    </w:p>
+    <w:p>
+      <w:pPr>
+        <w:spacing w:after="0"/>
+        <w:ind w:left="-720"/>
+        <w:rPr>
+          <w:sz w:val="24"/>
+        </w:rPr>
+      </w:pPr>
+      <w:r>
+        <w:rPr>
+          <w:sz w:val="24"/>
+        </w:rPr>
+        <w:tab/>
+      </w:r>
+      <w:proofErr w:type="gramStart"/>
+      <w:r>
+        <w:rPr>
+          <w:sz w:val="24"/>
+        </w:rPr>
+        <w:t>code</w:t>
+      </w:r>
+      <w:proofErr w:type="gramEnd"/>
+      <w:r>
+        <w:rPr>
+          <w:sz w:val="24"/>
+        </w:rPr>
+        <w:t xml:space="preserve"> on an INTEL pc , we would have to define the INTEL macro .  </w:t>
+      </w:r>
+    </w:p>
+    <w:p>
+      <w:pPr>
+        <w:spacing w:after="0"/>
+        <w:ind w:left="-720"/>
+        <w:rPr>
+          <w:b/>
+          <w:sz w:val="24"/>
+        </w:rPr>
+      </w:pPr>
+      <w:proofErr w:type="gramStart"/>
+      <w:r>
+        <w:rPr>
+          <w:b/>
+          <w:sz w:val="24"/>
+        </w:rPr>
+        <w:t>2 .</w:t>
+      </w:r>
+      <w:proofErr w:type="gramEnd"/>
+      <w:r>
+        <w:rPr>
+          <w:b/>
+          <w:sz w:val="24"/>
+        </w:rPr>
+        <w:t xml:space="preserve"> #</w:t>
+      </w:r>
+      <w:proofErr w:type="spellStart"/>
+      <w:r>
+        <w:rPr>
+          <w:b/>
+          <w:sz w:val="24"/>
+        </w:rPr>
+        <w:t>ifndef</w:t>
+      </w:r>
+      <w:proofErr w:type="spellEnd"/>
+    </w:p>
+    <w:p>
+      <w:pPr>
+        <w:spacing w:after="0"/>
+        <w:ind w:left="-720"/>
+        <w:rPr>
+          <w:sz w:val="24"/>
+        </w:rPr>
+      </w:pPr>
+      <w:r>
+        <w:rPr>
+          <w:sz w:val="24"/>
+        </w:rPr>
+        <w:t>- It works opposite of #</w:t>
+      </w:r>
+      <w:proofErr w:type="spellStart"/>
+      <w:r>
+        <w:rPr>
+          <w:sz w:val="24"/>
+        </w:rPr>
+        <w:t>ifdef</w:t>
+      </w:r>
+      <w:proofErr w:type="spellEnd"/>
+      <w:r>
+        <w:rPr>
+          <w:sz w:val="24"/>
+        </w:rPr>
+        <w:t xml:space="preserve"> </w:t>
+      </w:r>
+      <w:proofErr w:type="spellStart"/>
+      <w:proofErr w:type="gramStart"/>
+      <w:r>
+        <w:rPr>
+          <w:sz w:val="24"/>
+        </w:rPr>
+        <w:t>i.e</w:t>
+      </w:r>
+      <w:proofErr w:type="spellEnd"/>
+      <w:r>
+        <w:rPr>
+          <w:sz w:val="24"/>
+        </w:rPr>
+        <w:t xml:space="preserve"> ,</w:t>
+      </w:r>
+      <w:proofErr w:type="gramEnd"/>
+      <w:r>
+        <w:rPr>
+          <w:sz w:val="24"/>
+        </w:rPr>
+        <w:t xml:space="preserve"> if the macro is not defined the codes under the block </w:t>
+      </w:r>
+      <w:r>
+        <w:rPr>
+          <w:sz w:val="24"/>
+        </w:rPr>
+        <w:t>get processed otherwise not</w:t>
+      </w:r>
+    </w:p>
+    <w:p>
+      <w:pPr>
+        <w:spacing w:after="0"/>
+        <w:ind w:left="-720"/>
+        <w:rPr>
+          <w:sz w:val="24"/>
+        </w:rPr>
+      </w:pPr>
+      <w:r>
+        <w:rPr>
+          <w:sz w:val="24"/>
+        </w:rPr>
+        <w:t>- It could be used to prevent the multiple inclu</w:t>
+      </w:r>
+      <w:r>
+        <w:rPr>
+          <w:sz w:val="24"/>
+        </w:rPr>
+        <w:t>sions</w:t>
+      </w:r>
+      <w:r>
+        <w:rPr>
+          <w:sz w:val="24"/>
+        </w:rPr>
+        <w:t xml:space="preserve"> of same header </w:t>
+      </w:r>
+      <w:proofErr w:type="gramStart"/>
+      <w:r>
+        <w:rPr>
+          <w:sz w:val="24"/>
+        </w:rPr>
+        <w:t>files .</w:t>
+      </w:r>
+      <w:proofErr w:type="gramEnd"/>
+      <w:r>
+        <w:rPr>
+          <w:sz w:val="24"/>
+        </w:rPr>
+        <w:t xml:space="preserve"> </w:t>
+      </w:r>
+    </w:p>
+    <w:p>
+      <w:pPr>
+        <w:spacing w:after="0"/>
+        <w:ind w:left="-720"/>
+        <w:rPr>
+          <w:b/>
+          <w:sz w:val="24"/>
+        </w:rPr>
+      </w:pPr>
+      <w:r>
+        <w:rPr>
+          <w:b/>
+          <w:sz w:val="24"/>
+        </w:rPr>
+        <w:t xml:space="preserve">3. #if </w:t>
+      </w:r>
+      <w:r>
+        <w:rPr>
+          <w:sz w:val="24"/>
+        </w:rPr>
+        <w:t>and</w:t>
+      </w:r>
+      <w:r>
+        <w:rPr>
+          <w:b/>
+          <w:sz w:val="24"/>
+        </w:rPr>
+        <w:t xml:space="preserve"> #</w:t>
+      </w:r>
+      <w:proofErr w:type="spellStart"/>
+      <w:r>
+        <w:rPr>
+          <w:b/>
+          <w:sz w:val="24"/>
+        </w:rPr>
+        <w:t>elif</w:t>
+      </w:r>
+      <w:proofErr w:type="spellEnd"/>
+    </w:p>
+    <w:p>
+      <w:pPr>
+        <w:spacing w:after="0"/>
+        <w:ind w:left="-720"/>
+        <w:rPr>
+          <w:sz w:val="24"/>
+        </w:rPr>
+      </w:pPr>
+      <w:r>
+        <w:rPr>
+          <w:sz w:val="24"/>
+        </w:rPr>
+        <w:t xml:space="preserve">- It is used to test whether an expression evaluates to a non-zero value or </w:t>
+      </w:r>
+      <w:proofErr w:type="gramStart"/>
+      <w:r>
+        <w:rPr>
+          <w:sz w:val="24"/>
+        </w:rPr>
+        <w:t>not .</w:t>
+      </w:r>
+      <w:proofErr w:type="gramEnd"/>
+    </w:p>
+    <w:p>
+      <w:pPr>
+        <w:spacing w:after="0"/>
+        <w:ind w:left="-720"/>
+        <w:rPr>
+          <w:sz w:val="24"/>
+        </w:rPr>
+      </w:pPr>
+      <w:r>
+        <w:rPr>
+          <w:sz w:val="24"/>
+        </w:rPr>
+        <w:t>- If the expression of #if directive gives non-zero value then its subsequent statements</w:t>
+      </w:r>
+      <w:r>
+        <w:rPr>
+          <w:sz w:val="24"/>
+        </w:rPr>
+        <w:t xml:space="preserve"> are compiled otherwise </w:t>
+      </w:r>
+      <w:proofErr w:type="gramStart"/>
+      <w:r>
+        <w:rPr>
+          <w:sz w:val="24"/>
+        </w:rPr>
+        <w:t>skipped .</w:t>
+      </w:r>
+      <w:proofErr w:type="gramEnd"/>
+      <w:r>
+        <w:rPr>
+          <w:sz w:val="24"/>
+        </w:rPr>
+        <w:t xml:space="preserve"> </w:t>
+      </w:r>
+    </w:p>
+    <w:p>
+      <w:pPr>
+        <w:spacing w:after="0"/>
+        <w:ind w:left="-720"/>
+        <w:rPr>
+          <w:sz w:val="24"/>
+        </w:rPr>
+      </w:pPr>
+      <w:r>
+        <w:rPr>
+          <w:sz w:val="24"/>
+        </w:rPr>
+        <w:tab/>
+      </w:r>
+      <w:proofErr w:type="gramStart"/>
+      <w:r>
+        <w:rPr>
+          <w:sz w:val="24"/>
+        </w:rPr>
+        <w:t>ex</w:t>
+      </w:r>
+      <w:proofErr w:type="gramEnd"/>
+      <w:r>
+        <w:rPr>
+          <w:sz w:val="24"/>
+        </w:rPr>
+        <w:t>:- #if TEST &lt;= 5</w:t>
+      </w:r>
+    </w:p>
+    <w:p>
+      <w:pPr>
+        <w:spacing w:after="0"/>
+        <w:ind w:left="-720"/>
+        <w:rPr>
+          <w:sz w:val="24"/>
+        </w:rPr>
+      </w:pPr>
+      <w:r>
+        <w:rPr>
+          <w:sz w:val="24"/>
+        </w:rPr>
+        <w:tab/>
+      </w:r>
+      <w:r>
+        <w:rPr>
+          <w:sz w:val="24"/>
+        </w:rPr>
+        <w:tab/>
+      </w:r>
+      <w:proofErr w:type="gramStart"/>
+      <w:r>
+        <w:rPr>
+          <w:sz w:val="24"/>
+        </w:rPr>
+        <w:t>statement</w:t>
+      </w:r>
+      <w:proofErr w:type="gramEnd"/>
+      <w:r>
+        <w:rPr>
+          <w:sz w:val="24"/>
+        </w:rPr>
+        <w:t xml:space="preserve"> 1;</w:t>
+      </w:r>
+    </w:p>
+    <w:p>
+      <w:pPr>
+        <w:spacing w:after="0"/>
+        <w:ind w:left="-720"/>
+        <w:rPr>
+          <w:sz w:val="24"/>
+        </w:rPr>
+      </w:pPr>
+      <w:r>
+        <w:rPr>
+          <w:sz w:val="24"/>
+        </w:rPr>
+        <w:tab/>
+      </w:r>
+      <w:r>
+        <w:rPr>
+          <w:sz w:val="24"/>
+        </w:rPr>
+        <w:tab/>
+      </w:r>
+      <w:proofErr w:type="gramStart"/>
+      <w:r>
+        <w:rPr>
+          <w:sz w:val="24"/>
+        </w:rPr>
+        <w:t>statement</w:t>
+      </w:r>
+      <w:proofErr w:type="gramEnd"/>
+      <w:r>
+        <w:rPr>
+          <w:sz w:val="24"/>
+        </w:rPr>
+        <w:t xml:space="preserve"> 2;</w:t>
+      </w:r>
+    </w:p>
+    <w:p>
+      <w:pPr>
+        <w:spacing w:after="0"/>
+        <w:ind w:left="-720"/>
+        <w:rPr>
+          <w:sz w:val="24"/>
+        </w:rPr>
+      </w:pPr>
+      <w:r>
+        <w:rPr>
+          <w:sz w:val="24"/>
+        </w:rPr>
+        <w:tab/>
+        <w:t xml:space="preserve">      #else</w:t>
+      </w:r>
+    </w:p>
+    <w:p>
+      <w:pPr>
+        <w:spacing w:after="0"/>
+        <w:ind w:left="-720"/>
+        <w:rPr>
+          <w:sz w:val="24"/>
+        </w:rPr>
+      </w:pPr>
+      <w:r>
+        <w:rPr>
+          <w:sz w:val="24"/>
+        </w:rPr>
+        <w:tab/>
+      </w:r>
+      <w:r>
+        <w:rPr>
+          <w:sz w:val="24"/>
+        </w:rPr>
+        <w:tab/>
+      </w:r>
+      <w:proofErr w:type="gramStart"/>
+      <w:r>
+        <w:rPr>
+          <w:sz w:val="24"/>
+        </w:rPr>
+        <w:t>statement</w:t>
+      </w:r>
+      <w:proofErr w:type="gramEnd"/>
+      <w:r>
+        <w:rPr>
+          <w:sz w:val="24"/>
+        </w:rPr>
+        <w:t xml:space="preserve"> 3;</w:t>
+      </w:r>
+    </w:p>
+    <w:p>
+      <w:pPr>
+        <w:spacing w:after="0"/>
+        <w:ind w:left="-720"/>
+        <w:rPr>
+          <w:sz w:val="24"/>
+        </w:rPr>
+      </w:pPr>
+      <w:r>
+        <w:rPr>
+          <w:sz w:val="24"/>
+        </w:rPr>
+        <w:tab/>
+      </w:r>
+      <w:r>
+        <w:rPr>
+          <w:sz w:val="24"/>
+        </w:rPr>
+        <w:tab/>
+        <w:t>statement4;</w:t>
+      </w:r>
+    </w:p>
+    <w:p>
+      <w:pPr>
+        <w:spacing w:after="0"/>
+        <w:ind w:left="-720"/>
+        <w:rPr>
+          <w:sz w:val="24"/>
+        </w:rPr>
+      </w:pPr>
+      <w:r>
+        <w:rPr>
+          <w:sz w:val="24"/>
+        </w:rPr>
+        <w:tab/>
+        <w:t xml:space="preserve">     #</w:t>
+      </w:r>
+      <w:proofErr w:type="spellStart"/>
+      <w:r>
+        <w:rPr>
+          <w:sz w:val="24"/>
+        </w:rPr>
+        <w:t>endif</w:t>
+      </w:r>
+      <w:proofErr w:type="spellEnd"/>
+    </w:p>
+    <w:p>
+      <w:pPr>
+        <w:spacing w:after="0"/>
+        <w:ind w:left="-720"/>
+        <w:rPr>
+          <w:sz w:val="24"/>
+        </w:rPr>
+      </w:pPr>
+      <w:r>
+        <w:rPr>
+          <w:sz w:val="24"/>
+        </w:rPr>
+        <w:tab/>
+        <w:t xml:space="preserve">- </w:t>
+      </w:r>
+      <w:proofErr w:type="gramStart"/>
+      <w:r>
+        <w:rPr>
+          <w:sz w:val="24"/>
+        </w:rPr>
+        <w:t>here ,</w:t>
+      </w:r>
+      <w:proofErr w:type="gramEnd"/>
+      <w:r>
+        <w:rPr>
+          <w:sz w:val="24"/>
+        </w:rPr>
+        <w:t xml:space="preserve"> if the given expression is true ,then stm1 and stm2 would be compiled otherwise </w:t>
+      </w:r>
+      <w:proofErr w:type="spellStart"/>
+      <w:r>
+        <w:rPr>
+          <w:sz w:val="24"/>
+        </w:rPr>
+        <w:t>stm</w:t>
+      </w:r>
+      <w:proofErr w:type="spellEnd"/>
+      <w:r>
+        <w:rPr>
+          <w:sz w:val="24"/>
+        </w:rPr>
+        <w:t xml:space="preserve"> 3 and 4 </w:t>
+      </w:r>
+      <w:r>
+        <w:rPr>
+          <w:sz w:val="24"/>
+        </w:rPr>
+        <w:tab/>
+        <w:t xml:space="preserve">would be compiled . </w:t>
+      </w:r>
+      <w:r>
+        <w:rPr>
+          <w:sz w:val="24"/>
+        </w:rPr>
+        <w:tab/>
+      </w:r>
+      <w:r>
+        <w:rPr>
+          <w:sz w:val="24"/>
+        </w:rPr>
+        <w:tab/>
+      </w:r>
+    </w:p>
+    <w:p>
+      <w:pPr>
+        <w:spacing w:after="0"/>
+        <w:ind w:left="-720"/>
+        <w:rPr>
+          <w:sz w:val="24"/>
+        </w:rPr>
+      </w:pPr>
+    </w:p>
+    <w:p>
+      <w:pPr>
+        <w:spacing w:after="0"/>
+        <w:ind w:left="-720"/>
+        <w:rPr>
+          <w:b/>
+          <w:sz w:val="24"/>
+        </w:rPr>
+      </w:pPr>
+      <w:r>
+        <w:rPr>
+          <w:b/>
+          <w:sz w:val="24"/>
+        </w:rPr>
+        <w:t>Miscellaneous Directives</w:t>
+      </w:r>
+    </w:p>
+    <w:p>
+      <w:pPr>
+        <w:spacing w:after="0"/>
+        <w:ind w:left="-720"/>
+        <w:rPr>
+          <w:sz w:val="24"/>
+        </w:rPr>
+      </w:pPr>
+      <w:proofErr w:type="gramStart"/>
+      <w:r>
+        <w:rPr>
+          <w:b/>
+          <w:sz w:val="24"/>
+        </w:rPr>
+        <w:t>a .</w:t>
+      </w:r>
+      <w:proofErr w:type="gramEnd"/>
+      <w:r>
+        <w:rPr>
+          <w:b/>
+          <w:sz w:val="24"/>
+        </w:rPr>
+        <w:t xml:space="preserve"> #</w:t>
+      </w:r>
+      <w:proofErr w:type="spellStart"/>
+      <w:r>
+        <w:rPr>
+          <w:b/>
+          <w:sz w:val="24"/>
+        </w:rPr>
+        <w:t>undef</w:t>
+      </w:r>
+      <w:proofErr w:type="spellEnd"/>
+      <w:r>
+        <w:rPr>
+          <w:b/>
+          <w:sz w:val="24"/>
+        </w:rPr>
+        <w:t xml:space="preserve"> - </w:t>
+      </w:r>
+      <w:r>
+        <w:rPr>
+          <w:sz w:val="24"/>
+        </w:rPr>
+        <w:t xml:space="preserve">used to </w:t>
+      </w:r>
+      <w:proofErr w:type="spellStart"/>
+      <w:r>
+        <w:rPr>
+          <w:sz w:val="24"/>
+        </w:rPr>
+        <w:t>undefine</w:t>
+      </w:r>
+      <w:proofErr w:type="spellEnd"/>
+      <w:r>
+        <w:rPr>
+          <w:sz w:val="24"/>
+        </w:rPr>
+        <w:t xml:space="preserve"> a macro </w:t>
+      </w:r>
+      <w:r>
+        <w:rPr>
+          <w:sz w:val="24"/>
+        </w:rPr>
+        <w:t xml:space="preserve">which is already #defined </w:t>
+      </w:r>
+      <w:proofErr w:type="spellStart"/>
+      <w:proofErr w:type="gramStart"/>
+      <w:r>
+        <w:rPr>
+          <w:sz w:val="24"/>
+        </w:rPr>
+        <w:t>i.e</w:t>
+      </w:r>
+      <w:proofErr w:type="spellEnd"/>
+      <w:r>
+        <w:rPr>
+          <w:sz w:val="24"/>
+        </w:rPr>
+        <w:t xml:space="preserve">  #</w:t>
+      </w:r>
+      <w:proofErr w:type="spellStart"/>
+      <w:proofErr w:type="gramEnd"/>
+      <w:r>
+        <w:rPr>
+          <w:sz w:val="24"/>
+        </w:rPr>
+        <w:t>undef</w:t>
+      </w:r>
+      <w:proofErr w:type="spellEnd"/>
+      <w:r>
+        <w:rPr>
+          <w:sz w:val="24"/>
+        </w:rPr>
+        <w:t xml:space="preserve"> macro</w:t>
+      </w:r>
+      <w:r>
+        <w:rPr>
+          <w:sz w:val="24"/>
+        </w:rPr>
+        <w:t xml:space="preserve"> </w:t>
+      </w:r>
+    </w:p>
+    <w:p>
+      <w:pPr>
+        <w:spacing w:after="0"/>
+        <w:ind w:left="-720"/>
+        <w:rPr>
+          <w:sz w:val="24"/>
+        </w:rPr>
+      </w:pPr>
+      <w:r>
+        <w:rPr>
+          <w:sz w:val="24"/>
+        </w:rPr>
+        <w:t xml:space="preserve">b. </w:t>
+      </w:r>
+      <w:r>
+        <w:rPr>
+          <w:b/>
+          <w:sz w:val="24"/>
+        </w:rPr>
+        <w:t>#pragma</w:t>
+      </w:r>
+      <w:r>
+        <w:rPr>
+          <w:sz w:val="24"/>
+        </w:rPr>
+        <w:t xml:space="preserve"> - used to turn-on or off certain features</w:t>
+      </w:r>
+    </w:p>
+    <w:p>
+      <w:pPr>
+        <w:spacing w:after="0"/>
+        <w:ind w:left="-720"/>
+        <w:rPr>
+          <w:sz w:val="24"/>
+        </w:rPr>
+      </w:pPr>
+      <w:r>
+        <w:rPr>
+          <w:sz w:val="24"/>
+        </w:rPr>
+        <w:tab/>
+      </w:r>
+      <w:proofErr w:type="gramStart"/>
+      <w:r>
+        <w:rPr>
+          <w:sz w:val="24"/>
+        </w:rPr>
+        <w:t xml:space="preserve">1 </w:t>
+      </w:r>
+      <w:r>
+        <w:rPr>
+          <w:b/>
+          <w:sz w:val="24"/>
+        </w:rPr>
+        <w:t>.</w:t>
+      </w:r>
+      <w:proofErr w:type="gramEnd"/>
+      <w:r>
+        <w:rPr>
+          <w:b/>
+          <w:sz w:val="24"/>
+        </w:rPr>
+        <w:t xml:space="preserve"> #pragma startup</w:t>
+      </w:r>
+      <w:r>
+        <w:rPr>
+          <w:sz w:val="24"/>
+        </w:rPr>
+        <w:t xml:space="preserve"> and </w:t>
+      </w:r>
+      <w:r>
+        <w:rPr>
+          <w:b/>
+          <w:sz w:val="24"/>
+        </w:rPr>
+        <w:t>#pragma exit</w:t>
+      </w:r>
+      <w:r>
+        <w:rPr>
+          <w:sz w:val="24"/>
+        </w:rPr>
+        <w:t xml:space="preserve"> - </w:t>
+      </w:r>
+      <w:r>
+        <w:rPr>
+          <w:sz w:val="24"/>
+        </w:rPr>
+        <w:t xml:space="preserve">these directives allow us to specify functions that are called </w:t>
+      </w:r>
+      <w:r>
+        <w:rPr>
+          <w:sz w:val="24"/>
+        </w:rPr>
+        <w:tab/>
+      </w:r>
+      <w:r>
+        <w:rPr>
+          <w:sz w:val="24"/>
+        </w:rPr>
+        <w:t xml:space="preserve">upon program </w:t>
+      </w:r>
+      <w:proofErr w:type="gramStart"/>
+      <w:r>
+        <w:rPr>
+          <w:sz w:val="24"/>
+        </w:rPr>
+        <w:t>startup(</w:t>
+      </w:r>
+      <w:proofErr w:type="gramEnd"/>
+      <w:r>
+        <w:rPr>
+          <w:b/>
+          <w:sz w:val="24"/>
+        </w:rPr>
+        <w:t>before main())</w:t>
+      </w:r>
+      <w:r>
+        <w:rPr>
+          <w:sz w:val="24"/>
+        </w:rPr>
+        <w:t xml:space="preserve"> or program exit(</w:t>
+      </w:r>
+      <w:r>
+        <w:rPr>
+          <w:b/>
+          <w:sz w:val="24"/>
+        </w:rPr>
+        <w:t>just before the program terminates</w:t>
+      </w:r>
+      <w:r>
+        <w:rPr>
+          <w:sz w:val="24"/>
+        </w:rPr>
+        <w:t>)</w:t>
+      </w:r>
+    </w:p>
+    <w:p>
+      <w:pPr>
+        <w:spacing w:after="0"/>
+        <w:ind w:left="-720"/>
+        <w:rPr>
+          <w:sz w:val="24"/>
+        </w:rPr>
+      </w:pPr>
+      <w:r>
+        <w:rPr>
+          <w:sz w:val="24"/>
+        </w:rPr>
+        <w:tab/>
+      </w:r>
+      <w:r>
+        <w:rPr>
+          <w:sz w:val="24"/>
+        </w:rPr>
+        <w:tab/>
+        <w:t>#include&lt;</w:t>
+      </w:r>
+      <w:proofErr w:type="spellStart"/>
+      <w:r>
+        <w:rPr>
+          <w:sz w:val="24"/>
+        </w:rPr>
+        <w:t>stdio.h</w:t>
+      </w:r>
+      <w:proofErr w:type="spellEnd"/>
+      <w:r>
+        <w:rPr>
+          <w:sz w:val="24"/>
+        </w:rPr>
+        <w:t>&gt;</w:t>
+      </w:r>
+    </w:p>
+    <w:p>
+      <w:pPr>
+        <w:spacing w:after="0"/>
+        <w:ind w:left="-720"/>
+        <w:rPr>
+          <w:sz w:val="24"/>
+        </w:rPr>
+      </w:pPr>
+      <w:r>
+        <w:rPr>
+          <w:sz w:val="24"/>
+        </w:rPr>
+        <w:tab/>
+      </w:r>
+      <w:r>
+        <w:rPr>
+          <w:sz w:val="24"/>
+        </w:rPr>
+        <w:tab/>
+      </w:r>
+      <w:proofErr w:type="gramStart"/>
+      <w:r>
+        <w:rPr>
+          <w:sz w:val="24"/>
+        </w:rPr>
+        <w:t>void</w:t>
+      </w:r>
+      <w:proofErr w:type="gramEnd"/>
+      <w:r>
+        <w:rPr>
+          <w:sz w:val="24"/>
+        </w:rPr>
+        <w:t xml:space="preserve"> fun1();</w:t>
+      </w:r>
+    </w:p>
+    <w:p>
+      <w:pPr>
+        <w:spacing w:after="0"/>
+        <w:ind w:left="-720"/>
+        <w:rPr>
+          <w:sz w:val="24"/>
+        </w:rPr>
+      </w:pPr>
+      <w:r>
+        <w:rPr>
+          <w:noProof/>
+          <w:sz w:val="24"/>
+        </w:rPr>
+        <mc:AlternateContent>
+          <mc:Choice Requires="wps">
+            <w:drawing>
+              <wp:anchor distT="0" distB="0" distL="114300" distR="114300" simplePos="0" relativeHeight="251699200" behindDoc="0" locked="0" layoutInCell="1" allowOverlap="1">
+                <wp:simplePos x="0" y="0"/>
+                <wp:positionH relativeFrom="column">
+                  <wp:posOffset>2971800</wp:posOffset>
+                </wp:positionH>
+                <wp:positionV relativeFrom="paragraph">
+                  <wp:posOffset>79144</wp:posOffset>
+                </wp:positionV>
+                <wp:extent cx="942109" cy="907473"/>
+                <wp:effectExtent l="0" t="0" r="10795" b="26035"/>
+                <wp:wrapNone/>
+                <wp:docPr id="46" name="Text Box 46"/>
+                <wp:cNvGraphicFramePr/>
+                <a:graphic xmlns:a="http://schemas.openxmlformats.org/drawingml/2006/main">
+                  <a:graphicData uri="http://schemas.microsoft.com/office/word/2010/wordprocessingShape">
+                    <wps:wsp>
+                      <wps:cNvSpPr txBox="1"/>
+                      <wps:spPr>
+                        <a:xfrm>
+                          <a:off x="0" y="0"/>
+                          <a:ext cx="942109" cy="907473"/>
+                        </a:xfrm>
+                        <a:prstGeom prst="rect">
+                          <a:avLst/>
+                        </a:prstGeom>
+                        <a:solidFill>
+                          <a:schemeClr val="lt1"/>
+                        </a:solidFill>
+                        <a:ln w="6350">
+                          <a:solidFill>
+                            <a:prstClr val="black"/>
+                          </a:solidFill>
+                        </a:ln>
+                        <a:effectLst/>
+                      </wps:spPr>
+                      <wps:style>
+                        <a:lnRef idx="0">
+                          <a:schemeClr val="accent1"/>
+                        </a:lnRef>
+                        <a:fillRef idx="0">
+                          <a:schemeClr val="accent1"/>
+                        </a:fillRef>
+                        <a:effectRef idx="0">
+                          <a:schemeClr val="accent1"/>
+                        </a:effectRef>
+                        <a:fontRef idx="minor">
+                          <a:schemeClr val="dk1"/>
+                        </a:fontRef>
+                      </wps:style>
+                      <wps:txbx>
+                        <w:txbxContent>
+                          <w:p>
+                            <w:pPr>
+                              <w:spacing w:after="0"/>
+                            </w:pPr>
+                            <w:r>
+                              <w:t>Output:-</w:t>
+                            </w:r>
+                          </w:p>
+                          <w:p>
+                            <w:pPr>
+                              <w:spacing w:after="0"/>
+                            </w:pPr>
+                            <w:r>
+                              <w:t>Inside fun1</w:t>
+                            </w:r>
+                          </w:p>
+                          <w:p>
+                            <w:pPr>
+                              <w:spacing w:after="0"/>
+                            </w:pPr>
+                            <w:r>
+                              <w:t>Inside main</w:t>
+                            </w:r>
+                          </w:p>
+                          <w:p>
+                            <w:pPr>
+                              <w:spacing w:after="0"/>
+                            </w:pPr>
+                            <w:r>
+                              <w:t>Inside fun2</w:t>
+                            </w:r>
+                          </w:p>
+                        </w:txbxContent>
+                      </wps:txbx>
+                      <wps:bodyPr rot="0" spcFirstLastPara="0" vertOverflow="overflow" horzOverflow="overflow" vert="horz" wrap="square" lIns="91440" tIns="45720" rIns="91440" bIns="45720" numCol="1" spcCol="0" rtlCol="0" fromWordArt="0" anchor="t" anchorCtr="0" forceAA="0" compatLnSpc="1">
+                        <a:prstTxWarp prst="textNoShape">
+                          <a:avLst/>
+                        </a:prstTxWarp>
+                        <a:noAutofit/>
+                      </wps:bodyPr>
+                    </wps:wsp>
+                  </a:graphicData>
+                </a:graphic>
+                <wp14:sizeRelH relativeFrom="margin">
+                  <wp14:pctWidth>0</wp14:pctWidth>
+                </wp14:sizeRelH>
+                <wp14:sizeRelV relativeFrom="margin">
+                  <wp14:pctHeight>0</wp14:pctHeight>
+                </wp14:sizeRelV>
+              </wp:anchor>
+            </w:drawing>
+          </mc:Choice>
+          <mc:Fallback>
+            <w:pict>
+              <v:shapetype id="_x0000_t202" coordsize="21600,21600" o:spt="202" path="m,l,21600r21600,l21600,xe">
+                <v:stroke joinstyle="miter"/>
+                <v:path gradientshapeok="t" o:connecttype="rect"/>
+              </v:shapetype>
+              <v:shape id="Text Box 46" o:spid="_x0000_s1071" type="#_x0000_t202" style="position:absolute;left:0;text-align:left;margin-left:234pt;margin-top:6.25pt;width:74.2pt;height:71.45pt;z-index:251699200;visibility:visible;mso-wrap-style:square;mso-width-percent:0;mso-height-percent:0;mso-wrap-distance-left:9pt;mso-wrap-distance-top:0;mso-wrap-distance-right:9pt;mso-wrap-distance-bottom:0;mso-position-horizontal:absolute;mso-position-horizontal-relative:text;mso-position-vertical:absolute;mso-position-vertical-relative:text;mso-width-percent:0;mso-height-percent:0;mso-width-relative:margin;mso-height-relative:margin;v-text-anchor:top" o:gfxdata="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" fillcolor="white [3201]" strokeweight=".5pt">
+                <v:textbox>
+                  <w:txbxContent>
+                    <w:p>
+                      <w:pPr>
+                        <w:spacing w:after="0"/>
+                      </w:pPr>
+                      <w:r>
+                        <w:t>Output:-</w:t>
+                      </w:r>
+                    </w:p>
+                    <w:p>
+                      <w:pPr>
+                        <w:spacing w:after="0"/>
+                      </w:pPr>
+                      <w:r>
+                        <w:t>Inside fun1</w:t>
+                      </w:r>
+                    </w:p>
+                    <w:p>
+                      <w:pPr>
+                        <w:spacing w:after="0"/>
+                      </w:pPr>
+                      <w:r>
+                        <w:t>Inside main</w:t>
+                      </w:r>
+                    </w:p>
+                    <w:p>
+                      <w:pPr>
+                        <w:spacing w:after="0"/>
+                      </w:pPr>
+                      <w:r>
+                        <w:t>Inside fun2</w:t>
+                      </w:r>
+                    </w:p>
+                  </w:txbxContent>
+                </v:textbox>
+              </v:shape>
+            </w:pict>
+          </mc:Fallback>
+        </mc:AlternateContent>
+      </w:r>
+      <w:r>
+        <w:rPr>
+          <w:sz w:val="24"/>
+        </w:rPr>
+        <w:tab/>
+      </w:r>
+      <w:r>
+        <w:rPr>
+          <w:sz w:val="24"/>
+        </w:rPr>
+        <w:tab/>
+      </w:r>
+      <w:proofErr w:type="gramStart"/>
+      <w:r>
+        <w:rPr>
+          <w:sz w:val="24"/>
+        </w:rPr>
+        <w:t>void</w:t>
+      </w:r>
+      <w:proofErr w:type="gramEnd"/>
+      <w:r>
+        <w:rPr>
+          <w:sz w:val="24"/>
+        </w:rPr>
+        <w:t xml:space="preserve"> fun2();</w:t>
+      </w:r>
+    </w:p>
+    <w:p>
+      <w:pPr>
+        <w:spacing w:after="0"/>
+        <w:ind w:left="-720"/>
+        <w:rPr>
+          <w:b/>
+          <w:sz w:val="24"/>
+        </w:rPr>
+      </w:pPr>
+      <w:r>
+        <w:rPr>
+          <w:sz w:val="24"/>
+        </w:rPr>
+        <w:tab/>
+      </w:r>
+      <w:r>
+        <w:rPr>
+          <w:sz w:val="24"/>
+        </w:rPr>
+        <w:tab/>
+      </w:r>
+      <w:r>
+        <w:rPr>
+          <w:b/>
+          <w:sz w:val="24"/>
+        </w:rPr>
+        <w:t>#pragma startup fun1</w:t>
+      </w:r>
+    </w:p>
+    <w:p>
+      <w:pPr>
+        <w:spacing w:after="0"/>
+        <w:ind w:left="-720"/>
+        <w:rPr>
+          <w:sz w:val="24"/>
+        </w:rPr>
+      </w:pPr>
+      <w:r>
+        <w:rPr>
+          <w:b/>
+          <w:sz w:val="24"/>
+        </w:rPr>
+        <w:tab/>
+      </w:r>
+      <w:r>
+        <w:rPr>
+          <w:b/>
+          <w:sz w:val="24"/>
+        </w:rPr>
+        <w:tab/>
+        <w:t>#pragma exit fun2</w:t>
+      </w:r>
+      <w:r>
+        <w:rPr>
+          <w:sz w:val="24"/>
+        </w:rPr>
+        <w:tab/>
+      </w:r>
+    </w:p>
+    <w:p>
+      <w:pPr>
+        <w:spacing w:after="0"/>
+        <w:ind w:left="-720"/>
+        <w:rPr>
+          <w:sz w:val="24"/>
+        </w:rPr>
+      </w:pPr>
+      <w:r>
+        <w:rPr>
+          <w:sz w:val="24"/>
+        </w:rPr>
+        <w:tab/>
+      </w:r>
+      <w:r>
+        <w:rPr>
+          <w:sz w:val="24"/>
+        </w:rPr>
+        <w:tab/>
+      </w:r>
+      <w:proofErr w:type="spellStart"/>
+      <w:proofErr w:type="gramStart"/>
+      <w:r>
+        <w:rPr>
+          <w:sz w:val="24"/>
+        </w:rPr>
+        <w:t>int</w:t>
+      </w:r>
+      <w:proofErr w:type="spellEnd"/>
+      <w:proofErr w:type="gramEnd"/>
+      <w:r>
+        <w:rPr>
+          <w:sz w:val="24"/>
+        </w:rPr>
+        <w:t xml:space="preserve"> main()</w:t>
+      </w:r>
+    </w:p>
+    <w:p>
+      <w:pPr>
+        <w:spacing w:after="0"/>
+        <w:ind w:left="-720"/>
+        <w:rPr>
+          <w:sz w:val="24"/>
+        </w:rPr>
+      </w:pPr>
+      <w:r>
+        <w:rPr>
+          <w:sz w:val="24"/>
+        </w:rPr>
+        <w:tab/>
+      </w:r>
+      <w:r>
+        <w:rPr>
+          <w:sz w:val="24"/>
+        </w:rPr>
+        <w:tab/>
+        <w:t>{</w:t>
+      </w:r>
+    </w:p>
+    <w:p>
+      <w:pPr>
+        <w:spacing w:after="0"/>
+        <w:ind w:left="-720"/>
+        <w:rPr>
+          <w:sz w:val="24"/>
+        </w:rPr>
+      </w:pPr>
+      <w:r>
+        <w:rPr>
+          <w:sz w:val="24"/>
+        </w:rPr>
+        <w:tab/>
+      </w:r>
+      <w:r>
+        <w:rPr>
+          <w:sz w:val="24"/>
+        </w:rPr>
+        <w:tab/>
+      </w:r>
+      <w:r>
+        <w:rPr>
+          <w:sz w:val="24"/>
+        </w:rPr>
+        <w:tab/>
+      </w:r>
+      <w:proofErr w:type="spellStart"/>
+      <w:proofErr w:type="gramStart"/>
+      <w:r>
+        <w:rPr>
+          <w:sz w:val="24"/>
+        </w:rPr>
+        <w:t>printf</w:t>
+      </w:r>
+      <w:proofErr w:type="spellEnd"/>
+      <w:r>
+        <w:rPr>
+          <w:sz w:val="24"/>
+        </w:rPr>
+        <w:t>(</w:t>
+      </w:r>
+      <w:proofErr w:type="gramEnd"/>
+      <w:r>
+        <w:rPr>
+          <w:sz w:val="24"/>
+        </w:rPr>
+        <w:t>“Inside main”);</w:t>
+      </w:r>
+    </w:p>
+    <w:p>
+      <w:pPr>
+        <w:spacing w:after="0"/>
+        <w:ind w:left="-720"/>
+        <w:rPr>
+          <w:sz w:val="24"/>
+        </w:rPr>
+      </w:pPr>
+      <w:r>
+        <w:rPr>
+          <w:sz w:val="24"/>
+        </w:rPr>
+        <w:lastRenderedPageBreak/>
+        <w:tab/>
+      </w:r>
+      <w:r>
+        <w:rPr>
+          <w:sz w:val="24"/>
+        </w:rPr>
+        <w:tab/>
+      </w:r>
+      <w:r>
+        <w:rPr>
+          <w:sz w:val="24"/>
+        </w:rPr>
+        <w:tab/>
+      </w:r>
+      <w:proofErr w:type="gramStart"/>
+      <w:r>
+        <w:rPr>
+          <w:sz w:val="24"/>
+        </w:rPr>
+        <w:t>return</w:t>
+      </w:r>
+      <w:proofErr w:type="gramEnd"/>
+      <w:r>
+        <w:rPr>
+          <w:sz w:val="24"/>
+        </w:rPr>
+        <w:t xml:space="preserve"> 0;</w:t>
+      </w:r>
+    </w:p>
+    <w:p>
+      <w:pPr>
+        <w:spacing w:after="0"/>
+        <w:ind w:left="-720"/>
+        <w:rPr>
+          <w:sz w:val="24"/>
+        </w:rPr>
+      </w:pPr>
+      <w:r>
+        <w:rPr>
+          <w:sz w:val="24"/>
+        </w:rPr>
+        <w:tab/>
+      </w:r>
+      <w:r>
+        <w:rPr>
+          <w:sz w:val="24"/>
+        </w:rPr>
+        <w:tab/>
+        <w:t>}</w:t>
+      </w:r>
+    </w:p>
+    <w:p>
+      <w:pPr>
+        <w:spacing w:after="0"/>
+        <w:ind w:left="-720"/>
+        <w:rPr>
+          <w:sz w:val="24"/>
+        </w:rPr>
+      </w:pPr>
+      <w:r>
+        <w:rPr>
+          <w:sz w:val="24"/>
+        </w:rPr>
+        <w:tab/>
+      </w:r>
+      <w:r>
+        <w:rPr>
+          <w:sz w:val="24"/>
+        </w:rPr>
+        <w:tab/>
+      </w:r>
+      <w:proofErr w:type="gramStart"/>
+      <w:r>
+        <w:rPr>
+          <w:sz w:val="24"/>
+        </w:rPr>
+        <w:t>void</w:t>
+      </w:r>
+      <w:proofErr w:type="gramEnd"/>
+      <w:r>
+        <w:rPr>
+          <w:sz w:val="24"/>
+        </w:rPr>
+        <w:t xml:space="preserve"> fun1(){</w:t>
+      </w:r>
+      <w:proofErr w:type="spellStart"/>
+      <w:r>
+        <w:rPr>
+          <w:sz w:val="24"/>
+        </w:rPr>
+        <w:t>printf</w:t>
+      </w:r>
+      <w:proofErr w:type="spellEnd"/>
+      <w:r>
+        <w:rPr>
+          <w:sz w:val="24"/>
+        </w:rPr>
+        <w:t>(“Inside fun1”);}</w:t>
+      </w:r>
+    </w:p>
+    <w:p>
+      <w:pPr>
+        <w:spacing w:after="0"/>
+        <w:ind w:left="-720"/>
+        <w:rPr>
+          <w:sz w:val="24"/>
+        </w:rPr>
+      </w:pPr>
+      <w:r>
+        <w:rPr>
+          <w:sz w:val="24"/>
+        </w:rPr>
+        <w:tab/>
+      </w:r>
+      <w:r>
+        <w:rPr>
+          <w:sz w:val="24"/>
+        </w:rPr>
+        <w:tab/>
+      </w:r>
+      <w:proofErr w:type="gramStart"/>
+      <w:r>
+        <w:rPr>
+          <w:sz w:val="24"/>
+        </w:rPr>
+        <w:t>void</w:t>
+      </w:r>
+      <w:proofErr w:type="gramEnd"/>
+      <w:r>
+        <w:rPr>
+          <w:sz w:val="24"/>
+        </w:rPr>
+        <w:t xml:space="preserve"> fun2(){</w:t>
+      </w:r>
+      <w:proofErr w:type="spellStart"/>
+      <w:r>
+        <w:rPr>
+          <w:sz w:val="24"/>
+        </w:rPr>
+        <w:t>printf</w:t>
+      </w:r>
+      <w:proofErr w:type="spellEnd"/>
+      <w:r>
+        <w:rPr>
+          <w:sz w:val="24"/>
+        </w:rPr>
+        <w:t>(“Inside fun2”);}</w:t>
+      </w:r>
+    </w:p>
+    <w:p>
+      <w:pPr>
+        <w:spacing w:after="0"/>
+        <w:ind w:left="-720"/>
+        <w:rPr>
+          <w:sz w:val="24"/>
+        </w:rPr>
+      </w:pPr>
+      <w:r>
+        <w:rPr>
+          <w:sz w:val="24"/>
+        </w:rPr>
+        <w:tab/>
+        <w:t xml:space="preserve">- </w:t>
+      </w:r>
+      <w:proofErr w:type="gramStart"/>
+      <w:r>
+        <w:rPr>
+          <w:sz w:val="24"/>
+        </w:rPr>
+        <w:t>fun1(</w:t>
+      </w:r>
+      <w:proofErr w:type="gramEnd"/>
+      <w:r>
+        <w:rPr>
+          <w:sz w:val="24"/>
+        </w:rPr>
+        <w:t>) and fun2() should neither receive nor return value</w:t>
+      </w:r>
+    </w:p>
+    <w:p>
+      <w:pPr>
+        <w:spacing w:after="0"/>
+        <w:ind w:left="-720"/>
+        <w:rPr>
+          <w:sz w:val="24"/>
+        </w:rPr>
+      </w:pPr>
+      <w:r>
+        <w:rPr>
+          <w:sz w:val="24"/>
+        </w:rPr>
+        <w:tab/>
+        <w:t xml:space="preserve">- If we want two functions to get executed at startup then their pragmas should be defined in the </w:t>
+      </w:r>
+      <w:r>
+        <w:rPr>
+          <w:sz w:val="24"/>
+        </w:rPr>
+        <w:tab/>
+      </w:r>
+      <w:r>
+        <w:rPr>
+          <w:sz w:val="24"/>
+        </w:rPr>
+        <w:t xml:space="preserve">reverse order in which you want </w:t>
+      </w:r>
+      <w:r>
+        <w:rPr>
+          <w:sz w:val="24"/>
+        </w:rPr>
+        <w:t>to get them called</w:t>
+      </w:r>
+    </w:p>
+    <w:p>
+      <w:pPr>
+        <w:spacing w:after="0"/>
+        <w:ind w:left="-720"/>
+        <w:rPr>
+          <w:sz w:val="24"/>
+        </w:rPr>
+      </w:pPr>
+      <w:r>
+        <w:rPr>
+          <w:sz w:val="24"/>
+        </w:rPr>
+        <w:tab/>
+      </w:r>
+      <w:proofErr w:type="gramStart"/>
+      <w:r>
+        <w:rPr>
+          <w:sz w:val="24"/>
+        </w:rPr>
+        <w:t>2.</w:t>
+      </w:r>
+      <w:r>
+        <w:rPr>
+          <w:b/>
+          <w:sz w:val="24"/>
+        </w:rPr>
+        <w:t>#</w:t>
+      </w:r>
+      <w:proofErr w:type="gramEnd"/>
+      <w:r>
+        <w:rPr>
+          <w:b/>
+          <w:sz w:val="24"/>
+        </w:rPr>
+        <w:t>pragma warn</w:t>
+      </w:r>
+      <w:r>
+        <w:rPr>
+          <w:sz w:val="24"/>
+        </w:rPr>
+        <w:t xml:space="preserve"> </w:t>
+      </w:r>
+      <w:r>
+        <w:rPr>
+          <w:sz w:val="24"/>
+        </w:rPr>
+        <w:t xml:space="preserve">- this directive tells the compiler whether or not we want to suppress a specific </w:t>
+      </w:r>
+      <w:r>
+        <w:rPr>
+          <w:sz w:val="24"/>
+        </w:rPr>
+        <w:tab/>
+        <w:t>warning</w:t>
+      </w:r>
+      <w:r>
+        <w:rPr>
+          <w:sz w:val="24"/>
+        </w:rPr>
+        <w:t>.</w:t>
+      </w:r>
+    </w:p>
+    <w:p>
+      <w:pPr>
+        <w:spacing w:after="0"/>
+        <w:ind w:left="-720"/>
+        <w:rPr>
+          <w:sz w:val="24"/>
+        </w:rPr>
+      </w:pPr>
+      <w:r>
+        <w:rPr>
+          <w:sz w:val="24"/>
+        </w:rPr>
+        <w:tab/>
+      </w:r>
+      <w:r>
+        <w:rPr>
+          <w:sz w:val="24"/>
+        </w:rPr>
+        <w:tab/>
+      </w:r>
+      <w:r>
+        <w:rPr>
+          <w:b/>
+          <w:sz w:val="24"/>
+        </w:rPr>
+        <w:t>#pragma warn -</w:t>
+      </w:r>
+      <w:proofErr w:type="spellStart"/>
+      <w:proofErr w:type="gramStart"/>
+      <w:r>
+        <w:rPr>
+          <w:b/>
+          <w:sz w:val="24"/>
+        </w:rPr>
+        <w:t>rvl</w:t>
+      </w:r>
+      <w:proofErr w:type="spellEnd"/>
+      <w:r>
+        <w:rPr>
+          <w:sz w:val="24"/>
+        </w:rPr>
+        <w:t xml:space="preserve">  :</w:t>
+      </w:r>
+      <w:proofErr w:type="gramEnd"/>
+      <w:r>
+        <w:rPr>
+          <w:sz w:val="24"/>
+        </w:rPr>
+        <w:t xml:space="preserve"> suppress the warnings regarding return value</w:t>
+      </w:r>
+    </w:p>
+    <w:p>
+      <w:pPr>
+        <w:spacing w:after="0"/>
+        <w:ind w:left="-720"/>
+        <w:rPr>
+          <w:sz w:val="24"/>
+        </w:rPr>
+      </w:pPr>
+      <w:r>
+        <w:rPr>
+          <w:sz w:val="24"/>
+        </w:rPr>
+        <w:tab/>
+      </w:r>
+      <w:r>
+        <w:rPr>
+          <w:sz w:val="24"/>
+        </w:rPr>
+        <w:tab/>
+      </w:r>
+      <w:r>
+        <w:rPr>
+          <w:b/>
+          <w:sz w:val="24"/>
+        </w:rPr>
+        <w:t>#pragma warn -</w:t>
+      </w:r>
+      <w:proofErr w:type="gramStart"/>
+      <w:r>
+        <w:rPr>
+          <w:b/>
+          <w:sz w:val="24"/>
+        </w:rPr>
+        <w:t>par</w:t>
+      </w:r>
+      <w:r>
+        <w:rPr>
+          <w:sz w:val="24"/>
+        </w:rPr>
+        <w:t xml:space="preserve"> :</w:t>
+      </w:r>
+      <w:proofErr w:type="gramEnd"/>
+      <w:r>
+        <w:rPr>
+          <w:sz w:val="24"/>
+        </w:rPr>
+        <w:t xml:space="preserve"> suppress the warning for parameter not used</w:t>
+      </w:r>
+    </w:p>
+    <w:p>
+      <w:pPr>
+        <w:spacing w:after="0"/>
+        <w:ind w:left="-720"/>
+        <w:rPr>
+          <w:sz w:val="24"/>
+        </w:rPr>
+      </w:pPr>
+      <w:r>
+        <w:rPr>
+          <w:sz w:val="24"/>
+        </w:rPr>
+        <w:tab/>
+      </w:r>
+      <w:r>
+        <w:rPr>
+          <w:sz w:val="24"/>
+        </w:rPr>
+        <w:tab/>
+      </w:r>
+      <w:r>
+        <w:rPr>
+          <w:b/>
+          <w:sz w:val="24"/>
+        </w:rPr>
+        <w:t>#pragma warn -</w:t>
+      </w:r>
+      <w:proofErr w:type="spellStart"/>
+      <w:proofErr w:type="gramStart"/>
+      <w:r>
+        <w:rPr>
+          <w:b/>
+          <w:sz w:val="24"/>
+        </w:rPr>
+        <w:t>rch</w:t>
+      </w:r>
+      <w:proofErr w:type="spellEnd"/>
+      <w:r>
+        <w:rPr>
+          <w:sz w:val="24"/>
+        </w:rPr>
+        <w:t xml:space="preserve"> :</w:t>
+      </w:r>
+      <w:proofErr w:type="gramEnd"/>
+      <w:r>
+        <w:rPr>
+          <w:sz w:val="24"/>
+        </w:rPr>
+        <w:t xml:space="preserve"> --------------------------unreachable code</w:t>
+      </w:r>
+      <w:r>
+        <w:rPr>
+          <w:sz w:val="24"/>
+        </w:rPr>
+        <w:t xml:space="preserve"> </w:t>
+      </w:r>
+    </w:p>
+    <w:p>
+      <w:pPr>
+        <w:spacing w:after="0"/>
+        <w:ind w:left="-720"/>
+        <w:rPr>
+          <w:sz w:val="24"/>
+        </w:rPr>
+      </w:pPr>
+      <w:r>
+        <w:rPr>
+          <w:sz w:val="24"/>
+        </w:rPr>
+        <w:tab/>
+      </w:r>
+      <w:r>
+        <w:rPr>
+          <w:sz w:val="24"/>
+        </w:rPr>
+        <w:tab/>
+        <w:t>- If we replace ‘-’ by ‘+’ then these warnings would be flashed on compilation</w:t>
+      </w:r>
+    </w:p>
+    <w:p>
+      <w:pPr>
+        <w:spacing w:after="0"/>
+        <w:ind w:left="-720"/>
+        <w:rPr>
+          <w:b/>
+          <w:sz w:val="24"/>
+        </w:rPr>
+      </w:pPr>
+      <w:r>
+        <w:rPr>
+          <w:b/>
+          <w:sz w:val="24"/>
+        </w:rPr>
+        <w:t>There are 4 phases for a C program to become an executable</w:t>
+      </w:r>
+      <w:r>
+        <w:rPr>
+          <w:b/>
+          <w:sz w:val="24"/>
+        </w:rPr>
+        <w:tab/>
+      </w:r>
+    </w:p>
+    <w:p>
+      <w:pPr>
+        <w:spacing w:after="0"/>
+        <w:ind w:left="-720"/>
+        <w:rPr>
+          <w:b/>
+          <w:sz w:val="24"/>
+        </w:rPr>
+      </w:pPr>
+      <w:proofErr w:type="gramStart"/>
+      <w:r>
+        <w:rPr>
+          <w:b/>
+          <w:sz w:val="24"/>
+        </w:rPr>
+        <w:t>1.Pre</w:t>
+      </w:r>
+      <w:proofErr w:type="gramEnd"/>
+      <w:r>
+        <w:rPr>
+          <w:b/>
+          <w:sz w:val="24"/>
+        </w:rPr>
+        <w:t>-processing (done by preprocessor)</w:t>
+      </w:r>
+    </w:p>
+    <w:p>
+      <w:pPr>
+        <w:spacing w:after="0"/>
+        <w:ind w:left="-720"/>
+        <w:rPr>
+          <w:sz w:val="24"/>
+        </w:rPr>
+      </w:pPr>
+      <w:r>
+        <w:rPr>
+          <w:sz w:val="24"/>
+        </w:rPr>
+        <w:t xml:space="preserve">-  Source </w:t>
+      </w:r>
+      <w:proofErr w:type="gramStart"/>
+      <w:r>
+        <w:rPr>
+          <w:sz w:val="24"/>
+        </w:rPr>
+        <w:t>code(</w:t>
+      </w:r>
+      <w:proofErr w:type="spellStart"/>
+      <w:proofErr w:type="gramEnd"/>
+      <w:r>
+        <w:rPr>
+          <w:sz w:val="24"/>
+        </w:rPr>
+        <w:t>file.c</w:t>
+      </w:r>
+      <w:proofErr w:type="spellEnd"/>
+      <w:r>
+        <w:rPr>
+          <w:sz w:val="24"/>
+        </w:rPr>
+        <w:t>) is passed through Preprocessor</w:t>
+      </w:r>
+      <w:r>
+        <w:rPr>
+          <w:sz w:val="24"/>
+        </w:rPr>
+        <w:t xml:space="preserve"> and the Expanded source code is created .</w:t>
+      </w:r>
+    </w:p>
+    <w:p>
+      <w:pPr>
+        <w:spacing w:after="0"/>
+        <w:ind w:left="-720"/>
+        <w:rPr>
+          <w:sz w:val="24"/>
+        </w:rPr>
+      </w:pPr>
+      <w:r>
+        <w:rPr>
+          <w:sz w:val="24"/>
+        </w:rPr>
+        <w:t xml:space="preserve">- </w:t>
+      </w:r>
+      <w:r>
+        <w:rPr>
+          <w:b/>
+          <w:sz w:val="24"/>
+        </w:rPr>
+        <w:t xml:space="preserve">Removal of </w:t>
+      </w:r>
+      <w:proofErr w:type="gramStart"/>
+      <w:r>
+        <w:rPr>
+          <w:b/>
+          <w:sz w:val="24"/>
+        </w:rPr>
+        <w:t>comments ,</w:t>
+      </w:r>
+      <w:proofErr w:type="gramEnd"/>
+      <w:r>
+        <w:rPr>
+          <w:b/>
+          <w:sz w:val="24"/>
+        </w:rPr>
+        <w:t xml:space="preserve"> Expansion of Macros</w:t>
+      </w:r>
+      <w:r>
+        <w:rPr>
+          <w:sz w:val="24"/>
+        </w:rPr>
+        <w:t xml:space="preserve"> and the </w:t>
+      </w:r>
+      <w:r>
+        <w:rPr>
+          <w:b/>
+          <w:sz w:val="24"/>
+        </w:rPr>
+        <w:t>Included files(header files)</w:t>
+      </w:r>
+      <w:r>
+        <w:rPr>
+          <w:sz w:val="24"/>
+        </w:rPr>
+        <w:t xml:space="preserve"> and </w:t>
+      </w:r>
+      <w:r>
+        <w:rPr>
+          <w:b/>
+          <w:sz w:val="24"/>
+        </w:rPr>
+        <w:t>Conditional Compilation</w:t>
+      </w:r>
+      <w:r>
+        <w:rPr>
+          <w:sz w:val="24"/>
+        </w:rPr>
+        <w:t xml:space="preserve"> are taken place during this phase . </w:t>
+      </w:r>
+    </w:p>
+    <w:p>
+      <w:pPr>
+        <w:spacing w:after="0"/>
+        <w:ind w:left="-720"/>
+        <w:rPr>
+          <w:b/>
+          <w:sz w:val="24"/>
+        </w:rPr>
+      </w:pPr>
+      <w:r>
+        <w:rPr>
+          <w:sz w:val="24"/>
+        </w:rPr>
+        <w:t xml:space="preserve">- The output if preprocessor is stored in </w:t>
+      </w:r>
+      <w:proofErr w:type="spellStart"/>
+      <w:r>
+        <w:rPr>
+          <w:b/>
+          <w:sz w:val="24"/>
+        </w:rPr>
+        <w:t>file.i</w:t>
+      </w:r>
+      <w:proofErr w:type="spellEnd"/>
+      <w:r>
+        <w:rPr>
+          <w:b/>
+          <w:sz w:val="24"/>
+        </w:rPr>
+        <w:t xml:space="preserve"> (Expanded Source Code)</w:t>
+      </w:r>
+      <w:r>
+        <w:rPr>
+          <w:sz w:val="24"/>
+        </w:rPr>
+        <w:tab/>
+      </w:r>
+      <w:r>
+        <w:rPr>
+          <w:b/>
+          <w:sz w:val="24"/>
+        </w:rPr>
+        <w:t xml:space="preserve"> </w:t>
+      </w:r>
+    </w:p>
+    <w:p>
+      <w:pPr>
+        <w:spacing w:after="0"/>
+        <w:ind w:left="-720"/>
+        <w:rPr>
+          <w:b/>
+          <w:sz w:val="24"/>
+        </w:rPr>
+      </w:pPr>
+      <w:proofErr w:type="gramStart"/>
+      <w:r>
+        <w:rPr>
+          <w:b/>
+          <w:sz w:val="24"/>
+        </w:rPr>
+        <w:t>2.</w:t>
+      </w:r>
+      <w:r>
+        <w:rPr>
+          <w:b/>
+          <w:sz w:val="24"/>
+        </w:rPr>
+        <w:t>Compiling</w:t>
+      </w:r>
+      <w:proofErr w:type="gramEnd"/>
+      <w:r>
+        <w:rPr>
+          <w:b/>
+          <w:sz w:val="24"/>
+        </w:rPr>
+        <w:t xml:space="preserve"> (done by compiler)</w:t>
+      </w:r>
+      <w:r>
+        <w:rPr>
+          <w:b/>
+          <w:sz w:val="24"/>
+        </w:rPr>
+        <w:tab/>
       </w:r>
       <w:bookmarkStart w:id="0" w:name="_GoBack"/>
       <w:bookmarkEnd w:id="0"/>
+    </w:p>
+    <w:p>
+      <w:pPr>
+        <w:spacing w:after="0"/>
+        <w:ind w:left="-720"/>
+        <w:rPr>
+          <w:sz w:val="24"/>
+        </w:rPr>
+      </w:pPr>
+      <w:r>
+        <w:rPr>
+          <w:sz w:val="24"/>
+        </w:rPr>
+        <w:t xml:space="preserve">- Expanded Source </w:t>
+      </w:r>
+      <w:proofErr w:type="gramStart"/>
+      <w:r>
+        <w:rPr>
+          <w:sz w:val="24"/>
+        </w:rPr>
+        <w:t>Code</w:t>
+      </w:r>
+      <w:r>
+        <w:rPr>
+          <w:sz w:val="24"/>
+        </w:rPr>
+        <w:t>(</w:t>
+      </w:r>
+      <w:proofErr w:type="spellStart"/>
+      <w:proofErr w:type="gramEnd"/>
+      <w:r>
+        <w:rPr>
+          <w:sz w:val="24"/>
+        </w:rPr>
+        <w:t>file.i</w:t>
+      </w:r>
+      <w:proofErr w:type="spellEnd"/>
+      <w:r>
+        <w:rPr>
+          <w:sz w:val="24"/>
+        </w:rPr>
+        <w:t>)</w:t>
+      </w:r>
+      <w:r>
+        <w:rPr>
+          <w:sz w:val="24"/>
+        </w:rPr>
+        <w:t xml:space="preserve"> is passed to compiler and the</w:t>
+      </w:r>
+      <w:r>
+        <w:rPr>
+          <w:b/>
+          <w:sz w:val="24"/>
+        </w:rPr>
+        <w:t xml:space="preserve"> Assembly Language Code </w:t>
+      </w:r>
+      <w:r>
+        <w:rPr>
+          <w:sz w:val="24"/>
+        </w:rPr>
+        <w:t>is created</w:t>
+      </w:r>
+    </w:p>
+    <w:p>
+      <w:pPr>
+        <w:spacing w:after="0"/>
+        <w:ind w:left="-720"/>
+        <w:rPr>
+          <w:sz w:val="24"/>
+        </w:rPr>
+      </w:pPr>
+      <w:r>
+        <w:rPr>
+          <w:sz w:val="24"/>
+        </w:rPr>
+        <w:t xml:space="preserve">- Out file is </w:t>
+      </w:r>
+      <w:proofErr w:type="spellStart"/>
+      <w:r>
+        <w:rPr>
+          <w:b/>
+          <w:sz w:val="24"/>
+        </w:rPr>
+        <w:t>file.s</w:t>
+      </w:r>
+      <w:proofErr w:type="spellEnd"/>
+      <w:r>
+        <w:rPr>
+          <w:sz w:val="24"/>
+        </w:rPr>
+        <w:t xml:space="preserve"> which is in assembly level instructions</w:t>
+      </w:r>
+    </w:p>
+    <w:p>
+      <w:pPr>
+        <w:spacing w:after="0"/>
+        <w:ind w:left="-720"/>
+        <w:rPr>
+          <w:b/>
+          <w:sz w:val="24"/>
+        </w:rPr>
+      </w:pPr>
+      <w:proofErr w:type="gramStart"/>
+      <w:r>
+        <w:rPr>
+          <w:b/>
+          <w:sz w:val="24"/>
+        </w:rPr>
+        <w:t>3.Assembly</w:t>
+      </w:r>
+      <w:proofErr w:type="gramEnd"/>
+      <w:r>
+        <w:rPr>
+          <w:b/>
+          <w:sz w:val="24"/>
+        </w:rPr>
+        <w:t>(done by Assembler)</w:t>
+      </w:r>
+    </w:p>
+    <w:p>
+      <w:pPr>
+        <w:spacing w:after="0"/>
+        <w:ind w:left="-720"/>
+        <w:rPr>
+          <w:sz w:val="24"/>
+        </w:rPr>
+      </w:pPr>
+      <w:r>
+        <w:rPr>
+          <w:sz w:val="24"/>
+        </w:rPr>
+        <w:t xml:space="preserve">- Assembly Language </w:t>
+      </w:r>
+      <w:proofErr w:type="gramStart"/>
+      <w:r>
+        <w:rPr>
+          <w:sz w:val="24"/>
+        </w:rPr>
+        <w:t>Code(</w:t>
+      </w:r>
+      <w:proofErr w:type="spellStart"/>
+      <w:proofErr w:type="gramEnd"/>
+      <w:r>
+        <w:rPr>
+          <w:sz w:val="24"/>
+        </w:rPr>
+        <w:t>file.s</w:t>
+      </w:r>
+      <w:proofErr w:type="spellEnd"/>
+      <w:r>
+        <w:rPr>
+          <w:sz w:val="24"/>
+        </w:rPr>
+        <w:t xml:space="preserve">) is passed to Assembler and </w:t>
+      </w:r>
+      <w:proofErr w:type="spellStart"/>
+      <w:r>
+        <w:rPr>
+          <w:b/>
+          <w:sz w:val="24"/>
+        </w:rPr>
+        <w:t>file.o</w:t>
+      </w:r>
+      <w:proofErr w:type="spellEnd"/>
+      <w:r>
+        <w:rPr>
+          <w:b/>
+          <w:sz w:val="24"/>
+        </w:rPr>
+        <w:t xml:space="preserve"> </w:t>
+      </w:r>
+      <w:r>
+        <w:rPr>
+          <w:sz w:val="24"/>
+        </w:rPr>
+        <w:t xml:space="preserve"> </w:t>
+      </w:r>
+      <w:r>
+        <w:rPr>
+          <w:sz w:val="24"/>
+        </w:rPr>
+        <w:t>, an object-</w:t>
+      </w:r>
+      <w:r>
+        <w:rPr>
+          <w:sz w:val="24"/>
+        </w:rPr>
+        <w:t>file is created</w:t>
+      </w:r>
+    </w:p>
+    <w:p>
+      <w:pPr>
+        <w:tabs>
+          <w:tab w:val="left" w:pos="8680"/>
+        </w:tabs>
+        <w:spacing w:after="0"/>
+        <w:ind w:left="-720"/>
+        <w:rPr>
+          <w:sz w:val="24"/>
+        </w:rPr>
+      </w:pPr>
+      <w:r>
+        <w:rPr>
+          <w:sz w:val="24"/>
+        </w:rPr>
+        <w:t xml:space="preserve">- </w:t>
+      </w:r>
+      <w:proofErr w:type="spellStart"/>
+      <w:proofErr w:type="gramStart"/>
+      <w:r>
+        <w:rPr>
+          <w:sz w:val="24"/>
+        </w:rPr>
+        <w:t>file.o</w:t>
+      </w:r>
+      <w:proofErr w:type="spellEnd"/>
+      <w:proofErr w:type="gramEnd"/>
+      <w:r>
+        <w:rPr>
+          <w:sz w:val="24"/>
+        </w:rPr>
+        <w:t xml:space="preserve"> contains </w:t>
+      </w:r>
+      <w:proofErr w:type="spellStart"/>
+      <w:r>
+        <w:rPr>
+          <w:sz w:val="24"/>
+        </w:rPr>
+        <w:t>relocatable</w:t>
+      </w:r>
+      <w:proofErr w:type="spellEnd"/>
+      <w:r>
+        <w:rPr>
+          <w:sz w:val="24"/>
+        </w:rPr>
+        <w:t xml:space="preserve"> object code in Machine </w:t>
+      </w:r>
+      <w:proofErr w:type="spellStart"/>
+      <w:r>
+        <w:rPr>
+          <w:sz w:val="24"/>
+        </w:rPr>
+        <w:t>Langugae</w:t>
+      </w:r>
+      <w:proofErr w:type="spellEnd"/>
+      <w:r>
+        <w:rPr>
+          <w:sz w:val="24"/>
+        </w:rPr>
+        <w:t xml:space="preserve"> . </w:t>
+      </w:r>
+      <w:r>
+        <w:rPr>
+          <w:sz w:val="24"/>
+        </w:rPr>
+        <w:tab/>
+      </w:r>
+    </w:p>
+    <w:p>
+      <w:pPr>
+        <w:spacing w:after="0"/>
+        <w:ind w:left="-720"/>
+        <w:rPr>
+          <w:sz w:val="24"/>
+        </w:rPr>
+      </w:pPr>
+      <w:r>
+        <w:rPr>
+          <w:sz w:val="24"/>
+        </w:rPr>
+        <w:t xml:space="preserve">- In this phase only existing codes are converted into machine </w:t>
+      </w:r>
+      <w:proofErr w:type="gramStart"/>
+      <w:r>
+        <w:rPr>
+          <w:sz w:val="24"/>
+        </w:rPr>
+        <w:t>language ,</w:t>
+      </w:r>
+      <w:proofErr w:type="gramEnd"/>
+      <w:r>
+        <w:rPr>
+          <w:sz w:val="24"/>
+        </w:rPr>
+        <w:t xml:space="preserve"> </w:t>
+      </w:r>
+      <w:r>
+        <w:rPr>
+          <w:b/>
+          <w:sz w:val="24"/>
+        </w:rPr>
+        <w:t xml:space="preserve">the function calls like </w:t>
+      </w:r>
+      <w:proofErr w:type="spellStart"/>
+      <w:r>
+        <w:rPr>
+          <w:b/>
+          <w:sz w:val="24"/>
+        </w:rPr>
+        <w:t>printf</w:t>
+      </w:r>
+      <w:proofErr w:type="spellEnd"/>
+      <w:r>
+        <w:rPr>
+          <w:b/>
+          <w:sz w:val="24"/>
+        </w:rPr>
+        <w:t>() are not resolved yet</w:t>
+      </w:r>
+      <w:r>
+        <w:rPr>
+          <w:sz w:val="24"/>
+        </w:rPr>
+        <w:t xml:space="preserve"> . </w:t>
+      </w:r>
+    </w:p>
+    <w:p>
+      <w:pPr>
+        <w:spacing w:after="0"/>
+        <w:ind w:left="-720"/>
+        <w:rPr>
+          <w:b/>
+          <w:sz w:val="24"/>
+        </w:rPr>
+      </w:pPr>
+      <w:proofErr w:type="gramStart"/>
+      <w:r>
+        <w:rPr>
+          <w:b/>
+          <w:sz w:val="24"/>
+        </w:rPr>
+        <w:t>4.Linking</w:t>
+      </w:r>
+      <w:proofErr w:type="gramEnd"/>
+      <w:r>
+        <w:rPr>
+          <w:b/>
+          <w:sz w:val="24"/>
+        </w:rPr>
+        <w:t>(Linker)</w:t>
+      </w:r>
+    </w:p>
+    <w:p>
+      <w:pPr>
+        <w:spacing w:after="0"/>
+        <w:ind w:left="-720"/>
+        <w:rPr>
+          <w:sz w:val="24"/>
+        </w:rPr>
+      </w:pPr>
+      <w:r>
+        <w:rPr>
+          <w:sz w:val="24"/>
+        </w:rPr>
+        <w:t xml:space="preserve">- It takes </w:t>
+      </w:r>
+      <w:proofErr w:type="spellStart"/>
+      <w:r>
+        <w:rPr>
+          <w:sz w:val="24"/>
+        </w:rPr>
+        <w:t>Relocatable</w:t>
+      </w:r>
+      <w:proofErr w:type="spellEnd"/>
+      <w:r>
+        <w:rPr>
+          <w:sz w:val="24"/>
+        </w:rPr>
+        <w:t xml:space="preserve"> Object code from assembler and Object code of library functions and creates Executa</w:t>
+      </w:r>
+      <w:r>
+        <w:rPr>
+          <w:sz w:val="24"/>
+        </w:rPr>
+        <w:t xml:space="preserve">ble code file in machine language </w:t>
+      </w:r>
+      <w:proofErr w:type="spellStart"/>
+      <w:r>
+        <w:rPr>
+          <w:sz w:val="24"/>
+        </w:rPr>
+        <w:t>i.e</w:t>
+      </w:r>
+      <w:proofErr w:type="spellEnd"/>
+      <w:r>
+        <w:rPr>
+          <w:sz w:val="24"/>
+        </w:rPr>
+        <w:t xml:space="preserve"> </w:t>
+      </w:r>
+      <w:r>
+        <w:rPr>
+          <w:b/>
+          <w:sz w:val="24"/>
+        </w:rPr>
+        <w:t>file.exe</w:t>
+      </w:r>
+      <w:r>
+        <w:rPr>
+          <w:sz w:val="24"/>
+        </w:rPr>
+        <w:t xml:space="preserve">. </w:t>
+      </w:r>
+    </w:p>
+    <w:p>
+      <w:pPr>
+        <w:spacing w:after="0"/>
+        <w:ind w:left="-720"/>
+        <w:rPr>
+          <w:sz w:val="24"/>
+        </w:rPr>
+      </w:pPr>
+      <w:r>
+        <w:rPr>
+          <w:sz w:val="24"/>
+        </w:rPr>
+        <w:t xml:space="preserve">- </w:t>
+      </w:r>
+      <w:proofErr w:type="spellStart"/>
+      <w:proofErr w:type="gramStart"/>
+      <w:r>
+        <w:rPr>
+          <w:sz w:val="24"/>
+        </w:rPr>
+        <w:t>Genearally</w:t>
+      </w:r>
+      <w:proofErr w:type="spellEnd"/>
+      <w:r>
+        <w:rPr>
+          <w:sz w:val="24"/>
+        </w:rPr>
+        <w:t xml:space="preserve"> ,</w:t>
+      </w:r>
+      <w:proofErr w:type="gramEnd"/>
+      <w:r>
+        <w:rPr>
+          <w:sz w:val="24"/>
+        </w:rPr>
+        <w:t xml:space="preserve"> it takes one or more object files and combines them into a single object file</w:t>
+      </w:r>
+      <w:r>
+        <w:rPr>
+          <w:sz w:val="24"/>
+        </w:rPr>
+        <w:t xml:space="preserve"> and creates executable file . </w:t>
+      </w:r>
+    </w:p>
+    <w:p>
+      <w:pPr>
+        <w:spacing w:after="0"/>
+        <w:ind w:left="-720"/>
+        <w:rPr>
+          <w:sz w:val="24"/>
+        </w:rPr>
+      </w:pPr>
     </w:p>
     <w:p>
       <w:pPr>
@@ -17488,7 +21194,7 @@
           <w:rPr>
             <w:noProof/>
           </w:rPr>
-          <w:t>10</w:t>
+          <w:t>12</w:t>
         </w:r>
         <w:r>
           <w:rPr>
@@ -18670,7 +22376,7 @@
 </file>
 
 <file path=customXml/itemProps1.xml><?xml version="1.0" encoding="utf-8"?>
-<ds:datastoreItem xmlns:ds="http://schemas.openxmlformats.org/officeDocument/2006/customXml" ds:itemID="{B32E2C23-64CF-4463-8ACC-542410E4685A}">
+<ds:datastoreItem xmlns:ds="http://schemas.openxmlformats.org/officeDocument/2006/customXml" ds:itemID="{34AAF2B7-4E71-4636-B7B6-C3252C4F54DA}">
   <ds:schemaRefs>
     <ds:schemaRef ds:uri="http://schemas.openxmlformats.org/officeDocument/2006/bibliography"/>
   </ds:schemaRefs>

</xml_diff>